<commit_message>
Modified buildpath, added diagrams, others things
Moved class from view package to controller package
Modified buildpath to add epanet2_64bit.dll when the project is compiled
using eclipse.
Added diagrams and photos of design of GUI
</commit_message>
<xml_diff>
--- a/documentacion/Documento de diseño.docx
+++ b/documentacion/Documento de diseño.docx
@@ -79,7 +79,7 @@
                           </a:ln>
                           <a:extLst>
                             <a:ext uri="{53640926-AAD7-44d8-BBD7-CCE9431645EC}">
-                              <a14:shadowObscured xmlns="" xmlns:mo="http://schemas.microsoft.com/office/mac/office/2008/main" xmlns:mv="urn:schemas-microsoft-com:mac:vml" xmlns:o="urn:schemas-microsoft-com:office:office" xmlns:v="urn:schemas-microsoft-com:vml" xmlns:w10="urn:schemas-microsoft-com:office:word" xmlns:w="http://schemas.openxmlformats.org/wordprocessingml/2006/main" xmlns:a14="http://schemas.microsoft.com/office/drawing/2010/main"/>
+                              <a14:shadowObscured xmlns:a14="http://schemas.microsoft.com/office/drawing/2010/main" xmlns:w="http://schemas.openxmlformats.org/wordprocessingml/2006/main" xmlns:w10="urn:schemas-microsoft-com:office:word" xmlns:v="urn:schemas-microsoft-com:vml" xmlns:o="urn:schemas-microsoft-com:office:office" xmlns:mv="urn:schemas-microsoft-com:mac:vml" xmlns:mo="http://schemas.microsoft.com/office/mac/office/2008/main" xmlns=""/>
                             </a:ext>
                           </a:extLst>
                         </pic:spPr>
@@ -1300,7 +1300,7 @@
         </w:rPr>
       </w:pPr>
       <w:bookmarkStart w:id="0" w:name="_Toc227071489"/>
-      <w:bookmarkStart w:id="1" w:name="_Toc20113221"/>
+      <w:bookmarkStart w:id="1" w:name="_Toc26157193"/>
       <w:r>
         <w:rPr>
           <w:lang w:val="es-ES"/>
@@ -1612,6 +1612,12 @@
                 <w:rFonts w:ascii="Arial" w:hAnsi="Arial" w:cs="Arial"/>
               </w:rPr>
             </w:pPr>
+            <w:r>
+              <w:rPr>
+                <w:rFonts w:ascii="Arial" w:hAnsi="Arial" w:cs="Arial"/>
+              </w:rPr>
+              <w:t>0.2</w:t>
+            </w:r>
           </w:p>
         </w:tc>
         <w:tc>
@@ -1631,6 +1637,12 @@
                 <w:rFonts w:ascii="Arial" w:hAnsi="Arial" w:cs="Arial"/>
               </w:rPr>
             </w:pPr>
+            <w:r>
+              <w:rPr>
+                <w:rFonts w:ascii="Arial" w:hAnsi="Arial" w:cs="Arial"/>
+              </w:rPr>
+              <w:t>30/09/2019</w:t>
+            </w:r>
           </w:p>
         </w:tc>
         <w:tc>
@@ -1650,6 +1662,38 @@
                 <w:u w:val="single"/>
               </w:rPr>
             </w:pPr>
+            <w:r>
+              <w:rPr>
+                <w:rFonts w:ascii="Arial" w:hAnsi="Arial" w:cs="Arial"/>
+              </w:rPr>
+              <w:t>Rellenar</w:t>
+            </w:r>
+            <w:r>
+              <w:rPr>
+                <w:rFonts w:ascii="Arial" w:hAnsi="Arial" w:cs="Arial"/>
+                <w:u w:val="single"/>
+              </w:rPr>
+              <w:t xml:space="preserve"> </w:t>
+            </w:r>
+            <w:r>
+              <w:rPr>
+                <w:rFonts w:ascii="Arial" w:hAnsi="Arial" w:cs="Arial"/>
+              </w:rPr>
+              <w:t>arquitectura</w:t>
+            </w:r>
+            <w:r>
+              <w:rPr>
+                <w:rFonts w:ascii="Arial" w:hAnsi="Arial" w:cs="Arial"/>
+                <w:u w:val="single"/>
+              </w:rPr>
+              <w:t xml:space="preserve"> </w:t>
+            </w:r>
+            <w:r>
+              <w:rPr>
+                <w:rFonts w:ascii="Arial" w:hAnsi="Arial" w:cs="Arial"/>
+              </w:rPr>
+              <w:t>logica</w:t>
+            </w:r>
           </w:p>
         </w:tc>
         <w:tc>
@@ -1692,6 +1736,12 @@
                 <w:rFonts w:ascii="Arial" w:hAnsi="Arial" w:cs="Arial"/>
               </w:rPr>
             </w:pPr>
+            <w:r>
+              <w:rPr>
+                <w:rFonts w:ascii="Arial" w:hAnsi="Arial" w:cs="Arial"/>
+              </w:rPr>
+              <w:t>0.3</w:t>
+            </w:r>
           </w:p>
         </w:tc>
         <w:tc>
@@ -1711,6 +1761,12 @@
                 <w:rFonts w:ascii="Arial" w:hAnsi="Arial" w:cs="Arial"/>
               </w:rPr>
             </w:pPr>
+            <w:r>
+              <w:rPr>
+                <w:rFonts w:ascii="Arial" w:hAnsi="Arial" w:cs="Arial"/>
+              </w:rPr>
+              <w:t>05/09/2019</w:t>
+            </w:r>
           </w:p>
         </w:tc>
         <w:tc>
@@ -1729,6 +1785,12 @@
                 <w:rFonts w:ascii="Arial" w:hAnsi="Arial" w:cs="Arial"/>
               </w:rPr>
             </w:pPr>
+            <w:r>
+              <w:rPr>
+                <w:rFonts w:ascii="Arial" w:hAnsi="Arial" w:cs="Arial"/>
+              </w:rPr>
+              <w:t>Agregar diagramas de clases</w:t>
+            </w:r>
           </w:p>
         </w:tc>
         <w:tc>
@@ -2022,7 +2084,7 @@
           <w:r>
             <w:fldChar w:fldCharType="separate"/>
           </w:r>
-          <w:hyperlink w:anchor="_Toc20113221" w:history="1">
+          <w:hyperlink w:anchor="_Toc26157193" w:history="1">
             <w:r>
               <w:rPr>
                 <w:rStyle w:val="Hipervnculo"/>
@@ -2050,7 +2112,7 @@
                 <w:noProof/>
                 <w:webHidden/>
               </w:rPr>
-              <w:instrText xml:space="preserve"> PAGEREF _Toc20113221 \h </w:instrText>
+              <w:instrText xml:space="preserve"> PAGEREF _Toc26157193 \h </w:instrText>
             </w:r>
             <w:r>
               <w:rPr>
@@ -2096,7 +2158,7 @@
               <w:lang w:val="es-CL" w:eastAsia="es-CL"/>
             </w:rPr>
           </w:pPr>
-          <w:hyperlink w:anchor="_Toc20113222" w:history="1">
+          <w:hyperlink w:anchor="_Toc26157194" w:history="1">
             <w:r>
               <w:rPr>
                 <w:rStyle w:val="Hipervnculo"/>
@@ -2142,7 +2204,7 @@
                 <w:noProof/>
                 <w:webHidden/>
               </w:rPr>
-              <w:instrText xml:space="preserve"> PAGEREF _Toc20113222 \h </w:instrText>
+              <w:instrText xml:space="preserve"> PAGEREF _Toc26157194 \h </w:instrText>
             </w:r>
             <w:r>
               <w:rPr>
@@ -2188,7 +2250,7 @@
               <w:lang w:val="es-CL" w:eastAsia="es-CL"/>
             </w:rPr>
           </w:pPr>
-          <w:hyperlink w:anchor="_Toc20113223" w:history="1">
+          <w:hyperlink w:anchor="_Toc26157195" w:history="1">
             <w:r>
               <w:rPr>
                 <w:rStyle w:val="Hipervnculo"/>
@@ -2234,7 +2296,7 @@
                 <w:noProof/>
                 <w:webHidden/>
               </w:rPr>
-              <w:instrText xml:space="preserve"> PAGEREF _Toc20113223 \h </w:instrText>
+              <w:instrText xml:space="preserve"> PAGEREF _Toc26157195 \h </w:instrText>
             </w:r>
             <w:r>
               <w:rPr>
@@ -2280,7 +2342,7 @@
               <w:lang w:val="es-CL" w:eastAsia="es-CL"/>
             </w:rPr>
           </w:pPr>
-          <w:hyperlink w:anchor="_Toc20113224" w:history="1">
+          <w:hyperlink w:anchor="_Toc26157196" w:history="1">
             <w:r>
               <w:rPr>
                 <w:rStyle w:val="Hipervnculo"/>
@@ -2326,7 +2388,7 @@
                 <w:noProof/>
                 <w:webHidden/>
               </w:rPr>
-              <w:instrText xml:space="preserve"> PAGEREF _Toc20113224 \h </w:instrText>
+              <w:instrText xml:space="preserve"> PAGEREF _Toc26157196 \h </w:instrText>
             </w:r>
             <w:r>
               <w:rPr>
@@ -2372,7 +2434,7 @@
               <w:lang w:val="es-CL" w:eastAsia="es-CL"/>
             </w:rPr>
           </w:pPr>
-          <w:hyperlink w:anchor="_Toc20113225" w:history="1">
+          <w:hyperlink w:anchor="_Toc26157197" w:history="1">
             <w:r>
               <w:rPr>
                 <w:rStyle w:val="Hipervnculo"/>
@@ -2418,7 +2480,7 @@
                 <w:noProof/>
                 <w:webHidden/>
               </w:rPr>
-              <w:instrText xml:space="preserve"> PAGEREF _Toc20113225 \h </w:instrText>
+              <w:instrText xml:space="preserve"> PAGEREF _Toc26157197 \h </w:instrText>
             </w:r>
             <w:r>
               <w:rPr>
@@ -2464,7 +2526,7 @@
               <w:lang w:val="es-CL" w:eastAsia="es-CL"/>
             </w:rPr>
           </w:pPr>
-          <w:hyperlink w:anchor="_Toc20113226" w:history="1">
+          <w:hyperlink w:anchor="_Toc26157198" w:history="1">
             <w:r>
               <w:rPr>
                 <w:rStyle w:val="Hipervnculo"/>
@@ -2510,7 +2572,7 @@
                 <w:noProof/>
                 <w:webHidden/>
               </w:rPr>
-              <w:instrText xml:space="preserve"> PAGEREF _Toc20113226 \h </w:instrText>
+              <w:instrText xml:space="preserve"> PAGEREF _Toc26157198 \h </w:instrText>
             </w:r>
             <w:r>
               <w:rPr>
@@ -2556,7 +2618,7 @@
               <w:lang w:val="es-CL" w:eastAsia="es-CL"/>
             </w:rPr>
           </w:pPr>
-          <w:hyperlink w:anchor="_Toc20113227" w:history="1">
+          <w:hyperlink w:anchor="_Toc26157199" w:history="1">
             <w:r>
               <w:rPr>
                 <w:rStyle w:val="Hipervnculo"/>
@@ -2602,7 +2664,7 @@
                 <w:noProof/>
                 <w:webHidden/>
               </w:rPr>
-              <w:instrText xml:space="preserve"> PAGEREF _Toc20113227 \h </w:instrText>
+              <w:instrText xml:space="preserve"> PAGEREF _Toc26157199 \h </w:instrText>
             </w:r>
             <w:r>
               <w:rPr>
@@ -2648,7 +2710,7 @@
               <w:lang w:val="es-CL" w:eastAsia="es-CL"/>
             </w:rPr>
           </w:pPr>
-          <w:hyperlink w:anchor="_Toc20113228" w:history="1">
+          <w:hyperlink w:anchor="_Toc26157200" w:history="1">
             <w:r>
               <w:rPr>
                 <w:rStyle w:val="Hipervnculo"/>
@@ -2694,7 +2756,7 @@
                 <w:noProof/>
                 <w:webHidden/>
               </w:rPr>
-              <w:instrText xml:space="preserve"> PAGEREF _Toc20113228 \h </w:instrText>
+              <w:instrText xml:space="preserve"> PAGEREF _Toc26157200 \h </w:instrText>
             </w:r>
             <w:r>
               <w:rPr>
@@ -2714,7 +2776,7 @@
                 <w:noProof/>
                 <w:webHidden/>
               </w:rPr>
-              <w:t>5</w:t>
+              <w:t>6</w:t>
             </w:r>
             <w:r>
               <w:rPr>
@@ -2740,7 +2802,7 @@
               <w:lang w:val="es-CL" w:eastAsia="es-CL"/>
             </w:rPr>
           </w:pPr>
-          <w:hyperlink w:anchor="_Toc20113229" w:history="1">
+          <w:hyperlink w:anchor="_Toc26157201" w:history="1">
             <w:r>
               <w:rPr>
                 <w:rStyle w:val="Hipervnculo"/>
@@ -2786,7 +2848,7 @@
                 <w:noProof/>
                 <w:webHidden/>
               </w:rPr>
-              <w:instrText xml:space="preserve"> PAGEREF _Toc20113229 \h </w:instrText>
+              <w:instrText xml:space="preserve"> PAGEREF _Toc26157201 \h </w:instrText>
             </w:r>
             <w:r>
               <w:rPr>
@@ -2806,7 +2868,107 @@
                 <w:noProof/>
                 <w:webHidden/>
               </w:rPr>
-              <w:t>5</w:t>
+              <w:t>6</w:t>
+            </w:r>
+            <w:r>
+              <w:rPr>
+                <w:noProof/>
+                <w:webHidden/>
+              </w:rPr>
+              <w:fldChar w:fldCharType="end"/>
+            </w:r>
+          </w:hyperlink>
+        </w:p>
+        <w:p>
+          <w:pPr>
+            <w:pStyle w:val="TDC2"/>
+            <w:tabs>
+              <w:tab w:val="left" w:pos="880"/>
+              <w:tab w:val="right" w:leader="dot" w:pos="8830"/>
+            </w:tabs>
+            <w:rPr>
+              <w:rFonts w:asciiTheme="minorHAnsi" w:eastAsiaTheme="minorEastAsia" w:hAnsiTheme="minorHAnsi" w:cstheme="minorBidi"/>
+              <w:noProof/>
+              <w:sz w:val="22"/>
+              <w:szCs w:val="22"/>
+              <w:lang w:val="es-CL" w:eastAsia="es-CL"/>
+            </w:rPr>
+          </w:pPr>
+          <w:hyperlink w:anchor="_Toc26157202" w:history="1">
+            <w:r>
+              <w:rPr>
+                <w:rStyle w:val="Hipervnculo"/>
+                <w:rFonts w:eastAsiaTheme="majorEastAsia"/>
+                <w:noProof/>
+              </w:rPr>
+              <w:t>2.2.</w:t>
+            </w:r>
+            <w:r>
+              <w:rPr>
+                <w:rFonts w:asciiTheme="minorHAnsi" w:eastAsiaTheme="minorEastAsia" w:hAnsiTheme="minorHAnsi" w:cstheme="minorBidi"/>
+                <w:noProof/>
+                <w:sz w:val="22"/>
+                <w:szCs w:val="22"/>
+                <w:lang w:val="es-CL" w:eastAsia="es-CL"/>
+              </w:rPr>
+              <w:tab/>
+            </w:r>
+            <w:r>
+              <w:rPr>
+                <w:rStyle w:val="Hipervnculo"/>
+                <w:rFonts w:eastAsiaTheme="majorEastAsia"/>
+                <w:noProof/>
+              </w:rPr>
+              <w:t>Arquitectura</w:t>
+            </w:r>
+            <w:r>
+              <w:rPr>
+                <w:rStyle w:val="Hipervnculo"/>
+                <w:rFonts w:eastAsiaTheme="majorEastAsia"/>
+                <w:noProof/>
+              </w:rPr>
+              <w:t xml:space="preserve"> Logica</w:t>
+            </w:r>
+            <w:r>
+              <w:rPr>
+                <w:noProof/>
+                <w:webHidden/>
+              </w:rPr>
+              <w:tab/>
+            </w:r>
+            <w:r>
+              <w:rPr>
+                <w:noProof/>
+                <w:webHidden/>
+              </w:rPr>
+              <w:fldChar w:fldCharType="begin"/>
+            </w:r>
+            <w:r>
+              <w:rPr>
+                <w:noProof/>
+                <w:webHidden/>
+              </w:rPr>
+              <w:instrText xml:space="preserve"> PAGEREF _Toc26157202 \h </w:instrText>
+            </w:r>
+            <w:r>
+              <w:rPr>
+                <w:noProof/>
+                <w:webHidden/>
+              </w:rPr>
+            </w:r>
+            <w:r>
+              <w:rPr>
+                <w:noProof/>
+                <w:webHidden/>
+              </w:rPr>
+              <w:fldChar w:fldCharType="separate"/>
+            </w:r>
+            <w:r>
+              <w:rPr>
+                <w:noProof/>
+                <w:webHidden/>
+              </w:rPr>
+              <w:t>6</w:t>
             </w:r>
             <w:r>
               <w:rPr>
@@ -2831,14 +2993,15 @@
               <w:lang w:val="es-CL" w:eastAsia="es-CL"/>
             </w:rPr>
           </w:pPr>
-          <w:hyperlink w:anchor="_Toc20113230" w:history="1">
+          <w:hyperlink w:anchor="_Toc26157203" w:history="1">
             <w:r>
               <w:rPr>
                 <w:rStyle w:val="Hipervnculo"/>
                 <w:rFonts w:eastAsiaTheme="majorEastAsia"/>
                 <w:noProof/>
-              </w:rPr>
-              <w:t>2.2 Arquitectura</w:t>
+                <w:lang w:val="es-ES_tradnl"/>
+              </w:rPr>
+              <w:t>Modulo Metaheurísticas (Metaheuristics):</w:t>
             </w:r>
             <w:r>
               <w:rPr>
@@ -2859,7 +3022,7 @@
                 <w:noProof/>
                 <w:webHidden/>
               </w:rPr>
-              <w:instrText xml:space="preserve"> PAGEREF _Toc20113230 \h </w:instrText>
+              <w:instrText xml:space="preserve"> PAGEREF _Toc26157203 \h </w:instrText>
             </w:r>
             <w:r>
               <w:rPr>
@@ -2879,7 +3042,7 @@
                 <w:noProof/>
                 <w:webHidden/>
               </w:rPr>
-              <w:t>5</w:t>
+              <w:t>7</w:t>
             </w:r>
             <w:r>
               <w:rPr>
@@ -2904,153 +3067,7 @@
               <w:lang w:val="es-CL" w:eastAsia="es-CL"/>
             </w:rPr>
           </w:pPr>
-          <w:hyperlink w:anchor="_Toc20113231" w:history="1">
-            <w:r>
-              <w:rPr>
-                <w:rStyle w:val="Hipervnculo"/>
-                <w:rFonts w:ascii="Arial" w:eastAsiaTheme="majorEastAsia" w:hAnsi="Arial" w:cs="Arial"/>
-                <w:noProof/>
-              </w:rPr>
-              <w:t>La arquitectura lógica que se utilizara corresponde a la modelo vista controlador. La razón del por que se utilizara esta arquitectura es…</w:t>
-            </w:r>
-            <w:r>
-              <w:rPr>
-                <w:noProof/>
-                <w:webHidden/>
-              </w:rPr>
-              <w:tab/>
-            </w:r>
-            <w:r>
-              <w:rPr>
-                <w:noProof/>
-                <w:webHidden/>
-              </w:rPr>
-              <w:fldChar w:fldCharType="begin"/>
-            </w:r>
-            <w:r>
-              <w:rPr>
-                <w:noProof/>
-                <w:webHidden/>
-              </w:rPr>
-              <w:instrText xml:space="preserve"> PAGEREF _Toc20113231 \h </w:instrText>
-            </w:r>
-            <w:r>
-              <w:rPr>
-                <w:noProof/>
-                <w:webHidden/>
-              </w:rPr>
-            </w:r>
-            <w:r>
-              <w:rPr>
-                <w:noProof/>
-                <w:webHidden/>
-              </w:rPr>
-              <w:fldChar w:fldCharType="separate"/>
-            </w:r>
-            <w:r>
-              <w:rPr>
-                <w:noProof/>
-                <w:webHidden/>
-              </w:rPr>
-              <w:t>5</w:t>
-            </w:r>
-            <w:r>
-              <w:rPr>
-                <w:noProof/>
-                <w:webHidden/>
-              </w:rPr>
-              <w:fldChar w:fldCharType="end"/>
-            </w:r>
-          </w:hyperlink>
-        </w:p>
-        <w:p>
-          <w:pPr>
-            <w:pStyle w:val="TDC2"/>
-            <w:tabs>
-              <w:tab w:val="right" w:leader="dot" w:pos="8830"/>
-            </w:tabs>
-            <w:rPr>
-              <w:rFonts w:asciiTheme="minorHAnsi" w:eastAsiaTheme="minorEastAsia" w:hAnsiTheme="minorHAnsi" w:cstheme="minorBidi"/>
-              <w:noProof/>
-              <w:sz w:val="22"/>
-              <w:szCs w:val="22"/>
-              <w:lang w:val="es-CL" w:eastAsia="es-CL"/>
-            </w:rPr>
-          </w:pPr>
-          <w:hyperlink w:anchor="_Toc20113232" w:history="1">
-            <w:r>
-              <w:rPr>
-                <w:rStyle w:val="Hipervnculo"/>
-                <w:rFonts w:ascii="Arial" w:eastAsiaTheme="majorEastAsia" w:hAnsi="Arial" w:cs="Arial"/>
-                <w:noProof/>
-              </w:rPr>
-              <w:t>El</w:t>
-            </w:r>
-            <w:r>
-              <w:rPr>
-                <w:noProof/>
-                <w:webHidden/>
-              </w:rPr>
-              <w:tab/>
-            </w:r>
-            <w:r>
-              <w:rPr>
-                <w:noProof/>
-                <w:webHidden/>
-              </w:rPr>
-              <w:fldChar w:fldCharType="begin"/>
-            </w:r>
-            <w:r>
-              <w:rPr>
-                <w:noProof/>
-                <w:webHidden/>
-              </w:rPr>
-              <w:instrText xml:space="preserve"> PAGEREF _Toc20113232 \h </w:instrText>
-            </w:r>
-            <w:r>
-              <w:rPr>
-                <w:noProof/>
-                <w:webHidden/>
-              </w:rPr>
-            </w:r>
-            <w:r>
-              <w:rPr>
-                <w:noProof/>
-                <w:webHidden/>
-              </w:rPr>
-              <w:fldChar w:fldCharType="separate"/>
-            </w:r>
-            <w:r>
-              <w:rPr>
-                <w:noProof/>
-                <w:webHidden/>
-              </w:rPr>
-              <w:t>5</w:t>
-            </w:r>
-            <w:r>
-              <w:rPr>
-                <w:noProof/>
-                <w:webHidden/>
-              </w:rPr>
-              <w:fldChar w:fldCharType="end"/>
-            </w:r>
-          </w:hyperlink>
-        </w:p>
-        <w:p>
-          <w:pPr>
-            <w:pStyle w:val="TDC2"/>
-            <w:tabs>
-              <w:tab w:val="right" w:leader="dot" w:pos="8830"/>
-            </w:tabs>
-            <w:rPr>
-              <w:rFonts w:asciiTheme="minorHAnsi" w:eastAsiaTheme="minorEastAsia" w:hAnsiTheme="minorHAnsi" w:cstheme="minorBidi"/>
-              <w:noProof/>
-              <w:sz w:val="22"/>
-              <w:szCs w:val="22"/>
-              <w:lang w:val="es-CL" w:eastAsia="es-CL"/>
-            </w:rPr>
-          </w:pPr>
-          <w:hyperlink w:anchor="_Toc20113233" w:history="1">
+          <w:hyperlink w:anchor="_Toc26157204" w:history="1">
             <w:r>
               <w:rPr>
                 <w:rStyle w:val="Hipervnculo"/>
@@ -3058,7 +3075,7 @@
                 <w:noProof/>
                 <w:lang w:val="es-ES_tradnl"/>
               </w:rPr>
-              <w:t>Modulo A:</w:t>
+              <w:t>Modulo Hidraulico (EPANET):</w:t>
             </w:r>
             <w:r>
               <w:rPr>
@@ -3079,7 +3096,7 @@
                 <w:noProof/>
                 <w:webHidden/>
               </w:rPr>
-              <w:instrText xml:space="preserve"> PAGEREF _Toc20113233 \h </w:instrText>
+              <w:instrText xml:space="preserve"> PAGEREF _Toc26157204 \h </w:instrText>
             </w:r>
             <w:r>
               <w:rPr>
@@ -3099,155 +3116,7 @@
                 <w:noProof/>
                 <w:webHidden/>
               </w:rPr>
-              <w:t>5</w:t>
-            </w:r>
-            <w:r>
-              <w:rPr>
-                <w:noProof/>
-                <w:webHidden/>
-              </w:rPr>
-              <w:fldChar w:fldCharType="end"/>
-            </w:r>
-          </w:hyperlink>
-        </w:p>
-        <w:p>
-          <w:pPr>
-            <w:pStyle w:val="TDC2"/>
-            <w:tabs>
-              <w:tab w:val="right" w:leader="dot" w:pos="8830"/>
-            </w:tabs>
-            <w:rPr>
-              <w:rFonts w:asciiTheme="minorHAnsi" w:eastAsiaTheme="minorEastAsia" w:hAnsiTheme="minorHAnsi" w:cstheme="minorBidi"/>
-              <w:noProof/>
-              <w:sz w:val="22"/>
-              <w:szCs w:val="22"/>
-              <w:lang w:val="es-CL" w:eastAsia="es-CL"/>
-            </w:rPr>
-          </w:pPr>
-          <w:hyperlink w:anchor="_Toc20113234" w:history="1">
-            <w:r>
-              <w:rPr>
-                <w:rStyle w:val="Hipervnculo"/>
-                <w:rFonts w:eastAsiaTheme="majorEastAsia"/>
-                <w:noProof/>
-                <w:lang w:val="es-ES_tradnl"/>
-              </w:rPr>
-              <w:t>Modulo B:</w:t>
-            </w:r>
-            <w:r>
-              <w:rPr>
-                <w:noProof/>
-                <w:webHidden/>
-              </w:rPr>
-              <w:tab/>
-            </w:r>
-            <w:r>
-              <w:rPr>
-                <w:noProof/>
-                <w:webHidden/>
-              </w:rPr>
-              <w:fldChar w:fldCharType="begin"/>
-            </w:r>
-            <w:r>
-              <w:rPr>
-                <w:noProof/>
-                <w:webHidden/>
-              </w:rPr>
-              <w:instrText xml:space="preserve"> PAGEREF _Toc20113234 \h </w:instrText>
-            </w:r>
-            <w:r>
-              <w:rPr>
-                <w:noProof/>
-                <w:webHidden/>
-              </w:rPr>
-            </w:r>
-            <w:r>
-              <w:rPr>
-                <w:noProof/>
-                <w:webHidden/>
-              </w:rPr>
-              <w:fldChar w:fldCharType="separate"/>
-            </w:r>
-            <w:r>
-              <w:rPr>
-                <w:noProof/>
-                <w:webHidden/>
-              </w:rPr>
-              <w:t>5</w:t>
-            </w:r>
-            <w:r>
-              <w:rPr>
-                <w:noProof/>
-                <w:webHidden/>
-              </w:rPr>
-              <w:fldChar w:fldCharType="end"/>
-            </w:r>
-          </w:hyperlink>
-        </w:p>
-        <w:p>
-          <w:pPr>
-            <w:pStyle w:val="TDC2"/>
-            <w:tabs>
-              <w:tab w:val="right" w:leader="dot" w:pos="8830"/>
-            </w:tabs>
-            <w:rPr>
-              <w:rFonts w:asciiTheme="minorHAnsi" w:eastAsiaTheme="minorEastAsia" w:hAnsiTheme="minorHAnsi" w:cstheme="minorBidi"/>
-              <w:noProof/>
-              <w:sz w:val="22"/>
-              <w:szCs w:val="22"/>
-              <w:lang w:val="es-CL" w:eastAsia="es-CL"/>
-            </w:rPr>
-          </w:pPr>
-          <w:hyperlink w:anchor="_Toc20113235" w:history="1">
-            <w:r>
-              <w:rPr>
-                <w:rStyle w:val="Hipervnculo"/>
-                <w:rFonts w:eastAsiaTheme="majorEastAsia"/>
-                <w:noProof/>
-                <w:lang w:val="es-ES_tradnl"/>
-              </w:rPr>
-              <w:t>Modulo C:</w:t>
-            </w:r>
-            <w:r>
-              <w:rPr>
-                <w:noProof/>
-                <w:webHidden/>
-              </w:rPr>
-              <w:tab/>
-            </w:r>
-            <w:r>
-              <w:rPr>
-                <w:noProof/>
-                <w:webHidden/>
-              </w:rPr>
-              <w:fldChar w:fldCharType="begin"/>
-            </w:r>
-            <w:r>
-              <w:rPr>
-                <w:noProof/>
-                <w:webHidden/>
-              </w:rPr>
-              <w:instrText xml:space="preserve"> PAGEREF _Toc20113235 \h </w:instrText>
-            </w:r>
-            <w:r>
-              <w:rPr>
-                <w:noProof/>
-                <w:webHidden/>
-              </w:rPr>
-            </w:r>
-            <w:r>
-              <w:rPr>
-                <w:noProof/>
-                <w:webHidden/>
-              </w:rPr>
-              <w:fldChar w:fldCharType="separate"/>
-            </w:r>
-            <w:r>
-              <w:rPr>
-                <w:noProof/>
-                <w:webHidden/>
-              </w:rPr>
-              <w:t>5</w:t>
+              <w:t>7</w:t>
             </w:r>
             <w:r>
               <w:rPr>
@@ -3273,7 +3142,7 @@
               <w:lang w:val="es-CL" w:eastAsia="es-CL"/>
             </w:rPr>
           </w:pPr>
-          <w:hyperlink w:anchor="_Toc20113236" w:history="1">
+          <w:hyperlink w:anchor="_Toc26157205" w:history="1">
             <w:r>
               <w:rPr>
                 <w:rStyle w:val="Hipervnculo"/>
@@ -3319,7 +3188,7 @@
                 <w:noProof/>
                 <w:webHidden/>
               </w:rPr>
-              <w:instrText xml:space="preserve"> PAGEREF _Toc20113236 \h </w:instrText>
+              <w:instrText xml:space="preserve"> PAGEREF _Toc26157205 \h </w:instrText>
             </w:r>
             <w:r>
               <w:rPr>
@@ -3339,7 +3208,7 @@
                 <w:noProof/>
                 <w:webHidden/>
               </w:rPr>
-              <w:t>6</w:t>
+              <w:t>9</w:t>
             </w:r>
             <w:r>
               <w:rPr>
@@ -3365,7 +3234,7 @@
               <w:lang w:val="es-CL" w:eastAsia="es-CL"/>
             </w:rPr>
           </w:pPr>
-          <w:hyperlink w:anchor="_Toc20113237" w:history="1">
+          <w:hyperlink w:anchor="_Toc26157206" w:history="1">
             <w:r>
               <w:rPr>
                 <w:rStyle w:val="Hipervnculo"/>
@@ -3411,7 +3280,7 @@
                 <w:noProof/>
                 <w:webHidden/>
               </w:rPr>
-              <w:instrText xml:space="preserve"> PAGEREF _Toc20113237 \h </w:instrText>
+              <w:instrText xml:space="preserve"> PAGEREF _Toc26157206 \h </w:instrText>
             </w:r>
             <w:r>
               <w:rPr>
@@ -3431,7 +3300,7 @@
                 <w:noProof/>
                 <w:webHidden/>
               </w:rPr>
-              <w:t>6</w:t>
+              <w:t>9</w:t>
             </w:r>
             <w:r>
               <w:rPr>
@@ -3456,14 +3325,14 @@
               <w:lang w:val="es-CL" w:eastAsia="es-CL"/>
             </w:rPr>
           </w:pPr>
-          <w:hyperlink w:anchor="_Toc20113238" w:history="1">
+          <w:hyperlink w:anchor="_Toc26157207" w:history="1">
             <w:r>
               <w:rPr>
                 <w:rStyle w:val="Hipervnculo"/>
                 <w:rFonts w:eastAsiaTheme="majorEastAsia"/>
                 <w:noProof/>
               </w:rPr>
-              <w:t>Modulo/Sistema de identificación (ejemplo)</w:t>
+              <w:t>Modulo Hidráulico</w:t>
             </w:r>
             <w:r>
               <w:rPr>
@@ -3484,7 +3353,7 @@
                 <w:noProof/>
                 <w:webHidden/>
               </w:rPr>
-              <w:instrText xml:space="preserve"> PAGEREF _Toc20113238 \h </w:instrText>
+              <w:instrText xml:space="preserve"> PAGEREF _Toc26157207 \h </w:instrText>
             </w:r>
             <w:r>
               <w:rPr>
@@ -3504,7 +3373,7 @@
                 <w:noProof/>
                 <w:webHidden/>
               </w:rPr>
-              <w:t>6</w:t>
+              <w:t>9</w:t>
             </w:r>
             <w:r>
               <w:rPr>
@@ -3529,14 +3398,14 @@
               <w:lang w:val="es-CL" w:eastAsia="es-CL"/>
             </w:rPr>
           </w:pPr>
-          <w:hyperlink w:anchor="_Toc20113239" w:history="1">
+          <w:hyperlink w:anchor="_Toc26157208" w:history="1">
             <w:r>
               <w:rPr>
                 <w:rStyle w:val="Hipervnculo"/>
                 <w:rFonts w:eastAsiaTheme="majorEastAsia"/>
                 <w:noProof/>
               </w:rPr>
-              <w:t>Modulo/Sistema de Creación de contenidos</w:t>
+              <w:t>Modulo Metaheuristico</w:t>
             </w:r>
             <w:r>
               <w:rPr>
@@ -3557,7 +3426,7 @@
                 <w:noProof/>
                 <w:webHidden/>
               </w:rPr>
-              <w:instrText xml:space="preserve"> PAGEREF _Toc20113239 \h </w:instrText>
+              <w:instrText xml:space="preserve"> PAGEREF _Toc26157208 \h </w:instrText>
             </w:r>
             <w:r>
               <w:rPr>
@@ -3577,7 +3446,7 @@
                 <w:noProof/>
                 <w:webHidden/>
               </w:rPr>
-              <w:t>7</w:t>
+              <w:t>10</w:t>
             </w:r>
             <w:r>
               <w:rPr>
@@ -3603,7 +3472,7 @@
               <w:lang w:val="es-CL" w:eastAsia="es-CL"/>
             </w:rPr>
           </w:pPr>
-          <w:hyperlink w:anchor="_Toc20113240" w:history="1">
+          <w:hyperlink w:anchor="_Toc26157209" w:history="1">
             <w:r>
               <w:rPr>
                 <w:rStyle w:val="Hipervnculo"/>
@@ -3649,7 +3518,7 @@
                 <w:noProof/>
                 <w:webHidden/>
               </w:rPr>
-              <w:instrText xml:space="preserve"> PAGEREF _Toc20113240 \h </w:instrText>
+              <w:instrText xml:space="preserve"> PAGEREF _Toc26157209 \h </w:instrText>
             </w:r>
             <w:r>
               <w:rPr>
@@ -3669,7 +3538,99 @@
                 <w:noProof/>
                 <w:webHidden/>
               </w:rPr>
-              <w:t>7</w:t>
+              <w:t>10</w:t>
+            </w:r>
+            <w:r>
+              <w:rPr>
+                <w:noProof/>
+                <w:webHidden/>
+              </w:rPr>
+              <w:fldChar w:fldCharType="end"/>
+            </w:r>
+          </w:hyperlink>
+        </w:p>
+        <w:p>
+          <w:pPr>
+            <w:pStyle w:val="TDC1"/>
+            <w:tabs>
+              <w:tab w:val="left" w:pos="660"/>
+              <w:tab w:val="right" w:leader="dot" w:pos="8830"/>
+            </w:tabs>
+            <w:rPr>
+              <w:rFonts w:asciiTheme="minorHAnsi" w:eastAsiaTheme="minorEastAsia" w:hAnsiTheme="minorHAnsi" w:cstheme="minorBidi"/>
+              <w:noProof/>
+              <w:sz w:val="22"/>
+              <w:szCs w:val="22"/>
+              <w:lang w:val="es-CL" w:eastAsia="es-CL"/>
+            </w:rPr>
+          </w:pPr>
+          <w:hyperlink w:anchor="_Toc26157210" w:history="1">
+            <w:r>
+              <w:rPr>
+                <w:rStyle w:val="Hipervnculo"/>
+                <w:rFonts w:eastAsiaTheme="majorEastAsia"/>
+                <w:noProof/>
+              </w:rPr>
+              <w:t>4.</w:t>
+            </w:r>
+            <w:r>
+              <w:rPr>
+                <w:rFonts w:asciiTheme="minorHAnsi" w:eastAsiaTheme="minorEastAsia" w:hAnsiTheme="minorHAnsi" w:cstheme="minorBidi"/>
+                <w:noProof/>
+                <w:sz w:val="22"/>
+                <w:szCs w:val="22"/>
+                <w:lang w:val="es-CL" w:eastAsia="es-CL"/>
+              </w:rPr>
+              <w:tab/>
+            </w:r>
+            <w:r>
+              <w:rPr>
+                <w:rStyle w:val="Hipervnculo"/>
+                <w:rFonts w:eastAsiaTheme="majorEastAsia"/>
+                <w:noProof/>
+              </w:rPr>
+              <w:t>Diseño de Interfaz</w:t>
+            </w:r>
+            <w:r>
+              <w:rPr>
+                <w:noProof/>
+                <w:webHidden/>
+              </w:rPr>
+              <w:tab/>
+            </w:r>
+            <w:r>
+              <w:rPr>
+                <w:noProof/>
+                <w:webHidden/>
+              </w:rPr>
+              <w:fldChar w:fldCharType="begin"/>
+            </w:r>
+            <w:r>
+              <w:rPr>
+                <w:noProof/>
+                <w:webHidden/>
+              </w:rPr>
+              <w:instrText xml:space="preserve"> PAGEREF _Toc26157210 \h </w:instrText>
+            </w:r>
+            <w:r>
+              <w:rPr>
+                <w:noProof/>
+                <w:webHidden/>
+              </w:rPr>
+            </w:r>
+            <w:r>
+              <w:rPr>
+                <w:noProof/>
+                <w:webHidden/>
+              </w:rPr>
+              <w:fldChar w:fldCharType="separate"/>
+            </w:r>
+            <w:r>
+              <w:rPr>
+                <w:noProof/>
+                <w:webHidden/>
+              </w:rPr>
+              <w:t>11</w:t>
             </w:r>
             <w:r>
               <w:rPr>
@@ -3695,14 +3656,14 @@
               <w:lang w:val="es-CL" w:eastAsia="es-CL"/>
             </w:rPr>
           </w:pPr>
-          <w:hyperlink w:anchor="_Toc20113241" w:history="1">
+          <w:hyperlink w:anchor="_Toc26157211" w:history="1">
             <w:r>
               <w:rPr>
                 <w:rStyle w:val="Hipervnculo"/>
                 <w:rFonts w:eastAsiaTheme="majorEastAsia"/>
                 <w:noProof/>
               </w:rPr>
-              <w:t>3.5</w:t>
+              <w:t>4.1</w:t>
             </w:r>
             <w:r>
               <w:rPr>
@@ -3720,7 +3681,7 @@
                 <w:rFonts w:eastAsiaTheme="majorEastAsia"/>
                 <w:noProof/>
               </w:rPr>
-              <w:t>Especificación de procesos</w:t>
+              <w:t>Diseño de interfaz de usuario</w:t>
             </w:r>
             <w:r>
               <w:rPr>
@@ -3741,7 +3702,7 @@
                 <w:noProof/>
                 <w:webHidden/>
               </w:rPr>
-              <w:instrText xml:space="preserve"> PAGEREF _Toc20113241 \h </w:instrText>
+              <w:instrText xml:space="preserve"> PAGEREF _Toc26157211 \h </w:instrText>
             </w:r>
             <w:r>
               <w:rPr>
@@ -3761,7 +3722,99 @@
                 <w:noProof/>
                 <w:webHidden/>
               </w:rPr>
-              <w:t>8</w:t>
+              <w:t>11</w:t>
+            </w:r>
+            <w:r>
+              <w:rPr>
+                <w:noProof/>
+                <w:webHidden/>
+              </w:rPr>
+              <w:fldChar w:fldCharType="end"/>
+            </w:r>
+          </w:hyperlink>
+        </w:p>
+        <w:p>
+          <w:pPr>
+            <w:pStyle w:val="TDC2"/>
+            <w:tabs>
+              <w:tab w:val="left" w:pos="880"/>
+              <w:tab w:val="right" w:leader="dot" w:pos="8830"/>
+            </w:tabs>
+            <w:rPr>
+              <w:rFonts w:asciiTheme="minorHAnsi" w:eastAsiaTheme="minorEastAsia" w:hAnsiTheme="minorHAnsi" w:cstheme="minorBidi"/>
+              <w:noProof/>
+              <w:sz w:val="22"/>
+              <w:szCs w:val="22"/>
+              <w:lang w:val="es-CL" w:eastAsia="es-CL"/>
+            </w:rPr>
+          </w:pPr>
+          <w:hyperlink w:anchor="_Toc26157212" w:history="1">
+            <w:r>
+              <w:rPr>
+                <w:rStyle w:val="Hipervnculo"/>
+                <w:rFonts w:eastAsiaTheme="majorEastAsia"/>
+                <w:noProof/>
+              </w:rPr>
+              <w:t>4.2</w:t>
+            </w:r>
+            <w:r>
+              <w:rPr>
+                <w:rFonts w:asciiTheme="minorHAnsi" w:eastAsiaTheme="minorEastAsia" w:hAnsiTheme="minorHAnsi" w:cstheme="minorBidi"/>
+                <w:noProof/>
+                <w:sz w:val="22"/>
+                <w:szCs w:val="22"/>
+                <w:lang w:val="es-CL" w:eastAsia="es-CL"/>
+              </w:rPr>
+              <w:tab/>
+            </w:r>
+            <w:r>
+              <w:rPr>
+                <w:rStyle w:val="Hipervnculo"/>
+                <w:rFonts w:eastAsiaTheme="majorEastAsia"/>
+                <w:noProof/>
+              </w:rPr>
+              <w:t>Página inicial.</w:t>
+            </w:r>
+            <w:r>
+              <w:rPr>
+                <w:noProof/>
+                <w:webHidden/>
+              </w:rPr>
+              <w:tab/>
+            </w:r>
+            <w:r>
+              <w:rPr>
+                <w:noProof/>
+                <w:webHidden/>
+              </w:rPr>
+              <w:fldChar w:fldCharType="begin"/>
+            </w:r>
+            <w:r>
+              <w:rPr>
+                <w:noProof/>
+                <w:webHidden/>
+              </w:rPr>
+              <w:instrText xml:space="preserve"> PAGEREF _Toc26157212 \h </w:instrText>
+            </w:r>
+            <w:r>
+              <w:rPr>
+                <w:noProof/>
+                <w:webHidden/>
+              </w:rPr>
+            </w:r>
+            <w:r>
+              <w:rPr>
+                <w:noProof/>
+                <w:webHidden/>
+              </w:rPr>
+              <w:fldChar w:fldCharType="separate"/>
+            </w:r>
+            <w:r>
+              <w:rPr>
+                <w:noProof/>
+                <w:webHidden/>
+              </w:rPr>
+              <w:t>11</w:t>
             </w:r>
             <w:r>
               <w:rPr>
@@ -3787,14 +3840,14 @@
               <w:lang w:val="es-CL" w:eastAsia="es-CL"/>
             </w:rPr>
           </w:pPr>
-          <w:hyperlink w:anchor="_Toc20113242" w:history="1">
+          <w:hyperlink w:anchor="_Toc26157213" w:history="1">
             <w:r>
               <w:rPr>
                 <w:rStyle w:val="Hipervnculo"/>
                 <w:rFonts w:eastAsiaTheme="majorEastAsia"/>
                 <w:noProof/>
               </w:rPr>
-              <w:t>4.</w:t>
+              <w:t>5</w:t>
             </w:r>
             <w:r>
               <w:rPr>
@@ -3812,7 +3865,7 @@
                 <w:rFonts w:eastAsiaTheme="majorEastAsia"/>
                 <w:noProof/>
               </w:rPr>
-              <w:t>Diseño de Interfaz</w:t>
+              <w:t>Matriz de trazado</w:t>
             </w:r>
             <w:r>
               <w:rPr>
@@ -3833,7 +3886,7 @@
                 <w:noProof/>
                 <w:webHidden/>
               </w:rPr>
-              <w:instrText xml:space="preserve"> PAGEREF _Toc20113242 \h </w:instrText>
+              <w:instrText xml:space="preserve"> PAGEREF _Toc26157213 \h </w:instrText>
             </w:r>
             <w:r>
               <w:rPr>
@@ -3853,283 +3906,7 @@
                 <w:noProof/>
                 <w:webHidden/>
               </w:rPr>
-              <w:t>9</w:t>
-            </w:r>
-            <w:r>
-              <w:rPr>
-                <w:noProof/>
-                <w:webHidden/>
-              </w:rPr>
-              <w:fldChar w:fldCharType="end"/>
-            </w:r>
-          </w:hyperlink>
-        </w:p>
-        <w:p>
-          <w:pPr>
-            <w:pStyle w:val="TDC2"/>
-            <w:tabs>
-              <w:tab w:val="left" w:pos="880"/>
-              <w:tab w:val="right" w:leader="dot" w:pos="8830"/>
-            </w:tabs>
-            <w:rPr>
-              <w:rFonts w:asciiTheme="minorHAnsi" w:eastAsiaTheme="minorEastAsia" w:hAnsiTheme="minorHAnsi" w:cstheme="minorBidi"/>
-              <w:noProof/>
-              <w:sz w:val="22"/>
-              <w:szCs w:val="22"/>
-              <w:lang w:val="es-CL" w:eastAsia="es-CL"/>
-            </w:rPr>
-          </w:pPr>
-          <w:hyperlink w:anchor="_Toc20113243" w:history="1">
-            <w:r>
-              <w:rPr>
-                <w:rStyle w:val="Hipervnculo"/>
-                <w:rFonts w:eastAsiaTheme="majorEastAsia"/>
-                <w:noProof/>
-              </w:rPr>
-              <w:t>4.1</w:t>
-            </w:r>
-            <w:r>
-              <w:rPr>
-                <w:rFonts w:asciiTheme="minorHAnsi" w:eastAsiaTheme="minorEastAsia" w:hAnsiTheme="minorHAnsi" w:cstheme="minorBidi"/>
-                <w:noProof/>
-                <w:sz w:val="22"/>
-                <w:szCs w:val="22"/>
-                <w:lang w:val="es-CL" w:eastAsia="es-CL"/>
-              </w:rPr>
-              <w:tab/>
-            </w:r>
-            <w:r>
-              <w:rPr>
-                <w:rStyle w:val="Hipervnculo"/>
-                <w:rFonts w:eastAsiaTheme="majorEastAsia"/>
-                <w:noProof/>
-              </w:rPr>
-              <w:t>Diseño de interfaz de usuario</w:t>
-            </w:r>
-            <w:r>
-              <w:rPr>
-                <w:noProof/>
-                <w:webHidden/>
-              </w:rPr>
-              <w:tab/>
-            </w:r>
-            <w:r>
-              <w:rPr>
-                <w:noProof/>
-                <w:webHidden/>
-              </w:rPr>
-              <w:fldChar w:fldCharType="begin"/>
-            </w:r>
-            <w:r>
-              <w:rPr>
-                <w:noProof/>
-                <w:webHidden/>
-              </w:rPr>
-              <w:instrText xml:space="preserve"> PAGEREF _Toc20113243 \h </w:instrText>
-            </w:r>
-            <w:r>
-              <w:rPr>
-                <w:noProof/>
-                <w:webHidden/>
-              </w:rPr>
-            </w:r>
-            <w:r>
-              <w:rPr>
-                <w:noProof/>
-                <w:webHidden/>
-              </w:rPr>
-              <w:fldChar w:fldCharType="separate"/>
-            </w:r>
-            <w:r>
-              <w:rPr>
-                <w:noProof/>
-                <w:webHidden/>
-              </w:rPr>
-              <w:t>9</w:t>
-            </w:r>
-            <w:r>
-              <w:rPr>
-                <w:noProof/>
-                <w:webHidden/>
-              </w:rPr>
-              <w:fldChar w:fldCharType="end"/>
-            </w:r>
-          </w:hyperlink>
-        </w:p>
-        <w:p>
-          <w:pPr>
-            <w:pStyle w:val="TDC2"/>
-            <w:tabs>
-              <w:tab w:val="left" w:pos="880"/>
-              <w:tab w:val="right" w:leader="dot" w:pos="8830"/>
-            </w:tabs>
-            <w:rPr>
-              <w:rFonts w:asciiTheme="minorHAnsi" w:eastAsiaTheme="minorEastAsia" w:hAnsiTheme="minorHAnsi" w:cstheme="minorBidi"/>
-              <w:noProof/>
-              <w:sz w:val="22"/>
-              <w:szCs w:val="22"/>
-              <w:lang w:val="es-CL" w:eastAsia="es-CL"/>
-            </w:rPr>
-          </w:pPr>
-          <w:hyperlink w:anchor="_Toc20113244" w:history="1">
-            <w:r>
-              <w:rPr>
-                <w:rStyle w:val="Hipervnculo"/>
-                <w:rFonts w:eastAsiaTheme="majorEastAsia"/>
-                <w:noProof/>
-              </w:rPr>
-              <w:t>4.2</w:t>
-            </w:r>
-            <w:r>
-              <w:rPr>
-                <w:rFonts w:asciiTheme="minorHAnsi" w:eastAsiaTheme="minorEastAsia" w:hAnsiTheme="minorHAnsi" w:cstheme="minorBidi"/>
-                <w:noProof/>
-                <w:sz w:val="22"/>
-                <w:szCs w:val="22"/>
-                <w:lang w:val="es-CL" w:eastAsia="es-CL"/>
-              </w:rPr>
-              <w:tab/>
-            </w:r>
-            <w:r>
-              <w:rPr>
-                <w:rStyle w:val="Hipervnculo"/>
-                <w:rFonts w:eastAsiaTheme="majorEastAsia"/>
-                <w:noProof/>
-              </w:rPr>
-              <w:t>Página inicial.</w:t>
-            </w:r>
-            <w:r>
-              <w:rPr>
-                <w:noProof/>
-                <w:webHidden/>
-              </w:rPr>
-              <w:tab/>
-            </w:r>
-            <w:r>
-              <w:rPr>
-                <w:noProof/>
-                <w:webHidden/>
-              </w:rPr>
-              <w:fldChar w:fldCharType="begin"/>
-            </w:r>
-            <w:r>
-              <w:rPr>
-                <w:noProof/>
-                <w:webHidden/>
-              </w:rPr>
-              <w:instrText xml:space="preserve"> PAGEREF _Toc20113244 \h </w:instrText>
-            </w:r>
-            <w:r>
-              <w:rPr>
-                <w:noProof/>
-                <w:webHidden/>
-              </w:rPr>
-            </w:r>
-            <w:r>
-              <w:rPr>
-                <w:noProof/>
-                <w:webHidden/>
-              </w:rPr>
-              <w:fldChar w:fldCharType="separate"/>
-            </w:r>
-            <w:r>
-              <w:rPr>
-                <w:noProof/>
-                <w:webHidden/>
-              </w:rPr>
-              <w:t>9</w:t>
-            </w:r>
-            <w:r>
-              <w:rPr>
-                <w:noProof/>
-                <w:webHidden/>
-              </w:rPr>
-              <w:fldChar w:fldCharType="end"/>
-            </w:r>
-          </w:hyperlink>
-        </w:p>
-        <w:p>
-          <w:pPr>
-            <w:pStyle w:val="TDC1"/>
-            <w:tabs>
-              <w:tab w:val="left" w:pos="660"/>
-              <w:tab w:val="right" w:leader="dot" w:pos="8830"/>
-            </w:tabs>
-            <w:rPr>
-              <w:rFonts w:asciiTheme="minorHAnsi" w:eastAsiaTheme="minorEastAsia" w:hAnsiTheme="minorHAnsi" w:cstheme="minorBidi"/>
-              <w:noProof/>
-              <w:sz w:val="22"/>
-              <w:szCs w:val="22"/>
-              <w:lang w:val="es-CL" w:eastAsia="es-CL"/>
-            </w:rPr>
-          </w:pPr>
-          <w:hyperlink w:anchor="_Toc20113245" w:history="1">
-            <w:r>
-              <w:rPr>
-                <w:rStyle w:val="Hipervnculo"/>
-                <w:rFonts w:eastAsiaTheme="majorEastAsia"/>
-                <w:noProof/>
-              </w:rPr>
-              <w:t>5</w:t>
-            </w:r>
-            <w:r>
-              <w:rPr>
-                <w:rFonts w:asciiTheme="minorHAnsi" w:eastAsiaTheme="minorEastAsia" w:hAnsiTheme="minorHAnsi" w:cstheme="minorBidi"/>
-                <w:noProof/>
-                <w:sz w:val="22"/>
-                <w:szCs w:val="22"/>
-                <w:lang w:val="es-CL" w:eastAsia="es-CL"/>
-              </w:rPr>
-              <w:tab/>
-            </w:r>
-            <w:r>
-              <w:rPr>
-                <w:rStyle w:val="Hipervnculo"/>
-                <w:rFonts w:eastAsiaTheme="majorEastAsia"/>
-                <w:noProof/>
-              </w:rPr>
-              <w:t>Matriz de trazado</w:t>
-            </w:r>
-            <w:r>
-              <w:rPr>
-                <w:noProof/>
-                <w:webHidden/>
-              </w:rPr>
-              <w:tab/>
-            </w:r>
-            <w:r>
-              <w:rPr>
-                <w:noProof/>
-                <w:webHidden/>
-              </w:rPr>
-              <w:fldChar w:fldCharType="begin"/>
-            </w:r>
-            <w:r>
-              <w:rPr>
-                <w:noProof/>
-                <w:webHidden/>
-              </w:rPr>
-              <w:instrText xml:space="preserve"> PAGEREF _Toc20113245 \h </w:instrText>
-            </w:r>
-            <w:r>
-              <w:rPr>
-                <w:noProof/>
-                <w:webHidden/>
-              </w:rPr>
-            </w:r>
-            <w:r>
-              <w:rPr>
-                <w:noProof/>
-                <w:webHidden/>
-              </w:rPr>
-              <w:fldChar w:fldCharType="separate"/>
-            </w:r>
-            <w:r>
-              <w:rPr>
-                <w:noProof/>
-                <w:webHidden/>
-              </w:rPr>
-              <w:t>10</w:t>
+              <w:t>12</w:t>
             </w:r>
             <w:r>
               <w:rPr>
@@ -4160,7 +3937,7 @@
         </w:rPr>
       </w:pPr>
       <w:bookmarkStart w:id="2" w:name="_Toc227071490"/>
-      <w:bookmarkStart w:id="3" w:name="_Toc20113222"/>
+      <w:bookmarkStart w:id="3" w:name="_Toc26157194"/>
       <w:r>
         <w:rPr>
           <w:lang w:val="es-ES"/>
@@ -4193,7 +3970,7 @@
         <w:jc w:val="both"/>
       </w:pPr>
       <w:bookmarkStart w:id="4" w:name="_Toc227071491"/>
-      <w:bookmarkStart w:id="5" w:name="_Toc20113223"/>
+      <w:bookmarkStart w:id="5" w:name="_Toc26157195"/>
       <w:r>
         <w:t>Propósito del Sistema</w:t>
       </w:r>
@@ -4241,7 +4018,7 @@
         <w:spacing w:before="240" w:after="120"/>
         <w:jc w:val="both"/>
       </w:pPr>
-      <w:bookmarkStart w:id="7" w:name="_Toc20113224"/>
+      <w:bookmarkStart w:id="7" w:name="_Toc26157196"/>
       <w:r>
         <w:t>Alcance del Proyecto</w:t>
       </w:r>
@@ -4306,7 +4083,21 @@
           <w:rFonts w:ascii="Arial" w:hAnsi="Arial" w:cs="Arial"/>
           <w:lang w:val="es-ES_tradnl"/>
         </w:rPr>
-        <w:t xml:space="preserve">El sistema solo resolverá dos clases de problemas de optimización, uno </w:t>
+        <w:t>El sistema</w:t>
+      </w:r>
+      <w:r>
+        <w:rPr>
+          <w:rFonts w:ascii="Arial" w:hAnsi="Arial" w:cs="Arial"/>
+          <w:lang w:val="es-ES_tradnl"/>
+        </w:rPr>
+        <w:t xml:space="preserve"> inicialmente</w:t>
+      </w:r>
+      <w:r>
+        <w:rPr>
+          <w:rFonts w:ascii="Arial" w:hAnsi="Arial" w:cs="Arial"/>
+          <w:lang w:val="es-ES_tradnl"/>
+        </w:rPr>
+        <w:t xml:space="preserve"> solo resolverá dos clases de problemas de optimización, uno </w:t>
       </w:r>
       <w:r>
         <w:rPr>
@@ -4370,20 +4161,34 @@
           <w:rFonts w:ascii="Arial" w:hAnsi="Arial" w:cs="Arial"/>
           <w:lang w:val="es-ES_tradnl"/>
         </w:rPr>
-        <w:t xml:space="preserve">El sistema únicamente contara con dos algoritmos implementados los cuales serán el algoritmo genético y NSGA-II. El algoritmo genético será el usado para tratar el problema </w:t>
+        <w:t>El sistema</w:t>
       </w:r>
       <w:r>
         <w:rPr>
           <w:rFonts w:ascii="Arial" w:hAnsi="Arial" w:cs="Arial"/>
           <w:lang w:val="es-ES_tradnl"/>
         </w:rPr>
-        <w:t>monoobjetivo</w:t>
+        <w:t xml:space="preserve"> inicialmente</w:t>
       </w:r>
       <w:r>
         <w:rPr>
           <w:rFonts w:ascii="Arial" w:hAnsi="Arial" w:cs="Arial"/>
           <w:lang w:val="es-ES_tradnl"/>
         </w:rPr>
+        <w:t xml:space="preserve"> únicamente contara con dos algoritmos implementados los cuales serán el algoritmo genético y NSGA-II. El algoritmo genético será el usado para tratar el problema </w:t>
+      </w:r>
+      <w:r>
+        <w:rPr>
+          <w:rFonts w:ascii="Arial" w:hAnsi="Arial" w:cs="Arial"/>
+          <w:lang w:val="es-ES_tradnl"/>
+        </w:rPr>
+        <w:t>monoobjetivo</w:t>
+      </w:r>
+      <w:r>
+        <w:rPr>
+          <w:rFonts w:ascii="Arial" w:hAnsi="Arial" w:cs="Arial"/>
+          <w:lang w:val="es-ES_tradnl"/>
+        </w:rPr>
         <w:t>, mientras que NSGA-II será aplicado al multiobjetivo.</w:t>
       </w:r>
     </w:p>
@@ -4401,7 +4206,21 @@
           <w:rFonts w:ascii="Arial" w:hAnsi="Arial" w:cs="Arial"/>
           <w:lang w:val="es-ES_tradnl"/>
         </w:rPr>
-        <w:t>Este proyecto no contempla la creación de la red por lo que estas deberán ser ingresadas como entradas al programa. Además, esta herramienta únicamente podrá ser ocupada en equipos cuyo sistema operativo sea Windows debido a que se realizan llamadas a librerías nativas.</w:t>
+        <w:t xml:space="preserve">Este proyecto no contempla la creación de la red por lo que estas deberán ser ingresadas como entradas al programa. </w:t>
+      </w:r>
+      <w:r>
+        <w:rPr>
+          <w:rFonts w:ascii="Arial" w:hAnsi="Arial" w:cs="Arial"/>
+          <w:lang w:val="es-ES_tradnl"/>
+        </w:rPr>
+        <w:t xml:space="preserve">La creación de las redes puede realizarse a través de EPANET. </w:t>
+      </w:r>
+      <w:r>
+        <w:rPr>
+          <w:rFonts w:ascii="Arial" w:hAnsi="Arial" w:cs="Arial"/>
+          <w:lang w:val="es-ES_tradnl"/>
+        </w:rPr>
+        <w:t>Además, esta herramienta únicamente podrá ser ocupada en equipos cuyo sistema operativo sea Windows debido a que se realizan llamadas a librerías nativas.</w:t>
       </w:r>
     </w:p>
     <w:p>
@@ -4412,7 +4231,7 @@
           <w:numId w:val="1"/>
         </w:numPr>
       </w:pPr>
-      <w:bookmarkStart w:id="8" w:name="_Toc20113225"/>
+      <w:bookmarkStart w:id="8" w:name="_Toc26157197"/>
       <w:r>
         <w:t>Definiciones, siglas y abreviaturas</w:t>
       </w:r>
@@ -4473,76 +4292,44 @@
           <w:numId w:val="21"/>
         </w:numPr>
         <w:jc w:val="both"/>
+        <w:rPr>
+          <w:lang w:val="en-US"/>
+        </w:rPr>
       </w:pPr>
       <w:r>
         <w:rPr>
           <w:rFonts w:ascii="Arial" w:hAnsi="Arial" w:cs="Arial"/>
-          <w:lang w:val="es-ES_tradnl"/>
-        </w:rPr>
-        <w:t xml:space="preserve">NSGA-II: </w:t>
-      </w:r>
+          <w:lang w:val="en-US"/>
+        </w:rPr>
+        <w:t>NSGA-II: Non-dominated Sorting Genetic Algorithm</w:t>
+      </w:r>
+    </w:p>
+    <w:p>
+      <w:pPr>
+        <w:pStyle w:val="Prrafodelista"/>
+        <w:numPr>
+          <w:ilvl w:val="0"/>
+          <w:numId w:val="21"/>
+        </w:numPr>
+        <w:jc w:val="both"/>
+        <w:rPr>
+          <w:lang w:val="en-US"/>
+        </w:rPr>
+      </w:pPr>
       <w:r>
         <w:rPr>
           <w:rFonts w:ascii="Arial" w:hAnsi="Arial" w:cs="Arial"/>
-          <w:lang w:val="es-ES_tradnl"/>
-        </w:rPr>
-        <w:t>Non-</w:t>
+          <w:lang w:val="en-US"/>
+        </w:rPr>
+        <w:t xml:space="preserve">Java </w:t>
       </w:r>
       <w:proofErr w:type="spellStart"/>
       <w:r>
         <w:rPr>
           <w:rFonts w:ascii="Arial" w:hAnsi="Arial" w:cs="Arial"/>
-          <w:lang w:val="es-ES_tradnl"/>
-        </w:rPr>
-        <w:t>dominated</w:t>
-      </w:r>
-      <w:proofErr w:type="spellEnd"/>
-      <w:r>
-        <w:rPr>
-          <w:rFonts w:ascii="Arial" w:hAnsi="Arial" w:cs="Arial"/>
-          <w:lang w:val="es-ES_tradnl"/>
-        </w:rPr>
-        <w:t xml:space="preserve"> </w:t>
-      </w:r>
-      <w:proofErr w:type="spellStart"/>
-      <w:r>
-        <w:rPr>
-          <w:rFonts w:ascii="Arial" w:hAnsi="Arial" w:cs="Arial"/>
-          <w:lang w:val="es-ES_tradnl"/>
-        </w:rPr>
-        <w:t>Sorting</w:t>
-      </w:r>
-      <w:proofErr w:type="spellEnd"/>
-      <w:r>
-        <w:rPr>
-          <w:rFonts w:ascii="Arial" w:hAnsi="Arial" w:cs="Arial"/>
-          <w:lang w:val="es-ES_tradnl"/>
-        </w:rPr>
-        <w:t xml:space="preserve"> </w:t>
-      </w:r>
-      <w:proofErr w:type="spellStart"/>
-      <w:r>
-        <w:rPr>
-          <w:rFonts w:ascii="Arial" w:hAnsi="Arial" w:cs="Arial"/>
-          <w:lang w:val="es-ES_tradnl"/>
-        </w:rPr>
-        <w:t>Genetic</w:t>
-      </w:r>
-      <w:proofErr w:type="spellEnd"/>
-      <w:r>
-        <w:rPr>
-          <w:rFonts w:ascii="Arial" w:hAnsi="Arial" w:cs="Arial"/>
-          <w:lang w:val="es-ES_tradnl"/>
-        </w:rPr>
-        <w:t xml:space="preserve"> </w:t>
-      </w:r>
-      <w:proofErr w:type="spellStart"/>
-      <w:r>
-        <w:rPr>
-          <w:rFonts w:ascii="Arial" w:hAnsi="Arial" w:cs="Arial"/>
-          <w:lang w:val="es-ES_tradnl"/>
-        </w:rPr>
-        <w:t>Algorithm</w:t>
+          <w:lang w:val="en-US"/>
+        </w:rPr>
+        <w:t>Reflexion</w:t>
       </w:r>
       <w:proofErr w:type="spellEnd"/>
     </w:p>
@@ -4554,7 +4341,7 @@
           <w:numId w:val="1"/>
         </w:numPr>
       </w:pPr>
-      <w:bookmarkStart w:id="9" w:name="_Toc20113226"/>
+      <w:bookmarkStart w:id="9" w:name="_Toc26157198"/>
       <w:r>
         <w:t>Referencias</w:t>
       </w:r>
@@ -4569,16 +4356,7 @@
         </w:numPr>
       </w:pPr>
       <w:r>
-        <w:t xml:space="preserve">Cátedras de </w:t>
-      </w:r>
-      <w:r>
-        <w:t>Diseño de software</w:t>
-      </w:r>
-      <w:r>
-        <w:t xml:space="preserve"> – </w:t>
-      </w:r>
-      <w:r>
-        <w:t>Luis Silvestre</w:t>
+        <w:t>MVC</w:t>
       </w:r>
     </w:p>
     <w:p>
@@ -4589,53 +4367,6 @@
           <w:numId w:val="22"/>
         </w:numPr>
       </w:pPr>
-      <w:r>
-        <w:t>Libro de Ingeniería de Software -  Ian Sommerville</w:t>
-      </w:r>
-    </w:p>
-    <w:p>
-      <w:pPr>
-        <w:pStyle w:val="Prrafodelista"/>
-        <w:numPr>
-          <w:ilvl w:val="0"/>
-          <w:numId w:val="22"/>
-        </w:numPr>
-      </w:pPr>
-      <w:r>
-        <w:t>Documentación Drupal</w:t>
-      </w:r>
-      <w:r>
-        <w:t xml:space="preserve"> - </w:t>
-      </w:r>
-      <w:hyperlink r:id="rId9" w:history="1">
-        <w:r>
-          <w:rPr>
-            <w:rStyle w:val="Hipervnculo"/>
-          </w:rPr>
-          <w:t>http://drupal.org/</w:t>
-        </w:r>
-      </w:hyperlink>
-    </w:p>
-    <w:p>
-      <w:pPr>
-        <w:pStyle w:val="Prrafodelista"/>
-        <w:numPr>
-          <w:ilvl w:val="0"/>
-          <w:numId w:val="22"/>
-        </w:numPr>
-      </w:pPr>
-      <w:r>
-        <w:t>MVC</w:t>
-      </w:r>
-    </w:p>
-    <w:p>
-      <w:pPr>
-        <w:pStyle w:val="Prrafodelista"/>
-        <w:numPr>
-          <w:ilvl w:val="0"/>
-          <w:numId w:val="22"/>
-        </w:numPr>
-      </w:pPr>
       <w:proofErr w:type="spellStart"/>
       <w:r>
         <w:t>JMetal</w:t>
@@ -4650,7 +4381,7 @@
           <w:numId w:val="1"/>
         </w:numPr>
       </w:pPr>
-      <w:bookmarkStart w:id="10" w:name="_Toc20113227"/>
+      <w:bookmarkStart w:id="10" w:name="_Toc26157199"/>
       <w:r>
         <w:t>Descripción general</w:t>
       </w:r>
@@ -4687,11 +4418,11 @@
         </w:rPr>
       </w:pPr>
       <w:r>
-        <w:t xml:space="preserve">Inicialmente se incorporará la presencia de dos metaheurísticas las cuales serán el Algoritmo Genético y el algoritmo NSGA-II. Cada uno de estos algoritmos estará enfocado en la búsqueda de soluciones para un problema determinado. El algoritmo GA estará </w:t>
+        <w:t xml:space="preserve">Inicialmente se incorporará la presencia de dos metaheurísticas las cuales serán el Algoritmo Genético y el algoritmo NSGA-II. Cada uno de estos algoritmos estará enfocado en la búsqueda de soluciones para un problema determinado. El algoritmo GA estará enfocado en la búsqueda de soluciones para el objetivo de costos de inversión desde el </w:t>
       </w:r>
       <w:r>
         <w:lastRenderedPageBreak/>
-        <w:t>enfocado en la búsqueda de soluciones para el objetivo de costos de inversión desde el enfoque monoobjetivo. En cambio, el algoritmo NSGA-II buscara soluciones para el problema multiobjetivo, cuyos objetivos serán el costo de operación y el régimen de bombeo (</w:t>
+        <w:t>enfoque monoobjetivo. En cambio, el algoritmo NSGA-II buscara soluciones para el problema multiobjetivo, cuyos objetivos serán el costo de operación y el régimen de bombeo (</w:t>
       </w:r>
       <w:proofErr w:type="spellStart"/>
       <w:r>
@@ -4728,7 +4459,7 @@
           <w:numId w:val="9"/>
         </w:numPr>
       </w:pPr>
-      <w:bookmarkStart w:id="11" w:name="_Toc20113228"/>
+      <w:bookmarkStart w:id="11" w:name="_Toc26157200"/>
       <w:r>
         <w:lastRenderedPageBreak/>
         <w:t>Diseño Arquitectónico</w:t>
@@ -4743,7 +4474,7 @@
           <w:numId w:val="9"/>
         </w:numPr>
       </w:pPr>
-      <w:bookmarkStart w:id="12" w:name="_Toc20113229"/>
+      <w:bookmarkStart w:id="12" w:name="_Toc26157201"/>
       <w:r>
         <w:t>Arquitectura Física</w:t>
       </w:r>
@@ -4922,7 +4653,7 @@
                     </pic:cNvPicPr>
                   </pic:nvPicPr>
                   <pic:blipFill rotWithShape="1">
-                    <a:blip r:embed="rId10">
+                    <a:blip r:embed="rId9">
                       <a:extLst>
                         <a:ext uri="{28A0092B-C50C-407E-A947-70E740481C1C}">
                           <a14:useLocalDpi xmlns:a14="http://schemas.microsoft.com/office/drawing/2010/main" val="0"/>
@@ -5018,22 +4749,32 @@
           <w:rStyle w:val="Ttulo2Car"/>
         </w:rPr>
       </w:pPr>
-      <w:bookmarkStart w:id="13" w:name="_Toc20113230"/>
     </w:p>
     <w:p>
       <w:pPr>
         <w:pStyle w:val="Prrafodelista"/>
-        <w:ind w:left="360"/>
+        <w:numPr>
+          <w:ilvl w:val="0"/>
+          <w:numId w:val="36"/>
+        </w:numPr>
         <w:rPr>
           <w:rStyle w:val="Ttulo2Car"/>
-        </w:rPr>
-      </w:pPr>
-      <w:r>
+          <w:vanish/>
+        </w:rPr>
+      </w:pPr>
+    </w:p>
+    <w:p>
+      <w:pPr>
+        <w:pStyle w:val="Prrafodelista"/>
+        <w:numPr>
+          <w:ilvl w:val="1"/>
+          <w:numId w:val="9"/>
+        </w:numPr>
         <w:rPr>
           <w:rStyle w:val="Ttulo2Car"/>
         </w:rPr>
-        <w:t xml:space="preserve">2.2 </w:t>
-      </w:r>
+      </w:pPr>
+      <w:bookmarkStart w:id="13" w:name="_Toc26157202"/>
       <w:r>
         <w:rPr>
           <w:rStyle w:val="Ttulo2Car"/>
@@ -5172,10 +4913,10 @@
         </w:rPr>
         <w:lastRenderedPageBreak/>
         <w:drawing>
-          <wp:inline distT="0" distB="0" distL="0" distR="0" wp14:anchorId="26C8441E" wp14:editId="6BE9E9BE">
-            <wp:extent cx="3981450" cy="4591050"/>
+          <wp:inline distT="0" distB="0" distL="0" distR="0" wp14:anchorId="6056116D" wp14:editId="19ED5194">
+            <wp:extent cx="3983355" cy="4596765"/>
             <wp:effectExtent l="0" t="0" r="0" b="0"/>
-            <wp:docPr id="4" name="Imagen 4"/>
+            <wp:docPr id="2" name="Imagen 2"/>
             <wp:cNvGraphicFramePr>
               <a:graphicFrameLocks xmlns:a="http://schemas.openxmlformats.org/drawingml/2006/main" noChangeAspect="1"/>
             </wp:cNvGraphicFramePr>
@@ -5183,13 +4924,13 @@
               <a:graphicData uri="http://schemas.openxmlformats.org/drawingml/2006/picture">
                 <pic:pic xmlns:pic="http://schemas.openxmlformats.org/drawingml/2006/picture">
                   <pic:nvPicPr>
-                    <pic:cNvPr id="0" name="Picture 5"/>
+                    <pic:cNvPr id="0" name="Picture 3"/>
                     <pic:cNvPicPr>
                       <a:picLocks noChangeAspect="1" noChangeArrowheads="1"/>
                     </pic:cNvPicPr>
                   </pic:nvPicPr>
                   <pic:blipFill>
-                    <a:blip r:embed="rId11">
+                    <a:blip r:embed="rId10">
                       <a:extLst>
                         <a:ext uri="{28A0092B-C50C-407E-A947-70E740481C1C}">
                           <a14:useLocalDpi xmlns:a14="http://schemas.microsoft.com/office/drawing/2010/main" val="0"/>
@@ -5204,7 +4945,7 @@
                   <pic:spPr bwMode="auto">
                     <a:xfrm>
                       <a:off x="0" y="0"/>
-                      <a:ext cx="3981450" cy="4591050"/>
+                      <a:ext cx="3983355" cy="4596765"/>
                     </a:xfrm>
                     <a:prstGeom prst="rect">
                       <a:avLst/>
@@ -5298,7 +5039,7 @@
           <w:sz w:val="22"/>
           <w:lang w:val="es-ES_tradnl"/>
         </w:rPr>
-        <w:t xml:space="preserve">En el diagrama presentado en la Ilustración 2 se presencia la división de la aplicación en </w:t>
+        <w:t>En el diagrama presentado en la Ilustración 2 se presencia la división de la aplicación en</w:t>
       </w:r>
       <w:r>
         <w:rPr>
@@ -5306,7 +5047,7 @@
           <w:sz w:val="22"/>
           <w:lang w:val="es-ES_tradnl"/>
         </w:rPr>
-        <w:t>2</w:t>
+        <w:t xml:space="preserve"> tres capas. La capa </w:t>
       </w:r>
       <w:r>
         <w:rPr>
@@ -5314,7 +5055,7 @@
           <w:sz w:val="22"/>
           <w:lang w:val="es-ES_tradnl"/>
         </w:rPr>
-        <w:t xml:space="preserve"> módulos, los cuales son el </w:t>
+        <w:t>V</w:t>
       </w:r>
       <w:r>
         <w:rPr>
@@ -5322,43 +5063,91 @@
           <w:sz w:val="22"/>
           <w:lang w:val="es-ES_tradnl"/>
         </w:rPr>
-        <w:t xml:space="preserve">módulo de </w:t>
-      </w:r>
-      <w:proofErr w:type="spellStart"/>
+        <w:t xml:space="preserve">ista se encarga de la interacción con el usuario y de la interfaz de usuario. La capa </w:t>
+      </w:r>
       <w:r>
         <w:rPr>
           <w:rFonts w:ascii="Arial" w:hAnsi="Arial" w:cs="Arial"/>
           <w:sz w:val="22"/>
           <w:lang w:val="es-ES_tradnl"/>
         </w:rPr>
-        <w:t>epanet</w:t>
-      </w:r>
-      <w:proofErr w:type="spellEnd"/>
+        <w:t>C</w:t>
+      </w:r>
       <w:r>
         <w:rPr>
           <w:rFonts w:ascii="Arial" w:hAnsi="Arial" w:cs="Arial"/>
           <w:sz w:val="22"/>
           <w:lang w:val="es-ES_tradnl"/>
         </w:rPr>
-        <w:t xml:space="preserve"> y el de </w:t>
-      </w:r>
-      <w:proofErr w:type="spellStart"/>
+        <w:t xml:space="preserve">ontrolador se encarga de responder a los eventos de los usuarios y solicitar información a la capa de modelo. La capa </w:t>
+      </w:r>
       <w:r>
         <w:rPr>
           <w:rFonts w:ascii="Arial" w:hAnsi="Arial" w:cs="Arial"/>
           <w:sz w:val="22"/>
           <w:lang w:val="es-ES_tradnl"/>
         </w:rPr>
-        <w:t>metaheuristics</w:t>
-      </w:r>
-      <w:proofErr w:type="spellEnd"/>
+        <w:t>M</w:t>
+      </w:r>
       <w:r>
         <w:rPr>
           <w:rFonts w:ascii="Arial" w:hAnsi="Arial" w:cs="Arial"/>
           <w:sz w:val="22"/>
           <w:lang w:val="es-ES_tradnl"/>
         </w:rPr>
+        <w:t>odelo</w:t>
+      </w:r>
+      <w:r>
+        <w:rPr>
+          <w:rFonts w:ascii="Arial" w:hAnsi="Arial" w:cs="Arial"/>
+          <w:sz w:val="22"/>
+          <w:lang w:val="es-ES_tradnl"/>
+        </w:rPr>
+        <w:t xml:space="preserve"> contiene la información y la lógica fundamental de la aplicación en un formato adecuado para interactuar con las demás capas. Esta capa, también se encarga de la ejecución de los algoritmos y la interacción con la librería nativa </w:t>
+      </w:r>
+      <w:proofErr w:type="spellStart"/>
+      <w:r>
+        <w:rPr>
+          <w:rFonts w:ascii="Arial" w:hAnsi="Arial" w:cs="Arial"/>
+          <w:sz w:val="22"/>
+          <w:lang w:val="es-ES_tradnl"/>
+        </w:rPr>
+        <w:t>EpanetToolkit</w:t>
+      </w:r>
+      <w:proofErr w:type="spellEnd"/>
+      <w:r>
+        <w:rPr>
+          <w:rFonts w:ascii="Arial" w:hAnsi="Arial" w:cs="Arial"/>
+          <w:sz w:val="22"/>
+          <w:lang w:val="es-ES_tradnl"/>
+        </w:rPr>
         <w:t>.</w:t>
+      </w:r>
+    </w:p>
+    <w:p>
+      <w:pPr>
+        <w:rPr>
+          <w:rFonts w:ascii="Arial" w:hAnsi="Arial" w:cs="Arial"/>
+          <w:sz w:val="22"/>
+          <w:lang w:val="es-ES_tradnl"/>
+        </w:rPr>
+      </w:pPr>
+    </w:p>
+    <w:p>
+      <w:pPr>
+        <w:rPr>
+          <w:rFonts w:ascii="Arial" w:hAnsi="Arial" w:cs="Arial"/>
+          <w:sz w:val="22"/>
+          <w:lang w:val="es-ES_tradnl"/>
+        </w:rPr>
+      </w:pPr>
+      <w:r>
+        <w:rPr>
+          <w:rFonts w:ascii="Arial" w:hAnsi="Arial" w:cs="Arial"/>
+          <w:sz w:val="22"/>
+          <w:lang w:val="es-ES_tradnl"/>
+        </w:rPr>
+        <w:t>La capa modelo se divide principalmente en dos módulos. Estos módulos son:</w:t>
       </w:r>
     </w:p>
     <w:p>
@@ -5370,23 +5159,6 @@
           <w:lang w:val="es-ES_tradnl"/>
         </w:rPr>
       </w:pPr>
-    </w:p>
-    <w:p>
-      <w:pPr>
-        <w:rPr>
-          <w:rFonts w:ascii="Arial" w:hAnsi="Arial" w:cs="Arial"/>
-          <w:sz w:val="22"/>
-          <w:lang w:val="es-ES_tradnl"/>
-        </w:rPr>
-      </w:pPr>
-      <w:r>
-        <w:rPr>
-          <w:rFonts w:ascii="Arial" w:hAnsi="Arial" w:cs="Arial"/>
-          <w:sz w:val="22"/>
-          <w:lang w:val="es-ES_tradnl"/>
-        </w:rPr>
-        <w:t>A continuación, se detallará generalmente el contenido de cada módulo.</w:t>
-      </w:r>
     </w:p>
     <w:p>
       <w:pPr>
@@ -5401,7 +5173,7 @@
         </w:rPr>
       </w:pPr>
       <w:bookmarkStart w:id="14" w:name="_Toc355965600"/>
-      <w:bookmarkStart w:id="15" w:name="_Toc20113233"/>
+      <w:bookmarkStart w:id="15" w:name="_Toc26157203"/>
       <w:r>
         <w:rPr>
           <w:lang w:val="es-ES_tradnl"/>
@@ -5460,15 +5232,7 @@
         <w:rPr>
           <w:lang w:val="es-ES_tradnl"/>
         </w:rPr>
-        <w:t xml:space="preserve">Modulo que contiene los algoritmos, operadores, los tipos de solución permitidos </w:t>
-      </w:r>
-      <w:bookmarkStart w:id="16" w:name="_GoBack"/>
-      <w:bookmarkEnd w:id="16"/>
-      <w:r>
-        <w:rPr>
-          <w:lang w:val="es-ES_tradnl"/>
-        </w:rPr>
-        <w:t xml:space="preserve"> y los problemas que serán abarcados durante el desarrollo del proyecto. </w:t>
+        <w:t xml:space="preserve">Modulo que contiene los algoritmos, operadores, los tipos de solución permitidos  y los problemas que serán abarcados durante el desarrollo del proyecto. </w:t>
       </w:r>
     </w:p>
     <w:p>
@@ -5485,94 +5249,156 @@
           <w:ilvl w:val="0"/>
           <w:numId w:val="0"/>
         </w:numPr>
-        <w:ind w:left="360"/>
+        <w:ind w:left="284"/>
         <w:rPr>
           <w:lang w:val="es-ES_tradnl"/>
         </w:rPr>
       </w:pPr>
-      <w:bookmarkStart w:id="17" w:name="_Toc355965601"/>
-      <w:bookmarkStart w:id="18" w:name="_Toc20113234"/>
+      <w:bookmarkStart w:id="16" w:name="_Toc355965601"/>
+      <w:bookmarkStart w:id="17" w:name="_Toc26157204"/>
       <w:r>
         <w:rPr>
           <w:lang w:val="es-ES_tradnl"/>
         </w:rPr>
         <w:t xml:space="preserve">Modulo </w:t>
       </w:r>
-      <w:proofErr w:type="spellStart"/>
+      <w:bookmarkEnd w:id="16"/>
       <w:r>
         <w:rPr>
           <w:lang w:val="es-ES_tradnl"/>
         </w:rPr>
-        <w:t>Epanet</w:t>
+        <w:t>Hidráulico</w:t>
+      </w:r>
+      <w:r>
+        <w:rPr>
+          <w:lang w:val="es-ES_tradnl"/>
+        </w:rPr>
+        <w:t xml:space="preserve"> (EPANET)</w:t>
+      </w:r>
+      <w:r>
+        <w:rPr>
+          <w:lang w:val="es-ES_tradnl"/>
+        </w:rPr>
+        <w:t>:</w:t>
       </w:r>
       <w:bookmarkEnd w:id="17"/>
-      <w:bookmarkEnd w:id="18"/>
-      <w:proofErr w:type="spellEnd"/>
-      <w:r>
-        <w:rPr>
-          <w:lang w:val="es-ES_tradnl"/>
-        </w:rPr>
-        <w:t xml:space="preserve">: </w:t>
-      </w:r>
     </w:p>
     <w:p>
       <w:pPr>
-        <w:ind w:left="426"/>
+        <w:ind w:left="284"/>
         <w:rPr>
           <w:lang w:val="es-ES_tradnl"/>
         </w:rPr>
       </w:pPr>
+      <w:r>
+        <w:rPr>
+          <w:lang w:val="es-ES_tradnl"/>
+        </w:rPr>
+        <w:t>El módulo hidráulico posee las clases necesarias para cargar los archivos de red (</w:t>
+      </w:r>
       <w:proofErr w:type="spellStart"/>
       <w:r>
         <w:rPr>
           <w:lang w:val="es-ES_tradnl"/>
         </w:rPr>
-        <w:t>Epanet</w:t>
+        <w:t>inp</w:t>
       </w:r>
       <w:proofErr w:type="spellEnd"/>
       <w:r>
         <w:rPr>
           <w:lang w:val="es-ES_tradnl"/>
         </w:rPr>
-        <w:t xml:space="preserve"> es el </w:t>
+        <w:t xml:space="preserve">) y generar una representación de ellos a través de una serie de clases. Este módulo también </w:t>
       </w:r>
       <w:r>
         <w:rPr>
           <w:lang w:val="es-ES_tradnl"/>
         </w:rPr>
-        <w:t>módulo</w:t>
-      </w:r>
+        <w:lastRenderedPageBreak/>
+        <w:t xml:space="preserve">se encarga de guardar la representación de una red ya modificada en un archivo </w:t>
+      </w:r>
+      <w:proofErr w:type="spellStart"/>
       <w:r>
         <w:rPr>
           <w:lang w:val="es-ES_tradnl"/>
         </w:rPr>
-        <w:t xml:space="preserve"> que se encarga del acceso a las librerías nativas. Las llamadas a librerías nativas serán llevadas a cabo utilizando la librería JNA. Esta librería permite cargar la librería dinámica epanet2.dll en memoria y poder llamar a las funciones que esta librería contiene desde el lenguaje de programación </w:t>
-      </w:r>
+        <w:t>inp</w:t>
+      </w:r>
+      <w:proofErr w:type="spellEnd"/>
       <w:r>
         <w:rPr>
           <w:lang w:val="es-ES_tradnl"/>
         </w:rPr>
-        <w:t>J</w:t>
-      </w:r>
+        <w:t xml:space="preserve"> para que pueda ser usado por el programa EPANET. Las simulaciones hidráulicas serán realizadas usando la librería </w:t>
+      </w:r>
+      <w:proofErr w:type="spellStart"/>
       <w:r>
         <w:rPr>
           <w:lang w:val="es-ES_tradnl"/>
         </w:rPr>
-        <w:t xml:space="preserve">ava. Para la realización de estas llamadas es necesario mapear las funciones nativas a métodos de java. </w:t>
-      </w:r>
-    </w:p>
-    <w:p>
-      <w:pPr>
+        <w:t>epajava</w:t>
+      </w:r>
+      <w:proofErr w:type="spellEnd"/>
+      <w:r>
         <w:rPr>
           <w:lang w:val="es-ES_tradnl"/>
         </w:rPr>
-      </w:pPr>
-    </w:p>
-    <w:p>
-      <w:pPr>
-        <w:ind w:left="360"/>
-        <w:jc w:val="both"/>
-      </w:pPr>
+        <w:t xml:space="preserve">. Esta librería realiza las llamadas nativas a la </w:t>
+      </w:r>
+      <w:proofErr w:type="spellStart"/>
+      <w:r>
+        <w:rPr>
+          <w:lang w:val="es-ES_tradnl"/>
+        </w:rPr>
+        <w:t>EpanetToolkit</w:t>
+      </w:r>
+      <w:proofErr w:type="spellEnd"/>
+      <w:r>
+        <w:rPr>
+          <w:lang w:val="es-ES_tradnl"/>
+        </w:rPr>
+        <w:t>.</w:t>
+      </w:r>
+      <w:r>
+        <w:rPr>
+          <w:lang w:val="es-ES_tradnl"/>
+        </w:rPr>
+        <w:t xml:space="preserve"> La librería </w:t>
+      </w:r>
+      <w:proofErr w:type="spellStart"/>
+      <w:r>
+        <w:rPr>
+          <w:lang w:val="es-ES_tradnl"/>
+        </w:rPr>
+        <w:t>epajava</w:t>
+      </w:r>
+      <w:proofErr w:type="spellEnd"/>
+      <w:r>
+        <w:rPr>
+          <w:lang w:val="es-ES_tradnl"/>
+        </w:rPr>
+        <w:t xml:space="preserve"> puede ser descargada en el repositorio de </w:t>
+      </w:r>
+      <w:proofErr w:type="spellStart"/>
+      <w:r>
+        <w:rPr>
+          <w:lang w:val="es-ES_tradnl"/>
+        </w:rPr>
+        <w:t>git</w:t>
+      </w:r>
+      <w:proofErr w:type="spellEnd"/>
+      <w:r>
+        <w:rPr>
+          <w:lang w:val="es-ES_tradnl"/>
+        </w:rPr>
+        <w:t xml:space="preserve"> ubicado en </w:t>
+      </w:r>
+      <w:r>
+        <w:t>https://github.com/jhawanet/epajava</w:t>
+      </w:r>
+      <w:r>
+        <w:t xml:space="preserve"> .</w:t>
+      </w:r>
     </w:p>
     <w:p>
       <w:pPr>
@@ -5582,12 +5408,12 @@
           <w:numId w:val="9"/>
         </w:numPr>
       </w:pPr>
-      <w:bookmarkStart w:id="19" w:name="_Toc20113236"/>
+      <w:bookmarkStart w:id="18" w:name="_Toc26157205"/>
       <w:r>
         <w:lastRenderedPageBreak/>
         <w:t>Diseño Detallado</w:t>
       </w:r>
-      <w:bookmarkEnd w:id="19"/>
+      <w:bookmarkEnd w:id="18"/>
     </w:p>
     <w:p>
       <w:pPr>
@@ -5611,11 +5437,11 @@
       <w:r>
         <w:t xml:space="preserve"> </w:t>
       </w:r>
-      <w:bookmarkStart w:id="20" w:name="_Toc20113237"/>
+      <w:bookmarkStart w:id="19" w:name="_Toc26157206"/>
       <w:r>
         <w:t>Diseño detallado de módulos</w:t>
       </w:r>
-      <w:bookmarkEnd w:id="20"/>
+      <w:bookmarkEnd w:id="19"/>
     </w:p>
     <w:p>
       <w:pPr>
@@ -5655,18 +5481,21 @@
         <w:tabs>
           <w:tab w:val="left" w:pos="709"/>
         </w:tabs>
-      </w:pPr>
-      <w:bookmarkStart w:id="21" w:name="_Toc20113238"/>
-      <w:r>
-        <w:t>Modulo/</w:t>
-      </w:r>
-      <w:r>
-        <w:t>Sistema de identificación</w:t>
-      </w:r>
-      <w:r>
-        <w:t xml:space="preserve"> (ejemplo)</w:t>
-      </w:r>
-      <w:bookmarkEnd w:id="21"/>
+        <w:rPr>
+          <w:u w:val="single"/>
+        </w:rPr>
+      </w:pPr>
+      <w:bookmarkStart w:id="20" w:name="_Toc26157207"/>
+      <w:r>
+        <w:t>Mod</w:t>
+      </w:r>
+      <w:r>
+        <w:t xml:space="preserve">ulo </w:t>
+      </w:r>
+      <w:r>
+        <w:t>Hidráulico</w:t>
+      </w:r>
+      <w:bookmarkEnd w:id="20"/>
     </w:p>
     <w:p>
       <w:pPr>
@@ -5702,9 +5531,9 @@
             <o:lock v:ext="edit" aspectratio="t"/>
           </v:shapetype>
           <v:shape id="_x0000_i1025" type="#_x0000_t75" style="width:441pt;height:287.25pt" o:ole="">
-            <v:imagedata r:id="rId12" o:title=""/>
+            <v:imagedata r:id="rId11" o:title=""/>
           </v:shape>
-          <o:OLEObject Type="Embed" ProgID="Visio.Drawing.11" ShapeID="_x0000_i1025" DrawAspect="Content" ObjectID="_1631938242" r:id="rId13"/>
+          <o:OLEObject Type="Embed" ProgID="Visio.Drawing.11" ShapeID="_x0000_i1025" DrawAspect="Content" ObjectID="_1637474153" r:id="rId12"/>
         </w:object>
       </w:r>
     </w:p>
@@ -6006,14 +5835,19 @@
           <w:numId w:val="0"/>
         </w:numPr>
       </w:pPr>
-      <w:bookmarkStart w:id="22" w:name="_Toc20113239"/>
-      <w:r>
-        <w:t>Modulo/</w:t>
-      </w:r>
-      <w:r>
-        <w:t>Sistema de Creación de contenidos</w:t>
-      </w:r>
-      <w:bookmarkEnd w:id="22"/>
+      <w:bookmarkStart w:id="21" w:name="_Toc26157208"/>
+      <w:r>
+        <w:t>Modulo</w:t>
+      </w:r>
+      <w:r>
+        <w:t xml:space="preserve"> </w:t>
+      </w:r>
+      <w:proofErr w:type="spellStart"/>
+      <w:r>
+        <w:t>Metaheuristico</w:t>
+      </w:r>
+      <w:bookmarkEnd w:id="21"/>
+      <w:proofErr w:type="spellEnd"/>
     </w:p>
     <w:p/>
     <w:p>
@@ -6094,7 +5928,7 @@
           <w:numId w:val="9"/>
         </w:numPr>
       </w:pPr>
-      <w:bookmarkStart w:id="23" w:name="_Toc20113240"/>
+      <w:bookmarkStart w:id="22" w:name="_Toc26157209"/>
       <w:r>
         <w:t>D</w:t>
       </w:r>
@@ -6104,7 +5938,7 @@
       <w:r>
         <w:t>de estructura de sistema</w:t>
       </w:r>
-      <w:bookmarkEnd w:id="23"/>
+      <w:bookmarkEnd w:id="22"/>
     </w:p>
     <w:p/>
     <w:p>
@@ -6189,12 +6023,6 @@
         <w:t xml:space="preserve">clases del sistema </w:t>
       </w:r>
     </w:p>
-    <w:p>
-      <w:pPr>
-        <w:jc w:val="both"/>
-      </w:pPr>
-    </w:p>
-    <w:p/>
     <w:p/>
     <w:p/>
     <w:p>
@@ -6202,939 +6030,26 @@
         <w:pStyle w:val="Ttulo2"/>
         <w:numPr>
           <w:ilvl w:val="1"/>
-          <w:numId w:val="28"/>
+          <w:numId w:val="9"/>
         </w:numPr>
-        <w:ind w:left="1134"/>
-      </w:pPr>
-      <w:bookmarkStart w:id="24" w:name="_Toc20113241"/>
-      <w:r>
-        <w:t>Especificación de procesos</w:t>
-      </w:r>
-      <w:bookmarkEnd w:id="24"/>
+      </w:pPr>
+      <w:r>
+        <w:lastRenderedPageBreak/>
+        <w:t>Operación del Sistema</w:t>
+      </w:r>
+    </w:p>
+    <w:p>
+      <w:pPr>
+        <w:jc w:val="both"/>
+      </w:pPr>
     </w:p>
     <w:p/>
-    <w:tbl>
-      <w:tblPr>
-        <w:tblW w:w="9370" w:type="dxa"/>
-        <w:tblInd w:w="108" w:type="dxa"/>
-        <w:tblLayout w:type="fixed"/>
-        <w:tblLook w:val="04A0" w:firstRow="1" w:lastRow="0" w:firstColumn="1" w:lastColumn="0" w:noHBand="0" w:noVBand="1"/>
-      </w:tblPr>
-      <w:tblGrid>
-        <w:gridCol w:w="2777"/>
-        <w:gridCol w:w="6593"/>
-      </w:tblGrid>
-      <w:tr>
-        <w:tc>
-          <w:tcPr>
-            <w:tcW w:w="2777" w:type="dxa"/>
-            <w:tcBorders>
-              <w:top w:val="single" w:sz="4" w:space="0" w:color="008080"/>
-              <w:left w:val="single" w:sz="4" w:space="0" w:color="008080"/>
-              <w:bottom w:val="single" w:sz="4" w:space="0" w:color="008080"/>
-              <w:right w:val="nil"/>
-            </w:tcBorders>
-            <w:shd w:val="clear" w:color="auto" w:fill="E6E6E6"/>
-            <w:hideMark/>
-          </w:tcPr>
-          <w:p>
-            <w:pPr>
-              <w:snapToGrid w:val="0"/>
-              <w:jc w:val="center"/>
-              <w:rPr>
-                <w:rFonts w:ascii="Arial" w:hAnsi="Arial" w:cs="Arial"/>
-                <w:b/>
-                <w:lang w:val="es-ES_tradnl"/>
-              </w:rPr>
-            </w:pPr>
-            <w:r>
-              <w:rPr>
-                <w:b/>
-                <w:sz w:val="22"/>
-                <w:szCs w:val="22"/>
-                <w:lang w:val="es-ES_tradnl"/>
-              </w:rPr>
-              <w:t>Atributo</w:t>
-            </w:r>
-          </w:p>
-        </w:tc>
-        <w:tc>
-          <w:tcPr>
-            <w:tcW w:w="6593" w:type="dxa"/>
-            <w:tcBorders>
-              <w:top w:val="single" w:sz="4" w:space="0" w:color="008080"/>
-              <w:left w:val="single" w:sz="4" w:space="0" w:color="008080"/>
-              <w:bottom w:val="single" w:sz="4" w:space="0" w:color="008080"/>
-              <w:right w:val="single" w:sz="4" w:space="0" w:color="008080"/>
-            </w:tcBorders>
-            <w:shd w:val="clear" w:color="auto" w:fill="E6E6E6"/>
-            <w:hideMark/>
-          </w:tcPr>
-          <w:p>
-            <w:pPr>
-              <w:snapToGrid w:val="0"/>
-              <w:jc w:val="center"/>
-              <w:rPr>
-                <w:rFonts w:ascii="Arial" w:hAnsi="Arial" w:cs="Arial"/>
-                <w:b/>
-                <w:lang w:val="es-ES_tradnl"/>
-              </w:rPr>
-            </w:pPr>
-            <w:r>
-              <w:rPr>
-                <w:b/>
-                <w:sz w:val="22"/>
-                <w:szCs w:val="22"/>
-                <w:lang w:val="es-ES_tradnl"/>
-              </w:rPr>
-              <w:t>Descripción</w:t>
-            </w:r>
-          </w:p>
-        </w:tc>
-      </w:tr>
-      <w:tr>
-        <w:tc>
-          <w:tcPr>
-            <w:tcW w:w="2777" w:type="dxa"/>
-            <w:tcBorders>
-              <w:top w:val="nil"/>
-              <w:left w:val="single" w:sz="4" w:space="0" w:color="008080"/>
-              <w:bottom w:val="single" w:sz="4" w:space="0" w:color="008080"/>
-              <w:right w:val="nil"/>
-            </w:tcBorders>
-            <w:hideMark/>
-          </w:tcPr>
-          <w:p>
-            <w:pPr>
-              <w:snapToGrid w:val="0"/>
-              <w:jc w:val="both"/>
-              <w:rPr>
-                <w:rFonts w:ascii="Arial" w:hAnsi="Arial" w:cs="Arial"/>
-                <w:lang w:val="es-ES_tradnl"/>
-              </w:rPr>
-            </w:pPr>
-            <w:r>
-              <w:rPr>
-                <w:sz w:val="22"/>
-                <w:szCs w:val="22"/>
-                <w:lang w:val="es-ES_tradnl"/>
-              </w:rPr>
-              <w:t>Identificador</w:t>
-            </w:r>
-          </w:p>
-        </w:tc>
-        <w:tc>
-          <w:tcPr>
-            <w:tcW w:w="6593" w:type="dxa"/>
-            <w:tcBorders>
-              <w:top w:val="nil"/>
-              <w:left w:val="single" w:sz="4" w:space="0" w:color="008080"/>
-              <w:bottom w:val="single" w:sz="4" w:space="0" w:color="008080"/>
-              <w:right w:val="single" w:sz="4" w:space="0" w:color="008080"/>
-            </w:tcBorders>
-            <w:hideMark/>
-          </w:tcPr>
-          <w:p>
-            <w:pPr>
-              <w:snapToGrid w:val="0"/>
-              <w:jc w:val="both"/>
-              <w:rPr>
-                <w:rFonts w:ascii="Arial" w:hAnsi="Arial" w:cs="Arial"/>
-                <w:lang w:val="es-ES_tradnl"/>
-              </w:rPr>
-            </w:pPr>
-            <w:r>
-              <w:rPr>
-                <w:sz w:val="22"/>
-                <w:szCs w:val="22"/>
-                <w:lang w:val="es-ES_tradnl"/>
-              </w:rPr>
-              <w:t>MD 1.1</w:t>
-            </w:r>
-          </w:p>
-        </w:tc>
-      </w:tr>
-      <w:tr>
-        <w:tc>
-          <w:tcPr>
-            <w:tcW w:w="2777" w:type="dxa"/>
-            <w:tcBorders>
-              <w:top w:val="nil"/>
-              <w:left w:val="single" w:sz="4" w:space="0" w:color="008080"/>
-              <w:bottom w:val="single" w:sz="4" w:space="0" w:color="008080"/>
-              <w:right w:val="nil"/>
-            </w:tcBorders>
-            <w:hideMark/>
-          </w:tcPr>
-          <w:p>
-            <w:pPr>
-              <w:snapToGrid w:val="0"/>
-              <w:jc w:val="both"/>
-              <w:rPr>
-                <w:rFonts w:ascii="Arial" w:hAnsi="Arial" w:cs="Arial"/>
-                <w:lang w:val="es-ES_tradnl"/>
-              </w:rPr>
-            </w:pPr>
-            <w:r>
-              <w:rPr>
-                <w:sz w:val="22"/>
-                <w:szCs w:val="22"/>
-                <w:lang w:val="es-ES_tradnl"/>
-              </w:rPr>
-              <w:t>Nombre</w:t>
-            </w:r>
-          </w:p>
-        </w:tc>
-        <w:tc>
-          <w:tcPr>
-            <w:tcW w:w="6593" w:type="dxa"/>
-            <w:tcBorders>
-              <w:top w:val="nil"/>
-              <w:left w:val="single" w:sz="4" w:space="0" w:color="008080"/>
-              <w:bottom w:val="single" w:sz="4" w:space="0" w:color="008080"/>
-              <w:right w:val="single" w:sz="4" w:space="0" w:color="008080"/>
-            </w:tcBorders>
-            <w:hideMark/>
-          </w:tcPr>
-          <w:p>
-            <w:pPr>
-              <w:snapToGrid w:val="0"/>
-              <w:jc w:val="both"/>
-              <w:rPr>
-                <w:rFonts w:ascii="Arial" w:hAnsi="Arial" w:cs="Arial"/>
-                <w:lang w:val="es-ES_tradnl"/>
-              </w:rPr>
-            </w:pPr>
-            <w:r>
-              <w:rPr>
-                <w:sz w:val="22"/>
-                <w:szCs w:val="22"/>
-                <w:lang w:val="es-ES_tradnl"/>
-              </w:rPr>
-              <w:t>Formulario de registro de empresas</w:t>
-            </w:r>
-          </w:p>
-        </w:tc>
-      </w:tr>
-      <w:tr>
-        <w:tc>
-          <w:tcPr>
-            <w:tcW w:w="2777" w:type="dxa"/>
-            <w:tcBorders>
-              <w:top w:val="nil"/>
-              <w:left w:val="single" w:sz="4" w:space="0" w:color="008080"/>
-              <w:bottom w:val="single" w:sz="4" w:space="0" w:color="008080"/>
-              <w:right w:val="nil"/>
-            </w:tcBorders>
-            <w:hideMark/>
-          </w:tcPr>
-          <w:p>
-            <w:pPr>
-              <w:snapToGrid w:val="0"/>
-              <w:jc w:val="both"/>
-              <w:rPr>
-                <w:rFonts w:ascii="Arial" w:hAnsi="Arial" w:cs="Arial"/>
-                <w:lang w:val="es-ES_tradnl"/>
-              </w:rPr>
-            </w:pPr>
-            <w:r>
-              <w:rPr>
-                <w:sz w:val="22"/>
-                <w:szCs w:val="22"/>
-                <w:lang w:val="es-ES_tradnl"/>
-              </w:rPr>
-              <w:t>Subsistema</w:t>
-            </w:r>
-          </w:p>
-        </w:tc>
-        <w:tc>
-          <w:tcPr>
-            <w:tcW w:w="6593" w:type="dxa"/>
-            <w:tcBorders>
-              <w:top w:val="nil"/>
-              <w:left w:val="single" w:sz="4" w:space="0" w:color="008080"/>
-              <w:bottom w:val="single" w:sz="4" w:space="0" w:color="008080"/>
-              <w:right w:val="single" w:sz="4" w:space="0" w:color="008080"/>
-            </w:tcBorders>
-            <w:hideMark/>
-          </w:tcPr>
-          <w:p>
-            <w:pPr>
-              <w:snapToGrid w:val="0"/>
-              <w:jc w:val="both"/>
-              <w:rPr>
-                <w:rFonts w:ascii="Arial" w:hAnsi="Arial" w:cs="Arial"/>
-                <w:lang w:val="es-ES_tradnl"/>
-              </w:rPr>
-            </w:pPr>
-            <w:r>
-              <w:rPr>
-                <w:sz w:val="22"/>
-                <w:szCs w:val="22"/>
-                <w:lang w:val="es-ES_tradnl"/>
-              </w:rPr>
-              <w:t>Sistema de identificación</w:t>
-            </w:r>
-          </w:p>
-        </w:tc>
-      </w:tr>
-      <w:tr>
-        <w:tc>
-          <w:tcPr>
-            <w:tcW w:w="2777" w:type="dxa"/>
-            <w:tcBorders>
-              <w:top w:val="nil"/>
-              <w:left w:val="single" w:sz="4" w:space="0" w:color="008080"/>
-              <w:bottom w:val="single" w:sz="4" w:space="0" w:color="008080"/>
-              <w:right w:val="nil"/>
-            </w:tcBorders>
-            <w:hideMark/>
-          </w:tcPr>
-          <w:p>
-            <w:pPr>
-              <w:snapToGrid w:val="0"/>
-              <w:jc w:val="both"/>
-              <w:rPr>
-                <w:rFonts w:ascii="Arial" w:hAnsi="Arial" w:cs="Arial"/>
-                <w:lang w:val="es-ES_tradnl"/>
-              </w:rPr>
-            </w:pPr>
-            <w:r>
-              <w:rPr>
-                <w:sz w:val="22"/>
-                <w:szCs w:val="22"/>
-                <w:lang w:val="es-ES_tradnl"/>
-              </w:rPr>
-              <w:t>Función</w:t>
-            </w:r>
-          </w:p>
-        </w:tc>
-        <w:tc>
-          <w:tcPr>
-            <w:tcW w:w="6593" w:type="dxa"/>
-            <w:tcBorders>
-              <w:top w:val="nil"/>
-              <w:left w:val="single" w:sz="4" w:space="0" w:color="008080"/>
-              <w:bottom w:val="single" w:sz="4" w:space="0" w:color="008080"/>
-              <w:right w:val="single" w:sz="4" w:space="0" w:color="008080"/>
-            </w:tcBorders>
-            <w:hideMark/>
-          </w:tcPr>
-          <w:p>
-            <w:pPr>
-              <w:snapToGrid w:val="0"/>
-              <w:rPr>
-                <w:rFonts w:ascii="Arial" w:hAnsi="Arial" w:cs="Arial"/>
-                <w:lang w:val="es-ES_tradnl"/>
-              </w:rPr>
-            </w:pPr>
-            <w:r>
-              <w:rPr>
-                <w:sz w:val="22"/>
-                <w:szCs w:val="22"/>
-                <w:lang w:val="es-ES_tradnl"/>
-              </w:rPr>
-              <w:t>Despliega en pantalla el formulario de registro para empresas. Verifica correctitud de campos rellenados.</w:t>
-            </w:r>
-          </w:p>
-        </w:tc>
-      </w:tr>
-      <w:tr>
-        <w:tc>
-          <w:tcPr>
-            <w:tcW w:w="2777" w:type="dxa"/>
-            <w:tcBorders>
-              <w:top w:val="nil"/>
-              <w:left w:val="single" w:sz="4" w:space="0" w:color="008080"/>
-              <w:bottom w:val="single" w:sz="4" w:space="0" w:color="008080"/>
-              <w:right w:val="nil"/>
-            </w:tcBorders>
-            <w:hideMark/>
-          </w:tcPr>
-          <w:p>
-            <w:pPr>
-              <w:snapToGrid w:val="0"/>
-              <w:jc w:val="both"/>
-              <w:rPr>
-                <w:rFonts w:ascii="Arial" w:hAnsi="Arial" w:cs="Arial"/>
-                <w:lang w:val="es-ES_tradnl"/>
-              </w:rPr>
-            </w:pPr>
-            <w:r>
-              <w:rPr>
-                <w:sz w:val="22"/>
-                <w:szCs w:val="22"/>
-                <w:lang w:val="es-ES_tradnl"/>
-              </w:rPr>
-              <w:t>Entrada</w:t>
-            </w:r>
-          </w:p>
-        </w:tc>
-        <w:tc>
-          <w:tcPr>
-            <w:tcW w:w="6593" w:type="dxa"/>
-            <w:tcBorders>
-              <w:top w:val="nil"/>
-              <w:left w:val="single" w:sz="4" w:space="0" w:color="008080"/>
-              <w:bottom w:val="single" w:sz="4" w:space="0" w:color="008080"/>
-              <w:right w:val="single" w:sz="4" w:space="0" w:color="008080"/>
-            </w:tcBorders>
-            <w:hideMark/>
-          </w:tcPr>
-          <w:p>
-            <w:pPr>
-              <w:snapToGrid w:val="0"/>
-              <w:jc w:val="both"/>
-              <w:rPr>
-                <w:rFonts w:ascii="Arial" w:hAnsi="Arial" w:cs="Arial"/>
-                <w:lang w:val="es-ES_tradnl"/>
-              </w:rPr>
-            </w:pPr>
-            <w:r>
-              <w:rPr>
-                <w:sz w:val="22"/>
-                <w:lang w:val="es-CL" w:eastAsia="en-US"/>
-              </w:rPr>
-              <w:t>Username,</w:t>
-            </w:r>
-            <w:r>
-              <w:rPr>
-                <w:sz w:val="22"/>
-                <w:lang w:val="es-CL" w:eastAsia="en-US"/>
-              </w:rPr>
-              <w:t xml:space="preserve"> email, razón social, dirección, contacto, descripción.</w:t>
-            </w:r>
-          </w:p>
-        </w:tc>
-      </w:tr>
-      <w:tr>
-        <w:tc>
-          <w:tcPr>
-            <w:tcW w:w="2777" w:type="dxa"/>
-            <w:tcBorders>
-              <w:top w:val="nil"/>
-              <w:left w:val="single" w:sz="4" w:space="0" w:color="008080"/>
-              <w:bottom w:val="single" w:sz="4" w:space="0" w:color="008080"/>
-              <w:right w:val="nil"/>
-            </w:tcBorders>
-            <w:hideMark/>
-          </w:tcPr>
-          <w:p>
-            <w:pPr>
-              <w:snapToGrid w:val="0"/>
-              <w:jc w:val="both"/>
-              <w:rPr>
-                <w:rFonts w:ascii="Arial" w:hAnsi="Arial" w:cs="Arial"/>
-                <w:lang w:val="es-ES_tradnl"/>
-              </w:rPr>
-            </w:pPr>
-            <w:r>
-              <w:rPr>
-                <w:sz w:val="22"/>
-                <w:szCs w:val="22"/>
-                <w:lang w:val="es-ES_tradnl"/>
-              </w:rPr>
-              <w:t>Salida</w:t>
-            </w:r>
-          </w:p>
-        </w:tc>
-        <w:tc>
-          <w:tcPr>
-            <w:tcW w:w="6593" w:type="dxa"/>
-            <w:tcBorders>
-              <w:top w:val="nil"/>
-              <w:left w:val="single" w:sz="4" w:space="0" w:color="008080"/>
-              <w:bottom w:val="single" w:sz="4" w:space="0" w:color="008080"/>
-              <w:right w:val="single" w:sz="4" w:space="0" w:color="008080"/>
-            </w:tcBorders>
-            <w:hideMark/>
-          </w:tcPr>
-          <w:p>
-            <w:pPr>
-              <w:snapToGrid w:val="0"/>
-              <w:jc w:val="both"/>
-              <w:rPr>
-                <w:rFonts w:ascii="Arial" w:hAnsi="Arial" w:cs="Arial"/>
-                <w:lang w:val="es-ES_tradnl"/>
-              </w:rPr>
-            </w:pPr>
-            <w:r>
-              <w:rPr>
-                <w:sz w:val="22"/>
-                <w:lang w:val="es-CL" w:eastAsia="en-US"/>
-              </w:rPr>
-              <w:t>Username, email, razón social, dirección, contacto, descripción.</w:t>
-            </w:r>
-          </w:p>
-        </w:tc>
-      </w:tr>
-    </w:tbl>
-    <w:p/>
-    <w:tbl>
-      <w:tblPr>
-        <w:tblW w:w="9370" w:type="dxa"/>
-        <w:tblInd w:w="108" w:type="dxa"/>
-        <w:tblLayout w:type="fixed"/>
-        <w:tblLook w:val="04A0" w:firstRow="1" w:lastRow="0" w:firstColumn="1" w:lastColumn="0" w:noHBand="0" w:noVBand="1"/>
-      </w:tblPr>
-      <w:tblGrid>
-        <w:gridCol w:w="2777"/>
-        <w:gridCol w:w="6593"/>
-      </w:tblGrid>
-      <w:tr>
-        <w:tc>
-          <w:tcPr>
-            <w:tcW w:w="2777" w:type="dxa"/>
-            <w:tcBorders>
-              <w:top w:val="single" w:sz="4" w:space="0" w:color="008080"/>
-              <w:left w:val="single" w:sz="4" w:space="0" w:color="008080"/>
-              <w:bottom w:val="single" w:sz="4" w:space="0" w:color="008080"/>
-              <w:right w:val="nil"/>
-            </w:tcBorders>
-            <w:shd w:val="clear" w:color="auto" w:fill="E6E6E6"/>
-            <w:hideMark/>
-          </w:tcPr>
-          <w:p>
-            <w:pPr>
-              <w:snapToGrid w:val="0"/>
-              <w:jc w:val="center"/>
-              <w:rPr>
-                <w:rFonts w:ascii="Arial" w:hAnsi="Arial" w:cs="Arial"/>
-                <w:b/>
-                <w:lang w:val="es-ES_tradnl"/>
-              </w:rPr>
-            </w:pPr>
-            <w:r>
-              <w:rPr>
-                <w:b/>
-                <w:sz w:val="22"/>
-                <w:szCs w:val="22"/>
-                <w:lang w:val="es-ES_tradnl"/>
-              </w:rPr>
-              <w:t>Atributo</w:t>
-            </w:r>
-          </w:p>
-        </w:tc>
-        <w:tc>
-          <w:tcPr>
-            <w:tcW w:w="6593" w:type="dxa"/>
-            <w:tcBorders>
-              <w:top w:val="single" w:sz="4" w:space="0" w:color="008080"/>
-              <w:left w:val="single" w:sz="4" w:space="0" w:color="008080"/>
-              <w:bottom w:val="single" w:sz="4" w:space="0" w:color="008080"/>
-              <w:right w:val="single" w:sz="4" w:space="0" w:color="008080"/>
-            </w:tcBorders>
-            <w:shd w:val="clear" w:color="auto" w:fill="E6E6E6"/>
-            <w:hideMark/>
-          </w:tcPr>
-          <w:p>
-            <w:pPr>
-              <w:snapToGrid w:val="0"/>
-              <w:jc w:val="center"/>
-              <w:rPr>
-                <w:rFonts w:ascii="Arial" w:hAnsi="Arial" w:cs="Arial"/>
-                <w:b/>
-                <w:lang w:val="es-ES_tradnl"/>
-              </w:rPr>
-            </w:pPr>
-            <w:r>
-              <w:rPr>
-                <w:b/>
-                <w:sz w:val="22"/>
-                <w:szCs w:val="22"/>
-                <w:lang w:val="es-ES_tradnl"/>
-              </w:rPr>
-              <w:t>Descripción</w:t>
-            </w:r>
-          </w:p>
-        </w:tc>
-      </w:tr>
-      <w:tr>
-        <w:tc>
-          <w:tcPr>
-            <w:tcW w:w="2777" w:type="dxa"/>
-            <w:tcBorders>
-              <w:top w:val="nil"/>
-              <w:left w:val="single" w:sz="4" w:space="0" w:color="008080"/>
-              <w:bottom w:val="single" w:sz="4" w:space="0" w:color="008080"/>
-              <w:right w:val="nil"/>
-            </w:tcBorders>
-            <w:hideMark/>
-          </w:tcPr>
-          <w:p>
-            <w:pPr>
-              <w:snapToGrid w:val="0"/>
-              <w:jc w:val="both"/>
-              <w:rPr>
-                <w:rFonts w:ascii="Arial" w:hAnsi="Arial" w:cs="Arial"/>
-                <w:lang w:val="es-ES_tradnl"/>
-              </w:rPr>
-            </w:pPr>
-            <w:r>
-              <w:rPr>
-                <w:sz w:val="22"/>
-                <w:szCs w:val="22"/>
-                <w:lang w:val="es-ES_tradnl"/>
-              </w:rPr>
-              <w:t>Identificador</w:t>
-            </w:r>
-          </w:p>
-        </w:tc>
-        <w:tc>
-          <w:tcPr>
-            <w:tcW w:w="6593" w:type="dxa"/>
-            <w:tcBorders>
-              <w:top w:val="nil"/>
-              <w:left w:val="single" w:sz="4" w:space="0" w:color="008080"/>
-              <w:bottom w:val="single" w:sz="4" w:space="0" w:color="008080"/>
-              <w:right w:val="single" w:sz="4" w:space="0" w:color="008080"/>
-            </w:tcBorders>
-            <w:hideMark/>
-          </w:tcPr>
-          <w:p>
-            <w:pPr>
-              <w:snapToGrid w:val="0"/>
-              <w:jc w:val="both"/>
-              <w:rPr>
-                <w:rFonts w:ascii="Arial" w:hAnsi="Arial" w:cs="Arial"/>
-                <w:lang w:val="es-ES_tradnl"/>
-              </w:rPr>
-            </w:pPr>
-            <w:r>
-              <w:rPr>
-                <w:sz w:val="22"/>
-                <w:szCs w:val="22"/>
-                <w:lang w:val="es-ES_tradnl"/>
-              </w:rPr>
-              <w:t>MD 1.2</w:t>
-            </w:r>
-          </w:p>
-        </w:tc>
-      </w:tr>
-      <w:tr>
-        <w:tc>
-          <w:tcPr>
-            <w:tcW w:w="2777" w:type="dxa"/>
-            <w:tcBorders>
-              <w:top w:val="nil"/>
-              <w:left w:val="single" w:sz="4" w:space="0" w:color="008080"/>
-              <w:bottom w:val="single" w:sz="4" w:space="0" w:color="008080"/>
-              <w:right w:val="nil"/>
-            </w:tcBorders>
-            <w:hideMark/>
-          </w:tcPr>
-          <w:p>
-            <w:pPr>
-              <w:snapToGrid w:val="0"/>
-              <w:jc w:val="both"/>
-              <w:rPr>
-                <w:rFonts w:ascii="Arial" w:hAnsi="Arial" w:cs="Arial"/>
-                <w:lang w:val="es-ES_tradnl"/>
-              </w:rPr>
-            </w:pPr>
-            <w:r>
-              <w:rPr>
-                <w:sz w:val="22"/>
-                <w:szCs w:val="22"/>
-                <w:lang w:val="es-ES_tradnl"/>
-              </w:rPr>
-              <w:t>Nombre</w:t>
-            </w:r>
-          </w:p>
-        </w:tc>
-        <w:tc>
-          <w:tcPr>
-            <w:tcW w:w="6593" w:type="dxa"/>
-            <w:tcBorders>
-              <w:top w:val="nil"/>
-              <w:left w:val="single" w:sz="4" w:space="0" w:color="008080"/>
-              <w:bottom w:val="single" w:sz="4" w:space="0" w:color="008080"/>
-              <w:right w:val="single" w:sz="4" w:space="0" w:color="008080"/>
-            </w:tcBorders>
-            <w:hideMark/>
-          </w:tcPr>
-          <w:p>
-            <w:pPr>
-              <w:snapToGrid w:val="0"/>
-              <w:jc w:val="both"/>
-              <w:rPr>
-                <w:rFonts w:ascii="Arial" w:hAnsi="Arial" w:cs="Arial"/>
-                <w:lang w:val="es-ES_tradnl"/>
-              </w:rPr>
-            </w:pPr>
-            <w:r>
-              <w:rPr>
-                <w:sz w:val="22"/>
-                <w:szCs w:val="22"/>
-                <w:lang w:val="es-ES_tradnl"/>
-              </w:rPr>
-              <w:t>Registro de empresas</w:t>
-            </w:r>
-          </w:p>
-        </w:tc>
-      </w:tr>
-      <w:tr>
-        <w:tc>
-          <w:tcPr>
-            <w:tcW w:w="2777" w:type="dxa"/>
-            <w:tcBorders>
-              <w:top w:val="nil"/>
-              <w:left w:val="single" w:sz="4" w:space="0" w:color="008080"/>
-              <w:bottom w:val="single" w:sz="4" w:space="0" w:color="008080"/>
-              <w:right w:val="nil"/>
-            </w:tcBorders>
-            <w:hideMark/>
-          </w:tcPr>
-          <w:p>
-            <w:pPr>
-              <w:snapToGrid w:val="0"/>
-              <w:jc w:val="both"/>
-              <w:rPr>
-                <w:rFonts w:ascii="Arial" w:hAnsi="Arial" w:cs="Arial"/>
-                <w:lang w:val="es-ES_tradnl"/>
-              </w:rPr>
-            </w:pPr>
-            <w:r>
-              <w:rPr>
-                <w:sz w:val="22"/>
-                <w:szCs w:val="22"/>
-                <w:lang w:val="es-ES_tradnl"/>
-              </w:rPr>
-              <w:t>Subsistema</w:t>
-            </w:r>
-          </w:p>
-        </w:tc>
-        <w:tc>
-          <w:tcPr>
-            <w:tcW w:w="6593" w:type="dxa"/>
-            <w:tcBorders>
-              <w:top w:val="nil"/>
-              <w:left w:val="single" w:sz="4" w:space="0" w:color="008080"/>
-              <w:bottom w:val="single" w:sz="4" w:space="0" w:color="008080"/>
-              <w:right w:val="single" w:sz="4" w:space="0" w:color="008080"/>
-            </w:tcBorders>
-            <w:hideMark/>
-          </w:tcPr>
-          <w:p>
-            <w:pPr>
-              <w:snapToGrid w:val="0"/>
-              <w:jc w:val="both"/>
-              <w:rPr>
-                <w:rFonts w:ascii="Arial" w:hAnsi="Arial" w:cs="Arial"/>
-                <w:lang w:val="es-ES_tradnl"/>
-              </w:rPr>
-            </w:pPr>
-            <w:r>
-              <w:rPr>
-                <w:sz w:val="22"/>
-                <w:szCs w:val="22"/>
-                <w:lang w:val="es-ES_tradnl"/>
-              </w:rPr>
-              <w:t>Sistema de identificación</w:t>
-            </w:r>
-          </w:p>
-        </w:tc>
-      </w:tr>
-      <w:tr>
-        <w:tc>
-          <w:tcPr>
-            <w:tcW w:w="2777" w:type="dxa"/>
-            <w:tcBorders>
-              <w:top w:val="nil"/>
-              <w:left w:val="single" w:sz="4" w:space="0" w:color="008080"/>
-              <w:bottom w:val="single" w:sz="4" w:space="0" w:color="008080"/>
-              <w:right w:val="nil"/>
-            </w:tcBorders>
-            <w:hideMark/>
-          </w:tcPr>
-          <w:p>
-            <w:pPr>
-              <w:snapToGrid w:val="0"/>
-              <w:jc w:val="both"/>
-              <w:rPr>
-                <w:rFonts w:ascii="Arial" w:hAnsi="Arial" w:cs="Arial"/>
-                <w:lang w:val="es-ES_tradnl"/>
-              </w:rPr>
-            </w:pPr>
-            <w:r>
-              <w:rPr>
-                <w:sz w:val="22"/>
-                <w:szCs w:val="22"/>
-                <w:lang w:val="es-ES_tradnl"/>
-              </w:rPr>
-              <w:t>Función</w:t>
-            </w:r>
-          </w:p>
-        </w:tc>
-        <w:tc>
-          <w:tcPr>
-            <w:tcW w:w="6593" w:type="dxa"/>
-            <w:tcBorders>
-              <w:top w:val="nil"/>
-              <w:left w:val="single" w:sz="4" w:space="0" w:color="008080"/>
-              <w:bottom w:val="single" w:sz="4" w:space="0" w:color="008080"/>
-              <w:right w:val="single" w:sz="4" w:space="0" w:color="008080"/>
-            </w:tcBorders>
-            <w:hideMark/>
-          </w:tcPr>
-          <w:p>
-            <w:pPr>
-              <w:snapToGrid w:val="0"/>
-              <w:rPr>
-                <w:rFonts w:ascii="Arial" w:hAnsi="Arial" w:cs="Arial"/>
-                <w:lang w:val="es-ES_tradnl"/>
-              </w:rPr>
-            </w:pPr>
-            <w:r>
-              <w:rPr>
-                <w:sz w:val="22"/>
-                <w:szCs w:val="22"/>
-                <w:lang w:val="es-ES_tradnl"/>
-              </w:rPr>
-              <w:t>Almacena datos recibidos desde MD1.1 en la base de datos local, creando un nuevo usuario en el sistema. Permite el ingreso del usuario al sistema bajo el rol “Empresa”.</w:t>
-            </w:r>
-          </w:p>
-        </w:tc>
-      </w:tr>
-      <w:tr>
-        <w:tc>
-          <w:tcPr>
-            <w:tcW w:w="2777" w:type="dxa"/>
-            <w:tcBorders>
-              <w:top w:val="nil"/>
-              <w:left w:val="single" w:sz="4" w:space="0" w:color="008080"/>
-              <w:bottom w:val="single" w:sz="4" w:space="0" w:color="008080"/>
-              <w:right w:val="nil"/>
-            </w:tcBorders>
-            <w:hideMark/>
-          </w:tcPr>
-          <w:p>
-            <w:pPr>
-              <w:snapToGrid w:val="0"/>
-              <w:jc w:val="both"/>
-              <w:rPr>
-                <w:rFonts w:ascii="Arial" w:hAnsi="Arial" w:cs="Arial"/>
-                <w:lang w:val="es-ES_tradnl"/>
-              </w:rPr>
-            </w:pPr>
-            <w:r>
-              <w:rPr>
-                <w:sz w:val="22"/>
-                <w:szCs w:val="22"/>
-                <w:lang w:val="es-ES_tradnl"/>
-              </w:rPr>
-              <w:t>Entrada</w:t>
-            </w:r>
-          </w:p>
-        </w:tc>
-        <w:tc>
-          <w:tcPr>
-            <w:tcW w:w="6593" w:type="dxa"/>
-            <w:tcBorders>
-              <w:top w:val="nil"/>
-              <w:left w:val="single" w:sz="4" w:space="0" w:color="008080"/>
-              <w:bottom w:val="single" w:sz="4" w:space="0" w:color="008080"/>
-              <w:right w:val="single" w:sz="4" w:space="0" w:color="008080"/>
-            </w:tcBorders>
-            <w:hideMark/>
-          </w:tcPr>
-          <w:p>
-            <w:pPr>
-              <w:snapToGrid w:val="0"/>
-              <w:jc w:val="both"/>
-              <w:rPr>
-                <w:rFonts w:ascii="Arial" w:hAnsi="Arial" w:cs="Arial"/>
-                <w:lang w:val="es-ES_tradnl"/>
-              </w:rPr>
-            </w:pPr>
-            <w:r>
-              <w:rPr>
-                <w:sz w:val="22"/>
-                <w:lang w:val="es-CL" w:eastAsia="en-US"/>
-              </w:rPr>
-              <w:t>Username, email, razón social, dirección, contacto, descripción.</w:t>
-            </w:r>
-          </w:p>
-        </w:tc>
-      </w:tr>
-      <w:tr>
-        <w:tc>
-          <w:tcPr>
-            <w:tcW w:w="2777" w:type="dxa"/>
-            <w:tcBorders>
-              <w:top w:val="nil"/>
-              <w:left w:val="single" w:sz="4" w:space="0" w:color="008080"/>
-              <w:bottom w:val="single" w:sz="4" w:space="0" w:color="008080"/>
-              <w:right w:val="nil"/>
-            </w:tcBorders>
-            <w:hideMark/>
-          </w:tcPr>
-          <w:p>
-            <w:pPr>
-              <w:snapToGrid w:val="0"/>
-              <w:jc w:val="both"/>
-              <w:rPr>
-                <w:rFonts w:ascii="Arial" w:hAnsi="Arial" w:cs="Arial"/>
-                <w:lang w:val="es-ES_tradnl"/>
-              </w:rPr>
-            </w:pPr>
-            <w:r>
-              <w:rPr>
-                <w:sz w:val="22"/>
-                <w:szCs w:val="22"/>
-                <w:lang w:val="es-ES_tradnl"/>
-              </w:rPr>
-              <w:t>Salida</w:t>
-            </w:r>
-          </w:p>
-        </w:tc>
-        <w:tc>
-          <w:tcPr>
-            <w:tcW w:w="6593" w:type="dxa"/>
-            <w:tcBorders>
-              <w:top w:val="nil"/>
-              <w:left w:val="single" w:sz="4" w:space="0" w:color="008080"/>
-              <w:bottom w:val="single" w:sz="4" w:space="0" w:color="008080"/>
-              <w:right w:val="single" w:sz="4" w:space="0" w:color="008080"/>
-            </w:tcBorders>
-            <w:hideMark/>
-          </w:tcPr>
-          <w:p>
-            <w:pPr>
-              <w:snapToGrid w:val="0"/>
-              <w:jc w:val="both"/>
-              <w:rPr>
-                <w:rFonts w:ascii="Arial" w:hAnsi="Arial" w:cs="Arial"/>
-                <w:highlight w:val="yellow"/>
-                <w:lang w:val="es-ES_tradnl"/>
-              </w:rPr>
-            </w:pPr>
-            <w:proofErr w:type="spellStart"/>
-            <w:r>
-              <w:rPr>
-                <w:sz w:val="22"/>
-                <w:szCs w:val="22"/>
-                <w:lang w:val="es-ES_tradnl"/>
-              </w:rPr>
-              <w:t>httpSession</w:t>
-            </w:r>
-            <w:proofErr w:type="spellEnd"/>
-          </w:p>
-        </w:tc>
-      </w:tr>
-    </w:tbl>
-    <w:p/>
     <w:p>
-      <w:pPr>
-        <w:pStyle w:val="Ttulo2"/>
-        <w:numPr>
-          <w:ilvl w:val="0"/>
-          <w:numId w:val="0"/>
-        </w:numPr>
-        <w:rPr>
-          <w:highlight w:val="yellow"/>
-        </w:rPr>
-      </w:pPr>
+      <w:r>
+        <w:t>Diagrama de secuencia</w:t>
+      </w:r>
+      <w:bookmarkStart w:id="23" w:name="_GoBack"/>
+      <w:bookmarkEnd w:id="23"/>
     </w:p>
     <w:p>
       <w:pPr>
@@ -7144,12 +6059,12 @@
           <w:numId w:val="9"/>
         </w:numPr>
       </w:pPr>
-      <w:bookmarkStart w:id="25" w:name="_Toc20113242"/>
+      <w:bookmarkStart w:id="24" w:name="_Toc26157210"/>
       <w:r>
         <w:lastRenderedPageBreak/>
         <w:t>Diseño de Interfaz</w:t>
       </w:r>
-      <w:bookmarkEnd w:id="25"/>
+      <w:bookmarkEnd w:id="24"/>
     </w:p>
     <w:p>
       <w:pPr>
@@ -7164,13 +6079,13 @@
           <w:numId w:val="31"/>
         </w:numPr>
       </w:pPr>
-      <w:bookmarkStart w:id="26" w:name="_Toc231664999"/>
-      <w:bookmarkStart w:id="27" w:name="_Toc20113243"/>
+      <w:bookmarkStart w:id="25" w:name="_Toc231664999"/>
+      <w:bookmarkStart w:id="26" w:name="_Toc26157211"/>
       <w:r>
         <w:t>Diseño de interfaz de usuario</w:t>
       </w:r>
+      <w:bookmarkEnd w:id="25"/>
       <w:bookmarkEnd w:id="26"/>
-      <w:bookmarkEnd w:id="27"/>
     </w:p>
     <w:p/>
     <w:p>
@@ -7208,13 +6123,13 @@
           <w:numId w:val="31"/>
         </w:numPr>
       </w:pPr>
-      <w:bookmarkStart w:id="28" w:name="_Toc231665000"/>
-      <w:bookmarkStart w:id="29" w:name="_Toc20113244"/>
+      <w:bookmarkStart w:id="27" w:name="_Toc231665000"/>
+      <w:bookmarkStart w:id="28" w:name="_Toc26157212"/>
       <w:r>
         <w:t>Página inicial.</w:t>
       </w:r>
+      <w:bookmarkEnd w:id="27"/>
       <w:bookmarkEnd w:id="28"/>
-      <w:bookmarkEnd w:id="29"/>
     </w:p>
     <w:p>
       <w:pPr>
@@ -7232,9 +6147,9 @@
       <w:r>
         <w:object w:dxaOrig="10845" w:dyaOrig="8295" w14:anchorId="0DF93196">
           <v:shape id="_x0000_i1026" type="#_x0000_t75" style="width:441pt;height:339pt" o:ole="">
-            <v:imagedata r:id="rId14" o:title=""/>
+            <v:imagedata r:id="rId13" o:title=""/>
           </v:shape>
-          <o:OLEObject Type="Embed" ProgID="Visio.Drawing.11" ShapeID="_x0000_i1026" DrawAspect="Content" ObjectID="_1631938243" r:id="rId15"/>
+          <o:OLEObject Type="Embed" ProgID="Visio.Drawing.11" ShapeID="_x0000_i1026" DrawAspect="Content" ObjectID="_1637474154" r:id="rId14"/>
         </w:object>
       </w:r>
     </w:p>
@@ -7299,12 +6214,12 @@
           <w:numId w:val="31"/>
         </w:numPr>
       </w:pPr>
-      <w:bookmarkStart w:id="30" w:name="_Toc20113245"/>
+      <w:bookmarkStart w:id="29" w:name="_Toc26157213"/>
       <w:r>
         <w:lastRenderedPageBreak/>
         <w:t>Matriz de trazado</w:t>
       </w:r>
-      <w:bookmarkEnd w:id="30"/>
+      <w:bookmarkEnd w:id="29"/>
       <w:r>
         <w:t xml:space="preserve"> </w:t>
       </w:r>
@@ -17912,7 +16827,7 @@
       </w:pPr>
     </w:p>
     <w:sectPr>
-      <w:footerReference w:type="default" r:id="rId16"/>
+      <w:footerReference w:type="default" r:id="rId15"/>
       <w:pgSz w:w="12242" w:h="15842" w:code="119"/>
       <w:pgMar w:top="1418" w:right="1701" w:bottom="1418" w:left="1701" w:header="709" w:footer="709" w:gutter="0"/>
       <w:cols w:space="708"/>
@@ -18672,6 +17587,119 @@
     </w:lvl>
   </w:abstractNum>
   <w:abstractNum w:abstractNumId="6" w15:restartNumberingAfterBreak="0">
+    <w:nsid w:val="101B0A9C"/>
+    <w:multiLevelType w:val="multilevel"/>
+    <w:tmpl w:val="8E166488"/>
+    <w:lvl w:ilvl="0">
+      <w:start w:val="3"/>
+      <w:numFmt w:val="decimal"/>
+      <w:lvlText w:val="%1"/>
+      <w:lvlJc w:val="left"/>
+      <w:pPr>
+        <w:ind w:left="360" w:hanging="360"/>
+      </w:pPr>
+      <w:rPr>
+        <w:rFonts w:hint="default"/>
+      </w:rPr>
+    </w:lvl>
+    <w:lvl w:ilvl="1">
+      <w:start w:val="3"/>
+      <w:numFmt w:val="decimal"/>
+      <w:lvlText w:val="%1.%2"/>
+      <w:lvlJc w:val="left"/>
+      <w:pPr>
+        <w:ind w:left="720" w:hanging="720"/>
+      </w:pPr>
+      <w:rPr>
+        <w:rFonts w:hint="default"/>
+      </w:rPr>
+    </w:lvl>
+    <w:lvl w:ilvl="2">
+      <w:start w:val="1"/>
+      <w:numFmt w:val="decimal"/>
+      <w:lvlText w:val="%1.%2.%3"/>
+      <w:lvlJc w:val="left"/>
+      <w:pPr>
+        <w:ind w:left="720" w:hanging="720"/>
+      </w:pPr>
+      <w:rPr>
+        <w:rFonts w:hint="default"/>
+      </w:rPr>
+    </w:lvl>
+    <w:lvl w:ilvl="3">
+      <w:start w:val="1"/>
+      <w:numFmt w:val="decimal"/>
+      <w:lvlText w:val="%1.%2.%3.%4"/>
+      <w:lvlJc w:val="left"/>
+      <w:pPr>
+        <w:ind w:left="1080" w:hanging="1080"/>
+      </w:pPr>
+      <w:rPr>
+        <w:rFonts w:hint="default"/>
+      </w:rPr>
+    </w:lvl>
+    <w:lvl w:ilvl="4">
+      <w:start w:val="1"/>
+      <w:numFmt w:val="decimal"/>
+      <w:lvlText w:val="%1.%2.%3.%4.%5"/>
+      <w:lvlJc w:val="left"/>
+      <w:pPr>
+        <w:ind w:left="1080" w:hanging="1080"/>
+      </w:pPr>
+      <w:rPr>
+        <w:rFonts w:hint="default"/>
+      </w:rPr>
+    </w:lvl>
+    <w:lvl w:ilvl="5">
+      <w:start w:val="1"/>
+      <w:numFmt w:val="decimal"/>
+      <w:lvlText w:val="%1.%2.%3.%4.%5.%6"/>
+      <w:lvlJc w:val="left"/>
+      <w:pPr>
+        <w:ind w:left="1440" w:hanging="1440"/>
+      </w:pPr>
+      <w:rPr>
+        <w:rFonts w:hint="default"/>
+      </w:rPr>
+    </w:lvl>
+    <w:lvl w:ilvl="6">
+      <w:start w:val="1"/>
+      <w:numFmt w:val="decimal"/>
+      <w:lvlText w:val="%1.%2.%3.%4.%5.%6.%7"/>
+      <w:lvlJc w:val="left"/>
+      <w:pPr>
+        <w:ind w:left="1800" w:hanging="1800"/>
+      </w:pPr>
+      <w:rPr>
+        <w:rFonts w:hint="default"/>
+      </w:rPr>
+    </w:lvl>
+    <w:lvl w:ilvl="7">
+      <w:start w:val="1"/>
+      <w:numFmt w:val="decimal"/>
+      <w:lvlText w:val="%1.%2.%3.%4.%5.%6.%7.%8"/>
+      <w:lvlJc w:val="left"/>
+      <w:pPr>
+        <w:ind w:left="1800" w:hanging="1800"/>
+      </w:pPr>
+      <w:rPr>
+        <w:rFonts w:hint="default"/>
+      </w:rPr>
+    </w:lvl>
+    <w:lvl w:ilvl="8">
+      <w:start w:val="1"/>
+      <w:numFmt w:val="decimal"/>
+      <w:lvlText w:val="%1.%2.%3.%4.%5.%6.%7.%8.%9"/>
+      <w:lvlJc w:val="left"/>
+      <w:pPr>
+        <w:ind w:left="2160" w:hanging="2160"/>
+      </w:pPr>
+      <w:rPr>
+        <w:rFonts w:hint="default"/>
+      </w:rPr>
+    </w:lvl>
+  </w:abstractNum>
+  <w:abstractNum w:abstractNumId="7" w15:restartNumberingAfterBreak="0">
     <w:nsid w:val="10BC3D3F"/>
     <w:multiLevelType w:val="multilevel"/>
     <w:tmpl w:val="BE24F40A"/>
@@ -18757,7 +17785,7 @@
       </w:pPr>
     </w:lvl>
   </w:abstractNum>
-  <w:abstractNum w:abstractNumId="7" w15:restartNumberingAfterBreak="0">
+  <w:abstractNum w:abstractNumId="8" w15:restartNumberingAfterBreak="0">
     <w:nsid w:val="178A43F5"/>
     <w:multiLevelType w:val="hybridMultilevel"/>
     <w:tmpl w:val="AC5E086C"/>
@@ -18843,7 +17871,7 @@
       </w:pPr>
     </w:lvl>
   </w:abstractNum>
-  <w:abstractNum w:abstractNumId="8" w15:restartNumberingAfterBreak="0">
+  <w:abstractNum w:abstractNumId="9" w15:restartNumberingAfterBreak="0">
     <w:nsid w:val="1A6B2F72"/>
     <w:multiLevelType w:val="multilevel"/>
     <w:tmpl w:val="DAA44E40"/>
@@ -18956,7 +17984,7 @@
       </w:rPr>
     </w:lvl>
   </w:abstractNum>
-  <w:abstractNum w:abstractNumId="9" w15:restartNumberingAfterBreak="0">
+  <w:abstractNum w:abstractNumId="10" w15:restartNumberingAfterBreak="0">
     <w:nsid w:val="1B634E2E"/>
     <w:multiLevelType w:val="hybridMultilevel"/>
     <w:tmpl w:val="F8B62750"/>
@@ -19069,7 +18097,120 @@
       </w:rPr>
     </w:lvl>
   </w:abstractNum>
-  <w:abstractNum w:abstractNumId="10" w15:restartNumberingAfterBreak="0">
+  <w:abstractNum w:abstractNumId="11" w15:restartNumberingAfterBreak="0">
+    <w:nsid w:val="1C8A1165"/>
+    <w:multiLevelType w:val="multilevel"/>
+    <w:tmpl w:val="1638E690"/>
+    <w:lvl w:ilvl="0">
+      <w:start w:val="3"/>
+      <w:numFmt w:val="decimal"/>
+      <w:lvlText w:val="%1"/>
+      <w:lvlJc w:val="left"/>
+      <w:pPr>
+        <w:ind w:left="360" w:hanging="360"/>
+      </w:pPr>
+      <w:rPr>
+        <w:rFonts w:hint="default"/>
+      </w:rPr>
+    </w:lvl>
+    <w:lvl w:ilvl="1">
+      <w:start w:val="2"/>
+      <w:numFmt w:val="decimal"/>
+      <w:lvlText w:val="%1.%2"/>
+      <w:lvlJc w:val="left"/>
+      <w:pPr>
+        <w:ind w:left="1296" w:hanging="720"/>
+      </w:pPr>
+      <w:rPr>
+        <w:rFonts w:hint="default"/>
+      </w:rPr>
+    </w:lvl>
+    <w:lvl w:ilvl="2">
+      <w:start w:val="1"/>
+      <w:numFmt w:val="decimal"/>
+      <w:lvlText w:val="%1.%2.%3"/>
+      <w:lvlJc w:val="left"/>
+      <w:pPr>
+        <w:ind w:left="1872" w:hanging="720"/>
+      </w:pPr>
+      <w:rPr>
+        <w:rFonts w:hint="default"/>
+      </w:rPr>
+    </w:lvl>
+    <w:lvl w:ilvl="3">
+      <w:start w:val="1"/>
+      <w:numFmt w:val="decimal"/>
+      <w:lvlText w:val="%1.%2.%3.%4"/>
+      <w:lvlJc w:val="left"/>
+      <w:pPr>
+        <w:ind w:left="2808" w:hanging="1080"/>
+      </w:pPr>
+      <w:rPr>
+        <w:rFonts w:hint="default"/>
+      </w:rPr>
+    </w:lvl>
+    <w:lvl w:ilvl="4">
+      <w:start w:val="1"/>
+      <w:numFmt w:val="decimal"/>
+      <w:lvlText w:val="%1.%2.%3.%4.%5"/>
+      <w:lvlJc w:val="left"/>
+      <w:pPr>
+        <w:ind w:left="3384" w:hanging="1080"/>
+      </w:pPr>
+      <w:rPr>
+        <w:rFonts w:hint="default"/>
+      </w:rPr>
+    </w:lvl>
+    <w:lvl w:ilvl="5">
+      <w:start w:val="1"/>
+      <w:numFmt w:val="decimal"/>
+      <w:lvlText w:val="%1.%2.%3.%4.%5.%6"/>
+      <w:lvlJc w:val="left"/>
+      <w:pPr>
+        <w:ind w:left="4320" w:hanging="1440"/>
+      </w:pPr>
+      <w:rPr>
+        <w:rFonts w:hint="default"/>
+      </w:rPr>
+    </w:lvl>
+    <w:lvl w:ilvl="6">
+      <w:start w:val="1"/>
+      <w:numFmt w:val="decimal"/>
+      <w:lvlText w:val="%1.%2.%3.%4.%5.%6.%7"/>
+      <w:lvlJc w:val="left"/>
+      <w:pPr>
+        <w:ind w:left="5256" w:hanging="1800"/>
+      </w:pPr>
+      <w:rPr>
+        <w:rFonts w:hint="default"/>
+      </w:rPr>
+    </w:lvl>
+    <w:lvl w:ilvl="7">
+      <w:start w:val="1"/>
+      <w:numFmt w:val="decimal"/>
+      <w:lvlText w:val="%1.%2.%3.%4.%5.%6.%7.%8"/>
+      <w:lvlJc w:val="left"/>
+      <w:pPr>
+        <w:ind w:left="5832" w:hanging="1800"/>
+      </w:pPr>
+      <w:rPr>
+        <w:rFonts w:hint="default"/>
+      </w:rPr>
+    </w:lvl>
+    <w:lvl w:ilvl="8">
+      <w:start w:val="1"/>
+      <w:numFmt w:val="decimal"/>
+      <w:lvlText w:val="%1.%2.%3.%4.%5.%6.%7.%8.%9"/>
+      <w:lvlJc w:val="left"/>
+      <w:pPr>
+        <w:ind w:left="6768" w:hanging="2160"/>
+      </w:pPr>
+      <w:rPr>
+        <w:rFonts w:hint="default"/>
+      </w:rPr>
+    </w:lvl>
+  </w:abstractNum>
+  <w:abstractNum w:abstractNumId="12" w15:restartNumberingAfterBreak="0">
     <w:nsid w:val="20A056DF"/>
     <w:multiLevelType w:val="multilevel"/>
     <w:tmpl w:val="94562464"/>
@@ -19209,7 +18350,7 @@
       </w:rPr>
     </w:lvl>
   </w:abstractNum>
-  <w:abstractNum w:abstractNumId="11" w15:restartNumberingAfterBreak="0">
+  <w:abstractNum w:abstractNumId="13" w15:restartNumberingAfterBreak="0">
     <w:nsid w:val="2A245219"/>
     <w:multiLevelType w:val="multilevel"/>
     <w:tmpl w:val="0C0A001F"/>
@@ -19295,7 +18436,120 @@
       </w:pPr>
     </w:lvl>
   </w:abstractNum>
-  <w:abstractNum w:abstractNumId="12" w15:restartNumberingAfterBreak="0">
+  <w:abstractNum w:abstractNumId="14" w15:restartNumberingAfterBreak="0">
+    <w:nsid w:val="2FBF00C6"/>
+    <w:multiLevelType w:val="multilevel"/>
+    <w:tmpl w:val="B300B9B2"/>
+    <w:lvl w:ilvl="0">
+      <w:start w:val="3"/>
+      <w:numFmt w:val="decimal"/>
+      <w:lvlText w:val="%1"/>
+      <w:lvlJc w:val="left"/>
+      <w:pPr>
+        <w:ind w:left="360" w:hanging="360"/>
+      </w:pPr>
+      <w:rPr>
+        <w:rFonts w:hint="default"/>
+      </w:rPr>
+    </w:lvl>
+    <w:lvl w:ilvl="1">
+      <w:start w:val="3"/>
+      <w:numFmt w:val="decimal"/>
+      <w:lvlText w:val="%1.%2"/>
+      <w:lvlJc w:val="left"/>
+      <w:pPr>
+        <w:ind w:left="2016" w:hanging="720"/>
+      </w:pPr>
+      <w:rPr>
+        <w:rFonts w:hint="default"/>
+      </w:rPr>
+    </w:lvl>
+    <w:lvl w:ilvl="2">
+      <w:start w:val="1"/>
+      <w:numFmt w:val="decimal"/>
+      <w:lvlText w:val="%1.%2.%3"/>
+      <w:lvlJc w:val="left"/>
+      <w:pPr>
+        <w:ind w:left="3312" w:hanging="720"/>
+      </w:pPr>
+      <w:rPr>
+        <w:rFonts w:hint="default"/>
+      </w:rPr>
+    </w:lvl>
+    <w:lvl w:ilvl="3">
+      <w:start w:val="1"/>
+      <w:numFmt w:val="decimal"/>
+      <w:lvlText w:val="%1.%2.%3.%4"/>
+      <w:lvlJc w:val="left"/>
+      <w:pPr>
+        <w:ind w:left="4968" w:hanging="1080"/>
+      </w:pPr>
+      <w:rPr>
+        <w:rFonts w:hint="default"/>
+      </w:rPr>
+    </w:lvl>
+    <w:lvl w:ilvl="4">
+      <w:start w:val="1"/>
+      <w:numFmt w:val="decimal"/>
+      <w:lvlText w:val="%1.%2.%3.%4.%5"/>
+      <w:lvlJc w:val="left"/>
+      <w:pPr>
+        <w:ind w:left="6264" w:hanging="1080"/>
+      </w:pPr>
+      <w:rPr>
+        <w:rFonts w:hint="default"/>
+      </w:rPr>
+    </w:lvl>
+    <w:lvl w:ilvl="5">
+      <w:start w:val="1"/>
+      <w:numFmt w:val="decimal"/>
+      <w:lvlText w:val="%1.%2.%3.%4.%5.%6"/>
+      <w:lvlJc w:val="left"/>
+      <w:pPr>
+        <w:ind w:left="7920" w:hanging="1440"/>
+      </w:pPr>
+      <w:rPr>
+        <w:rFonts w:hint="default"/>
+      </w:rPr>
+    </w:lvl>
+    <w:lvl w:ilvl="6">
+      <w:start w:val="1"/>
+      <w:numFmt w:val="decimal"/>
+      <w:lvlText w:val="%1.%2.%3.%4.%5.%6.%7"/>
+      <w:lvlJc w:val="left"/>
+      <w:pPr>
+        <w:ind w:left="9576" w:hanging="1800"/>
+      </w:pPr>
+      <w:rPr>
+        <w:rFonts w:hint="default"/>
+      </w:rPr>
+    </w:lvl>
+    <w:lvl w:ilvl="7">
+      <w:start w:val="1"/>
+      <w:numFmt w:val="decimal"/>
+      <w:lvlText w:val="%1.%2.%3.%4.%5.%6.%7.%8"/>
+      <w:lvlJc w:val="left"/>
+      <w:pPr>
+        <w:ind w:left="10872" w:hanging="1800"/>
+      </w:pPr>
+      <w:rPr>
+        <w:rFonts w:hint="default"/>
+      </w:rPr>
+    </w:lvl>
+    <w:lvl w:ilvl="8">
+      <w:start w:val="1"/>
+      <w:numFmt w:val="decimal"/>
+      <w:lvlText w:val="%1.%2.%3.%4.%5.%6.%7.%8.%9"/>
+      <w:lvlJc w:val="left"/>
+      <w:pPr>
+        <w:ind w:left="12528" w:hanging="2160"/>
+      </w:pPr>
+      <w:rPr>
+        <w:rFonts w:hint="default"/>
+      </w:rPr>
+    </w:lvl>
+  </w:abstractNum>
+  <w:abstractNum w:abstractNumId="15" w15:restartNumberingAfterBreak="0">
     <w:nsid w:val="30B419E7"/>
     <w:multiLevelType w:val="multilevel"/>
     <w:tmpl w:val="0C0A001F"/>
@@ -19381,7 +18635,7 @@
       </w:pPr>
     </w:lvl>
   </w:abstractNum>
-  <w:abstractNum w:abstractNumId="13" w15:restartNumberingAfterBreak="0">
+  <w:abstractNum w:abstractNumId="16" w15:restartNumberingAfterBreak="0">
     <w:nsid w:val="3297035A"/>
     <w:multiLevelType w:val="multilevel"/>
     <w:tmpl w:val="0C0A001D"/>
@@ -19467,7 +18721,7 @@
       </w:pPr>
     </w:lvl>
   </w:abstractNum>
-  <w:abstractNum w:abstractNumId="14" w15:restartNumberingAfterBreak="0">
+  <w:abstractNum w:abstractNumId="17" w15:restartNumberingAfterBreak="0">
     <w:nsid w:val="33410C85"/>
     <w:multiLevelType w:val="multilevel"/>
     <w:tmpl w:val="0C0A001F"/>
@@ -19553,7 +18807,7 @@
       </w:pPr>
     </w:lvl>
   </w:abstractNum>
-  <w:abstractNum w:abstractNumId="15" w15:restartNumberingAfterBreak="0">
+  <w:abstractNum w:abstractNumId="18" w15:restartNumberingAfterBreak="0">
     <w:nsid w:val="383E6370"/>
     <w:multiLevelType w:val="multilevel"/>
     <w:tmpl w:val="0C0A001F"/>
@@ -19639,7 +18893,7 @@
       </w:pPr>
     </w:lvl>
   </w:abstractNum>
-  <w:abstractNum w:abstractNumId="16" w15:restartNumberingAfterBreak="0">
+  <w:abstractNum w:abstractNumId="19" w15:restartNumberingAfterBreak="0">
     <w:nsid w:val="463A6FC8"/>
     <w:multiLevelType w:val="multilevel"/>
     <w:tmpl w:val="2B9688E0"/>
@@ -19752,7 +19006,7 @@
       </w:rPr>
     </w:lvl>
   </w:abstractNum>
-  <w:abstractNum w:abstractNumId="17" w15:restartNumberingAfterBreak="0">
+  <w:abstractNum w:abstractNumId="20" w15:restartNumberingAfterBreak="0">
     <w:nsid w:val="49BC7457"/>
     <w:multiLevelType w:val="multilevel"/>
     <w:tmpl w:val="0C0A001F"/>
@@ -19838,7 +19092,7 @@
       </w:pPr>
     </w:lvl>
   </w:abstractNum>
-  <w:abstractNum w:abstractNumId="18" w15:restartNumberingAfterBreak="0">
+  <w:abstractNum w:abstractNumId="21" w15:restartNumberingAfterBreak="0">
     <w:nsid w:val="4AD17B84"/>
     <w:multiLevelType w:val="hybridMultilevel"/>
     <w:tmpl w:val="AFC8251A"/>
@@ -19924,7 +19178,7 @@
       </w:pPr>
     </w:lvl>
   </w:abstractNum>
-  <w:abstractNum w:abstractNumId="19" w15:restartNumberingAfterBreak="0">
+  <w:abstractNum w:abstractNumId="22" w15:restartNumberingAfterBreak="0">
     <w:nsid w:val="4D404853"/>
     <w:multiLevelType w:val="multilevel"/>
     <w:tmpl w:val="7EBC8096"/>
@@ -20037,7 +19291,7 @@
       </w:rPr>
     </w:lvl>
   </w:abstractNum>
-  <w:abstractNum w:abstractNumId="20" w15:restartNumberingAfterBreak="0">
+  <w:abstractNum w:abstractNumId="23" w15:restartNumberingAfterBreak="0">
     <w:nsid w:val="579405C1"/>
     <w:multiLevelType w:val="hybridMultilevel"/>
     <w:tmpl w:val="B46C420A"/>
@@ -20150,7 +19404,7 @@
       </w:rPr>
     </w:lvl>
   </w:abstractNum>
-  <w:abstractNum w:abstractNumId="21" w15:restartNumberingAfterBreak="0">
+  <w:abstractNum w:abstractNumId="24" w15:restartNumberingAfterBreak="0">
     <w:nsid w:val="5B080255"/>
     <w:multiLevelType w:val="hybridMultilevel"/>
     <w:tmpl w:val="40963EB8"/>
@@ -20236,7 +19490,7 @@
       </w:pPr>
     </w:lvl>
   </w:abstractNum>
-  <w:abstractNum w:abstractNumId="22" w15:restartNumberingAfterBreak="0">
+  <w:abstractNum w:abstractNumId="25" w15:restartNumberingAfterBreak="0">
     <w:nsid w:val="5CA27782"/>
     <w:multiLevelType w:val="multilevel"/>
     <w:tmpl w:val="0C0A001F"/>
@@ -20322,7 +19576,7 @@
       </w:pPr>
     </w:lvl>
   </w:abstractNum>
-  <w:abstractNum w:abstractNumId="23" w15:restartNumberingAfterBreak="0">
+  <w:abstractNum w:abstractNumId="26" w15:restartNumberingAfterBreak="0">
     <w:nsid w:val="5CE91B29"/>
     <w:multiLevelType w:val="hybridMultilevel"/>
     <w:tmpl w:val="5914DE10"/>
@@ -20435,7 +19689,7 @@
       </w:rPr>
     </w:lvl>
   </w:abstractNum>
-  <w:abstractNum w:abstractNumId="24" w15:restartNumberingAfterBreak="0">
+  <w:abstractNum w:abstractNumId="27" w15:restartNumberingAfterBreak="0">
     <w:nsid w:val="6442114B"/>
     <w:multiLevelType w:val="multilevel"/>
     <w:tmpl w:val="26F4D6AC"/>
@@ -20548,7 +19802,7 @@
       </w:rPr>
     </w:lvl>
   </w:abstractNum>
-  <w:abstractNum w:abstractNumId="25" w15:restartNumberingAfterBreak="0">
+  <w:abstractNum w:abstractNumId="28" w15:restartNumberingAfterBreak="0">
     <w:nsid w:val="6BE63138"/>
     <w:multiLevelType w:val="multilevel"/>
     <w:tmpl w:val="F18C5054"/>
@@ -20661,7 +19915,7 @@
       </w:rPr>
     </w:lvl>
   </w:abstractNum>
-  <w:abstractNum w:abstractNumId="26" w15:restartNumberingAfterBreak="0">
+  <w:abstractNum w:abstractNumId="29" w15:restartNumberingAfterBreak="0">
     <w:nsid w:val="6D7F6804"/>
     <w:multiLevelType w:val="multilevel"/>
     <w:tmpl w:val="0C0A001F"/>
@@ -20747,7 +20001,7 @@
       </w:pPr>
     </w:lvl>
   </w:abstractNum>
-  <w:abstractNum w:abstractNumId="27" w15:restartNumberingAfterBreak="0">
+  <w:abstractNum w:abstractNumId="30" w15:restartNumberingAfterBreak="0">
     <w:nsid w:val="6E7B40C4"/>
     <w:multiLevelType w:val="multilevel"/>
     <w:tmpl w:val="0C0A001D"/>
@@ -20833,7 +20087,7 @@
       </w:pPr>
     </w:lvl>
   </w:abstractNum>
-  <w:abstractNum w:abstractNumId="28" w15:restartNumberingAfterBreak="0">
+  <w:abstractNum w:abstractNumId="31" w15:restartNumberingAfterBreak="0">
     <w:nsid w:val="6E8524BA"/>
     <w:multiLevelType w:val="multilevel"/>
     <w:tmpl w:val="0C0A001F"/>
@@ -20919,7 +20173,7 @@
       </w:pPr>
     </w:lvl>
   </w:abstractNum>
-  <w:abstractNum w:abstractNumId="29" w15:restartNumberingAfterBreak="0">
+  <w:abstractNum w:abstractNumId="32" w15:restartNumberingAfterBreak="0">
     <w:nsid w:val="6EBD056E"/>
     <w:multiLevelType w:val="multilevel"/>
     <w:tmpl w:val="0C0A001F"/>
@@ -21005,7 +20259,7 @@
       </w:pPr>
     </w:lvl>
   </w:abstractNum>
-  <w:abstractNum w:abstractNumId="30" w15:restartNumberingAfterBreak="0">
+  <w:abstractNum w:abstractNumId="33" w15:restartNumberingAfterBreak="0">
     <w:nsid w:val="70356FE3"/>
     <w:multiLevelType w:val="multilevel"/>
     <w:tmpl w:val="F18C5054"/>
@@ -21118,7 +20372,93 @@
       </w:rPr>
     </w:lvl>
   </w:abstractNum>
-  <w:abstractNum w:abstractNumId="31" w15:restartNumberingAfterBreak="0">
+  <w:abstractNum w:abstractNumId="34" w15:restartNumberingAfterBreak="0">
+    <w:nsid w:val="704B3C9D"/>
+    <w:multiLevelType w:val="hybridMultilevel"/>
+    <w:tmpl w:val="0512BE7A"/>
+    <w:lvl w:ilvl="0" w:tplc="340A000F">
+      <w:start w:val="1"/>
+      <w:numFmt w:val="decimal"/>
+      <w:lvlText w:val="%1."/>
+      <w:lvlJc w:val="left"/>
+      <w:pPr>
+        <w:ind w:left="1134" w:hanging="360"/>
+      </w:pPr>
+    </w:lvl>
+    <w:lvl w:ilvl="1" w:tplc="340A0019" w:tentative="1">
+      <w:start w:val="1"/>
+      <w:numFmt w:val="lowerLetter"/>
+      <w:lvlText w:val="%2."/>
+      <w:lvlJc w:val="left"/>
+      <w:pPr>
+        <w:ind w:left="1854" w:hanging="360"/>
+      </w:pPr>
+    </w:lvl>
+    <w:lvl w:ilvl="2" w:tplc="340A001B" w:tentative="1">
+      <w:start w:val="1"/>
+      <w:numFmt w:val="lowerRoman"/>
+      <w:lvlText w:val="%3."/>
+      <w:lvlJc w:val="right"/>
+      <w:pPr>
+        <w:ind w:left="2574" w:hanging="180"/>
+      </w:pPr>
+    </w:lvl>
+    <w:lvl w:ilvl="3" w:tplc="340A000F" w:tentative="1">
+      <w:start w:val="1"/>
+      <w:numFmt w:val="decimal"/>
+      <w:lvlText w:val="%4."/>
+      <w:lvlJc w:val="left"/>
+      <w:pPr>
+        <w:ind w:left="3294" w:hanging="360"/>
+      </w:pPr>
+    </w:lvl>
+    <w:lvl w:ilvl="4" w:tplc="340A0019" w:tentative="1">
+      <w:start w:val="1"/>
+      <w:numFmt w:val="lowerLetter"/>
+      <w:lvlText w:val="%5."/>
+      <w:lvlJc w:val="left"/>
+      <w:pPr>
+        <w:ind w:left="4014" w:hanging="360"/>
+      </w:pPr>
+    </w:lvl>
+    <w:lvl w:ilvl="5" w:tplc="340A001B" w:tentative="1">
+      <w:start w:val="1"/>
+      <w:numFmt w:val="lowerRoman"/>
+      <w:lvlText w:val="%6."/>
+      <w:lvlJc w:val="right"/>
+      <w:pPr>
+        <w:ind w:left="4734" w:hanging="180"/>
+      </w:pPr>
+    </w:lvl>
+    <w:lvl w:ilvl="6" w:tplc="340A000F" w:tentative="1">
+      <w:start w:val="1"/>
+      <w:numFmt w:val="decimal"/>
+      <w:lvlText w:val="%7."/>
+      <w:lvlJc w:val="left"/>
+      <w:pPr>
+        <w:ind w:left="5454" w:hanging="360"/>
+      </w:pPr>
+    </w:lvl>
+    <w:lvl w:ilvl="7" w:tplc="340A0019" w:tentative="1">
+      <w:start w:val="1"/>
+      <w:numFmt w:val="lowerLetter"/>
+      <w:lvlText w:val="%8."/>
+      <w:lvlJc w:val="left"/>
+      <w:pPr>
+        <w:ind w:left="6174" w:hanging="360"/>
+      </w:pPr>
+    </w:lvl>
+    <w:lvl w:ilvl="8" w:tplc="340A001B" w:tentative="1">
+      <w:start w:val="1"/>
+      <w:numFmt w:val="lowerRoman"/>
+      <w:lvlText w:val="%9."/>
+      <w:lvlJc w:val="right"/>
+      <w:pPr>
+        <w:ind w:left="6894" w:hanging="180"/>
+      </w:pPr>
+    </w:lvl>
+  </w:abstractNum>
+  <w:abstractNum w:abstractNumId="35" w15:restartNumberingAfterBreak="0">
     <w:nsid w:val="74652355"/>
     <w:multiLevelType w:val="multilevel"/>
     <w:tmpl w:val="71F65308"/>
@@ -21231,7 +20571,7 @@
       </w:rPr>
     </w:lvl>
   </w:abstractNum>
-  <w:abstractNum w:abstractNumId="32" w15:restartNumberingAfterBreak="0">
+  <w:abstractNum w:abstractNumId="36" w15:restartNumberingAfterBreak="0">
     <w:nsid w:val="7B8F5DCA"/>
     <w:multiLevelType w:val="multilevel"/>
     <w:tmpl w:val="0C0A001F"/>
@@ -21324,13 +20664,13 @@
     <w:abstractNumId w:val="5"/>
   </w:num>
   <w:num w:numId="3">
-    <w:abstractNumId w:val="26"/>
+    <w:abstractNumId w:val="29"/>
   </w:num>
   <w:num w:numId="4">
-    <w:abstractNumId w:val="10"/>
+    <w:abstractNumId w:val="12"/>
   </w:num>
   <w:num w:numId="5">
-    <w:abstractNumId w:val="10"/>
+    <w:abstractNumId w:val="12"/>
     <w:lvlOverride w:ilvl="0">
       <w:startOverride w:val="1"/>
     </w:lvlOverride>
@@ -21360,28 +20700,28 @@
     </w:lvlOverride>
   </w:num>
   <w:num w:numId="6">
-    <w:abstractNumId w:val="27"/>
+    <w:abstractNumId w:val="30"/>
   </w:num>
   <w:num w:numId="7">
-    <w:abstractNumId w:val="13"/>
+    <w:abstractNumId w:val="16"/>
   </w:num>
   <w:num w:numId="8">
-    <w:abstractNumId w:val="21"/>
+    <w:abstractNumId w:val="24"/>
   </w:num>
   <w:num w:numId="9">
     <w:abstractNumId w:val="2"/>
   </w:num>
   <w:num w:numId="10">
-    <w:abstractNumId w:val="6"/>
+    <w:abstractNumId w:val="7"/>
   </w:num>
   <w:num w:numId="11">
-    <w:abstractNumId w:val="14"/>
+    <w:abstractNumId w:val="17"/>
   </w:num>
   <w:num w:numId="12">
-    <w:abstractNumId w:val="19"/>
+    <w:abstractNumId w:val="22"/>
   </w:num>
   <w:num w:numId="13">
-    <w:abstractNumId w:val="19"/>
+    <w:abstractNumId w:val="22"/>
     <w:lvlOverride w:ilvl="0">
       <w:startOverride w:val="1"/>
     </w:lvlOverride>
@@ -21414,52 +20754,52 @@
     <w:abstractNumId w:val="1"/>
   </w:num>
   <w:num w:numId="15">
+    <w:abstractNumId w:val="18"/>
+  </w:num>
+  <w:num w:numId="16">
     <w:abstractNumId w:val="15"/>
   </w:num>
-  <w:num w:numId="16">
-    <w:abstractNumId w:val="12"/>
-  </w:num>
   <w:num w:numId="17">
-    <w:abstractNumId w:val="22"/>
+    <w:abstractNumId w:val="25"/>
   </w:num>
   <w:num w:numId="18">
-    <w:abstractNumId w:val="29"/>
+    <w:abstractNumId w:val="32"/>
   </w:num>
   <w:num w:numId="19">
-    <w:abstractNumId w:val="32"/>
+    <w:abstractNumId w:val="36"/>
   </w:num>
   <w:num w:numId="20">
+    <w:abstractNumId w:val="31"/>
+  </w:num>
+  <w:num w:numId="21">
+    <w:abstractNumId w:val="23"/>
+  </w:num>
+  <w:num w:numId="22">
+    <w:abstractNumId w:val="10"/>
+  </w:num>
+  <w:num w:numId="23">
+    <w:abstractNumId w:val="20"/>
+  </w:num>
+  <w:num w:numId="24">
+    <w:abstractNumId w:val="8"/>
+  </w:num>
+  <w:num w:numId="25">
+    <w:abstractNumId w:val="21"/>
+  </w:num>
+  <w:num w:numId="26">
     <w:abstractNumId w:val="28"/>
   </w:num>
-  <w:num w:numId="21">
-    <w:abstractNumId w:val="20"/>
-  </w:num>
-  <w:num w:numId="22">
-    <w:abstractNumId w:val="9"/>
-  </w:num>
-  <w:num w:numId="23">
-    <w:abstractNumId w:val="17"/>
-  </w:num>
-  <w:num w:numId="24">
-    <w:abstractNumId w:val="7"/>
-  </w:num>
-  <w:num w:numId="25">
-    <w:abstractNumId w:val="18"/>
-  </w:num>
-  <w:num w:numId="26">
-    <w:abstractNumId w:val="25"/>
-  </w:num>
   <w:num w:numId="27">
-    <w:abstractNumId w:val="30"/>
+    <w:abstractNumId w:val="33"/>
   </w:num>
   <w:num w:numId="28">
-    <w:abstractNumId w:val="16"/>
+    <w:abstractNumId w:val="19"/>
   </w:num>
   <w:num w:numId="29">
-    <w:abstractNumId w:val="31"/>
+    <w:abstractNumId w:val="35"/>
   </w:num>
   <w:num w:numId="30">
-    <w:abstractNumId w:val="11"/>
+    <w:abstractNumId w:val="13"/>
   </w:num>
   <w:num w:numId="31">
     <w:abstractNumId w:val="3"/>
@@ -21468,13 +20808,25 @@
     <w:abstractNumId w:val="4"/>
   </w:num>
   <w:num w:numId="33">
-    <w:abstractNumId w:val="24"/>
+    <w:abstractNumId w:val="27"/>
   </w:num>
   <w:num w:numId="34">
-    <w:abstractNumId w:val="8"/>
+    <w:abstractNumId w:val="9"/>
   </w:num>
   <w:num w:numId="35">
-    <w:abstractNumId w:val="23"/>
+    <w:abstractNumId w:val="26"/>
+  </w:num>
+  <w:num w:numId="36">
+    <w:abstractNumId w:val="34"/>
+  </w:num>
+  <w:num w:numId="37">
+    <w:abstractNumId w:val="11"/>
+  </w:num>
+  <w:num w:numId="38">
+    <w:abstractNumId w:val="14"/>
+  </w:num>
+  <w:num w:numId="39">
+    <w:abstractNumId w:val="6"/>
   </w:num>
 </w:numbering>
 </file>
@@ -21993,7 +21345,6 @@
     <w:next w:val="Normal"/>
     <w:link w:val="Ttulo5Car"/>
     <w:uiPriority w:val="9"/>
-    <w:semiHidden/>
     <w:unhideWhenUsed/>
     <w:qFormat/>
     <w:rsid w:val="004B7851"/>
@@ -22018,7 +21369,6 @@
     <w:next w:val="Normal"/>
     <w:link w:val="Ttulo6Car"/>
     <w:uiPriority w:val="9"/>
-    <w:semiHidden/>
     <w:unhideWhenUsed/>
     <w:qFormat/>
     <w:rsid w:val="004B7851"/>
@@ -22045,7 +21395,6 @@
     <w:next w:val="Normal"/>
     <w:link w:val="Ttulo7Car"/>
     <w:uiPriority w:val="9"/>
-    <w:semiHidden/>
     <w:unhideWhenUsed/>
     <w:qFormat/>
     <w:rsid w:val="004B7851"/>
@@ -22072,7 +21421,6 @@
     <w:next w:val="Normal"/>
     <w:link w:val="Ttulo8Car"/>
     <w:uiPriority w:val="9"/>
-    <w:semiHidden/>
     <w:unhideWhenUsed/>
     <w:qFormat/>
     <w:rsid w:val="004B7851"/>
@@ -22099,7 +21447,6 @@
     <w:next w:val="Normal"/>
     <w:link w:val="Ttulo9Car"/>
     <w:uiPriority w:val="9"/>
-    <w:semiHidden/>
     <w:unhideWhenUsed/>
     <w:qFormat/>
     <w:rsid w:val="004B7851"/>
@@ -22287,7 +21634,6 @@
     <w:basedOn w:val="Fuentedeprrafopredeter"/>
     <w:link w:val="Ttulo5"/>
     <w:uiPriority w:val="9"/>
-    <w:semiHidden/>
     <w:rsid w:val="004B7851"/>
     <w:rPr>
       <w:rFonts w:asciiTheme="majorHAnsi" w:eastAsiaTheme="majorEastAsia" w:hAnsiTheme="majorHAnsi" w:cstheme="majorBidi"/>
@@ -22302,7 +21648,6 @@
     <w:basedOn w:val="Fuentedeprrafopredeter"/>
     <w:link w:val="Ttulo6"/>
     <w:uiPriority w:val="9"/>
-    <w:semiHidden/>
     <w:rsid w:val="004B7851"/>
     <w:rPr>
       <w:rFonts w:asciiTheme="majorHAnsi" w:eastAsiaTheme="majorEastAsia" w:hAnsiTheme="majorHAnsi" w:cstheme="majorBidi"/>
@@ -22319,7 +21664,6 @@
     <w:basedOn w:val="Fuentedeprrafopredeter"/>
     <w:link w:val="Ttulo7"/>
     <w:uiPriority w:val="9"/>
-    <w:semiHidden/>
     <w:rsid w:val="004B7851"/>
     <w:rPr>
       <w:rFonts w:asciiTheme="majorHAnsi" w:eastAsiaTheme="majorEastAsia" w:hAnsiTheme="majorHAnsi" w:cstheme="majorBidi"/>
@@ -22336,7 +21680,6 @@
     <w:basedOn w:val="Fuentedeprrafopredeter"/>
     <w:link w:val="Ttulo8"/>
     <w:uiPriority w:val="9"/>
-    <w:semiHidden/>
     <w:rsid w:val="004B7851"/>
     <w:rPr>
       <w:rFonts w:asciiTheme="majorHAnsi" w:eastAsiaTheme="majorEastAsia" w:hAnsiTheme="majorHAnsi" w:cstheme="majorBidi"/>
@@ -22351,7 +21694,6 @@
     <w:basedOn w:val="Fuentedeprrafopredeter"/>
     <w:link w:val="Ttulo9"/>
     <w:uiPriority w:val="9"/>
-    <w:semiHidden/>
     <w:rsid w:val="004B7851"/>
     <w:rPr>
       <w:rFonts w:asciiTheme="majorHAnsi" w:eastAsiaTheme="majorEastAsia" w:hAnsiTheme="majorHAnsi" w:cstheme="majorBidi"/>
@@ -22909,7 +22251,7 @@
 </file>
 
 <file path=customXml/itemProps1.xml><?xml version="1.0" encoding="utf-8"?>
-<ds:datastoreItem xmlns:ds="http://schemas.openxmlformats.org/officeDocument/2006/customXml" ds:itemID="{BC6B92FE-748F-4C4F-A6C7-E327E4AE38CE}">
+<ds:datastoreItem xmlns:ds="http://schemas.openxmlformats.org/officeDocument/2006/customXml" ds:itemID="{7C0EBAC3-AAFE-40C3-B9BA-BE87D6F5222D}">
   <ds:schemaRefs>
     <ds:schemaRef ds:uri="http://schemas.openxmlformats.org/officeDocument/2006/bibliography"/>
   </ds:schemaRefs>

</xml_diff>

<commit_message>
Javadoc aggregate to missing classes, etc.
Added javadoc.
Added package-info.java to packages.
Modified stopping condition GA y GA2.
Modified GA2 Test.
Modified diagrams and document of design
</commit_message>
<xml_diff>
--- a/documentacion/Documento de diseño.docx
+++ b/documentacion/Documento de diseño.docx
@@ -29,8 +29,6 @@
               </w:rPr>
             </w:pPr>
             <w:bookmarkStart w:id="0" w:name="_Hlk27198489"/>
-            <w:bookmarkStart w:id="1" w:name="_GoBack"/>
-            <w:bookmarkEnd w:id="1"/>
             <w:r>
               <w:rPr>
                 <w:rFonts w:ascii="Verdana" w:hAnsi="Verdana"/>
@@ -82,7 +80,7 @@
                           </a:ln>
                           <a:extLst>
                             <a:ext uri="{53640926-AAD7-44d8-BBD7-CCE9431645EC}">
-                              <a14:shadowObscured xmlns="" xmlns:mo="http://schemas.microsoft.com/office/mac/office/2008/main" xmlns:mv="urn:schemas-microsoft-com:mac:vml" xmlns:o="urn:schemas-microsoft-com:office:office" xmlns:v="urn:schemas-microsoft-com:vml" xmlns:w10="urn:schemas-microsoft-com:office:word" xmlns:w="http://schemas.openxmlformats.org/wordprocessingml/2006/main" xmlns:a14="http://schemas.microsoft.com/office/drawing/2010/main"/>
+                              <a14:shadowObscured xmlns:a14="http://schemas.microsoft.com/office/drawing/2010/main" xmlns:w="http://schemas.openxmlformats.org/wordprocessingml/2006/main" xmlns:w10="urn:schemas-microsoft-com:office:word" xmlns:v="urn:schemas-microsoft-com:vml" xmlns:o="urn:schemas-microsoft-com:office:office" xmlns:mv="urn:schemas-microsoft-com:mac:vml" xmlns:mo="http://schemas.microsoft.com/office/mac/office/2008/main" xmlns=""/>
                             </a:ext>
                           </a:extLst>
                         </pic:spPr>
@@ -1339,16 +1337,16 @@
           <w:lang w:val="es-ES"/>
         </w:rPr>
       </w:pPr>
-      <w:bookmarkStart w:id="2" w:name="_Toc227071489"/>
-      <w:bookmarkStart w:id="3" w:name="_Toc27085426"/>
+      <w:bookmarkStart w:id="1" w:name="_Toc227071489"/>
+      <w:bookmarkStart w:id="2" w:name="_Toc27085426"/>
       <w:r>
         <w:rPr>
           <w:lang w:val="es-ES"/>
         </w:rPr>
         <w:t>Historia del Documento</w:t>
       </w:r>
+      <w:bookmarkEnd w:id="1"/>
       <w:bookmarkEnd w:id="2"/>
-      <w:bookmarkEnd w:id="3"/>
     </w:p>
     <w:p>
       <w:pPr>
@@ -2128,7 +2126,6 @@
           <w:docPartUnique/>
         </w:docPartObj>
       </w:sdtPr>
-      <w:sdtEndPr/>
       <w:sdtContent>
         <w:p>
           <w:pPr>
@@ -4503,8 +4500,8 @@
           <w:lang w:val="es-ES"/>
         </w:rPr>
       </w:pPr>
-      <w:bookmarkStart w:id="4" w:name="_Toc227071490"/>
-      <w:bookmarkStart w:id="5" w:name="_Toc27085427"/>
+      <w:bookmarkStart w:id="3" w:name="_Toc227071490"/>
+      <w:bookmarkStart w:id="4" w:name="_Toc27085427"/>
       <w:r>
         <w:rPr>
           <w:lang w:val="es-ES"/>
@@ -4518,8 +4515,8 @@
         </w:rPr>
         <w:t>ntroducción</w:t>
       </w:r>
+      <w:bookmarkEnd w:id="3"/>
       <w:bookmarkEnd w:id="4"/>
-      <w:bookmarkEnd w:id="5"/>
     </w:p>
     <w:p>
       <w:pPr>
@@ -4536,13 +4533,13 @@
         <w:spacing w:before="240" w:after="120"/>
         <w:jc w:val="both"/>
       </w:pPr>
-      <w:bookmarkStart w:id="6" w:name="_Toc227071491"/>
-      <w:bookmarkStart w:id="7" w:name="_Toc27085428"/>
+      <w:bookmarkStart w:id="5" w:name="_Toc227071491"/>
+      <w:bookmarkStart w:id="6" w:name="_Toc27085428"/>
       <w:r>
         <w:t>Propósito del Sistema</w:t>
       </w:r>
+      <w:bookmarkEnd w:id="5"/>
       <w:bookmarkEnd w:id="6"/>
-      <w:bookmarkEnd w:id="7"/>
     </w:p>
     <w:p>
       <w:pPr>
@@ -4554,7 +4551,7 @@
           <w:lang w:val="es-ES_tradnl"/>
         </w:rPr>
       </w:pPr>
-      <w:bookmarkStart w:id="8" w:name="_Toc227071492"/>
+      <w:bookmarkStart w:id="7" w:name="_Toc227071492"/>
       <w:r>
         <w:rPr>
           <w:rFonts w:ascii="Arial" w:hAnsi="Arial" w:cs="Arial"/>
@@ -4585,12 +4582,12 @@
         <w:spacing w:before="240" w:after="120"/>
         <w:jc w:val="both"/>
       </w:pPr>
-      <w:bookmarkStart w:id="9" w:name="_Toc27085429"/>
+      <w:bookmarkStart w:id="8" w:name="_Toc27085429"/>
       <w:r>
         <w:t>Alcance del Proyecto</w:t>
       </w:r>
+      <w:bookmarkEnd w:id="7"/>
       <w:bookmarkEnd w:id="8"/>
-      <w:bookmarkEnd w:id="9"/>
     </w:p>
     <w:p>
       <w:pPr>
@@ -4798,11 +4795,11 @@
           <w:numId w:val="1"/>
         </w:numPr>
       </w:pPr>
-      <w:bookmarkStart w:id="10" w:name="_Toc27085430"/>
+      <w:bookmarkStart w:id="9" w:name="_Toc27085430"/>
       <w:r>
         <w:t>Definiciones, siglas y abreviaturas</w:t>
       </w:r>
-      <w:bookmarkEnd w:id="10"/>
+      <w:bookmarkEnd w:id="9"/>
     </w:p>
     <w:p>
       <w:pPr>
@@ -5585,11 +5582,11 @@
           <w:numId w:val="1"/>
         </w:numPr>
       </w:pPr>
-      <w:bookmarkStart w:id="11" w:name="_Toc27085431"/>
+      <w:bookmarkStart w:id="10" w:name="_Toc27085431"/>
       <w:r>
         <w:t>Referencias</w:t>
       </w:r>
-      <w:bookmarkEnd w:id="11"/>
+      <w:bookmarkEnd w:id="10"/>
     </w:p>
     <w:p>
       <w:pPr>
@@ -5953,11 +5950,11 @@
           <w:numId w:val="1"/>
         </w:numPr>
       </w:pPr>
-      <w:bookmarkStart w:id="12" w:name="_Toc27085432"/>
+      <w:bookmarkStart w:id="11" w:name="_Toc27085432"/>
       <w:r>
         <w:t>Descripción general</w:t>
       </w:r>
-      <w:bookmarkEnd w:id="12"/>
+      <w:bookmarkEnd w:id="11"/>
     </w:p>
     <w:p>
       <w:pPr>
@@ -6027,12 +6024,12 @@
           <w:numId w:val="2"/>
         </w:numPr>
       </w:pPr>
-      <w:bookmarkStart w:id="13" w:name="_Toc27085433"/>
+      <w:bookmarkStart w:id="12" w:name="_Toc27085433"/>
       <w:r>
         <w:lastRenderedPageBreak/>
         <w:t>Diseño Arquitectónico</w:t>
       </w:r>
-      <w:bookmarkEnd w:id="13"/>
+      <w:bookmarkEnd w:id="12"/>
     </w:p>
     <w:p>
       <w:pPr>
@@ -6042,11 +6039,11 @@
           <w:numId w:val="2"/>
         </w:numPr>
       </w:pPr>
-      <w:bookmarkStart w:id="14" w:name="_Toc27085434"/>
+      <w:bookmarkStart w:id="13" w:name="_Toc27085434"/>
       <w:r>
         <w:t>Arquitectura Física</w:t>
       </w:r>
-      <w:bookmarkEnd w:id="14"/>
+      <w:bookmarkEnd w:id="13"/>
     </w:p>
     <w:p/>
     <w:p>
@@ -6342,14 +6339,14 @@
           <w:rStyle w:val="Ttulo2Car"/>
         </w:rPr>
       </w:pPr>
-      <w:bookmarkStart w:id="15" w:name="_Toc27085435"/>
+      <w:bookmarkStart w:id="14" w:name="_Toc27085435"/>
       <w:r>
         <w:rPr>
           <w:rStyle w:val="Ttulo2Car"/>
         </w:rPr>
         <w:t>Arquitectura</w:t>
       </w:r>
-      <w:bookmarkEnd w:id="15"/>
+      <w:bookmarkEnd w:id="14"/>
       <w:r>
         <w:t xml:space="preserve"> </w:t>
       </w:r>
@@ -6524,10 +6521,10 @@
         </w:rPr>
         <w:lastRenderedPageBreak/>
         <w:drawing>
-          <wp:inline distT="0" distB="0" distL="0" distR="0" wp14:anchorId="6056116D" wp14:editId="19ED5194">
-            <wp:extent cx="3983355" cy="4596765"/>
-            <wp:effectExtent l="0" t="0" r="0" b="0"/>
-            <wp:docPr id="2" name="Imagen 2"/>
+          <wp:inline distT="0" distB="0" distL="0" distR="0" wp14:anchorId="1247F7FA" wp14:editId="10BCC5D6">
+            <wp:extent cx="5613400" cy="2811145"/>
+            <wp:effectExtent l="0" t="0" r="6350" b="8255"/>
+            <wp:docPr id="10" name="Imagen 10"/>
             <wp:cNvGraphicFramePr>
               <a:graphicFrameLocks xmlns:a="http://schemas.openxmlformats.org/drawingml/2006/main" noChangeAspect="1"/>
             </wp:cNvGraphicFramePr>
@@ -6535,7 +6532,7 @@
               <a:graphicData uri="http://schemas.openxmlformats.org/drawingml/2006/picture">
                 <pic:pic xmlns:pic="http://schemas.openxmlformats.org/drawingml/2006/picture">
                   <pic:nvPicPr>
-                    <pic:cNvPr id="0" name="Picture 3"/>
+                    <pic:cNvPr id="0" name="Picture 1"/>
                     <pic:cNvPicPr>
                       <a:picLocks noChangeAspect="1" noChangeArrowheads="1"/>
                     </pic:cNvPicPr>
@@ -6556,7 +6553,7 @@
                   <pic:spPr bwMode="auto">
                     <a:xfrm>
                       <a:off x="0" y="0"/>
-                      <a:ext cx="3983355" cy="4596765"/>
+                      <a:ext cx="5613400" cy="2811145"/>
                     </a:xfrm>
                     <a:prstGeom prst="rect">
                       <a:avLst/>
@@ -6805,8 +6802,8 @@
           <w:lang w:val="es-ES_tradnl"/>
         </w:rPr>
       </w:pPr>
-      <w:bookmarkStart w:id="16" w:name="_Toc355965600"/>
-      <w:bookmarkStart w:id="17" w:name="_Toc27085436"/>
+      <w:bookmarkStart w:id="15" w:name="_Toc355965600"/>
+      <w:bookmarkStart w:id="16" w:name="_Toc27085436"/>
       <w:r>
         <w:rPr>
           <w:lang w:val="es-ES_tradnl"/>
@@ -6839,8 +6836,8 @@
         </w:rPr>
         <w:t>:</w:t>
       </w:r>
+      <w:bookmarkEnd w:id="15"/>
       <w:bookmarkEnd w:id="16"/>
-      <w:bookmarkEnd w:id="17"/>
       <w:r>
         <w:rPr>
           <w:lang w:val="es-ES_tradnl"/>
@@ -6887,8 +6884,8 @@
           <w:lang w:val="es-ES_tradnl"/>
         </w:rPr>
       </w:pPr>
-      <w:bookmarkStart w:id="18" w:name="_Toc355965601"/>
-      <w:bookmarkStart w:id="19" w:name="_Toc27085437"/>
+      <w:bookmarkStart w:id="17" w:name="_Toc355965601"/>
+      <w:bookmarkStart w:id="18" w:name="_Toc27085437"/>
       <w:r>
         <w:rPr>
           <w:lang w:val="es-ES_tradnl"/>
@@ -6901,74 +6898,67 @@
         </w:rPr>
         <w:t xml:space="preserve"> </w:t>
       </w:r>
+      <w:bookmarkEnd w:id="17"/>
+      <w:r>
+        <w:rPr>
+          <w:lang w:val="es-ES_tradnl"/>
+        </w:rPr>
+        <w:t>Hidráulico</w:t>
+      </w:r>
+      <w:r>
+        <w:rPr>
+          <w:lang w:val="es-ES_tradnl"/>
+        </w:rPr>
+        <w:t xml:space="preserve"> (EPANET)</w:t>
+      </w:r>
+      <w:r>
+        <w:rPr>
+          <w:lang w:val="es-ES_tradnl"/>
+        </w:rPr>
+        <w:t>:</w:t>
+      </w:r>
       <w:bookmarkEnd w:id="18"/>
-      <w:r>
+    </w:p>
+    <w:p>
+      <w:pPr>
+        <w:ind w:left="284"/>
         <w:rPr>
           <w:lang w:val="es-ES_tradnl"/>
         </w:rPr>
-        <w:t>Hidráulico</w:t>
-      </w:r>
+      </w:pPr>
       <w:r>
         <w:rPr>
           <w:lang w:val="es-ES_tradnl"/>
         </w:rPr>
-        <w:t xml:space="preserve"> (EPANET)</w:t>
-      </w:r>
+        <w:t>El módulo hidráulico posee las clases necesarias para cargar los archivos de red (</w:t>
+      </w:r>
+      <w:proofErr w:type="spellStart"/>
       <w:r>
         <w:rPr>
           <w:lang w:val="es-ES_tradnl"/>
         </w:rPr>
-        <w:t>:</w:t>
-      </w:r>
-      <w:bookmarkEnd w:id="19"/>
-    </w:p>
-    <w:p>
-      <w:pPr>
-        <w:ind w:left="284"/>
+        <w:t>inp</w:t>
+      </w:r>
+      <w:proofErr w:type="spellEnd"/>
+      <w:r>
         <w:rPr>
           <w:lang w:val="es-ES_tradnl"/>
         </w:rPr>
-      </w:pPr>
+        <w:t xml:space="preserve">) y generar una representación de ellos a través de una serie de clases. Este módulo también se encarga de guardar la representación de una red ya modificada en un archivo </w:t>
+      </w:r>
+      <w:proofErr w:type="spellStart"/>
       <w:r>
         <w:rPr>
           <w:lang w:val="es-ES_tradnl"/>
         </w:rPr>
-        <w:t>El módulo hidráulico posee las clases necesarias para cargar los archivos de red (</w:t>
-      </w:r>
-      <w:proofErr w:type="spellStart"/>
+        <w:t>inp</w:t>
+      </w:r>
+      <w:proofErr w:type="spellEnd"/>
       <w:r>
         <w:rPr>
           <w:lang w:val="es-ES_tradnl"/>
         </w:rPr>
-        <w:t>inp</w:t>
-      </w:r>
-      <w:proofErr w:type="spellEnd"/>
-      <w:r>
-        <w:rPr>
-          <w:lang w:val="es-ES_tradnl"/>
-        </w:rPr>
-        <w:t xml:space="preserve">) y generar una representación de ellos a través de una serie de clases. Este módulo también se encarga de guardar la representación de una red ya modificada en un archivo </w:t>
-      </w:r>
-      <w:proofErr w:type="spellStart"/>
-      <w:r>
-        <w:rPr>
-          <w:lang w:val="es-ES_tradnl"/>
-        </w:rPr>
-        <w:t>inp</w:t>
-      </w:r>
-      <w:proofErr w:type="spellEnd"/>
-      <w:r>
-        <w:rPr>
-          <w:lang w:val="es-ES_tradnl"/>
-        </w:rPr>
-        <w:t xml:space="preserve"> para </w:t>
-      </w:r>
-      <w:r>
-        <w:rPr>
-          <w:lang w:val="es-ES_tradnl"/>
-        </w:rPr>
-        <w:lastRenderedPageBreak/>
-        <w:t xml:space="preserve">que pueda ser usado por el programa EPANET. Las simulaciones hidráulicas serán realizadas usando la librería </w:t>
+        <w:t xml:space="preserve"> para que pueda ser usado por el programa EPANET. Las simulaciones hidráulicas serán realizadas usando la librería </w:t>
       </w:r>
       <w:proofErr w:type="spellStart"/>
       <w:r>
@@ -7047,12 +7037,12 @@
           <w:numId w:val="2"/>
         </w:numPr>
       </w:pPr>
-      <w:bookmarkStart w:id="20" w:name="_Toc27085438"/>
+      <w:bookmarkStart w:id="19" w:name="_Toc27085438"/>
       <w:r>
         <w:lastRenderedPageBreak/>
         <w:t>Diseño Detallado</w:t>
       </w:r>
-      <w:bookmarkEnd w:id="20"/>
+      <w:bookmarkEnd w:id="19"/>
     </w:p>
     <w:p>
       <w:pPr>
@@ -7076,11 +7066,11 @@
       <w:r>
         <w:t xml:space="preserve"> </w:t>
       </w:r>
-      <w:bookmarkStart w:id="21" w:name="_Toc27085439"/>
+      <w:bookmarkStart w:id="20" w:name="_Toc27085439"/>
       <w:r>
         <w:t>Diseño detallado de módulos</w:t>
       </w:r>
-      <w:bookmarkEnd w:id="21"/>
+      <w:bookmarkEnd w:id="20"/>
     </w:p>
     <w:p>
       <w:pPr>
@@ -7315,7 +7305,13 @@
       </w:r>
       <w:r>
         <w:lastRenderedPageBreak/>
-        <w:t xml:space="preserve">cada uno de estos componentes tiene su propio controlador. </w:t>
+        <w:t xml:space="preserve">cada uno de estos componentes </w:t>
+      </w:r>
+      <w:r>
+        <w:t>puede tener</w:t>
+      </w:r>
+      <w:r>
+        <w:t xml:space="preserve"> su propio controlador. </w:t>
       </w:r>
     </w:p>
     <w:p>
@@ -7448,7 +7444,7 @@
           <w:numId w:val="2"/>
         </w:numPr>
       </w:pPr>
-      <w:bookmarkStart w:id="22" w:name="_Toc27085440"/>
+      <w:bookmarkStart w:id="21" w:name="_Toc27085440"/>
       <w:r>
         <w:t>D</w:t>
       </w:r>
@@ -7458,7 +7454,7 @@
       <w:r>
         <w:t>de estructura de sistema</w:t>
       </w:r>
-      <w:bookmarkEnd w:id="22"/>
+      <w:bookmarkEnd w:id="21"/>
     </w:p>
     <w:p/>
     <w:p>
@@ -7471,16 +7467,21 @@
         <w:keepNext/>
         <w:jc w:val="both"/>
       </w:pPr>
+    </w:p>
+    <w:p>
+      <w:pPr>
+        <w:keepNext/>
+        <w:jc w:val="both"/>
+      </w:pPr>
       <w:r>
         <w:rPr>
           <w:noProof/>
         </w:rPr>
-        <w:lastRenderedPageBreak/>
         <w:drawing>
-          <wp:inline distT="0" distB="0" distL="0" distR="0" wp14:anchorId="17F0BE21" wp14:editId="0724FC28">
-            <wp:extent cx="5613400" cy="4174490"/>
+          <wp:inline distT="0" distB="0" distL="0" distR="0" wp14:anchorId="2A2595AE" wp14:editId="0C8F03F1">
+            <wp:extent cx="5613400" cy="3756660"/>
             <wp:effectExtent l="0" t="0" r="6350" b="0"/>
-            <wp:docPr id="6" name="Imagen 6"/>
+            <wp:docPr id="33" name="Imagen 33"/>
             <wp:cNvGraphicFramePr>
               <a:graphicFrameLocks xmlns:a="http://schemas.openxmlformats.org/drawingml/2006/main" noChangeAspect="1"/>
             </wp:cNvGraphicFramePr>
@@ -7488,7 +7489,7 @@
               <a:graphicData uri="http://schemas.openxmlformats.org/drawingml/2006/picture">
                 <pic:pic xmlns:pic="http://schemas.openxmlformats.org/drawingml/2006/picture">
                   <pic:nvPicPr>
-                    <pic:cNvPr id="0" name="Picture 14"/>
+                    <pic:cNvPr id="0" name="Picture 15"/>
                     <pic:cNvPicPr>
                       <a:picLocks noChangeAspect="1" noChangeArrowheads="1"/>
                     </pic:cNvPicPr>
@@ -7509,7 +7510,7 @@
                   <pic:spPr bwMode="auto">
                     <a:xfrm>
                       <a:off x="0" y="0"/>
-                      <a:ext cx="5613400" cy="4174490"/>
+                      <a:ext cx="5613400" cy="3756660"/>
                     </a:xfrm>
                     <a:prstGeom prst="rect">
                       <a:avLst/>
@@ -7525,12 +7526,8 @@
           </wp:inline>
         </w:drawing>
       </w:r>
-    </w:p>
-    <w:p>
-      <w:pPr>
-        <w:keepNext/>
-        <w:jc w:val="both"/>
-      </w:pPr>
+      <w:bookmarkStart w:id="22" w:name="_GoBack"/>
+      <w:bookmarkEnd w:id="22"/>
     </w:p>
     <w:p>
       <w:pPr>
@@ -7544,24 +7541,6 @@
         <w:t>4</w:t>
       </w:r>
       <w:r>
-        <w:fldChar w:fldCharType="begin"/>
-      </w:r>
-      <w:r>
-        <w:instrText xml:space="preserve"> SEQ Ilustración \* ARABIC </w:instrText>
-      </w:r>
-      <w:r>
-        <w:fldChar w:fldCharType="separate"/>
-      </w:r>
-      <w:r>
-        <w:rPr>
-          <w:noProof/>
-        </w:rPr>
-        <w:t>3</w:t>
-      </w:r>
-      <w:r>
-        <w:fldChar w:fldCharType="end"/>
-      </w:r>
-      <w:r>
         <w:t xml:space="preserve">, diagrama de </w:t>
       </w:r>
       <w:r>
@@ -7576,6 +7555,7 @@
     </w:p>
     <w:p>
       <w:r>
+        <w:lastRenderedPageBreak/>
         <w:t xml:space="preserve">La Ilustración 5 corresponde a un diagrama de clases mas detallado del componente </w:t>
       </w:r>
       <w:proofErr w:type="spellStart"/>
@@ -7648,28 +7628,7 @@
         <w:jc w:val="center"/>
       </w:pPr>
       <w:r>
-        <w:t>Ilustración 5</w:t>
-      </w:r>
-      <w:r>
-        <w:fldChar w:fldCharType="begin"/>
-      </w:r>
-      <w:r>
-        <w:instrText xml:space="preserve"> SEQ Ilustración \* ARABIC </w:instrText>
-      </w:r>
-      <w:r>
-        <w:fldChar w:fldCharType="separate"/>
-      </w:r>
-      <w:r>
-        <w:rPr>
-          <w:noProof/>
-        </w:rPr>
-        <w:t>4</w:t>
-      </w:r>
-      <w:r>
-        <w:fldChar w:fldCharType="end"/>
-      </w:r>
-      <w:r>
-        <w:t xml:space="preserve">, diagrama de clases del componente </w:t>
+        <w:t xml:space="preserve">Ilustración 5, diagrama de clases del componente </w:t>
       </w:r>
       <w:proofErr w:type="spellStart"/>
       <w:r>
@@ -7682,7 +7641,6 @@
     </w:p>
     <w:p>
       <w:r>
-        <w:lastRenderedPageBreak/>
         <w:t>En la Ilustración 6, se presenta el diagrama de clases del componente metaheurístico. Este fu</w:t>
       </w:r>
       <w:r>
@@ -7781,28 +7739,8 @@
         <w:jc w:val="center"/>
       </w:pPr>
       <w:r>
-        <w:t>Ilustración 6</w:t>
-      </w:r>
-      <w:r>
-        <w:fldChar w:fldCharType="begin"/>
-      </w:r>
-      <w:r>
-        <w:instrText xml:space="preserve"> SEQ Ilustración \* ARABIC </w:instrText>
-      </w:r>
-      <w:r>
-        <w:fldChar w:fldCharType="separate"/>
-      </w:r>
-      <w:r>
-        <w:rPr>
-          <w:noProof/>
-        </w:rPr>
-        <w:t>5</w:t>
-      </w:r>
-      <w:r>
-        <w:fldChar w:fldCharType="end"/>
-      </w:r>
-      <w:r>
-        <w:t xml:space="preserve">, diagrama de clases del componente </w:t>
+        <w:lastRenderedPageBreak/>
+        <w:t xml:space="preserve">Ilustración 6, diagrama de clases del componente </w:t>
       </w:r>
       <w:proofErr w:type="spellStart"/>
       <w:r>
@@ -7839,12 +7777,11 @@
         <w:rPr>
           <w:noProof/>
         </w:rPr>
-        <w:lastRenderedPageBreak/>
         <w:drawing>
-          <wp:inline distT="0" distB="0" distL="0" distR="0" wp14:anchorId="558B44D0" wp14:editId="0262B459">
-            <wp:extent cx="5613400" cy="3961765"/>
-            <wp:effectExtent l="0" t="0" r="6350" b="635"/>
-            <wp:docPr id="9" name="Imagen 9"/>
+          <wp:inline distT="0" distB="0" distL="0" distR="0" wp14:anchorId="3EC0067A" wp14:editId="35EB520E">
+            <wp:extent cx="5613400" cy="3918585"/>
+            <wp:effectExtent l="0" t="0" r="6350" b="5715"/>
+            <wp:docPr id="32" name="Imagen 32"/>
             <wp:cNvGraphicFramePr>
               <a:graphicFrameLocks xmlns:a="http://schemas.openxmlformats.org/drawingml/2006/main" noChangeAspect="1"/>
             </wp:cNvGraphicFramePr>
@@ -7852,7 +7789,7 @@
               <a:graphicData uri="http://schemas.openxmlformats.org/drawingml/2006/picture">
                 <pic:pic xmlns:pic="http://schemas.openxmlformats.org/drawingml/2006/picture">
                   <pic:nvPicPr>
-                    <pic:cNvPr id="0" name="Picture 20"/>
+                    <pic:cNvPr id="0" name="Picture 13"/>
                     <pic:cNvPicPr>
                       <a:picLocks noChangeAspect="1" noChangeArrowheads="1"/>
                     </pic:cNvPicPr>
@@ -7873,7 +7810,7 @@
                   <pic:spPr bwMode="auto">
                     <a:xfrm>
                       <a:off x="0" y="0"/>
-                      <a:ext cx="5613400" cy="3961765"/>
+                      <a:ext cx="5613400" cy="3918585"/>
                     </a:xfrm>
                     <a:prstGeom prst="rect">
                       <a:avLst/>
@@ -7905,24 +7842,6 @@
       </w:r>
       <w:r>
         <w:t>7</w:t>
-      </w:r>
-      <w:r>
-        <w:fldChar w:fldCharType="begin"/>
-      </w:r>
-      <w:r>
-        <w:instrText xml:space="preserve"> SEQ Ilustración \* ARABIC </w:instrText>
-      </w:r>
-      <w:r>
-        <w:fldChar w:fldCharType="separate"/>
-      </w:r>
-      <w:r>
-        <w:rPr>
-          <w:noProof/>
-        </w:rPr>
-        <w:t>6</w:t>
-      </w:r>
-      <w:r>
-        <w:fldChar w:fldCharType="end"/>
       </w:r>
       <w:r>
         <w:t>, diagrama de secuencia para la operación del sistema.</w:t>
@@ -13013,27 +12932,14 @@
       <w:r>
         <w:t xml:space="preserve">Tabla </w:t>
       </w:r>
-      <w:r>
-        <w:fldChar w:fldCharType="begin"/>
-      </w:r>
-      <w:r>
-        <w:instrText xml:space="preserve"> SEQ Tabla \* ARABIC </w:instrText>
-      </w:r>
-      <w:r>
-        <w:fldChar w:fldCharType="separate"/>
-      </w:r>
-      <w:r>
-        <w:rPr>
-          <w:noProof/>
-        </w:rPr>
-        <w:t>1</w:t>
-      </w:r>
-      <w:r>
-        <w:rPr>
-          <w:noProof/>
-        </w:rPr>
-        <w:fldChar w:fldCharType="end"/>
-      </w:r>
+      <w:fldSimple w:instr=" SEQ Tabla \* ARABIC ">
+        <w:r>
+          <w:rPr>
+            <w:noProof/>
+          </w:rPr>
+          <w:t>1</w:t>
+        </w:r>
+      </w:fldSimple>
       <w:r>
         <w:t>, matriz de trazado RS vs. MD</w:t>
       </w:r>
@@ -23639,7 +23545,6 @@
         <w:docPartUnique/>
       </w:docPartObj>
     </w:sdtPr>
-    <w:sdtEndPr/>
     <w:sdtContent>
       <w:p>
         <w:pPr>
@@ -26683,7 +26588,7 @@
 </file>
 
 <file path=customXml/itemProps1.xml><?xml version="1.0" encoding="utf-8"?>
-<ds:datastoreItem xmlns:ds="http://schemas.openxmlformats.org/officeDocument/2006/customXml" ds:itemID="{2C79D559-59D3-4BDA-9A8C-03899F56C305}">
+<ds:datastoreItem xmlns:ds="http://schemas.openxmlformats.org/officeDocument/2006/customXml" ds:itemID="{792D6329-B9C5-4E61-B7C3-F31A4261FAA4}">
   <ds:schemaRefs>
     <ds:schemaRef ds:uri="http://schemas.openxmlformats.org/officeDocument/2006/bibliography"/>
   </ds:schemaRefs>

</xml_diff>

<commit_message>
Modified and fix errors
Modified AlgorithmTask to run at least one time.
Add @throws in javadoc for runtimeexception.
Create a TestRegistrable to test class with @Parameters (mistakes need
to be fixed about this in ConfigurationWindow)
Add more utility method in ReflectionUtils
Modified "Documento de diseño".
Modified RunningWindow to don't close automatically.
</commit_message>
<xml_diff>
--- a/documentacion/Documento de diseño.docx
+++ b/documentacion/Documento de diseño.docx
@@ -2126,6 +2126,7 @@
           <w:docPartUnique/>
         </w:docPartObj>
       </w:sdtPr>
+      <w:sdtEndPr/>
       <w:sdtContent>
         <w:p>
           <w:pPr>
@@ -7526,8 +7527,6 @@
           </wp:inline>
         </w:drawing>
       </w:r>
-      <w:bookmarkStart w:id="22" w:name="_GoBack"/>
-      <w:bookmarkEnd w:id="22"/>
     </w:p>
     <w:p>
       <w:pPr>
@@ -7760,11 +7759,11 @@
           <w:numId w:val="2"/>
         </w:numPr>
       </w:pPr>
-      <w:bookmarkStart w:id="23" w:name="_Toc27085441"/>
+      <w:bookmarkStart w:id="22" w:name="_Toc27085441"/>
       <w:r>
         <w:t>Operación del Sistema</w:t>
       </w:r>
-      <w:bookmarkEnd w:id="23"/>
+      <w:bookmarkEnd w:id="22"/>
     </w:p>
     <w:p/>
     <w:p>
@@ -7856,12 +7855,12 @@
           <w:numId w:val="2"/>
         </w:numPr>
       </w:pPr>
-      <w:bookmarkStart w:id="24" w:name="_Toc27085442"/>
+      <w:bookmarkStart w:id="23" w:name="_Toc27085442"/>
       <w:r>
         <w:lastRenderedPageBreak/>
         <w:t>Diseño de Interfaz</w:t>
       </w:r>
-      <w:bookmarkEnd w:id="24"/>
+      <w:bookmarkEnd w:id="23"/>
     </w:p>
     <w:p>
       <w:pPr>
@@ -7876,13 +7875,13 @@
           <w:numId w:val="5"/>
         </w:numPr>
       </w:pPr>
-      <w:bookmarkStart w:id="25" w:name="_Toc231664999"/>
-      <w:bookmarkStart w:id="26" w:name="_Toc27085443"/>
+      <w:bookmarkStart w:id="24" w:name="_Toc231664999"/>
+      <w:bookmarkStart w:id="25" w:name="_Toc27085443"/>
       <w:r>
         <w:t>Diseño de interfaz de usuario</w:t>
       </w:r>
+      <w:bookmarkEnd w:id="24"/>
       <w:bookmarkEnd w:id="25"/>
-      <w:bookmarkEnd w:id="26"/>
     </w:p>
     <w:p/>
     <w:p>
@@ -7893,11 +7892,11 @@
           <w:numId w:val="5"/>
         </w:numPr>
       </w:pPr>
-      <w:bookmarkStart w:id="27" w:name="_Toc27085444"/>
+      <w:bookmarkStart w:id="26" w:name="_Toc27085444"/>
       <w:r>
         <w:t>Interfaz de inicio.</w:t>
       </w:r>
-      <w:bookmarkEnd w:id="27"/>
+      <w:bookmarkEnd w:id="26"/>
     </w:p>
     <w:p>
       <w:pPr>
@@ -8042,11 +8041,11 @@
           <w:numId w:val="5"/>
         </w:numPr>
       </w:pPr>
-      <w:bookmarkStart w:id="28" w:name="_Toc27085445"/>
+      <w:bookmarkStart w:id="27" w:name="_Toc27085445"/>
       <w:r>
         <w:t>Interfaz de configuración del problema</w:t>
       </w:r>
-      <w:bookmarkEnd w:id="28"/>
+      <w:bookmarkEnd w:id="27"/>
     </w:p>
     <w:p/>
     <w:p>
@@ -8072,11 +8071,11 @@
           <w:numId w:val="5"/>
         </w:numPr>
       </w:pPr>
-      <w:bookmarkStart w:id="29" w:name="_Toc27085446"/>
+      <w:bookmarkStart w:id="28" w:name="_Toc27085446"/>
       <w:r>
         <w:t>Interfaz de ejecución de algoritmos</w:t>
       </w:r>
-      <w:bookmarkEnd w:id="29"/>
+      <w:bookmarkEnd w:id="28"/>
     </w:p>
     <w:p>
       <w:r>
@@ -8219,10 +8218,10 @@
           <w:noProof/>
         </w:rPr>
         <w:drawing>
-          <wp:inline distT="0" distB="0" distL="0" distR="0" wp14:anchorId="771328DD" wp14:editId="20D1FDDA">
-            <wp:extent cx="4775835" cy="3295015"/>
-            <wp:effectExtent l="0" t="0" r="5715" b="635"/>
-            <wp:docPr id="11" name="Imagen 11"/>
+          <wp:inline distT="0" distB="0" distL="0" distR="0" wp14:anchorId="6F608995" wp14:editId="67204241">
+            <wp:extent cx="4774565" cy="3294380"/>
+            <wp:effectExtent l="0" t="0" r="6985" b="1270"/>
+            <wp:docPr id="2" name="Imagen 2"/>
             <wp:cNvGraphicFramePr>
               <a:graphicFrameLocks xmlns:a="http://schemas.openxmlformats.org/drawingml/2006/main" noChangeAspect="1"/>
             </wp:cNvGraphicFramePr>
@@ -8230,7 +8229,7 @@
               <a:graphicData uri="http://schemas.openxmlformats.org/drawingml/2006/picture">
                 <pic:pic xmlns:pic="http://schemas.openxmlformats.org/drawingml/2006/picture">
                   <pic:nvPicPr>
-                    <pic:cNvPr id="0" name="Picture 24"/>
+                    <pic:cNvPr id="0" name="Picture 1"/>
                     <pic:cNvPicPr>
                       <a:picLocks noChangeAspect="1" noChangeArrowheads="1"/>
                     </pic:cNvPicPr>
@@ -8251,7 +8250,7 @@
                   <pic:spPr bwMode="auto">
                     <a:xfrm>
                       <a:off x="0" y="0"/>
-                      <a:ext cx="4775835" cy="3295015"/>
+                      <a:ext cx="4774565" cy="3294380"/>
                     </a:xfrm>
                     <a:prstGeom prst="rect">
                       <a:avLst/>
@@ -8267,6 +8266,8 @@
           </wp:inline>
         </w:drawing>
       </w:r>
+      <w:bookmarkStart w:id="29" w:name="_GoBack"/>
+      <w:bookmarkEnd w:id="29"/>
     </w:p>
     <w:p>
       <w:pPr>
@@ -11003,6 +11004,36 @@
       </w:r>
     </w:p>
     <w:p>
+      <w:r>
+        <w:t xml:space="preserve">Si el </w:t>
+      </w:r>
+      <w:proofErr w:type="spellStart"/>
+      <w:r>
+        <w:t>TextField</w:t>
+      </w:r>
+      <w:proofErr w:type="spellEnd"/>
+      <w:r>
+        <w:t xml:space="preserve"> donde se muestra la ruta esta vacío, es decir, </w:t>
+      </w:r>
+      <w:r>
+        <w:t>no se</w:t>
+      </w:r>
+      <w:r>
+        <w:t xml:space="preserve"> ha seleccionado un archivo, entonces será inyectado </w:t>
+      </w:r>
+      <w:proofErr w:type="spellStart"/>
+      <w:r>
+        <w:t>null</w:t>
+      </w:r>
+      <w:proofErr w:type="spellEnd"/>
+      <w:r>
+        <w:t xml:space="preserve"> en el parámetro correspondiente</w:t>
+      </w:r>
+      <w:r>
+        <w:t>.</w:t>
+      </w:r>
+    </w:p>
+    <w:p>
       <w:pPr>
         <w:pStyle w:val="Textoindependiente"/>
         <w:tabs>
@@ -11644,6 +11675,7 @@
         </w:rPr>
       </w:pPr>
       <w:r>
+        <w:lastRenderedPageBreak/>
         <w:t xml:space="preserve">El parámetro configurado en la interfaz recibirá el valor indicado en el </w:t>
       </w:r>
       <w:proofErr w:type="spellStart"/>
@@ -11666,11 +11698,7 @@
       </w:r>
       <w:proofErr w:type="spellEnd"/>
       <w:r>
-        <w:t xml:space="preserve"> queda vacío entonces recibirá el valor cero. En cambio, los demás parámetros </w:t>
-      </w:r>
-      <w:r>
-        <w:lastRenderedPageBreak/>
-        <w:t xml:space="preserve">recibirán el valor </w:t>
+        <w:t xml:space="preserve"> queda vacío entonces recibirá el valor cero. En cambio, los demás parámetros recibirán el valor </w:t>
       </w:r>
       <w:proofErr w:type="spellStart"/>
       <w:r>
@@ -12442,6 +12470,7 @@
         </w:numPr>
       </w:pPr>
       <w:r>
+        <w:lastRenderedPageBreak/>
         <w:t xml:space="preserve">Si el constructor requiere parámetros estos deben estas descritos usando la </w:t>
       </w:r>
       <w:r>
@@ -12474,7 +12503,6 @@
         </w:numPr>
       </w:pPr>
       <w:r>
-        <w:lastRenderedPageBreak/>
         <w:t xml:space="preserve">El constructor debe declarar los parámetros en el siguiente orden, </w:t>
       </w:r>
       <w:r>
@@ -12932,14 +12960,27 @@
       <w:r>
         <w:t xml:space="preserve">Tabla </w:t>
       </w:r>
-      <w:fldSimple w:instr=" SEQ Tabla \* ARABIC ">
-        <w:r>
-          <w:rPr>
-            <w:noProof/>
-          </w:rPr>
-          <w:t>1</w:t>
-        </w:r>
-      </w:fldSimple>
+      <w:r>
+        <w:fldChar w:fldCharType="begin"/>
+      </w:r>
+      <w:r>
+        <w:instrText xml:space="preserve"> SEQ Tabla \* ARABIC </w:instrText>
+      </w:r>
+      <w:r>
+        <w:fldChar w:fldCharType="separate"/>
+      </w:r>
+      <w:r>
+        <w:rPr>
+          <w:noProof/>
+        </w:rPr>
+        <w:t>1</w:t>
+      </w:r>
+      <w:r>
+        <w:rPr>
+          <w:noProof/>
+        </w:rPr>
+        <w:fldChar w:fldCharType="end"/>
+      </w:r>
       <w:r>
         <w:t>, matriz de trazado RS vs. MD</w:t>
       </w:r>
@@ -23545,6 +23586,7 @@
         <w:docPartUnique/>
       </w:docPartObj>
     </w:sdtPr>
+    <w:sdtEndPr/>
     <w:sdtContent>
       <w:p>
         <w:pPr>
@@ -26588,7 +26630,7 @@
 </file>
 
 <file path=customXml/itemProps1.xml><?xml version="1.0" encoding="utf-8"?>
-<ds:datastoreItem xmlns:ds="http://schemas.openxmlformats.org/officeDocument/2006/customXml" ds:itemID="{792D6329-B9C5-4E61-B7C3-F31A4261FAA4}">
+<ds:datastoreItem xmlns:ds="http://schemas.openxmlformats.org/officeDocument/2006/customXml" ds:itemID="{C0942984-159D-4490-9169-22AC455F552E}">
   <ds:schemaRefs>
     <ds:schemaRef ds:uri="http://schemas.openxmlformats.org/officeDocument/2006/bibliography"/>
   </ds:schemaRefs>

</xml_diff>

<commit_message>
Modified ConfigurationDynamicWindow and fix errors.
Fix error that registrable problem without parameters throw exception.
Fix error that if combobox selected a operator without parameters show a
configuration window empty.
Add new utility method to reflection utils to create instances of
registrable problem.
Remove some code used for testing purpose.
Add new method to ApplicationException to encapsule a exception cause.
</commit_message>
<xml_diff>
--- a/documentacion/Documento de diseño.docx
+++ b/documentacion/Documento de diseño.docx
@@ -80,7 +80,7 @@
                           </a:ln>
                           <a:extLst>
                             <a:ext uri="{53640926-AAD7-44d8-BBD7-CCE9431645EC}">
-                              <a14:shadowObscured xmlns:a14="http://schemas.microsoft.com/office/drawing/2010/main" xmlns:w="http://schemas.openxmlformats.org/wordprocessingml/2006/main" xmlns:w10="urn:schemas-microsoft-com:office:word" xmlns:v="urn:schemas-microsoft-com:vml" xmlns:o="urn:schemas-microsoft-com:office:office" xmlns:mv="urn:schemas-microsoft-com:mac:vml" xmlns:mo="http://schemas.microsoft.com/office/mac/office/2008/main" xmlns=""/>
+                              <a14:shadowObscured xmlns="" xmlns:mo="http://schemas.microsoft.com/office/mac/office/2008/main" xmlns:mv="urn:schemas-microsoft-com:mac:vml" xmlns:o="urn:schemas-microsoft-com:office:office" xmlns:v="urn:schemas-microsoft-com:vml" xmlns:w10="urn:schemas-microsoft-com:office:word" xmlns:w="http://schemas.openxmlformats.org/wordprocessingml/2006/main" xmlns:a14="http://schemas.microsoft.com/office/drawing/2010/main"/>
                             </a:ext>
                           </a:extLst>
                         </pic:spPr>
@@ -2126,7 +2126,6 @@
           <w:docPartUnique/>
         </w:docPartObj>
       </w:sdtPr>
-      <w:sdtEndPr/>
       <w:sdtContent>
         <w:p>
           <w:pPr>
@@ -8047,6 +8046,11 @@
       </w:r>
       <w:bookmarkEnd w:id="27"/>
     </w:p>
+    <w:p>
+      <w:r>
+        <w:t xml:space="preserve">Esta interfaz es mostrada solo cuando el problema tiene parámetros que configurar. </w:t>
+      </w:r>
+    </w:p>
     <w:p/>
     <w:p>
       <w:pPr>
@@ -8079,7 +8083,13 @@
     </w:p>
     <w:p>
       <w:r>
-        <w:t xml:space="preserve">Esta interfaz será mostrada mientras se lleva a cabo la ejecución del algoritmo. Esta muestra un </w:t>
+        <w:t xml:space="preserve">Esta interfaz </w:t>
+      </w:r>
+      <w:r>
+        <w:t>es</w:t>
+      </w:r>
+      <w:r>
+        <w:t xml:space="preserve"> mostrada mientras se lleva a cabo la ejecución del algoritmo. Esta muestra un </w:t>
       </w:r>
       <w:proofErr w:type="spellStart"/>
       <w:r>
@@ -8142,6 +8152,7 @@
     <w:p/>
     <w:p>
       <w:r>
+        <w:lastRenderedPageBreak/>
         <w:t>Si se presiona el botón cancelar, entonces la ejecución del algoritmo será detenida. Por otra parte.</w:t>
       </w:r>
     </w:p>
@@ -8155,7 +8166,6 @@
         <w:rPr>
           <w:lang w:val="es-CL"/>
         </w:rPr>
-        <w:lastRenderedPageBreak/>
         <w:t xml:space="preserve">El botón </w:t>
       </w:r>
       <w:r>
@@ -8266,8 +8276,6 @@
           </wp:inline>
         </w:drawing>
       </w:r>
-      <w:bookmarkStart w:id="29" w:name="_GoBack"/>
-      <w:bookmarkEnd w:id="29"/>
     </w:p>
     <w:p>
       <w:pPr>
@@ -8301,11 +8309,11 @@
           <w:numId w:val="5"/>
         </w:numPr>
       </w:pPr>
-      <w:bookmarkStart w:id="30" w:name="_Toc27085447"/>
+      <w:bookmarkStart w:id="29" w:name="_Toc27085447"/>
       <w:r>
         <w:t>Interfaz de gráficos</w:t>
       </w:r>
-      <w:bookmarkEnd w:id="30"/>
+      <w:bookmarkEnd w:id="29"/>
     </w:p>
     <w:p>
       <w:r>
@@ -8426,11 +8434,11 @@
           <w:numId w:val="5"/>
         </w:numPr>
       </w:pPr>
-      <w:bookmarkStart w:id="31" w:name="_Toc27085448"/>
+      <w:bookmarkStart w:id="30" w:name="_Toc27085448"/>
       <w:r>
         <w:t>Interfaz de resultados</w:t>
       </w:r>
-      <w:bookmarkEnd w:id="31"/>
+      <w:bookmarkEnd w:id="30"/>
     </w:p>
     <w:p>
       <w:r>
@@ -8680,12 +8688,12 @@
           <w:numId w:val="5"/>
         </w:numPr>
       </w:pPr>
-      <w:bookmarkStart w:id="32" w:name="_Toc27085449"/>
+      <w:bookmarkStart w:id="31" w:name="_Toc27085449"/>
       <w:r>
         <w:lastRenderedPageBreak/>
         <w:t>Detalles de implementación</w:t>
       </w:r>
-      <w:bookmarkEnd w:id="32"/>
+      <w:bookmarkEnd w:id="31"/>
     </w:p>
     <w:p>
       <w:pPr>
@@ -8999,7 +9007,7 @@
           <w:numId w:val="5"/>
         </w:numPr>
       </w:pPr>
-      <w:bookmarkStart w:id="33" w:name="_Toc27085450"/>
+      <w:bookmarkStart w:id="32" w:name="_Toc27085450"/>
       <w:r>
         <w:t xml:space="preserve">Uso de </w:t>
       </w:r>
@@ -9033,7 +9041,7 @@
         </w:rPr>
         <w:t>Reflection</w:t>
       </w:r>
-      <w:bookmarkEnd w:id="33"/>
+      <w:bookmarkEnd w:id="32"/>
       <w:proofErr w:type="spellEnd"/>
     </w:p>
     <w:p/>
@@ -9552,7 +9560,7 @@
           <w:i/>
         </w:rPr>
       </w:pPr>
-      <w:bookmarkStart w:id="34" w:name="_Toc27085451"/>
+      <w:bookmarkStart w:id="33" w:name="_Toc27085451"/>
       <w:r>
         <w:rPr>
           <w:b/>
@@ -10158,6 +10166,36 @@
         <w:t>El valor por defecto para todos los elementos mencionados anteriormente es un arreglo vacío ({}).</w:t>
       </w:r>
     </w:p>
+    <w:p>
+      <w:r>
+        <w:t xml:space="preserve">No usar la anotación </w:t>
+      </w:r>
+      <w:r>
+        <w:rPr>
+          <w:i/>
+        </w:rPr>
+        <w:t>@</w:t>
+      </w:r>
+      <w:proofErr w:type="spellStart"/>
+      <w:r>
+        <w:rPr>
+          <w:i/>
+        </w:rPr>
+        <w:t>Parameters</w:t>
+      </w:r>
+      <w:proofErr w:type="spellEnd"/>
+      <w:r>
+        <w:t xml:space="preserve"> tiene el mismo efecto que usar la </w:t>
+      </w:r>
+      <w:proofErr w:type="gramStart"/>
+      <w:r>
+        <w:t>anotación</w:t>
+      </w:r>
+      <w:proofErr w:type="gramEnd"/>
+      <w:r>
+        <w:t xml:space="preserve"> pero con sus valores por defecto.</w:t>
+      </w:r>
+    </w:p>
     <w:p/>
     <w:p>
       <w:r>
@@ -10811,6 +10849,7 @@
         <w:ind w:left="0"/>
       </w:pPr>
       <w:r>
+        <w:lastRenderedPageBreak/>
         <w:t xml:space="preserve">Esta anotación indica que hay un parámetro que espera recibir un objeto de tipo </w:t>
       </w:r>
       <w:r>
@@ -10885,7 +10924,6 @@
         <w:ind w:left="0"/>
       </w:pPr>
       <w:r>
-        <w:lastRenderedPageBreak/>
         <w:t>Dentro de esta anotación existen solo un elemento. Este es:</w:t>
       </w:r>
     </w:p>
@@ -11596,6 +11634,7 @@
         <w:rPr>
           <w:noProof/>
         </w:rPr>
+        <w:lastRenderedPageBreak/>
         <w:drawing>
           <wp:inline distT="0" distB="0" distL="0" distR="0" wp14:anchorId="11DBC9B1" wp14:editId="1C996BE7">
             <wp:extent cx="5613400" cy="977265"/>
@@ -11675,7 +11714,6 @@
         </w:rPr>
       </w:pPr>
       <w:r>
-        <w:lastRenderedPageBreak/>
         <w:t xml:space="preserve">El parámetro configurado en la interfaz recibirá el valor indicado en el </w:t>
       </w:r>
       <w:proofErr w:type="spellStart"/>
@@ -12199,6 +12237,8 @@
         </w:numPr>
         <w:ind w:left="1134" w:hanging="774"/>
       </w:pPr>
+      <w:bookmarkStart w:id="34" w:name="_GoBack"/>
+      <w:bookmarkEnd w:id="34"/>
       <w:r>
         <w:t>5.2</w:t>
       </w:r>
@@ -12399,6 +12439,7 @@
     </w:p>
     <w:p>
       <w:r>
+        <w:lastRenderedPageBreak/>
         <w:t xml:space="preserve">Las clases de los objetos que implementen esta interfaz deben ser guardados en una estructura de datos, la cual será recorrida cuando se inicie la ejecución del programa y analizada usando la </w:t>
       </w:r>
       <w:r>
@@ -12470,7 +12511,6 @@
         </w:numPr>
       </w:pPr>
       <w:r>
-        <w:lastRenderedPageBreak/>
         <w:t xml:space="preserve">Si el constructor requiere parámetros estos deben estas descritos usando la </w:t>
       </w:r>
       <w:r>
@@ -12925,7 +12965,7 @@
         <w:lastRenderedPageBreak/>
         <w:t>Matriz de trazado</w:t>
       </w:r>
-      <w:bookmarkEnd w:id="34"/>
+      <w:bookmarkEnd w:id="33"/>
       <w:r>
         <w:t xml:space="preserve"> </w:t>
       </w:r>
@@ -12960,27 +13000,14 @@
       <w:r>
         <w:t xml:space="preserve">Tabla </w:t>
       </w:r>
-      <w:r>
-        <w:fldChar w:fldCharType="begin"/>
-      </w:r>
-      <w:r>
-        <w:instrText xml:space="preserve"> SEQ Tabla \* ARABIC </w:instrText>
-      </w:r>
-      <w:r>
-        <w:fldChar w:fldCharType="separate"/>
-      </w:r>
-      <w:r>
-        <w:rPr>
-          <w:noProof/>
-        </w:rPr>
-        <w:t>1</w:t>
-      </w:r>
-      <w:r>
-        <w:rPr>
-          <w:noProof/>
-        </w:rPr>
-        <w:fldChar w:fldCharType="end"/>
-      </w:r>
+      <w:fldSimple w:instr=" SEQ Tabla \* ARABIC ">
+        <w:r>
+          <w:rPr>
+            <w:noProof/>
+          </w:rPr>
+          <w:t>1</w:t>
+        </w:r>
+      </w:fldSimple>
       <w:r>
         <w:t>, matriz de trazado RS vs. MD</w:t>
       </w:r>
@@ -23586,7 +23613,6 @@
         <w:docPartUnique/>
       </w:docPartObj>
     </w:sdtPr>
-    <w:sdtEndPr/>
     <w:sdtContent>
       <w:p>
         <w:pPr>
@@ -26630,7 +26656,7 @@
 </file>
 
 <file path=customXml/itemProps1.xml><?xml version="1.0" encoding="utf-8"?>
-<ds:datastoreItem xmlns:ds="http://schemas.openxmlformats.org/officeDocument/2006/customXml" ds:itemID="{C0942984-159D-4490-9169-22AC455F552E}">
+<ds:datastoreItem xmlns:ds="http://schemas.openxmlformats.org/officeDocument/2006/customXml" ds:itemID="{ECE3F94A-44B5-424D-9534-AD8906B80BD6}">
   <ds:schemaRefs>
     <ds:schemaRef ds:uri="http://schemas.openxmlformats.org/officeDocument/2006/bibliography"/>
   </ds:schemaRefs>

</xml_diff>

<commit_message>
Add the result window
Add ResultWindow.fxml and his controller
Change name method in solution.
</commit_message>
<xml_diff>
--- a/documentacion/Documento de diseño.docx
+++ b/documentacion/Documento de diseño.docx
@@ -80,7 +80,7 @@
                           </a:ln>
                           <a:extLst>
                             <a:ext uri="{53640926-AAD7-44d8-BBD7-CCE9431645EC}">
-                              <a14:shadowObscured xmlns="" xmlns:mo="http://schemas.microsoft.com/office/mac/office/2008/main" xmlns:mv="urn:schemas-microsoft-com:mac:vml" xmlns:o="urn:schemas-microsoft-com:office:office" xmlns:v="urn:schemas-microsoft-com:vml" xmlns:w10="urn:schemas-microsoft-com:office:word" xmlns:w="http://schemas.openxmlformats.org/wordprocessingml/2006/main" xmlns:a14="http://schemas.microsoft.com/office/drawing/2010/main"/>
+                              <a14:shadowObscured xmlns:a14="http://schemas.microsoft.com/office/drawing/2010/main" xmlns:w="http://schemas.openxmlformats.org/wordprocessingml/2006/main" xmlns:w10="urn:schemas-microsoft-com:office:word" xmlns:v="urn:schemas-microsoft-com:vml" xmlns:o="urn:schemas-microsoft-com:office:office" xmlns:mv="urn:schemas-microsoft-com:mac:vml" xmlns:mo="http://schemas.microsoft.com/office/mac/office/2008/main" xmlns=""/>
                             </a:ext>
                           </a:extLst>
                         </pic:spPr>
@@ -2126,6 +2126,7 @@
           <w:docPartUnique/>
         </w:docPartObj>
       </w:sdtPr>
+      <w:sdtEndPr/>
       <w:sdtContent>
         <w:p>
           <w:pPr>
@@ -8053,6 +8054,31 @@
     </w:p>
     <w:p/>
     <w:p>
+      <w:r>
+        <w:t xml:space="preserve">Cuando se seleccione un operador que en su constructor por defecto (indicado por la anotación </w:t>
+      </w:r>
+      <w:r>
+        <w:rPr>
+          <w:i/>
+        </w:rPr>
+        <w:t>@</w:t>
+      </w:r>
+      <w:proofErr w:type="spellStart"/>
+      <w:r>
+        <w:rPr>
+          <w:i/>
+        </w:rPr>
+        <w:t>DefaultConstructor</w:t>
+      </w:r>
+      <w:proofErr w:type="spellEnd"/>
+      <w:r>
+        <w:t>) reciba parámetros se habilitara el botón de configuración.</w:t>
+      </w:r>
+      <w:bookmarkStart w:id="28" w:name="_GoBack"/>
+      <w:bookmarkEnd w:id="28"/>
+    </w:p>
+    <w:p/>
+    <w:p>
       <w:pPr>
         <w:pStyle w:val="Descripcin"/>
         <w:jc w:val="center"/>
@@ -8075,11 +8101,12 @@
           <w:numId w:val="5"/>
         </w:numPr>
       </w:pPr>
-      <w:bookmarkStart w:id="28" w:name="_Toc27085446"/>
-      <w:r>
+      <w:bookmarkStart w:id="29" w:name="_Toc27085446"/>
+      <w:r>
+        <w:lastRenderedPageBreak/>
         <w:t>Interfaz de ejecución de algoritmos</w:t>
       </w:r>
-      <w:bookmarkEnd w:id="28"/>
+      <w:bookmarkEnd w:id="29"/>
     </w:p>
     <w:p>
       <w:r>
@@ -8152,7 +8179,6 @@
     <w:p/>
     <w:p>
       <w:r>
-        <w:lastRenderedPageBreak/>
         <w:t>Si se presiona el botón cancelar, entonces la ejecución del algoritmo será detenida. Por otra parte.</w:t>
       </w:r>
     </w:p>
@@ -8309,11 +8335,11 @@
           <w:numId w:val="5"/>
         </w:numPr>
       </w:pPr>
-      <w:bookmarkStart w:id="29" w:name="_Toc27085447"/>
+      <w:bookmarkStart w:id="30" w:name="_Toc27085447"/>
       <w:r>
         <w:t>Interfaz de gráficos</w:t>
       </w:r>
-      <w:bookmarkEnd w:id="29"/>
+      <w:bookmarkEnd w:id="30"/>
     </w:p>
     <w:p>
       <w:r>
@@ -8434,11 +8460,11 @@
           <w:numId w:val="5"/>
         </w:numPr>
       </w:pPr>
-      <w:bookmarkStart w:id="30" w:name="_Toc27085448"/>
+      <w:bookmarkStart w:id="31" w:name="_Toc27085448"/>
       <w:r>
         <w:t>Interfaz de resultados</w:t>
       </w:r>
-      <w:bookmarkEnd w:id="30"/>
+      <w:bookmarkEnd w:id="31"/>
     </w:p>
     <w:p>
       <w:r>
@@ -8688,12 +8714,12 @@
           <w:numId w:val="5"/>
         </w:numPr>
       </w:pPr>
-      <w:bookmarkStart w:id="31" w:name="_Toc27085449"/>
+      <w:bookmarkStart w:id="32" w:name="_Toc27085449"/>
       <w:r>
         <w:lastRenderedPageBreak/>
         <w:t>Detalles de implementación</w:t>
       </w:r>
-      <w:bookmarkEnd w:id="31"/>
+      <w:bookmarkEnd w:id="32"/>
     </w:p>
     <w:p>
       <w:pPr>
@@ -9007,7 +9033,7 @@
           <w:numId w:val="5"/>
         </w:numPr>
       </w:pPr>
-      <w:bookmarkStart w:id="32" w:name="_Toc27085450"/>
+      <w:bookmarkStart w:id="33" w:name="_Toc27085450"/>
       <w:r>
         <w:t xml:space="preserve">Uso de </w:t>
       </w:r>
@@ -9041,7 +9067,7 @@
         </w:rPr>
         <w:t>Reflection</w:t>
       </w:r>
-      <w:bookmarkEnd w:id="32"/>
+      <w:bookmarkEnd w:id="33"/>
       <w:proofErr w:type="spellEnd"/>
     </w:p>
     <w:p/>
@@ -9560,7 +9586,7 @@
           <w:i/>
         </w:rPr>
       </w:pPr>
-      <w:bookmarkStart w:id="33" w:name="_Toc27085451"/>
+      <w:bookmarkStart w:id="34" w:name="_Toc27085451"/>
       <w:r>
         <w:rPr>
           <w:b/>
@@ -12237,8 +12263,6 @@
         </w:numPr>
         <w:ind w:left="1134" w:hanging="774"/>
       </w:pPr>
-      <w:bookmarkStart w:id="34" w:name="_GoBack"/>
-      <w:bookmarkEnd w:id="34"/>
       <w:r>
         <w:t>5.2</w:t>
       </w:r>
@@ -12965,7 +12989,7 @@
         <w:lastRenderedPageBreak/>
         <w:t>Matriz de trazado</w:t>
       </w:r>
-      <w:bookmarkEnd w:id="33"/>
+      <w:bookmarkEnd w:id="34"/>
       <w:r>
         <w:t xml:space="preserve"> </w:t>
       </w:r>
@@ -13000,14 +13024,27 @@
       <w:r>
         <w:t xml:space="preserve">Tabla </w:t>
       </w:r>
-      <w:fldSimple w:instr=" SEQ Tabla \* ARABIC ">
-        <w:r>
-          <w:rPr>
-            <w:noProof/>
-          </w:rPr>
-          <w:t>1</w:t>
-        </w:r>
-      </w:fldSimple>
+      <w:r>
+        <w:fldChar w:fldCharType="begin"/>
+      </w:r>
+      <w:r>
+        <w:instrText xml:space="preserve"> SEQ Tabla \* ARABIC </w:instrText>
+      </w:r>
+      <w:r>
+        <w:fldChar w:fldCharType="separate"/>
+      </w:r>
+      <w:r>
+        <w:rPr>
+          <w:noProof/>
+        </w:rPr>
+        <w:t>1</w:t>
+      </w:r>
+      <w:r>
+        <w:rPr>
+          <w:noProof/>
+        </w:rPr>
+        <w:fldChar w:fldCharType="end"/>
+      </w:r>
       <w:r>
         <w:t>, matriz de trazado RS vs. MD</w:t>
       </w:r>
@@ -23613,6 +23650,7 @@
         <w:docPartUnique/>
       </w:docPartObj>
     </w:sdtPr>
+    <w:sdtEndPr/>
     <w:sdtContent>
       <w:p>
         <w:pPr>
@@ -26656,7 +26694,7 @@
 </file>
 
 <file path=customXml/itemProps1.xml><?xml version="1.0" encoding="utf-8"?>
-<ds:datastoreItem xmlns:ds="http://schemas.openxmlformats.org/officeDocument/2006/customXml" ds:itemID="{ECE3F94A-44B5-424D-9534-AD8906B80BD6}">
+<ds:datastoreItem xmlns:ds="http://schemas.openxmlformats.org/officeDocument/2006/customXml" ds:itemID="{9866203A-EB8F-4A8E-B18C-50F177D3FB84}">
   <ds:schemaRefs>
     <ds:schemaRef ds:uri="http://schemas.openxmlformats.org/officeDocument/2006/bibliography"/>
   </ds:schemaRefs>

</xml_diff>

<commit_message>
Change the signature of getResult method in Algorithm
Change the signature of getResult method in Algorithm to list of
solution. It change is needed because to show the result is more complex
validate if the solution is a object or a list of objects.
Modified the diagram and report to add the change of signature of
method.
Fix some word in javadoc
</commit_message>
<xml_diff>
--- a/documentacion/Documento de diseño.docx
+++ b/documentacion/Documento de diseño.docx
@@ -80,7 +80,7 @@
                           </a:ln>
                           <a:extLst>
                             <a:ext uri="{53640926-AAD7-44d8-BBD7-CCE9431645EC}">
-                              <a14:shadowObscured xmlns:a14="http://schemas.microsoft.com/office/drawing/2010/main" xmlns:w="http://schemas.openxmlformats.org/wordprocessingml/2006/main" xmlns:w10="urn:schemas-microsoft-com:office:word" xmlns:v="urn:schemas-microsoft-com:vml" xmlns:o="urn:schemas-microsoft-com:office:office" xmlns:mv="urn:schemas-microsoft-com:mac:vml" xmlns:mo="http://schemas.microsoft.com/office/mac/office/2008/main" xmlns=""/>
+                              <a14:shadowObscured xmlns="" xmlns:mo="http://schemas.microsoft.com/office/mac/office/2008/main" xmlns:mv="urn:schemas-microsoft-com:mac:vml" xmlns:o="urn:schemas-microsoft-com:office:office" xmlns:v="urn:schemas-microsoft-com:vml" xmlns:w10="urn:schemas-microsoft-com:office:word" xmlns:w="http://schemas.openxmlformats.org/wordprocessingml/2006/main" xmlns:a14="http://schemas.microsoft.com/office/drawing/2010/main"/>
                             </a:ext>
                           </a:extLst>
                         </pic:spPr>
@@ -7683,10 +7683,10 @@
           <w:noProof/>
         </w:rPr>
         <w:drawing>
-          <wp:inline distT="0" distB="0" distL="0" distR="0" wp14:anchorId="2A9E101C" wp14:editId="305719F3">
-            <wp:extent cx="5613400" cy="3982085"/>
-            <wp:effectExtent l="0" t="0" r="6350" b="0"/>
-            <wp:docPr id="7" name="Imagen 7"/>
+          <wp:inline distT="0" distB="0" distL="0" distR="0" wp14:anchorId="4645C04C" wp14:editId="00F5DA83">
+            <wp:extent cx="5613400" cy="3980180"/>
+            <wp:effectExtent l="0" t="0" r="6350" b="1270"/>
+            <wp:docPr id="6" name="Imagen 6"/>
             <wp:cNvGraphicFramePr>
               <a:graphicFrameLocks xmlns:a="http://schemas.openxmlformats.org/drawingml/2006/main" noChangeAspect="1"/>
             </wp:cNvGraphicFramePr>
@@ -7694,7 +7694,7 @@
               <a:graphicData uri="http://schemas.openxmlformats.org/drawingml/2006/picture">
                 <pic:pic xmlns:pic="http://schemas.openxmlformats.org/drawingml/2006/picture">
                   <pic:nvPicPr>
-                    <pic:cNvPr id="0" name="Picture 16"/>
+                    <pic:cNvPr id="0" name="Picture 1"/>
                     <pic:cNvPicPr>
                       <a:picLocks noChangeAspect="1" noChangeArrowheads="1"/>
                     </pic:cNvPicPr>
@@ -7715,7 +7715,7 @@
                   <pic:spPr bwMode="auto">
                     <a:xfrm>
                       <a:off x="0" y="0"/>
-                      <a:ext cx="5613400" cy="3982085"/>
+                      <a:ext cx="5613400" cy="3980180"/>
                     </a:xfrm>
                     <a:prstGeom prst="rect">
                       <a:avLst/>
@@ -7731,6 +7731,8 @@
           </wp:inline>
         </w:drawing>
       </w:r>
+      <w:bookmarkStart w:id="22" w:name="_GoBack"/>
+      <w:bookmarkEnd w:id="22"/>
     </w:p>
     <w:p>
       <w:pPr>
@@ -7759,11 +7761,11 @@
           <w:numId w:val="2"/>
         </w:numPr>
       </w:pPr>
-      <w:bookmarkStart w:id="22" w:name="_Toc27085441"/>
+      <w:bookmarkStart w:id="23" w:name="_Toc27085441"/>
       <w:r>
         <w:t>Operación del Sistema</w:t>
       </w:r>
-      <w:bookmarkEnd w:id="22"/>
+      <w:bookmarkEnd w:id="23"/>
     </w:p>
     <w:p/>
     <w:p>
@@ -7855,12 +7857,12 @@
           <w:numId w:val="2"/>
         </w:numPr>
       </w:pPr>
-      <w:bookmarkStart w:id="23" w:name="_Toc27085442"/>
+      <w:bookmarkStart w:id="24" w:name="_Toc27085442"/>
       <w:r>
         <w:lastRenderedPageBreak/>
         <w:t>Diseño de Interfaz</w:t>
       </w:r>
-      <w:bookmarkEnd w:id="23"/>
+      <w:bookmarkEnd w:id="24"/>
     </w:p>
     <w:p>
       <w:pPr>
@@ -7875,13 +7877,13 @@
           <w:numId w:val="5"/>
         </w:numPr>
       </w:pPr>
-      <w:bookmarkStart w:id="24" w:name="_Toc231664999"/>
-      <w:bookmarkStart w:id="25" w:name="_Toc27085443"/>
+      <w:bookmarkStart w:id="25" w:name="_Toc231664999"/>
+      <w:bookmarkStart w:id="26" w:name="_Toc27085443"/>
       <w:r>
         <w:t>Diseño de interfaz de usuario</w:t>
       </w:r>
-      <w:bookmarkEnd w:id="24"/>
       <w:bookmarkEnd w:id="25"/>
+      <w:bookmarkEnd w:id="26"/>
     </w:p>
     <w:p/>
     <w:p>
@@ -7892,11 +7894,11 @@
           <w:numId w:val="5"/>
         </w:numPr>
       </w:pPr>
-      <w:bookmarkStart w:id="26" w:name="_Toc27085444"/>
+      <w:bookmarkStart w:id="27" w:name="_Toc27085444"/>
       <w:r>
         <w:t>Interfaz de inicio.</w:t>
       </w:r>
-      <w:bookmarkEnd w:id="26"/>
+      <w:bookmarkEnd w:id="27"/>
     </w:p>
     <w:p>
       <w:pPr>
@@ -8041,11 +8043,11 @@
           <w:numId w:val="5"/>
         </w:numPr>
       </w:pPr>
-      <w:bookmarkStart w:id="27" w:name="_Toc27085445"/>
+      <w:bookmarkStart w:id="28" w:name="_Toc27085445"/>
       <w:r>
         <w:t>Interfaz de configuración del problema</w:t>
       </w:r>
-      <w:bookmarkEnd w:id="27"/>
+      <w:bookmarkEnd w:id="28"/>
     </w:p>
     <w:p>
       <w:r>
@@ -8074,8 +8076,6 @@
       <w:r>
         <w:t>) reciba parámetros se habilitara el botón de configuración.</w:t>
       </w:r>
-      <w:bookmarkStart w:id="28" w:name="_GoBack"/>
-      <w:bookmarkEnd w:id="28"/>
     </w:p>
     <w:p/>
     <w:p>
@@ -13024,27 +13024,14 @@
       <w:r>
         <w:t xml:space="preserve">Tabla </w:t>
       </w:r>
-      <w:r>
-        <w:fldChar w:fldCharType="begin"/>
-      </w:r>
-      <w:r>
-        <w:instrText xml:space="preserve"> SEQ Tabla \* ARABIC </w:instrText>
-      </w:r>
-      <w:r>
-        <w:fldChar w:fldCharType="separate"/>
-      </w:r>
-      <w:r>
-        <w:rPr>
-          <w:noProof/>
-        </w:rPr>
-        <w:t>1</w:t>
-      </w:r>
-      <w:r>
-        <w:rPr>
-          <w:noProof/>
-        </w:rPr>
-        <w:fldChar w:fldCharType="end"/>
-      </w:r>
+      <w:fldSimple w:instr=" SEQ Tabla \* ARABIC ">
+        <w:r>
+          <w:rPr>
+            <w:noProof/>
+          </w:rPr>
+          <w:t>1</w:t>
+        </w:r>
+      </w:fldSimple>
       <w:r>
         <w:t>, matriz de trazado RS vs. MD</w:t>
       </w:r>
@@ -26694,7 +26681,7 @@
 </file>
 
 <file path=customXml/itemProps1.xml><?xml version="1.0" encoding="utf-8"?>
-<ds:datastoreItem xmlns:ds="http://schemas.openxmlformats.org/officeDocument/2006/customXml" ds:itemID="{9866203A-EB8F-4A8E-B18C-50F177D3FB84}">
+<ds:datastoreItem xmlns:ds="http://schemas.openxmlformats.org/officeDocument/2006/customXml" ds:itemID="{CE7C01DF-91A3-4F51-B49F-C87512F8CBF0}">
   <ds:schemaRefs>
     <ds:schemaRef ds:uri="http://schemas.openxmlformats.org/officeDocument/2006/bibliography"/>
   </ds:schemaRefs>

</xml_diff>

<commit_message>
Added the requeriment to save as inp the selected solution.
Change some catch of exception in InpParser
Modified "Documento de diseño"
</commit_message>
<xml_diff>
--- a/documentacion/Documento de diseño.docx
+++ b/documentacion/Documento de diseño.docx
@@ -80,7 +80,7 @@
                           </a:ln>
                           <a:extLst>
                             <a:ext uri="{53640926-AAD7-44d8-BBD7-CCE9431645EC}">
-                              <a14:shadowObscured xmlns="" xmlns:mo="http://schemas.microsoft.com/office/mac/office/2008/main" xmlns:mv="urn:schemas-microsoft-com:mac:vml" xmlns:o="urn:schemas-microsoft-com:office:office" xmlns:v="urn:schemas-microsoft-com:vml" xmlns:w10="urn:schemas-microsoft-com:office:word" xmlns:w="http://schemas.openxmlformats.org/wordprocessingml/2006/main" xmlns:a14="http://schemas.microsoft.com/office/drawing/2010/main"/>
+                              <a14:shadowObscured xmlns:a14="http://schemas.microsoft.com/office/drawing/2010/main" xmlns:w="http://schemas.openxmlformats.org/wordprocessingml/2006/main" xmlns:w10="urn:schemas-microsoft-com:office:word" xmlns:v="urn:schemas-microsoft-com:vml" xmlns:o="urn:schemas-microsoft-com:office:office" xmlns:mv="urn:schemas-microsoft-com:mac:vml" xmlns:mo="http://schemas.microsoft.com/office/mac/office/2008/main" xmlns=""/>
                             </a:ext>
                           </a:extLst>
                         </pic:spPr>
@@ -5598,6 +5598,7 @@
         <w:ind w:left="640" w:hanging="640"/>
         <w:rPr>
           <w:noProof/>
+          <w:lang w:val="en-US"/>
         </w:rPr>
       </w:pPr>
       <w:r>
@@ -5615,12 +5616,14 @@
       <w:r>
         <w:rPr>
           <w:noProof/>
+          <w:lang w:val="en-US"/>
         </w:rPr>
         <w:t>[1]</w:t>
       </w:r>
       <w:r>
         <w:rPr>
           <w:noProof/>
+          <w:lang w:val="en-US"/>
         </w:rPr>
         <w:tab/>
         <w:t xml:space="preserve">D. Heiss-Czedik, “An Introduction to Genetic Algorithms.,” </w:t>
@@ -5630,12 +5633,14 @@
           <w:i/>
           <w:iCs/>
           <w:noProof/>
+          <w:lang w:val="en-US"/>
         </w:rPr>
         <w:t>Artif. Life</w:t>
       </w:r>
       <w:r>
         <w:rPr>
           <w:noProof/>
+          <w:lang w:val="en-US"/>
         </w:rPr>
         <w:t>, vol. 3, no. 1, pp. 63–65, 1997.</w:t>
       </w:r>
@@ -5649,17 +5654,20 @@
         <w:ind w:left="640" w:hanging="640"/>
         <w:rPr>
           <w:noProof/>
+          <w:lang w:val="en-US"/>
         </w:rPr>
       </w:pPr>
       <w:r>
         <w:rPr>
           <w:noProof/>
+          <w:lang w:val="en-US"/>
         </w:rPr>
         <w:t>[2]</w:t>
       </w:r>
       <w:r>
         <w:rPr>
           <w:noProof/>
+          <w:lang w:val="en-US"/>
         </w:rPr>
         <w:tab/>
         <w:t xml:space="preserve">K. Deb, A. Pratap, S. Agarwal, and T. Meyarivan, “A fast and elitist multiobjective genetic algorithm: NSGA-II,” </w:t>
@@ -5669,12 +5677,14 @@
           <w:i/>
           <w:iCs/>
           <w:noProof/>
+          <w:lang w:val="en-US"/>
         </w:rPr>
         <w:t>IEEE Trans. Evol. Comput.</w:t>
       </w:r>
       <w:r>
         <w:rPr>
           <w:noProof/>
+          <w:lang w:val="en-US"/>
         </w:rPr>
         <w:t>, 2002.</w:t>
       </w:r>
@@ -5688,17 +5698,20 @@
         <w:ind w:left="640" w:hanging="640"/>
         <w:rPr>
           <w:noProof/>
+          <w:lang w:val="en-US"/>
         </w:rPr>
       </w:pPr>
       <w:r>
         <w:rPr>
           <w:noProof/>
+          <w:lang w:val="en-US"/>
         </w:rPr>
         <w:t>[3]</w:t>
       </w:r>
       <w:r>
         <w:rPr>
           <w:noProof/>
+          <w:lang w:val="en-US"/>
         </w:rPr>
         <w:tab/>
         <w:t>X. S. Yang, “Metaheuristic Optimization,” vol. 6, no. 2011, 2015.</w:t>
@@ -5713,17 +5726,20 @@
         <w:ind w:left="640" w:hanging="640"/>
         <w:rPr>
           <w:noProof/>
+          <w:lang w:val="en-US"/>
         </w:rPr>
       </w:pPr>
       <w:r>
         <w:rPr>
           <w:noProof/>
+          <w:lang w:val="en-US"/>
         </w:rPr>
         <w:t>[4]</w:t>
       </w:r>
       <w:r>
         <w:rPr>
           <w:noProof/>
+          <w:lang w:val="en-US"/>
         </w:rPr>
         <w:tab/>
         <w:t xml:space="preserve">I. Boussaïd, J. Lepagnot, and P. Siarry, “A survey on optimization metaheuristics,” </w:t>
@@ -5733,12 +5749,14 @@
           <w:i/>
           <w:iCs/>
           <w:noProof/>
+          <w:lang w:val="en-US"/>
         </w:rPr>
         <w:t>Inf. Sci. (Ny).</w:t>
       </w:r>
       <w:r>
         <w:rPr>
           <w:noProof/>
+          <w:lang w:val="en-US"/>
         </w:rPr>
         <w:t>, vol. 237, pp. 82–117, 2013.</w:t>
       </w:r>
@@ -5752,17 +5770,20 @@
         <w:ind w:left="640" w:hanging="640"/>
         <w:rPr>
           <w:noProof/>
+          <w:lang w:val="en-US"/>
         </w:rPr>
       </w:pPr>
       <w:r>
         <w:rPr>
           <w:noProof/>
+          <w:lang w:val="en-US"/>
         </w:rPr>
         <w:t>[5]</w:t>
       </w:r>
       <w:r>
         <w:rPr>
           <w:noProof/>
+          <w:lang w:val="en-US"/>
         </w:rPr>
         <w:tab/>
         <w:t xml:space="preserve">S. Luke, </w:t>
@@ -5772,12 +5793,14 @@
           <w:i/>
           <w:iCs/>
           <w:noProof/>
+          <w:lang w:val="en-US"/>
         </w:rPr>
         <w:t>Essentials of Metaheuristics</w:t>
       </w:r>
       <w:r>
         <w:rPr>
           <w:noProof/>
+          <w:lang w:val="en-US"/>
         </w:rPr>
         <w:t>, Second. Lulu, 2013.</w:t>
       </w:r>
@@ -5791,17 +5814,20 @@
         <w:ind w:left="640" w:hanging="640"/>
         <w:rPr>
           <w:noProof/>
+          <w:lang w:val="en-US"/>
         </w:rPr>
       </w:pPr>
       <w:r>
         <w:rPr>
           <w:noProof/>
+          <w:lang w:val="en-US"/>
         </w:rPr>
         <w:t>[6]</w:t>
       </w:r>
       <w:r>
         <w:rPr>
           <w:noProof/>
+          <w:lang w:val="en-US"/>
         </w:rPr>
         <w:tab/>
         <w:t xml:space="preserve">M. Braux and J. Noyé, “Towards partially evaluating reflection in Java,” </w:t>
@@ -5811,12 +5837,14 @@
           <w:i/>
           <w:iCs/>
           <w:noProof/>
+          <w:lang w:val="en-US"/>
         </w:rPr>
         <w:t>ACM SIGPLAN Not.</w:t>
       </w:r>
       <w:r>
         <w:rPr>
           <w:noProof/>
+          <w:lang w:val="en-US"/>
         </w:rPr>
         <w:t>, vol. 34, no. 11, pp. 2–11, 1999.</w:t>
       </w:r>
@@ -5830,17 +5858,20 @@
         <w:ind w:left="640" w:hanging="640"/>
         <w:rPr>
           <w:noProof/>
+          <w:lang w:val="en-US"/>
         </w:rPr>
       </w:pPr>
       <w:r>
         <w:rPr>
           <w:noProof/>
+          <w:lang w:val="en-US"/>
         </w:rPr>
         <w:t>[7]</w:t>
       </w:r>
       <w:r>
         <w:rPr>
           <w:noProof/>
+          <w:lang w:val="en-US"/>
         </w:rPr>
         <w:tab/>
         <w:t xml:space="preserve">H. Rocha and M. T. Valente, “How annotations are used in Java: An empirical study,” </w:t>
@@ -5850,12 +5881,14 @@
           <w:i/>
           <w:iCs/>
           <w:noProof/>
+          <w:lang w:val="en-US"/>
         </w:rPr>
         <w:t>SEKE 2011 - Proc. 23rd Int. Conf. Softw. Eng. Knowl. Eng.</w:t>
       </w:r>
       <w:r>
         <w:rPr>
           <w:noProof/>
+          <w:lang w:val="en-US"/>
         </w:rPr>
         <w:t>, no. June 2014, pp. 426–431, 2011.</w:t>
       </w:r>
@@ -5869,17 +5902,20 @@
         <w:ind w:left="640" w:hanging="640"/>
         <w:rPr>
           <w:noProof/>
+          <w:lang w:val="en-US"/>
         </w:rPr>
       </w:pPr>
       <w:r>
         <w:rPr>
           <w:noProof/>
+          <w:lang w:val="en-US"/>
         </w:rPr>
         <w:t>[8]</w:t>
       </w:r>
       <w:r>
         <w:rPr>
           <w:noProof/>
+          <w:lang w:val="en-US"/>
         </w:rPr>
         <w:tab/>
         <w:t xml:space="preserve">A. Syromiatnikov and D. Weyns, “A journey through the land of model-view-design patterns,” </w:t>
@@ -5889,12 +5925,14 @@
           <w:i/>
           <w:iCs/>
           <w:noProof/>
+          <w:lang w:val="en-US"/>
         </w:rPr>
         <w:t>Proc. - Work. IEEE/IFIP Conf. Softw. Archit. 2014, WICSA 2014</w:t>
       </w:r>
       <w:r>
         <w:rPr>
           <w:noProof/>
+          <w:lang w:val="en-US"/>
         </w:rPr>
         <w:t>, pp. 21–30, 2014.</w:t>
       </w:r>
@@ -5908,17 +5946,20 @@
         <w:ind w:left="640" w:hanging="640"/>
         <w:rPr>
           <w:noProof/>
+          <w:lang w:val="en-US"/>
         </w:rPr>
       </w:pPr>
       <w:r>
         <w:rPr>
           <w:noProof/>
+          <w:lang w:val="en-US"/>
         </w:rPr>
         <w:t>[9]</w:t>
       </w:r>
       <w:r>
         <w:rPr>
           <w:noProof/>
+          <w:lang w:val="en-US"/>
         </w:rPr>
         <w:tab/>
         <w:t xml:space="preserve">A. J. Nebro, J. J. Durillo, and M. Vergne, “Redesigning the jMetal multi-objective optimization framework,” in </w:t>
@@ -5928,17 +5969,24 @@
           <w:i/>
           <w:iCs/>
           <w:noProof/>
+          <w:lang w:val="en-US"/>
         </w:rPr>
         <w:t>GECCO 2015 - Companion Publication of the 2015 Genetic and Evolutionary Computation Conference</w:t>
       </w:r>
       <w:r>
         <w:rPr>
           <w:noProof/>
+          <w:lang w:val="en-US"/>
         </w:rPr>
         <w:t>, 2015.</w:t>
       </w:r>
     </w:p>
     <w:p>
+      <w:pPr>
+        <w:rPr>
+          <w:lang w:val="en-US"/>
+        </w:rPr>
+      </w:pPr>
       <w:r>
         <w:fldChar w:fldCharType="end"/>
       </w:r>
@@ -7731,8 +7779,6 @@
           </wp:inline>
         </w:drawing>
       </w:r>
-      <w:bookmarkStart w:id="22" w:name="_GoBack"/>
-      <w:bookmarkEnd w:id="22"/>
     </w:p>
     <w:p>
       <w:pPr>
@@ -7761,11 +7807,11 @@
           <w:numId w:val="2"/>
         </w:numPr>
       </w:pPr>
-      <w:bookmarkStart w:id="23" w:name="_Toc27085441"/>
+      <w:bookmarkStart w:id="22" w:name="_Toc27085441"/>
       <w:r>
         <w:t>Operación del Sistema</w:t>
       </w:r>
-      <w:bookmarkEnd w:id="23"/>
+      <w:bookmarkEnd w:id="22"/>
     </w:p>
     <w:p/>
     <w:p>
@@ -7857,12 +7903,12 @@
           <w:numId w:val="2"/>
         </w:numPr>
       </w:pPr>
-      <w:bookmarkStart w:id="24" w:name="_Toc27085442"/>
+      <w:bookmarkStart w:id="23" w:name="_Toc27085442"/>
       <w:r>
         <w:lastRenderedPageBreak/>
         <w:t>Diseño de Interfaz</w:t>
       </w:r>
-      <w:bookmarkEnd w:id="24"/>
+      <w:bookmarkEnd w:id="23"/>
     </w:p>
     <w:p>
       <w:pPr>
@@ -7877,13 +7923,13 @@
           <w:numId w:val="5"/>
         </w:numPr>
       </w:pPr>
-      <w:bookmarkStart w:id="25" w:name="_Toc231664999"/>
-      <w:bookmarkStart w:id="26" w:name="_Toc27085443"/>
+      <w:bookmarkStart w:id="24" w:name="_Toc231664999"/>
+      <w:bookmarkStart w:id="25" w:name="_Toc27085443"/>
       <w:r>
         <w:t>Diseño de interfaz de usuario</w:t>
       </w:r>
+      <w:bookmarkEnd w:id="24"/>
       <w:bookmarkEnd w:id="25"/>
-      <w:bookmarkEnd w:id="26"/>
     </w:p>
     <w:p/>
     <w:p>
@@ -7894,11 +7940,11 @@
           <w:numId w:val="5"/>
         </w:numPr>
       </w:pPr>
-      <w:bookmarkStart w:id="27" w:name="_Toc27085444"/>
+      <w:bookmarkStart w:id="26" w:name="_Toc27085444"/>
       <w:r>
         <w:t>Interfaz de inicio.</w:t>
       </w:r>
-      <w:bookmarkEnd w:id="27"/>
+      <w:bookmarkEnd w:id="26"/>
     </w:p>
     <w:p>
       <w:pPr>
@@ -8043,11 +8089,11 @@
           <w:numId w:val="5"/>
         </w:numPr>
       </w:pPr>
-      <w:bookmarkStart w:id="28" w:name="_Toc27085445"/>
+      <w:bookmarkStart w:id="27" w:name="_Toc27085445"/>
       <w:r>
         <w:t>Interfaz de configuración del problema</w:t>
       </w:r>
-      <w:bookmarkEnd w:id="28"/>
+      <w:bookmarkEnd w:id="27"/>
     </w:p>
     <w:p>
       <w:r>
@@ -8101,12 +8147,12 @@
           <w:numId w:val="5"/>
         </w:numPr>
       </w:pPr>
-      <w:bookmarkStart w:id="29" w:name="_Toc27085446"/>
+      <w:bookmarkStart w:id="28" w:name="_Toc27085446"/>
       <w:r>
         <w:lastRenderedPageBreak/>
         <w:t>Interfaz de ejecución de algoritmos</w:t>
       </w:r>
-      <w:bookmarkEnd w:id="29"/>
+      <w:bookmarkEnd w:id="28"/>
     </w:p>
     <w:p>
       <w:r>
@@ -8335,11 +8381,11 @@
           <w:numId w:val="5"/>
         </w:numPr>
       </w:pPr>
-      <w:bookmarkStart w:id="30" w:name="_Toc27085447"/>
+      <w:bookmarkStart w:id="29" w:name="_Toc27085447"/>
       <w:r>
         <w:t>Interfaz de gráficos</w:t>
       </w:r>
-      <w:bookmarkEnd w:id="30"/>
+      <w:bookmarkEnd w:id="29"/>
     </w:p>
     <w:p>
       <w:r>
@@ -8460,119 +8506,177 @@
           <w:numId w:val="5"/>
         </w:numPr>
       </w:pPr>
-      <w:bookmarkStart w:id="31" w:name="_Toc27085448"/>
+      <w:bookmarkStart w:id="30" w:name="_Toc27085448"/>
       <w:r>
         <w:t>Interfaz de resultados</w:t>
       </w:r>
+      <w:bookmarkEnd w:id="30"/>
+    </w:p>
+    <w:p>
+      <w:r>
+        <w:t>La interfaz de resultados será mostrada cuando la ejecución del algoritmo haya terminado exitosamente. Esta interfaz cuenta con dos botones</w:t>
+      </w:r>
+      <w:r>
+        <w:t xml:space="preserve"> como se muestra en la Ilustración 1</w:t>
+      </w:r>
+      <w:r>
+        <w:t>2</w:t>
+      </w:r>
+      <w:r>
+        <w:t>.</w:t>
+      </w:r>
+    </w:p>
+    <w:p/>
+    <w:p>
+      <w:pPr>
+        <w:jc w:val="both"/>
+      </w:pPr>
+      <w:r>
+        <w:t>El botón “</w:t>
+      </w:r>
+      <w:proofErr w:type="spellStart"/>
+      <w:r>
+        <w:rPr>
+          <w:i/>
+        </w:rPr>
+        <w:t>Save</w:t>
+      </w:r>
+      <w:proofErr w:type="spellEnd"/>
+      <w:r>
+        <w:rPr>
+          <w:i/>
+        </w:rPr>
+        <w:t xml:space="preserve"> </w:t>
+      </w:r>
+      <w:proofErr w:type="spellStart"/>
+      <w:r>
+        <w:rPr>
+          <w:i/>
+        </w:rPr>
+        <w:t>selecte</w:t>
+      </w:r>
+      <w:r>
+        <w:rPr>
+          <w:i/>
+        </w:rPr>
+        <w:t>d</w:t>
+      </w:r>
+      <w:proofErr w:type="spellEnd"/>
+      <w:r>
+        <w:rPr>
+          <w:i/>
+        </w:rPr>
+        <w:t xml:space="preserve"> ítem as </w:t>
+      </w:r>
+      <w:proofErr w:type="spellStart"/>
+      <w:r>
+        <w:rPr>
+          <w:i/>
+        </w:rPr>
+        <w:t>inp</w:t>
+      </w:r>
+      <w:proofErr w:type="spellEnd"/>
+      <w:r>
+        <w:rPr>
+          <w:i/>
+        </w:rPr>
+        <w:t xml:space="preserve">” </w:t>
+      </w:r>
+      <w:r>
+        <w:t xml:space="preserve">crea un </w:t>
+      </w:r>
+      <w:proofErr w:type="spellStart"/>
+      <w:r>
+        <w:t>inp</w:t>
+      </w:r>
+      <w:proofErr w:type="spellEnd"/>
+      <w:r>
+        <w:t xml:space="preserve"> para </w:t>
+      </w:r>
+      <w:r>
+        <w:t>la</w:t>
+      </w:r>
+      <w:r>
+        <w:t xml:space="preserve"> </w:t>
+      </w:r>
+      <w:r>
+        <w:t>solución</w:t>
+      </w:r>
+      <w:r>
+        <w:t xml:space="preserve"> selecciona. Para esto se envía un</w:t>
+      </w:r>
+      <w:r>
+        <w:t>a copia del</w:t>
+      </w:r>
+      <w:r>
+        <w:t xml:space="preserve"> objeto Network </w:t>
+      </w:r>
+      <w:r>
+        <w:t xml:space="preserve">abierto </w:t>
+      </w:r>
+      <w:r>
+        <w:t xml:space="preserve">y la solución al método </w:t>
+      </w:r>
+      <w:proofErr w:type="spellStart"/>
+      <w:r>
+        <w:rPr>
+          <w:i/>
+        </w:rPr>
+        <w:t>applySolutionToNetwork</w:t>
+      </w:r>
+      <w:proofErr w:type="spellEnd"/>
+      <w:r>
+        <w:t xml:space="preserve">, </w:t>
+      </w:r>
+      <w:r>
+        <w:t xml:space="preserve">al objeto problema. </w:t>
+      </w:r>
+      <w:r>
+        <w:t>E</w:t>
+      </w:r>
+      <w:r>
+        <w:t xml:space="preserve">ste método sustituye en el objeto </w:t>
+      </w:r>
+      <w:r>
+        <w:rPr>
+          <w:i/>
+          <w:u w:val="single"/>
+        </w:rPr>
+        <w:t>Net</w:t>
+      </w:r>
+      <w:bookmarkStart w:id="31" w:name="_GoBack"/>
       <w:bookmarkEnd w:id="31"/>
-    </w:p>
-    <w:p>
-      <w:r>
-        <w:t>La interfaz de resultados será mostrada cuando la ejecución del algoritmo haya terminado exitosamente. Esta interfaz cuenta con dos botones</w:t>
-      </w:r>
-      <w:r>
-        <w:t xml:space="preserve"> como se muestra en la Ilustración 1</w:t>
-      </w:r>
-      <w:r>
-        <w:t>2</w:t>
-      </w:r>
+      <w:r>
+        <w:rPr>
+          <w:i/>
+          <w:u w:val="single"/>
+        </w:rPr>
+        <w:t>work</w:t>
+      </w:r>
+      <w:r>
+        <w:t xml:space="preserve"> los valores correspondientes indicados en la solución y devuelve nuevamente el objeto Network para poder guardarlo usando un objeto que implementa la interfaz </w:t>
+      </w:r>
+      <w:proofErr w:type="spellStart"/>
+      <w:r>
+        <w:rPr>
+          <w:i/>
+        </w:rPr>
+        <w:t>OutputWriter</w:t>
+      </w:r>
+      <w:proofErr w:type="spellEnd"/>
       <w:r>
         <w:t>.</w:t>
       </w:r>
     </w:p>
-    <w:p/>
-    <w:p>
-      <w:r>
-        <w:t>El botón “</w:t>
-      </w:r>
-      <w:proofErr w:type="spellStart"/>
-      <w:r>
-        <w:rPr>
-          <w:i/>
-        </w:rPr>
-        <w:t>Save</w:t>
-      </w:r>
-      <w:proofErr w:type="spellEnd"/>
-      <w:r>
-        <w:rPr>
-          <w:i/>
-        </w:rPr>
-        <w:t xml:space="preserve"> </w:t>
-      </w:r>
-      <w:proofErr w:type="spellStart"/>
-      <w:r>
-        <w:rPr>
-          <w:i/>
-        </w:rPr>
-        <w:t>selected</w:t>
-      </w:r>
-      <w:proofErr w:type="spellEnd"/>
-      <w:r>
-        <w:rPr>
-          <w:i/>
-        </w:rPr>
-        <w:t xml:space="preserve"> ítems as </w:t>
-      </w:r>
-      <w:proofErr w:type="spellStart"/>
-      <w:r>
-        <w:rPr>
-          <w:i/>
-        </w:rPr>
-        <w:t>inp</w:t>
-      </w:r>
-      <w:proofErr w:type="spellEnd"/>
-      <w:r>
-        <w:rPr>
-          <w:i/>
-        </w:rPr>
-        <w:t xml:space="preserve">” </w:t>
-      </w:r>
-      <w:r>
-        <w:t xml:space="preserve">crea un </w:t>
-      </w:r>
-      <w:proofErr w:type="spellStart"/>
-      <w:r>
-        <w:t>inp</w:t>
-      </w:r>
-      <w:proofErr w:type="spellEnd"/>
-      <w:r>
-        <w:t xml:space="preserve"> para cada una de las soluciones seleccionadas. Para esto se envía un</w:t>
-      </w:r>
-      <w:r>
-        <w:t>a copia del</w:t>
-      </w:r>
-      <w:r>
-        <w:t xml:space="preserve"> objeto Network </w:t>
-      </w:r>
-      <w:r>
-        <w:t xml:space="preserve">abierto </w:t>
-      </w:r>
-      <w:r>
-        <w:t xml:space="preserve">y la solución al método </w:t>
-      </w:r>
-      <w:r>
-        <w:rPr>
-          <w:color w:val="FF0000"/>
-        </w:rPr>
-        <w:t xml:space="preserve">XXX </w:t>
-      </w:r>
-      <w:r>
-        <w:t xml:space="preserve">del problema, este método sustituye en el objeto Network los valores correspondientes indicados en la solución y devuelve nuevamente el objeto Network para poder guardarlo usando un objeto que implementa la interfaz </w:t>
-      </w:r>
-      <w:proofErr w:type="spellStart"/>
-      <w:r>
-        <w:rPr>
-          <w:i/>
-        </w:rPr>
-        <w:t>OutputWriter</w:t>
-      </w:r>
-      <w:proofErr w:type="spellEnd"/>
-      <w:r>
-        <w:t>.</w:t>
-      </w:r>
-    </w:p>
-    <w:p/>
-    <w:p>
+    <w:p>
+      <w:pPr>
+        <w:jc w:val="both"/>
+      </w:pPr>
+    </w:p>
+    <w:p>
+      <w:pPr>
+        <w:jc w:val="both"/>
+      </w:pPr>
       <w:r>
         <w:t xml:space="preserve">El botón </w:t>
       </w:r>
@@ -12304,10 +12408,9 @@
           <w:sz w:val="20"/>
           <w:szCs w:val="20"/>
           <w:shd w:val="clear" w:color="auto" w:fill="E8F2FE"/>
-          <w:lang w:val="es-CL" w:eastAsia="en-US"/>
-        </w:rPr>
-      </w:pPr>
-      <w:proofErr w:type="spellStart"/>
+          <w:lang w:val="en-US" w:eastAsia="en-US"/>
+        </w:rPr>
+      </w:pPr>
       <w:r>
         <w:rPr>
           <w:rFonts w:ascii="Consolas" w:eastAsiaTheme="minorHAnsi" w:hAnsi="Consolas" w:cs="Consolas"/>
@@ -12315,11 +12418,11 @@
           <w:sz w:val="20"/>
           <w:szCs w:val="20"/>
           <w:shd w:val="clear" w:color="auto" w:fill="E8F2FE"/>
-          <w:lang w:val="es-CL" w:eastAsia="en-US"/>
-        </w:rPr>
-        <w:t>Algorithm</w:t>
-      </w:r>
-      <w:proofErr w:type="spellEnd"/>
+          <w:lang w:val="en-US" w:eastAsia="en-US"/>
+        </w:rPr>
+        <w:t xml:space="preserve">Algorithm&lt;?&gt; </w:t>
+      </w:r>
+      <w:proofErr w:type="gramStart"/>
       <w:r>
         <w:rPr>
           <w:rFonts w:ascii="Consolas" w:eastAsiaTheme="minorHAnsi" w:hAnsi="Consolas" w:cs="Consolas"/>
@@ -12327,11 +12430,11 @@
           <w:sz w:val="20"/>
           <w:szCs w:val="20"/>
           <w:shd w:val="clear" w:color="auto" w:fill="E8F2FE"/>
-          <w:lang w:val="es-CL" w:eastAsia="en-US"/>
-        </w:rPr>
-        <w:t xml:space="preserve">&lt;?&gt; </w:t>
-      </w:r>
-      <w:proofErr w:type="spellStart"/>
+          <w:lang w:val="en-US" w:eastAsia="en-US"/>
+        </w:rPr>
+        <w:t>build(</w:t>
+      </w:r>
+      <w:proofErr w:type="gramEnd"/>
       <w:r>
         <w:rPr>
           <w:rFonts w:ascii="Consolas" w:eastAsiaTheme="minorHAnsi" w:hAnsi="Consolas" w:cs="Consolas"/>
@@ -12339,9 +12442,21 @@
           <w:sz w:val="20"/>
           <w:szCs w:val="20"/>
           <w:shd w:val="clear" w:color="auto" w:fill="E8F2FE"/>
-          <w:lang w:val="es-CL" w:eastAsia="en-US"/>
-        </w:rPr>
-        <w:t>build</w:t>
+          <w:lang w:val="en-US" w:eastAsia="en-US"/>
+        </w:rPr>
+        <w:t xml:space="preserve">String </w:t>
+      </w:r>
+      <w:proofErr w:type="spellStart"/>
+      <w:r>
+        <w:rPr>
+          <w:rFonts w:ascii="Consolas" w:eastAsiaTheme="minorHAnsi" w:hAnsi="Consolas" w:cs="Consolas"/>
+          <w:color w:val="6A3E3E"/>
+          <w:sz w:val="20"/>
+          <w:szCs w:val="20"/>
+          <w:shd w:val="clear" w:color="auto" w:fill="E8F2FE"/>
+          <w:lang w:val="en-US" w:eastAsia="en-US"/>
+        </w:rPr>
+        <w:t>inpPath</w:t>
       </w:r>
       <w:proofErr w:type="spellEnd"/>
       <w:r>
@@ -12351,59 +12466,10 @@
           <w:sz w:val="20"/>
           <w:szCs w:val="20"/>
           <w:shd w:val="clear" w:color="auto" w:fill="E8F2FE"/>
-          <w:lang w:val="es-CL" w:eastAsia="en-US"/>
-        </w:rPr>
-        <w:t>(</w:t>
-      </w:r>
-      <w:proofErr w:type="spellStart"/>
-      <w:r>
-        <w:rPr>
-          <w:rFonts w:ascii="Consolas" w:eastAsiaTheme="minorHAnsi" w:hAnsi="Consolas" w:cs="Consolas"/>
-          <w:color w:val="000000"/>
-          <w:sz w:val="20"/>
-          <w:szCs w:val="20"/>
-          <w:shd w:val="clear" w:color="auto" w:fill="E8F2FE"/>
-          <w:lang w:val="es-CL" w:eastAsia="en-US"/>
-        </w:rPr>
-        <w:t>String</w:t>
-      </w:r>
-      <w:proofErr w:type="spellEnd"/>
-      <w:r>
-        <w:rPr>
-          <w:rFonts w:ascii="Consolas" w:eastAsiaTheme="minorHAnsi" w:hAnsi="Consolas" w:cs="Consolas"/>
-          <w:color w:val="000000"/>
-          <w:sz w:val="20"/>
-          <w:szCs w:val="20"/>
-          <w:shd w:val="clear" w:color="auto" w:fill="E8F2FE"/>
-          <w:lang w:val="es-CL" w:eastAsia="en-US"/>
-        </w:rPr>
-        <w:t xml:space="preserve"> </w:t>
-      </w:r>
-      <w:proofErr w:type="spellStart"/>
-      <w:r>
-        <w:rPr>
-          <w:rFonts w:ascii="Consolas" w:eastAsiaTheme="minorHAnsi" w:hAnsi="Consolas" w:cs="Consolas"/>
-          <w:color w:val="6A3E3E"/>
-          <w:sz w:val="20"/>
-          <w:szCs w:val="20"/>
-          <w:shd w:val="clear" w:color="auto" w:fill="E8F2FE"/>
-          <w:lang w:val="es-CL" w:eastAsia="en-US"/>
-        </w:rPr>
-        <w:t>inpPath</w:t>
-      </w:r>
-      <w:proofErr w:type="spellEnd"/>
-      <w:r>
-        <w:rPr>
-          <w:rFonts w:ascii="Consolas" w:eastAsiaTheme="minorHAnsi" w:hAnsi="Consolas" w:cs="Consolas"/>
-          <w:color w:val="000000"/>
-          <w:sz w:val="20"/>
-          <w:szCs w:val="20"/>
-          <w:shd w:val="clear" w:color="auto" w:fill="E8F2FE"/>
-          <w:lang w:val="es-CL" w:eastAsia="en-US"/>
+          <w:lang w:val="en-US" w:eastAsia="en-US"/>
         </w:rPr>
         <w:t xml:space="preserve">) </w:t>
       </w:r>
-      <w:proofErr w:type="spellStart"/>
       <w:r>
         <w:rPr>
           <w:rFonts w:ascii="Consolas" w:eastAsiaTheme="minorHAnsi" w:hAnsi="Consolas" w:cs="Consolas"/>
@@ -12413,11 +12479,10 @@
           <w:sz w:val="20"/>
           <w:szCs w:val="20"/>
           <w:shd w:val="clear" w:color="auto" w:fill="E8F2FE"/>
-          <w:lang w:val="es-CL" w:eastAsia="en-US"/>
+          <w:lang w:val="en-US" w:eastAsia="en-US"/>
         </w:rPr>
         <w:t>throws</w:t>
       </w:r>
-      <w:proofErr w:type="spellEnd"/>
       <w:r>
         <w:rPr>
           <w:rFonts w:ascii="Consolas" w:eastAsiaTheme="minorHAnsi" w:hAnsi="Consolas" w:cs="Consolas"/>
@@ -12425,39 +12490,16 @@
           <w:sz w:val="20"/>
           <w:szCs w:val="20"/>
           <w:shd w:val="clear" w:color="auto" w:fill="E8F2FE"/>
-          <w:lang w:val="es-CL" w:eastAsia="en-US"/>
-        </w:rPr>
-        <w:t xml:space="preserve"> </w:t>
-      </w:r>
-      <w:proofErr w:type="spellStart"/>
-      <w:r>
-        <w:rPr>
-          <w:rFonts w:ascii="Consolas" w:eastAsiaTheme="minorHAnsi" w:hAnsi="Consolas" w:cs="Consolas"/>
-          <w:color w:val="000000"/>
-          <w:sz w:val="20"/>
-          <w:szCs w:val="20"/>
-          <w:shd w:val="clear" w:color="auto" w:fill="E8F2FE"/>
-          <w:lang w:val="es-CL" w:eastAsia="en-US"/>
-        </w:rPr>
-        <w:t>Exception</w:t>
-      </w:r>
-      <w:proofErr w:type="spellEnd"/>
-      <w:r>
-        <w:rPr>
-          <w:rFonts w:ascii="Consolas" w:eastAsiaTheme="minorHAnsi" w:hAnsi="Consolas" w:cs="Consolas"/>
-          <w:color w:val="000000"/>
-          <w:sz w:val="20"/>
-          <w:szCs w:val="20"/>
-          <w:shd w:val="clear" w:color="auto" w:fill="E8F2FE"/>
-          <w:lang w:val="es-CL" w:eastAsia="en-US"/>
-        </w:rPr>
-        <w:t>;</w:t>
+          <w:lang w:val="en-US" w:eastAsia="en-US"/>
+        </w:rPr>
+        <w:t xml:space="preserve"> Exception;</w:t>
       </w:r>
     </w:p>
     <w:p>
       <w:pPr>
         <w:rPr>
           <w:u w:val="single"/>
+          <w:lang w:val="en-US"/>
         </w:rPr>
       </w:pPr>
     </w:p>
@@ -13024,14 +13066,27 @@
       <w:r>
         <w:t xml:space="preserve">Tabla </w:t>
       </w:r>
-      <w:fldSimple w:instr=" SEQ Tabla \* ARABIC ">
-        <w:r>
-          <w:rPr>
-            <w:noProof/>
-          </w:rPr>
-          <w:t>1</w:t>
-        </w:r>
-      </w:fldSimple>
+      <w:r>
+        <w:fldChar w:fldCharType="begin"/>
+      </w:r>
+      <w:r>
+        <w:instrText xml:space="preserve"> SEQ Tabla \* ARABIC </w:instrText>
+      </w:r>
+      <w:r>
+        <w:fldChar w:fldCharType="separate"/>
+      </w:r>
+      <w:r>
+        <w:rPr>
+          <w:noProof/>
+        </w:rPr>
+        <w:t>1</w:t>
+      </w:r>
+      <w:r>
+        <w:rPr>
+          <w:noProof/>
+        </w:rPr>
+        <w:fldChar w:fldCharType="end"/>
+      </w:r>
       <w:r>
         <w:t>, matriz de trazado RS vs. MD</w:t>
       </w:r>
@@ -26681,7 +26736,7 @@
 </file>
 
 <file path=customXml/itemProps1.xml><?xml version="1.0" encoding="utf-8"?>
-<ds:datastoreItem xmlns:ds="http://schemas.openxmlformats.org/officeDocument/2006/customXml" ds:itemID="{CE7C01DF-91A3-4F51-B49F-C87512F8CBF0}">
+<ds:datastoreItem xmlns:ds="http://schemas.openxmlformats.org/officeDocument/2006/customXml" ds:itemID="{3F9CAEAF-0228-4727-9E81-4D515507D6DA}">
   <ds:schemaRefs>
     <ds:schemaRef ds:uri="http://schemas.openxmlformats.org/officeDocument/2006/bibliography"/>
   </ds:schemaRefs>

</xml_diff>

<commit_message>
Added the ResultPlotWindow and change RunningDialog to RunningWindow.
Added the ResultPlotWindow to show the result in a chart only when the
problem is of one objectives or two.
Added the RunningWindow.fxml
Delete RunningDialog and modify is controller to load a view from fxml.
Change the name of RunningDialogController a RunningWindowController.
Modified diagrama and "documento de diseño" to show the change between
RunningDialog to RunningWindow
</commit_message>
<xml_diff>
--- a/documentacion/Documento de diseño.docx
+++ b/documentacion/Documento de diseño.docx
@@ -80,7 +80,7 @@
                           </a:ln>
                           <a:extLst>
                             <a:ext uri="{53640926-AAD7-44d8-BBD7-CCE9431645EC}">
-                              <a14:shadowObscured xmlns:a14="http://schemas.microsoft.com/office/drawing/2010/main" xmlns:w="http://schemas.openxmlformats.org/wordprocessingml/2006/main" xmlns:w10="urn:schemas-microsoft-com:office:word" xmlns:v="urn:schemas-microsoft-com:vml" xmlns:o="urn:schemas-microsoft-com:office:office" xmlns:mv="urn:schemas-microsoft-com:mac:vml" xmlns:mo="http://schemas.microsoft.com/office/mac/office/2008/main" xmlns=""/>
+                              <a14:shadowObscured xmlns="" xmlns:mo="http://schemas.microsoft.com/office/mac/office/2008/main" xmlns:mv="urn:schemas-microsoft-com:mac:vml" xmlns:o="urn:schemas-microsoft-com:office:office" xmlns:v="urn:schemas-microsoft-com:vml" xmlns:w10="urn:schemas-microsoft-com:office:word" xmlns:w="http://schemas.openxmlformats.org/wordprocessingml/2006/main" xmlns:a14="http://schemas.microsoft.com/office/drawing/2010/main"/>
                             </a:ext>
                           </a:extLst>
                         </pic:spPr>
@@ -7825,10 +7825,10 @@
           <w:noProof/>
         </w:rPr>
         <w:drawing>
-          <wp:inline distT="0" distB="0" distL="0" distR="0" wp14:anchorId="3EC0067A" wp14:editId="35EB520E">
-            <wp:extent cx="5613400" cy="3918585"/>
-            <wp:effectExtent l="0" t="0" r="6350" b="5715"/>
-            <wp:docPr id="32" name="Imagen 32"/>
+          <wp:inline distT="0" distB="0" distL="0" distR="0" wp14:anchorId="784CC1F9" wp14:editId="760807D9">
+            <wp:extent cx="5613400" cy="3917950"/>
+            <wp:effectExtent l="0" t="0" r="6350" b="6350"/>
+            <wp:docPr id="7" name="Imagen 7"/>
             <wp:cNvGraphicFramePr>
               <a:graphicFrameLocks xmlns:a="http://schemas.openxmlformats.org/drawingml/2006/main" noChangeAspect="1"/>
             </wp:cNvGraphicFramePr>
@@ -7836,7 +7836,7 @@
               <a:graphicData uri="http://schemas.openxmlformats.org/drawingml/2006/picture">
                 <pic:pic xmlns:pic="http://schemas.openxmlformats.org/drawingml/2006/picture">
                   <pic:nvPicPr>
-                    <pic:cNvPr id="0" name="Picture 13"/>
+                    <pic:cNvPr id="0" name="Picture 1"/>
                     <pic:cNvPicPr>
                       <a:picLocks noChangeAspect="1" noChangeArrowheads="1"/>
                     </pic:cNvPicPr>
@@ -7857,7 +7857,7 @@
                   <pic:spPr bwMode="auto">
                     <a:xfrm>
                       <a:off x="0" y="0"/>
-                      <a:ext cx="5613400" cy="3918585"/>
+                      <a:ext cx="5613400" cy="3917950"/>
                     </a:xfrm>
                     <a:prstGeom prst="rect">
                       <a:avLst/>
@@ -7873,6 +7873,8 @@
           </wp:inline>
         </w:drawing>
       </w:r>
+      <w:bookmarkStart w:id="23" w:name="_GoBack"/>
+      <w:bookmarkEnd w:id="23"/>
     </w:p>
     <w:p>
       <w:pPr>
@@ -7903,12 +7905,12 @@
           <w:numId w:val="2"/>
         </w:numPr>
       </w:pPr>
-      <w:bookmarkStart w:id="23" w:name="_Toc27085442"/>
+      <w:bookmarkStart w:id="24" w:name="_Toc27085442"/>
       <w:r>
         <w:lastRenderedPageBreak/>
         <w:t>Diseño de Interfaz</w:t>
       </w:r>
-      <w:bookmarkEnd w:id="23"/>
+      <w:bookmarkEnd w:id="24"/>
     </w:p>
     <w:p>
       <w:pPr>
@@ -7923,13 +7925,13 @@
           <w:numId w:val="5"/>
         </w:numPr>
       </w:pPr>
-      <w:bookmarkStart w:id="24" w:name="_Toc231664999"/>
-      <w:bookmarkStart w:id="25" w:name="_Toc27085443"/>
+      <w:bookmarkStart w:id="25" w:name="_Toc231664999"/>
+      <w:bookmarkStart w:id="26" w:name="_Toc27085443"/>
       <w:r>
         <w:t>Diseño de interfaz de usuario</w:t>
       </w:r>
-      <w:bookmarkEnd w:id="24"/>
       <w:bookmarkEnd w:id="25"/>
+      <w:bookmarkEnd w:id="26"/>
     </w:p>
     <w:p/>
     <w:p>
@@ -7940,11 +7942,11 @@
           <w:numId w:val="5"/>
         </w:numPr>
       </w:pPr>
-      <w:bookmarkStart w:id="26" w:name="_Toc27085444"/>
+      <w:bookmarkStart w:id="27" w:name="_Toc27085444"/>
       <w:r>
         <w:t>Interfaz de inicio.</w:t>
       </w:r>
-      <w:bookmarkEnd w:id="26"/>
+      <w:bookmarkEnd w:id="27"/>
     </w:p>
     <w:p>
       <w:pPr>
@@ -8089,11 +8091,11 @@
           <w:numId w:val="5"/>
         </w:numPr>
       </w:pPr>
-      <w:bookmarkStart w:id="27" w:name="_Toc27085445"/>
+      <w:bookmarkStart w:id="28" w:name="_Toc27085445"/>
       <w:r>
         <w:t>Interfaz de configuración del problema</w:t>
       </w:r>
-      <w:bookmarkEnd w:id="27"/>
+      <w:bookmarkEnd w:id="28"/>
     </w:p>
     <w:p>
       <w:r>
@@ -8147,12 +8149,12 @@
           <w:numId w:val="5"/>
         </w:numPr>
       </w:pPr>
-      <w:bookmarkStart w:id="28" w:name="_Toc27085446"/>
+      <w:bookmarkStart w:id="29" w:name="_Toc27085446"/>
       <w:r>
         <w:lastRenderedPageBreak/>
         <w:t>Interfaz de ejecución de algoritmos</w:t>
       </w:r>
-      <w:bookmarkEnd w:id="28"/>
+      <w:bookmarkEnd w:id="29"/>
     </w:p>
     <w:p>
       <w:r>
@@ -8381,11 +8383,11 @@
           <w:numId w:val="5"/>
         </w:numPr>
       </w:pPr>
-      <w:bookmarkStart w:id="29" w:name="_Toc27085447"/>
+      <w:bookmarkStart w:id="30" w:name="_Toc27085447"/>
       <w:r>
         <w:t>Interfaz de gráficos</w:t>
       </w:r>
-      <w:bookmarkEnd w:id="29"/>
+      <w:bookmarkEnd w:id="30"/>
     </w:p>
     <w:p>
       <w:r>
@@ -8506,11 +8508,11 @@
           <w:numId w:val="5"/>
         </w:numPr>
       </w:pPr>
-      <w:bookmarkStart w:id="30" w:name="_Toc27085448"/>
+      <w:bookmarkStart w:id="31" w:name="_Toc27085448"/>
       <w:r>
         <w:t>Interfaz de resultados</w:t>
       </w:r>
-      <w:bookmarkEnd w:id="30"/>
+      <w:bookmarkEnd w:id="31"/>
     </w:p>
     <w:p>
       <w:r>
@@ -8642,16 +8644,7 @@
           <w:i/>
           <w:u w:val="single"/>
         </w:rPr>
-        <w:t>Net</w:t>
-      </w:r>
-      <w:bookmarkStart w:id="31" w:name="_GoBack"/>
-      <w:bookmarkEnd w:id="31"/>
-      <w:r>
-        <w:rPr>
-          <w:i/>
-          <w:u w:val="single"/>
-        </w:rPr>
-        <w:t>work</w:t>
+        <w:t>Network</w:t>
       </w:r>
       <w:r>
         <w:t xml:space="preserve"> los valores correspondientes indicados en la solución y devuelve nuevamente el objeto Network para poder guardarlo usando un objeto que implementa la interfaz </w:t>
@@ -13066,27 +13059,14 @@
       <w:r>
         <w:t xml:space="preserve">Tabla </w:t>
       </w:r>
-      <w:r>
-        <w:fldChar w:fldCharType="begin"/>
-      </w:r>
-      <w:r>
-        <w:instrText xml:space="preserve"> SEQ Tabla \* ARABIC </w:instrText>
-      </w:r>
-      <w:r>
-        <w:fldChar w:fldCharType="separate"/>
-      </w:r>
-      <w:r>
-        <w:rPr>
-          <w:noProof/>
-        </w:rPr>
-        <w:t>1</w:t>
-      </w:r>
-      <w:r>
-        <w:rPr>
-          <w:noProof/>
-        </w:rPr>
-        <w:fldChar w:fldCharType="end"/>
-      </w:r>
+      <w:fldSimple w:instr=" SEQ Tabla \* ARABIC ">
+        <w:r>
+          <w:rPr>
+            <w:noProof/>
+          </w:rPr>
+          <w:t>1</w:t>
+        </w:r>
+      </w:fldSimple>
       <w:r>
         <w:t>, matriz de trazado RS vs. MD</w:t>
       </w:r>
@@ -26736,7 +26716,7 @@
 </file>
 
 <file path=customXml/itemProps1.xml><?xml version="1.0" encoding="utf-8"?>
-<ds:datastoreItem xmlns:ds="http://schemas.openxmlformats.org/officeDocument/2006/customXml" ds:itemID="{3F9CAEAF-0228-4727-9E81-4D515507D6DA}">
+<ds:datastoreItem xmlns:ds="http://schemas.openxmlformats.org/officeDocument/2006/customXml" ds:itemID="{D060A4D6-8D98-4DF2-8BC9-44129CD188DF}">
   <ds:schemaRefs>
     <ds:schemaRef ds:uri="http://schemas.openxmlformats.org/officeDocument/2006/bibliography"/>
   </ds:schemaRefs>

</xml_diff>

<commit_message>
Modified "Documento de diseño" for error in NumberToggleInput definition
</commit_message>
<xml_diff>
--- a/documentacion/Documento de diseño.docx
+++ b/documentacion/Documento de diseño.docx
@@ -80,7 +80,7 @@
                           </a:ln>
                           <a:extLst>
                             <a:ext uri="{53640926-AAD7-44d8-BBD7-CCE9431645EC}">
-                              <a14:shadowObscured xmlns="" xmlns:mo="http://schemas.microsoft.com/office/mac/office/2008/main" xmlns:mv="urn:schemas-microsoft-com:mac:vml" xmlns:o="urn:schemas-microsoft-com:office:office" xmlns:v="urn:schemas-microsoft-com:vml" xmlns:w10="urn:schemas-microsoft-com:office:word" xmlns:w="http://schemas.openxmlformats.org/wordprocessingml/2006/main" xmlns:a14="http://schemas.microsoft.com/office/drawing/2010/main"/>
+                              <a14:shadowObscured xmlns:a14="http://schemas.microsoft.com/office/drawing/2010/main" xmlns:w="http://schemas.openxmlformats.org/wordprocessingml/2006/main" xmlns:w10="urn:schemas-microsoft-com:office:word" xmlns:v="urn:schemas-microsoft-com:vml" xmlns:o="urn:schemas-microsoft-com:office:office" xmlns:mv="urn:schemas-microsoft-com:mac:vml" xmlns:mo="http://schemas.microsoft.com/office/mac/office/2008/main" xmlns=""/>
                             </a:ext>
                           </a:extLst>
                         </pic:spPr>
@@ -2126,7 +2126,6 @@
           <w:docPartUnique/>
         </w:docPartObj>
       </w:sdtPr>
-      <w:sdtEndPr/>
       <w:sdtContent>
         <w:p>
           <w:pPr>
@@ -7873,8 +7872,6 @@
           </wp:inline>
         </w:drawing>
       </w:r>
-      <w:bookmarkStart w:id="23" w:name="_GoBack"/>
-      <w:bookmarkEnd w:id="23"/>
     </w:p>
     <w:p>
       <w:pPr>
@@ -7905,12 +7902,12 @@
           <w:numId w:val="2"/>
         </w:numPr>
       </w:pPr>
-      <w:bookmarkStart w:id="24" w:name="_Toc27085442"/>
+      <w:bookmarkStart w:id="23" w:name="_Toc27085442"/>
       <w:r>
         <w:lastRenderedPageBreak/>
         <w:t>Diseño de Interfaz</w:t>
       </w:r>
-      <w:bookmarkEnd w:id="24"/>
+      <w:bookmarkEnd w:id="23"/>
     </w:p>
     <w:p>
       <w:pPr>
@@ -7925,13 +7922,13 @@
           <w:numId w:val="5"/>
         </w:numPr>
       </w:pPr>
-      <w:bookmarkStart w:id="25" w:name="_Toc231664999"/>
-      <w:bookmarkStart w:id="26" w:name="_Toc27085443"/>
+      <w:bookmarkStart w:id="24" w:name="_Toc231664999"/>
+      <w:bookmarkStart w:id="25" w:name="_Toc27085443"/>
       <w:r>
         <w:t>Diseño de interfaz de usuario</w:t>
       </w:r>
+      <w:bookmarkEnd w:id="24"/>
       <w:bookmarkEnd w:id="25"/>
-      <w:bookmarkEnd w:id="26"/>
     </w:p>
     <w:p/>
     <w:p>
@@ -7942,11 +7939,11 @@
           <w:numId w:val="5"/>
         </w:numPr>
       </w:pPr>
-      <w:bookmarkStart w:id="27" w:name="_Toc27085444"/>
+      <w:bookmarkStart w:id="26" w:name="_Toc27085444"/>
       <w:r>
         <w:t>Interfaz de inicio.</w:t>
       </w:r>
-      <w:bookmarkEnd w:id="27"/>
+      <w:bookmarkEnd w:id="26"/>
     </w:p>
     <w:p>
       <w:pPr>
@@ -8091,11 +8088,11 @@
           <w:numId w:val="5"/>
         </w:numPr>
       </w:pPr>
-      <w:bookmarkStart w:id="28" w:name="_Toc27085445"/>
+      <w:bookmarkStart w:id="27" w:name="_Toc27085445"/>
       <w:r>
         <w:t>Interfaz de configuración del problema</w:t>
       </w:r>
-      <w:bookmarkEnd w:id="28"/>
+      <w:bookmarkEnd w:id="27"/>
     </w:p>
     <w:p>
       <w:r>
@@ -8149,12 +8146,12 @@
           <w:numId w:val="5"/>
         </w:numPr>
       </w:pPr>
-      <w:bookmarkStart w:id="29" w:name="_Toc27085446"/>
+      <w:bookmarkStart w:id="28" w:name="_Toc27085446"/>
       <w:r>
         <w:lastRenderedPageBreak/>
         <w:t>Interfaz de ejecución de algoritmos</w:t>
       </w:r>
-      <w:bookmarkEnd w:id="29"/>
+      <w:bookmarkEnd w:id="28"/>
     </w:p>
     <w:p>
       <w:r>
@@ -8383,11 +8380,11 @@
           <w:numId w:val="5"/>
         </w:numPr>
       </w:pPr>
-      <w:bookmarkStart w:id="30" w:name="_Toc27085447"/>
+      <w:bookmarkStart w:id="29" w:name="_Toc27085447"/>
       <w:r>
         <w:t>Interfaz de gráficos</w:t>
       </w:r>
-      <w:bookmarkEnd w:id="30"/>
+      <w:bookmarkEnd w:id="29"/>
     </w:p>
     <w:p>
       <w:r>
@@ -8508,11 +8505,11 @@
           <w:numId w:val="5"/>
         </w:numPr>
       </w:pPr>
-      <w:bookmarkStart w:id="31" w:name="_Toc27085448"/>
+      <w:bookmarkStart w:id="30" w:name="_Toc27085448"/>
       <w:r>
         <w:t>Interfaz de resultados</w:t>
       </w:r>
-      <w:bookmarkEnd w:id="31"/>
+      <w:bookmarkEnd w:id="30"/>
     </w:p>
     <w:p>
       <w:r>
@@ -8811,12 +8808,12 @@
           <w:numId w:val="5"/>
         </w:numPr>
       </w:pPr>
-      <w:bookmarkStart w:id="32" w:name="_Toc27085449"/>
+      <w:bookmarkStart w:id="31" w:name="_Toc27085449"/>
       <w:r>
         <w:lastRenderedPageBreak/>
         <w:t>Detalles de implementación</w:t>
       </w:r>
-      <w:bookmarkEnd w:id="32"/>
+      <w:bookmarkEnd w:id="31"/>
     </w:p>
     <w:p>
       <w:pPr>
@@ -9130,7 +9127,7 @@
           <w:numId w:val="5"/>
         </w:numPr>
       </w:pPr>
-      <w:bookmarkStart w:id="33" w:name="_Toc27085450"/>
+      <w:bookmarkStart w:id="32" w:name="_Toc27085450"/>
       <w:r>
         <w:t xml:space="preserve">Uso de </w:t>
       </w:r>
@@ -9164,7 +9161,7 @@
         </w:rPr>
         <w:t>Reflection</w:t>
       </w:r>
-      <w:bookmarkEnd w:id="33"/>
+      <w:bookmarkEnd w:id="32"/>
       <w:proofErr w:type="spellEnd"/>
     </w:p>
     <w:p/>
@@ -9683,7 +9680,7 @@
           <w:i/>
         </w:rPr>
       </w:pPr>
-      <w:bookmarkStart w:id="34" w:name="_Toc27085451"/>
+      <w:bookmarkStart w:id="33" w:name="_Toc27085451"/>
       <w:r>
         <w:rPr>
           <w:b/>
@@ -11737,17 +11734,15 @@
         <w:rPr>
           <w:i/>
         </w:rPr>
-        <w:t>displaysNames</w:t>
+        <w:t>displayName</w:t>
       </w:r>
       <w:proofErr w:type="spellEnd"/>
       <w:r>
-        <w:t xml:space="preserve">: Arreglo que recibe instancias del tipo </w:t>
-      </w:r>
-      <w:proofErr w:type="spellStart"/>
-      <w:r>
-        <w:t>Class</w:t>
-      </w:r>
-      <w:proofErr w:type="spellEnd"/>
+        <w:t>:</w:t>
+      </w:r>
+      <w:r>
+        <w:t xml:space="preserve"> Nombre del parámetro</w:t>
+      </w:r>
       <w:r>
         <w:t>.</w:t>
       </w:r>
@@ -11866,7 +11861,13 @@
         <w:rPr>
           <w:i/>
         </w:rPr>
-        <w:t>Double.NEGATIVE_INFINITY</w:t>
+        <w:t>Double.</w:t>
+      </w:r>
+      <w:r>
+        <w:rPr>
+          <w:i/>
+        </w:rPr>
+        <w:t>MIN_VALUE</w:t>
       </w:r>
       <w:proofErr w:type="spellEnd"/>
       <w:r>
@@ -11902,20 +11903,29 @@
       </w:r>
       <w:proofErr w:type="spellStart"/>
       <w:r>
-        <w:t>Integer.</w:t>
-      </w:r>
-      <w:r>
-        <w:rPr>
-          <w:i/>
-        </w:rPr>
-        <w:t>NEGATIVE</w:t>
-      </w:r>
-      <w:r>
-        <w:t>_INFINITY</w:t>
+        <w:t>Integer</w:t>
       </w:r>
       <w:proofErr w:type="spellEnd"/>
       <w:r>
-        <w:t xml:space="preserve"> si el parámetro era de tipo </w:t>
+        <w:t>.</w:t>
+      </w:r>
+      <w:r>
+        <w:rPr>
+          <w:i/>
+        </w:rPr>
+        <w:t xml:space="preserve"> </w:t>
+      </w:r>
+      <w:r>
+        <w:rPr>
+          <w:i/>
+        </w:rPr>
+        <w:t>MIN_VALUE</w:t>
+      </w:r>
+      <w:r>
+        <w:t xml:space="preserve"> </w:t>
+      </w:r>
+      <w:r>
+        <w:t xml:space="preserve">si el parámetro era de tipo </w:t>
       </w:r>
       <w:proofErr w:type="spellStart"/>
       <w:r>
@@ -12097,13 +12107,27 @@
         </w:rPr>
         <w:t>Integer</w:t>
       </w:r>
-      <w:r>
-        <w:rPr>
-          <w:i/>
-        </w:rPr>
-        <w:t>.NEGATIVE_INFITITY</w:t>
-      </w:r>
       <w:proofErr w:type="spellEnd"/>
+      <w:r>
+        <w:rPr>
+          <w:i/>
+        </w:rPr>
+        <w:t>.</w:t>
+      </w:r>
+      <w:bookmarkStart w:id="34" w:name="_GoBack"/>
+      <w:bookmarkEnd w:id="34"/>
+      <w:r>
+        <w:rPr>
+          <w:i/>
+        </w:rPr>
+        <w:t xml:space="preserve"> </w:t>
+      </w:r>
+      <w:r>
+        <w:rPr>
+          <w:i/>
+        </w:rPr>
+        <w:t>MIN_VALUE</w:t>
+      </w:r>
       <w:r>
         <w:rPr>
           <w:i/>
@@ -13024,7 +13048,7 @@
         <w:lastRenderedPageBreak/>
         <w:t>Matriz de trazado</w:t>
       </w:r>
-      <w:bookmarkEnd w:id="34"/>
+      <w:bookmarkEnd w:id="33"/>
       <w:r>
         <w:t xml:space="preserve"> </w:t>
       </w:r>
@@ -23672,7 +23696,6 @@
         <w:docPartUnique/>
       </w:docPartObj>
     </w:sdtPr>
-    <w:sdtEndPr/>
     <w:sdtContent>
       <w:p>
         <w:pPr>
@@ -26716,7 +26739,7 @@
 </file>
 
 <file path=customXml/itemProps1.xml><?xml version="1.0" encoding="utf-8"?>
-<ds:datastoreItem xmlns:ds="http://schemas.openxmlformats.org/officeDocument/2006/customXml" ds:itemID="{D060A4D6-8D98-4DF2-8BC9-44129CD188DF}">
+<ds:datastoreItem xmlns:ds="http://schemas.openxmlformats.org/officeDocument/2006/customXml" ds:itemID="{882D8728-0EC6-4D72-85A1-F5B71ADD404A}">
   <ds:schemaRefs>
     <ds:schemaRef ds:uri="http://schemas.openxmlformats.org/officeDocument/2006/bibliography"/>
   </ds:schemaRefs>

</xml_diff>

<commit_message>
Categorized problems with same name
Categorized problems. Problem with same name are in the same Menu,
Modified "Documento de diseño" to add the algorithm name in NewProblem
annotation
</commit_message>
<xml_diff>
--- a/documentacion/Documento de diseño.docx
+++ b/documentacion/Documento de diseño.docx
@@ -80,7 +80,7 @@
                           </a:ln>
                           <a:extLst>
                             <a:ext uri="{53640926-AAD7-44d8-BBD7-CCE9431645EC}">
-                              <a14:shadowObscured xmlns:a14="http://schemas.microsoft.com/office/drawing/2010/main" xmlns:w="http://schemas.openxmlformats.org/wordprocessingml/2006/main" xmlns:w10="urn:schemas-microsoft-com:office:word" xmlns:v="urn:schemas-microsoft-com:vml" xmlns:o="urn:schemas-microsoft-com:office:office" xmlns:mv="urn:schemas-microsoft-com:mac:vml" xmlns:mo="http://schemas.microsoft.com/office/mac/office/2008/main" xmlns=""/>
+                              <a14:shadowObscured xmlns="" xmlns:mo="http://schemas.microsoft.com/office/mac/office/2008/main" xmlns:mv="urn:schemas-microsoft-com:mac:vml" xmlns:o="urn:schemas-microsoft-com:office:office" xmlns:v="urn:schemas-microsoft-com:vml" xmlns:w10="urn:schemas-microsoft-com:office:word" xmlns:w="http://schemas.openxmlformats.org/wordprocessingml/2006/main" xmlns:a14="http://schemas.microsoft.com/office/drawing/2010/main"/>
                             </a:ext>
                           </a:extLst>
                         </pic:spPr>
@@ -328,23 +328,13 @@
           <w:sz w:val="48"/>
         </w:rPr>
       </w:pPr>
-      <w:proofErr w:type="spellStart"/>
       <w:r>
         <w:rPr>
           <w:rFonts w:ascii="Arial" w:hAnsi="Arial" w:cs="Arial"/>
           <w:bCs/>
           <w:sz w:val="48"/>
         </w:rPr>
-        <w:t>JHawanetFramework</w:t>
-      </w:r>
-      <w:proofErr w:type="spellEnd"/>
-      <w:r>
-        <w:rPr>
-          <w:rFonts w:ascii="Arial" w:hAnsi="Arial" w:cs="Arial"/>
-          <w:bCs/>
-          <w:sz w:val="48"/>
-        </w:rPr>
-        <w:t xml:space="preserve">: </w:t>
+        <w:t xml:space="preserve">JHawanetFramework: </w:t>
       </w:r>
       <w:r>
         <w:rPr>
@@ -844,27 +834,7 @@
                       <w:szCs w:val="22"/>
                       <w:lang w:val="es-ES_tradnl"/>
                     </w:rPr>
-                    <w:t xml:space="preserve">Administrador, Analista, Diseñador, Implementador y </w:t>
-                  </w:r>
-                  <w:proofErr w:type="spellStart"/>
-                  <w:r>
-                    <w:rPr>
-                      <w:rFonts w:ascii="Arial" w:hAnsi="Arial" w:cs="Arial"/>
-                      <w:sz w:val="22"/>
-                      <w:szCs w:val="22"/>
-                      <w:lang w:val="es-ES_tradnl"/>
-                    </w:rPr>
-                    <w:t>Tester</w:t>
-                  </w:r>
-                  <w:proofErr w:type="spellEnd"/>
-                  <w:r>
-                    <w:rPr>
-                      <w:rFonts w:ascii="Arial" w:hAnsi="Arial" w:cs="Arial"/>
-                      <w:sz w:val="22"/>
-                      <w:szCs w:val="22"/>
-                      <w:lang w:val="es-ES_tradnl"/>
-                    </w:rPr>
-                    <w:t>.</w:t>
+                    <w:t>Administrador, Analista, Diseñador, Implementador y Tester.</w:t>
                   </w:r>
                 </w:p>
               </w:tc>
@@ -1255,19 +1225,8 @@
                 <w:szCs w:val="22"/>
                 <w:lang w:val="es-ES_tradnl"/>
               </w:rPr>
-              <w:t xml:space="preserve">Cliente/Profesor </w:t>
-            </w:r>
-            <w:proofErr w:type="spellStart"/>
-            <w:r>
-              <w:rPr>
-                <w:rFonts w:ascii="Arial" w:hAnsi="Arial" w:cs="Arial"/>
-                <w:sz w:val="22"/>
-                <w:szCs w:val="22"/>
-                <w:lang w:val="es-ES_tradnl"/>
-              </w:rPr>
-              <w:t>co-guía</w:t>
-            </w:r>
-            <w:proofErr w:type="spellEnd"/>
+              <w:t>Cliente/Profesor co-guía</w:t>
+            </w:r>
           </w:p>
         </w:tc>
         <w:tc>
@@ -2038,7 +1997,102 @@
           <w:p>
             <w:pPr>
               <w:spacing w:before="60" w:after="60"/>
+              <w:rPr>
+                <w:rFonts w:ascii="Arial" w:hAnsi="Arial"/>
+                <w:bCs/>
+              </w:rPr>
+            </w:pPr>
+          </w:p>
+        </w:tc>
+      </w:tr>
+      <w:tr>
+        <w:tc>
+          <w:tcPr>
+            <w:tcW w:w="1080" w:type="dxa"/>
+            <w:tcBorders>
+              <w:top w:val="single" w:sz="4" w:space="0" w:color="auto"/>
+              <w:left w:val="single" w:sz="4" w:space="0" w:color="000000"/>
+              <w:bottom w:val="single" w:sz="4" w:space="0" w:color="auto"/>
+            </w:tcBorders>
+          </w:tcPr>
+          <w:p>
+            <w:pPr>
+              <w:spacing w:before="60" w:after="60"/>
               <w:jc w:val="center"/>
+              <w:rPr>
+                <w:rFonts w:ascii="Arial" w:hAnsi="Arial" w:cs="Arial"/>
+              </w:rPr>
+            </w:pPr>
+            <w:r>
+              <w:rPr>
+                <w:rFonts w:ascii="Arial" w:hAnsi="Arial" w:cs="Arial"/>
+              </w:rPr>
+              <w:t>1</w:t>
+            </w:r>
+          </w:p>
+        </w:tc>
+        <w:tc>
+          <w:tcPr>
+            <w:tcW w:w="1440" w:type="dxa"/>
+            <w:tcBorders>
+              <w:top w:val="single" w:sz="4" w:space="0" w:color="auto"/>
+              <w:left w:val="single" w:sz="4" w:space="0" w:color="000000"/>
+              <w:bottom w:val="single" w:sz="4" w:space="0" w:color="auto"/>
+            </w:tcBorders>
+          </w:tcPr>
+          <w:p>
+            <w:pPr>
+              <w:spacing w:before="60" w:after="60"/>
+              <w:jc w:val="center"/>
+              <w:rPr>
+                <w:rFonts w:ascii="Arial" w:hAnsi="Arial" w:cs="Arial"/>
+              </w:rPr>
+            </w:pPr>
+            <w:r>
+              <w:rPr>
+                <w:rFonts w:ascii="Arial" w:hAnsi="Arial" w:cs="Arial"/>
+              </w:rPr>
+              <w:t>30/01/2020</w:t>
+            </w:r>
+          </w:p>
+        </w:tc>
+        <w:tc>
+          <w:tcPr>
+            <w:tcW w:w="4500" w:type="dxa"/>
+            <w:tcBorders>
+              <w:top w:val="single" w:sz="4" w:space="0" w:color="auto"/>
+              <w:left w:val="single" w:sz="4" w:space="0" w:color="000000"/>
+              <w:bottom w:val="single" w:sz="4" w:space="0" w:color="auto"/>
+            </w:tcBorders>
+          </w:tcPr>
+          <w:p>
+            <w:pPr>
+              <w:spacing w:before="60" w:after="60"/>
+              <w:rPr>
+                <w:rFonts w:ascii="Arial" w:hAnsi="Arial" w:cs="Arial"/>
+              </w:rPr>
+            </w:pPr>
+            <w:r>
+              <w:rPr>
+                <w:rFonts w:ascii="Arial" w:hAnsi="Arial" w:cs="Arial"/>
+              </w:rPr>
+              <w:t>Modificado definición de anotaciones</w:t>
+            </w:r>
+          </w:p>
+        </w:tc>
+        <w:tc>
+          <w:tcPr>
+            <w:tcW w:w="2350" w:type="dxa"/>
+            <w:tcBorders>
+              <w:top w:val="single" w:sz="4" w:space="0" w:color="auto"/>
+              <w:left w:val="single" w:sz="4" w:space="0" w:color="000000"/>
+              <w:bottom w:val="single" w:sz="4" w:space="0" w:color="auto"/>
+              <w:right w:val="single" w:sz="4" w:space="0" w:color="000000"/>
+            </w:tcBorders>
+          </w:tcPr>
+          <w:p>
+            <w:pPr>
+              <w:spacing w:before="60" w:after="60"/>
               <w:rPr>
                 <w:rFonts w:ascii="Arial" w:hAnsi="Arial"/>
                 <w:bCs/>
@@ -4813,31 +4867,13 @@
           <w:rFonts w:ascii="Arial" w:hAnsi="Arial" w:cs="Arial"/>
         </w:rPr>
       </w:pPr>
-      <w:proofErr w:type="spellStart"/>
       <w:r>
         <w:rPr>
           <w:rFonts w:ascii="Arial" w:hAnsi="Arial" w:cs="Arial"/>
           <w:i/>
         </w:rPr>
-        <w:t>Genetic</w:t>
-      </w:r>
-      <w:proofErr w:type="spellEnd"/>
-      <w:r>
-        <w:rPr>
-          <w:rFonts w:ascii="Arial" w:hAnsi="Arial" w:cs="Arial"/>
-          <w:i/>
-        </w:rPr>
-        <w:t xml:space="preserve"> </w:t>
-      </w:r>
-      <w:proofErr w:type="spellStart"/>
-      <w:r>
-        <w:rPr>
-          <w:rFonts w:ascii="Arial" w:hAnsi="Arial" w:cs="Arial"/>
-          <w:i/>
-        </w:rPr>
-        <w:t>Algorithm</w:t>
-      </w:r>
-      <w:proofErr w:type="spellEnd"/>
+        <w:t>Genetic Algorithm</w:t>
+      </w:r>
       <w:r>
         <w:rPr>
           <w:rFonts w:ascii="Arial" w:hAnsi="Arial" w:cs="Arial"/>
@@ -4915,72 +4951,8 @@
           <w:i/>
           <w:lang w:val="es-CL"/>
         </w:rPr>
-        <w:t>Non-</w:t>
-      </w:r>
-      <w:proofErr w:type="spellStart"/>
-      <w:r>
-        <w:rPr>
-          <w:rFonts w:ascii="Arial" w:hAnsi="Arial" w:cs="Arial"/>
-          <w:i/>
-          <w:lang w:val="es-CL"/>
-        </w:rPr>
-        <w:t>dominated</w:t>
-      </w:r>
-      <w:proofErr w:type="spellEnd"/>
-      <w:r>
-        <w:rPr>
-          <w:rFonts w:ascii="Arial" w:hAnsi="Arial" w:cs="Arial"/>
-          <w:i/>
-          <w:lang w:val="es-CL"/>
-        </w:rPr>
-        <w:t xml:space="preserve"> </w:t>
-      </w:r>
-      <w:proofErr w:type="spellStart"/>
-      <w:r>
-        <w:rPr>
-          <w:rFonts w:ascii="Arial" w:hAnsi="Arial" w:cs="Arial"/>
-          <w:i/>
-          <w:lang w:val="es-CL"/>
-        </w:rPr>
-        <w:t>Sorting</w:t>
-      </w:r>
-      <w:proofErr w:type="spellEnd"/>
-      <w:r>
-        <w:rPr>
-          <w:rFonts w:ascii="Arial" w:hAnsi="Arial" w:cs="Arial"/>
-          <w:i/>
-          <w:lang w:val="es-CL"/>
-        </w:rPr>
-        <w:t xml:space="preserve"> </w:t>
-      </w:r>
-      <w:proofErr w:type="spellStart"/>
-      <w:r>
-        <w:rPr>
-          <w:rFonts w:ascii="Arial" w:hAnsi="Arial" w:cs="Arial"/>
-          <w:i/>
-          <w:lang w:val="es-CL"/>
-        </w:rPr>
-        <w:t>Genetic</w:t>
-      </w:r>
-      <w:proofErr w:type="spellEnd"/>
-      <w:r>
-        <w:rPr>
-          <w:rFonts w:ascii="Arial" w:hAnsi="Arial" w:cs="Arial"/>
-          <w:i/>
-          <w:lang w:val="es-CL"/>
-        </w:rPr>
-        <w:t xml:space="preserve"> </w:t>
-      </w:r>
-      <w:proofErr w:type="spellStart"/>
-      <w:r>
-        <w:rPr>
-          <w:rFonts w:ascii="Arial" w:hAnsi="Arial" w:cs="Arial"/>
-          <w:i/>
-          <w:lang w:val="es-CL"/>
-        </w:rPr>
-        <w:t>Algorithm</w:t>
-      </w:r>
-      <w:proofErr w:type="spellEnd"/>
+        <w:t>Non-dominated Sorting Genetic Algorithm</w:t>
+      </w:r>
       <w:r>
         <w:rPr>
           <w:rFonts w:ascii="Arial" w:hAnsi="Arial" w:cs="Arial"/>
@@ -5065,21 +5037,12 @@
           <w:lang w:val="es-CL"/>
         </w:rPr>
       </w:pPr>
-      <w:proofErr w:type="spellStart"/>
       <w:r>
         <w:rPr>
           <w:rFonts w:ascii="Arial" w:hAnsi="Arial" w:cs="Arial"/>
           <w:lang w:val="es-CL"/>
         </w:rPr>
-        <w:t>Metaheuristicas</w:t>
-      </w:r>
-      <w:proofErr w:type="spellEnd"/>
-      <w:r>
-        <w:rPr>
-          <w:rFonts w:ascii="Arial" w:hAnsi="Arial" w:cs="Arial"/>
-          <w:lang w:val="es-CL"/>
-        </w:rPr>
-        <w:t>:</w:t>
+        <w:t>Metaheuristicas:</w:t>
       </w:r>
       <w:r>
         <w:rPr>
@@ -5171,16 +5134,15 @@
           <w:i/>
           <w:lang w:val="es-CL"/>
         </w:rPr>
-        <w:t xml:space="preserve">Java </w:t>
-      </w:r>
-      <w:proofErr w:type="spellStart"/>
+        <w:t>Java Refle</w:t>
+      </w:r>
       <w:r>
         <w:rPr>
           <w:rFonts w:ascii="Arial" w:hAnsi="Arial" w:cs="Arial"/>
           <w:i/>
           <w:lang w:val="es-CL"/>
         </w:rPr>
-        <w:t>Refle</w:t>
+        <w:t>ct</w:t>
       </w:r>
       <w:r>
         <w:rPr>
@@ -5188,7 +5150,56 @@
           <w:i/>
           <w:lang w:val="es-CL"/>
         </w:rPr>
-        <w:t>ct</w:t>
+        <w:t>ion</w:t>
+      </w:r>
+      <w:r>
+        <w:rPr>
+          <w:rFonts w:ascii="Arial" w:hAnsi="Arial" w:cs="Arial"/>
+          <w:lang w:val="es-CL"/>
+        </w:rPr>
+        <w:t>:</w:t>
+      </w:r>
+      <w:r>
+        <w:rPr>
+          <w:rFonts w:ascii="Arial" w:hAnsi="Arial" w:cs="Arial"/>
+          <w:lang w:val="es-CL"/>
+        </w:rPr>
+        <w:t xml:space="preserve"> </w:t>
+      </w:r>
+      <w:r>
+        <w:rPr>
+          <w:rFonts w:ascii="Arial" w:hAnsi="Arial" w:cs="Arial"/>
+          <w:lang w:val="es-CL"/>
+        </w:rPr>
+        <w:t xml:space="preserve">Característica de java que </w:t>
+      </w:r>
+      <w:r>
+        <w:rPr>
+          <w:rFonts w:ascii="Arial" w:hAnsi="Arial" w:cs="Arial"/>
+          <w:lang w:val="es-CL"/>
+        </w:rPr>
+        <w:t>permite</w:t>
+      </w:r>
+      <w:r>
+        <w:rPr>
+          <w:rFonts w:ascii="Arial" w:hAnsi="Arial" w:cs="Arial"/>
+          <w:lang w:val="es-CL"/>
+        </w:rPr>
+        <w:t xml:space="preserve"> que un programa se </w:t>
+      </w:r>
+      <w:r>
+        <w:rPr>
+          <w:rFonts w:ascii="Arial" w:hAnsi="Arial" w:cs="Arial"/>
+          <w:lang w:val="es-CL"/>
+        </w:rPr>
+        <w:t>auto examine</w:t>
+      </w:r>
+      <w:r>
+        <w:rPr>
+          <w:rFonts w:ascii="Arial" w:hAnsi="Arial" w:cs="Arial"/>
+          <w:lang w:val="es-CL"/>
+        </w:rPr>
+        <w:t xml:space="preserve">. Esta característica está disponible a través de la </w:t>
       </w:r>
       <w:r>
         <w:rPr>
@@ -5196,57 +5207,21 @@
           <w:i/>
           <w:lang w:val="es-CL"/>
         </w:rPr>
-        <w:t>ion</w:t>
-      </w:r>
-      <w:proofErr w:type="spellEnd"/>
+        <w:t xml:space="preserve">Java Reflection API, </w:t>
+      </w:r>
       <w:r>
         <w:rPr>
           <w:rFonts w:ascii="Arial" w:hAnsi="Arial" w:cs="Arial"/>
           <w:lang w:val="es-CL"/>
         </w:rPr>
-        <w:t>:</w:t>
+        <w:t xml:space="preserve">la cual cuenta con métodos </w:t>
       </w:r>
       <w:r>
         <w:rPr>
           <w:rFonts w:ascii="Arial" w:hAnsi="Arial" w:cs="Arial"/>
           <w:lang w:val="es-CL"/>
         </w:rPr>
-        <w:t xml:space="preserve"> </w:t>
-      </w:r>
-      <w:r>
-        <w:rPr>
-          <w:rFonts w:ascii="Arial" w:hAnsi="Arial" w:cs="Arial"/>
-          <w:lang w:val="es-CL"/>
-        </w:rPr>
-        <w:t xml:space="preserve">Característica de java que </w:t>
-      </w:r>
-      <w:r>
-        <w:rPr>
-          <w:rFonts w:ascii="Arial" w:hAnsi="Arial" w:cs="Arial"/>
-          <w:lang w:val="es-CL"/>
-        </w:rPr>
-        <w:t>permite</w:t>
-      </w:r>
-      <w:r>
-        <w:rPr>
-          <w:rFonts w:ascii="Arial" w:hAnsi="Arial" w:cs="Arial"/>
-          <w:lang w:val="es-CL"/>
-        </w:rPr>
-        <w:t xml:space="preserve"> que un programa se </w:t>
-      </w:r>
-      <w:r>
-        <w:rPr>
-          <w:rFonts w:ascii="Arial" w:hAnsi="Arial" w:cs="Arial"/>
-          <w:lang w:val="es-CL"/>
-        </w:rPr>
-        <w:t>auto examine</w:t>
-      </w:r>
-      <w:r>
-        <w:rPr>
-          <w:rFonts w:ascii="Arial" w:hAnsi="Arial" w:cs="Arial"/>
-          <w:lang w:val="es-CL"/>
-        </w:rPr>
-        <w:t xml:space="preserve">. Esta característica está disponible a través de la </w:t>
+        <w:t xml:space="preserve">para obtener los </w:t>
       </w:r>
       <w:r>
         <w:rPr>
@@ -5254,65 +5229,7 @@
           <w:i/>
           <w:lang w:val="es-CL"/>
         </w:rPr>
-        <w:t xml:space="preserve">Java </w:t>
-      </w:r>
-      <w:proofErr w:type="spellStart"/>
-      <w:r>
-        <w:rPr>
-          <w:rFonts w:ascii="Arial" w:hAnsi="Arial" w:cs="Arial"/>
-          <w:i/>
-          <w:lang w:val="es-CL"/>
-        </w:rPr>
-        <w:t>Reflection</w:t>
-      </w:r>
-      <w:proofErr w:type="spellEnd"/>
-      <w:r>
-        <w:rPr>
-          <w:rFonts w:ascii="Arial" w:hAnsi="Arial" w:cs="Arial"/>
-          <w:i/>
-          <w:lang w:val="es-CL"/>
-        </w:rPr>
-        <w:t xml:space="preserve"> API, </w:t>
-      </w:r>
-      <w:r>
-        <w:rPr>
-          <w:rFonts w:ascii="Arial" w:hAnsi="Arial" w:cs="Arial"/>
-          <w:lang w:val="es-CL"/>
-        </w:rPr>
-        <w:t xml:space="preserve">la cual cuenta con métodos </w:t>
-      </w:r>
-      <w:r>
-        <w:rPr>
-          <w:rFonts w:ascii="Arial" w:hAnsi="Arial" w:cs="Arial"/>
-          <w:lang w:val="es-CL"/>
-        </w:rPr>
-        <w:t xml:space="preserve">para obtener los </w:t>
-      </w:r>
-      <w:r>
-        <w:rPr>
-          <w:rFonts w:ascii="Arial" w:hAnsi="Arial" w:cs="Arial"/>
-          <w:i/>
-          <w:lang w:val="es-CL"/>
-        </w:rPr>
-        <w:t>meta-</w:t>
-      </w:r>
-      <w:proofErr w:type="spellStart"/>
-      <w:r>
-        <w:rPr>
-          <w:rFonts w:ascii="Arial" w:hAnsi="Arial" w:cs="Arial"/>
-          <w:i/>
-          <w:lang w:val="es-CL"/>
-        </w:rPr>
-        <w:t>object</w:t>
-      </w:r>
-      <w:proofErr w:type="spellEnd"/>
-      <w:r>
-        <w:rPr>
-          <w:rFonts w:ascii="Arial" w:hAnsi="Arial" w:cs="Arial"/>
-          <w:i/>
-          <w:lang w:val="es-CL"/>
-        </w:rPr>
-        <w:t xml:space="preserve"> </w:t>
+        <w:t xml:space="preserve">meta-object </w:t>
       </w:r>
       <w:r>
         <w:rPr>
@@ -5405,16 +5322,100 @@
           <w:lang w:val="es-CL"/>
         </w:rPr>
         <w:lastRenderedPageBreak/>
-        <w:t xml:space="preserve">Java </w:t>
-      </w:r>
-      <w:proofErr w:type="spellStart"/>
+        <w:t>Java Annotatio</w:t>
+      </w:r>
       <w:r>
         <w:rPr>
           <w:rFonts w:ascii="Arial" w:hAnsi="Arial" w:cs="Arial"/>
           <w:i/>
           <w:lang w:val="es-CL"/>
         </w:rPr>
-        <w:t>Annotatio</w:t>
+        <w:t>n</w:t>
+      </w:r>
+      <w:r>
+        <w:rPr>
+          <w:rFonts w:ascii="Arial" w:hAnsi="Arial" w:cs="Arial"/>
+          <w:lang w:val="es-CL"/>
+        </w:rPr>
+        <w:t>:</w:t>
+      </w:r>
+      <w:r>
+        <w:rPr>
+          <w:rFonts w:ascii="Arial" w:hAnsi="Arial" w:cs="Arial"/>
+          <w:lang w:val="es-CL"/>
+        </w:rPr>
+        <w:t xml:space="preserve"> </w:t>
+      </w:r>
+      <w:r>
+        <w:rPr>
+          <w:rFonts w:ascii="Arial" w:hAnsi="Arial" w:cs="Arial"/>
+          <w:lang w:val="es-CL"/>
+        </w:rPr>
+        <w:t xml:space="preserve">Característica de java para agregar metadatos a elementos de java (clases, métodos, parámetros, etc.) </w:t>
+      </w:r>
+      <w:r>
+        <w:rPr>
+          <w:rFonts w:ascii="Arial" w:hAnsi="Arial" w:cs="Arial"/>
+          <w:lang w:val="es-CL"/>
+        </w:rPr>
+        <w:fldChar w:fldCharType="begin" w:fldLock="1"/>
+      </w:r>
+      <w:r>
+        <w:rPr>
+          <w:rFonts w:ascii="Arial" w:hAnsi="Arial" w:cs="Arial"/>
+          <w:lang w:val="es-CL"/>
+        </w:rPr>
+        <w:instrText>ADDIN CSL_CITATION {"citationItems":[{"id":"ITEM-1","itemData":{"ISBN":"1891706292","abstract":"Since 2004. Java provides support to general purpose annotations (also known as metadata) that allows developers to define their your own annotation types. However, seven years after their inception in the Java language, we still do not have empirical evidence on how software developers are effectively using annotations in their systems. Therefore, this paper presents an empirical study on how annotations are used on a corpus of 106 open-source Java systems. On total, we have evaluated more than 160,000 annotations that have been applied to the source code of such systems. Our main findings can be summarized as follows: (a) the so-called annotation-hell phenomena affects many of the evaluated systems; (b) developers are using both pre-delined annotations and annotations delined by external frameworks, mostly annotations dedicated to persistence and testing; (c) most of the evaluated annotations have been employed to annotate methods (more than 90%); (d) although Java does provide not support to annotations for anonymous classes, several programs from our corpus have applied annotations to such classes.","author":[{"dropping-particle":"","family":"Rocha","given":"Henrique","non-dropping-particle":"","parse-names":false,"suffix":""},{"dropping-particle":"","family":"Valente","given":"Marco Tulio","non-dropping-particle":"","parse-names":false,"suffix":""}],"container-title":"SEKE 2011 - Proceedings of the 23rd International Conference on Software Engineering and Knowledge Engineering","id":"ITEM-1","issue":"June 2014","issued":{"date-parts":[["2011"]]},"page":"426-431","title":"How annotations are used in Java: An empirical study","type":"article-journal"},"uris":["http://www.mendeley.com/documents/?uuid=19df1962-08c1-4a73-80ee-e0e2ed7b9162"]}],"mendeley":{"formattedCitation":"[7]","plainTextFormattedCitation":"[7]","previouslyFormattedCitation":"[7]"},"properties":{"noteIndex":0},"schema":"https://github.com/citation-style-language/schema/raw/master/csl-citation.json"}</w:instrText>
+      </w:r>
+      <w:r>
+        <w:rPr>
+          <w:rFonts w:ascii="Arial" w:hAnsi="Arial" w:cs="Arial"/>
+          <w:lang w:val="es-CL"/>
+        </w:rPr>
+        <w:fldChar w:fldCharType="separate"/>
+      </w:r>
+      <w:r>
+        <w:rPr>
+          <w:rFonts w:ascii="Arial" w:hAnsi="Arial" w:cs="Arial"/>
+          <w:noProof/>
+          <w:lang w:val="es-CL"/>
+        </w:rPr>
+        <w:t>[7]</w:t>
+      </w:r>
+      <w:r>
+        <w:rPr>
+          <w:rFonts w:ascii="Arial" w:hAnsi="Arial" w:cs="Arial"/>
+          <w:lang w:val="es-CL"/>
+        </w:rPr>
+        <w:fldChar w:fldCharType="end"/>
+      </w:r>
+      <w:r>
+        <w:rPr>
+          <w:rFonts w:ascii="Arial" w:hAnsi="Arial" w:cs="Arial"/>
+          <w:lang w:val="es-CL"/>
+        </w:rPr>
+        <w:t>. Las anotaciones no tienen efecto directo sobre el código, pero cuando son usadas junto con otras herramientas pueden llegar a ser muy útiles. Estas herramientas pueden analizar estas anotaciones y realizar acciones en base a estas,</w:t>
+      </w:r>
+      <w:r>
+        <w:rPr>
+          <w:rFonts w:ascii="Arial" w:hAnsi="Arial" w:cs="Arial"/>
+          <w:lang w:val="es-CL"/>
+        </w:rPr>
+        <w:t xml:space="preserve"> </w:t>
+      </w:r>
+      <w:r>
+        <w:rPr>
+          <w:rFonts w:ascii="Arial" w:hAnsi="Arial" w:cs="Arial"/>
+          <w:lang w:val="es-CL"/>
+        </w:rPr>
+        <w:t>por ejemplo, generar archivos adicionales</w:t>
+      </w:r>
+      <w:r>
+        <w:rPr>
+          <w:rFonts w:ascii="Arial" w:hAnsi="Arial" w:cs="Arial"/>
+          <w:lang w:val="es-CL"/>
+        </w:rPr>
+        <w:t xml:space="preserve"> como clases de java, archivos xml, entre otras; ser analizadas durante la ejecución del programa vía </w:t>
       </w:r>
       <w:r>
         <w:rPr>
@@ -5422,128 +5423,8 @@
           <w:i/>
           <w:lang w:val="es-CL"/>
         </w:rPr>
-        <w:t>n</w:t>
-      </w:r>
-      <w:proofErr w:type="spellEnd"/>
-      <w:r>
-        <w:rPr>
-          <w:rFonts w:ascii="Arial" w:hAnsi="Arial" w:cs="Arial"/>
-          <w:lang w:val="es-CL"/>
-        </w:rPr>
-        <w:t>:</w:t>
-      </w:r>
-      <w:r>
-        <w:rPr>
-          <w:rFonts w:ascii="Arial" w:hAnsi="Arial" w:cs="Arial"/>
-          <w:lang w:val="es-CL"/>
-        </w:rPr>
-        <w:t xml:space="preserve"> </w:t>
-      </w:r>
-      <w:r>
-        <w:rPr>
-          <w:rFonts w:ascii="Arial" w:hAnsi="Arial" w:cs="Arial"/>
-          <w:lang w:val="es-CL"/>
-        </w:rPr>
-        <w:t xml:space="preserve">Característica de java para agregar metadatos a elementos de java (clases, métodos, parámetros, etc.) </w:t>
-      </w:r>
-      <w:r>
-        <w:rPr>
-          <w:rFonts w:ascii="Arial" w:hAnsi="Arial" w:cs="Arial"/>
-          <w:lang w:val="es-CL"/>
-        </w:rPr>
-        <w:fldChar w:fldCharType="begin" w:fldLock="1"/>
-      </w:r>
-      <w:r>
-        <w:rPr>
-          <w:rFonts w:ascii="Arial" w:hAnsi="Arial" w:cs="Arial"/>
-          <w:lang w:val="es-CL"/>
-        </w:rPr>
-        <w:instrText>ADDIN CSL_CITATION {"citationItems":[{"id":"ITEM-1","itemData":{"ISBN":"1891706292","abstract":"Since 2004. Java provides support to general purpose annotations (also known as metadata) that allows developers to define their your own annotation types. However, seven years after their inception in the Java language, we still do not have empirical evidence on how software developers are effectively using annotations in their systems. Therefore, this paper presents an empirical study on how annotations are used on a corpus of 106 open-source Java systems. On total, we have evaluated more than 160,000 annotations that have been applied to the source code of such systems. Our main findings can be summarized as follows: (a) the so-called annotation-hell phenomena affects many of the evaluated systems; (b) developers are using both pre-delined annotations and annotations delined by external frameworks, mostly annotations dedicated to persistence and testing; (c) most of the evaluated annotations have been employed to annotate methods (more than 90%); (d) although Java does provide not support to annotations for anonymous classes, several programs from our corpus have applied annotations to such classes.","author":[{"dropping-particle":"","family":"Rocha","given":"Henrique","non-dropping-particle":"","parse-names":false,"suffix":""},{"dropping-particle":"","family":"Valente","given":"Marco Tulio","non-dropping-particle":"","parse-names":false,"suffix":""}],"container-title":"SEKE 2011 - Proceedings of the 23rd International Conference on Software Engineering and Knowledge Engineering","id":"ITEM-1","issue":"June 2014","issued":{"date-parts":[["2011"]]},"page":"426-431","title":"How annotations are used in Java: An empirical study","type":"article-journal"},"uris":["http://www.mendeley.com/documents/?uuid=19df1962-08c1-4a73-80ee-e0e2ed7b9162"]}],"mendeley":{"formattedCitation":"[7]","plainTextFormattedCitation":"[7]","previouslyFormattedCitation":"[7]"},"properties":{"noteIndex":0},"schema":"https://github.com/citation-style-language/schema/raw/master/csl-citation.json"}</w:instrText>
-      </w:r>
-      <w:r>
-        <w:rPr>
-          <w:rFonts w:ascii="Arial" w:hAnsi="Arial" w:cs="Arial"/>
-          <w:lang w:val="es-CL"/>
-        </w:rPr>
-        <w:fldChar w:fldCharType="separate"/>
-      </w:r>
-      <w:r>
-        <w:rPr>
-          <w:rFonts w:ascii="Arial" w:hAnsi="Arial" w:cs="Arial"/>
-          <w:noProof/>
-          <w:lang w:val="es-CL"/>
-        </w:rPr>
-        <w:t>[7]</w:t>
-      </w:r>
-      <w:r>
-        <w:rPr>
-          <w:rFonts w:ascii="Arial" w:hAnsi="Arial" w:cs="Arial"/>
-          <w:lang w:val="es-CL"/>
-        </w:rPr>
-        <w:fldChar w:fldCharType="end"/>
-      </w:r>
-      <w:r>
-        <w:rPr>
-          <w:rFonts w:ascii="Arial" w:hAnsi="Arial" w:cs="Arial"/>
-          <w:lang w:val="es-CL"/>
-        </w:rPr>
-        <w:t>. Las anotaciones no tienen efecto directo sobre el código, pero cuando son usadas junto con otras herramientas pueden llegar a ser muy útiles. Estas herramientas pueden analizar estas anotaciones y realizar acciones en base a estas,</w:t>
-      </w:r>
-      <w:r>
-        <w:rPr>
-          <w:rFonts w:ascii="Arial" w:hAnsi="Arial" w:cs="Arial"/>
-          <w:lang w:val="es-CL"/>
-        </w:rPr>
-        <w:t xml:space="preserve"> </w:t>
-      </w:r>
-      <w:r>
-        <w:rPr>
-          <w:rFonts w:ascii="Arial" w:hAnsi="Arial" w:cs="Arial"/>
-          <w:lang w:val="es-CL"/>
-        </w:rPr>
-        <w:t>por ejemplo, generar archivos adicionales</w:t>
-      </w:r>
-      <w:r>
-        <w:rPr>
-          <w:rFonts w:ascii="Arial" w:hAnsi="Arial" w:cs="Arial"/>
-          <w:lang w:val="es-CL"/>
-        </w:rPr>
-        <w:t xml:space="preserve"> como clases de java, archivos </w:t>
-      </w:r>
-      <w:proofErr w:type="spellStart"/>
-      <w:r>
-        <w:rPr>
-          <w:rFonts w:ascii="Arial" w:hAnsi="Arial" w:cs="Arial"/>
-          <w:lang w:val="es-CL"/>
-        </w:rPr>
-        <w:t>xml</w:t>
-      </w:r>
-      <w:proofErr w:type="spellEnd"/>
-      <w:r>
-        <w:rPr>
-          <w:rFonts w:ascii="Arial" w:hAnsi="Arial" w:cs="Arial"/>
-          <w:lang w:val="es-CL"/>
-        </w:rPr>
-        <w:t xml:space="preserve">, entre otras; ser analizadas durante la ejecución del programa vía </w:t>
-      </w:r>
-      <w:r>
-        <w:rPr>
-          <w:rFonts w:ascii="Arial" w:hAnsi="Arial" w:cs="Arial"/>
-          <w:i/>
-          <w:lang w:val="es-CL"/>
-        </w:rPr>
-        <w:t xml:space="preserve">Java </w:t>
-      </w:r>
-      <w:proofErr w:type="spellStart"/>
-      <w:r>
-        <w:rPr>
-          <w:rFonts w:ascii="Arial" w:hAnsi="Arial" w:cs="Arial"/>
-          <w:i/>
-          <w:lang w:val="es-CL"/>
-        </w:rPr>
-        <w:t>Reflection</w:t>
-      </w:r>
-      <w:proofErr w:type="spellEnd"/>
+        <w:t>Java Reflection</w:t>
+      </w:r>
       <w:r>
         <w:rPr>
           <w:rFonts w:ascii="Arial" w:hAnsi="Arial" w:cs="Arial"/>
@@ -6035,23 +5916,7 @@
         </w:rPr>
       </w:pPr>
       <w:r>
-        <w:t>Inicialmente se incorporará la presencia de dos metaheurísticas las cuales serán el Algoritmo Genético y el algoritmo NSGA-II. Cada uno de estos algoritmos estará enfocado en la búsqueda de soluciones para un problema determinado. El algoritmo GA estará enfocado en la búsqueda de soluciones para el objetivo de costos de inversión desde el enfoque monoobjetivo. En cambio, el algoritmo NSGA-II buscara soluciones para el problema multiobjetivo, cuyos objetivos serán el costo de operación y el régimen de bombeo (</w:t>
-      </w:r>
-      <w:proofErr w:type="spellStart"/>
-      <w:r>
-        <w:t>Pumping</w:t>
-      </w:r>
-      <w:proofErr w:type="spellEnd"/>
-      <w:r>
-        <w:t xml:space="preserve"> </w:t>
-      </w:r>
-      <w:proofErr w:type="spellStart"/>
-      <w:r>
-        <w:t>Scheduling</w:t>
-      </w:r>
-      <w:proofErr w:type="spellEnd"/>
-      <w:r>
-        <w:t>).</w:t>
+        <w:t>Inicialmente se incorporará la presencia de dos metaheurísticas las cuales serán el Algoritmo Genético y el algoritmo NSGA-II. Cada uno de estos algoritmos estará enfocado en la búsqueda de soluciones para un problema determinado. El algoritmo GA estará enfocado en la búsqueda de soluciones para el objetivo de costos de inversión desde el enfoque monoobjetivo. En cambio, el algoritmo NSGA-II buscara soluciones para el problema multiobjetivo, cuyos objetivos serán el costo de operación y el régimen de bombeo (Pumping Scheduling).</w:t>
       </w:r>
     </w:p>
     <w:p>
@@ -6749,25 +6614,7 @@
           <w:sz w:val="22"/>
           <w:lang w:val="es-ES_tradnl"/>
         </w:rPr>
-        <w:t xml:space="preserve"> contiene la información y la lógica fundamental de la aplicación en un formato adecuado para interactuar con las demás capas. Esta capa, también se encarga de la ejecución de los algoritmos y la interacción con la librería nativa </w:t>
-      </w:r>
-      <w:proofErr w:type="spellStart"/>
-      <w:r>
-        <w:rPr>
-          <w:rFonts w:ascii="Arial" w:hAnsi="Arial" w:cs="Arial"/>
-          <w:sz w:val="22"/>
-          <w:lang w:val="es-ES_tradnl"/>
-        </w:rPr>
-        <w:t>EpanetToolkit</w:t>
-      </w:r>
-      <w:proofErr w:type="spellEnd"/>
-      <w:r>
-        <w:rPr>
-          <w:rFonts w:ascii="Arial" w:hAnsi="Arial" w:cs="Arial"/>
-          <w:sz w:val="22"/>
-          <w:lang w:val="es-ES_tradnl"/>
-        </w:rPr>
-        <w:t>.</w:t>
+        <w:t xml:space="preserve"> contiene la información y la lógica fundamental de la aplicación en un formato adecuado para interactuar con las demás capas. Esta capa, también se encarga de la ejecución de los algoritmos y la interacción con la librería nativa EpanetToolkit.</w:t>
       </w:r>
     </w:p>
     <w:p>
@@ -6862,21 +6709,7 @@
         <w:rPr>
           <w:lang w:val="es-ES_tradnl"/>
         </w:rPr>
-        <w:t>etaheurísticas (</w:t>
-      </w:r>
-      <w:proofErr w:type="spellStart"/>
-      <w:r>
-        <w:rPr>
-          <w:lang w:val="es-ES_tradnl"/>
-        </w:rPr>
-        <w:t>Metaheuristics</w:t>
-      </w:r>
-      <w:proofErr w:type="spellEnd"/>
-      <w:r>
-        <w:rPr>
-          <w:lang w:val="es-ES_tradnl"/>
-        </w:rPr>
-        <w:t>)</w:t>
+        <w:t>etaheurísticas (Metaheuristics)</w:t>
       </w:r>
       <w:r>
         <w:rPr>
@@ -6978,97 +6811,13 @@
         <w:rPr>
           <w:lang w:val="es-ES_tradnl"/>
         </w:rPr>
-        <w:t>El módulo hidráulico posee las clases necesarias para cargar los archivos de red (</w:t>
-      </w:r>
-      <w:proofErr w:type="spellStart"/>
+        <w:t>El módulo hidráulico posee las clases necesarias para cargar los archivos de red (inp) y generar una representación de ellos a través de una serie de clases. Este módulo también se encarga de guardar la representación de una red ya modificada en un archivo inp para que pueda ser usado por el programa EPANET. Las simulaciones hidráulicas serán realizadas usando la librería epajava. Esta librería realiza las llamadas nativas a la EpanetToolkit.</w:t>
+      </w:r>
       <w:r>
         <w:rPr>
           <w:lang w:val="es-ES_tradnl"/>
         </w:rPr>
-        <w:t>inp</w:t>
-      </w:r>
-      <w:proofErr w:type="spellEnd"/>
-      <w:r>
-        <w:rPr>
-          <w:lang w:val="es-ES_tradnl"/>
-        </w:rPr>
-        <w:t xml:space="preserve">) y generar una representación de ellos a través de una serie de clases. Este módulo también se encarga de guardar la representación de una red ya modificada en un archivo </w:t>
-      </w:r>
-      <w:proofErr w:type="spellStart"/>
-      <w:r>
-        <w:rPr>
-          <w:lang w:val="es-ES_tradnl"/>
-        </w:rPr>
-        <w:t>inp</w:t>
-      </w:r>
-      <w:proofErr w:type="spellEnd"/>
-      <w:r>
-        <w:rPr>
-          <w:lang w:val="es-ES_tradnl"/>
-        </w:rPr>
-        <w:t xml:space="preserve"> para que pueda ser usado por el programa EPANET. Las simulaciones hidráulicas serán realizadas usando la librería </w:t>
-      </w:r>
-      <w:proofErr w:type="spellStart"/>
-      <w:r>
-        <w:rPr>
-          <w:lang w:val="es-ES_tradnl"/>
-        </w:rPr>
-        <w:t>epajava</w:t>
-      </w:r>
-      <w:proofErr w:type="spellEnd"/>
-      <w:r>
-        <w:rPr>
-          <w:lang w:val="es-ES_tradnl"/>
-        </w:rPr>
-        <w:t xml:space="preserve">. Esta librería realiza las llamadas nativas a la </w:t>
-      </w:r>
-      <w:proofErr w:type="spellStart"/>
-      <w:r>
-        <w:rPr>
-          <w:lang w:val="es-ES_tradnl"/>
-        </w:rPr>
-        <w:t>EpanetToolkit</w:t>
-      </w:r>
-      <w:proofErr w:type="spellEnd"/>
-      <w:r>
-        <w:rPr>
-          <w:lang w:val="es-ES_tradnl"/>
-        </w:rPr>
-        <w:t>.</w:t>
-      </w:r>
-      <w:r>
-        <w:rPr>
-          <w:lang w:val="es-ES_tradnl"/>
-        </w:rPr>
-        <w:t xml:space="preserve"> La librería </w:t>
-      </w:r>
-      <w:proofErr w:type="spellStart"/>
-      <w:r>
-        <w:rPr>
-          <w:lang w:val="es-ES_tradnl"/>
-        </w:rPr>
-        <w:t>epajava</w:t>
-      </w:r>
-      <w:proofErr w:type="spellEnd"/>
-      <w:r>
-        <w:rPr>
-          <w:lang w:val="es-ES_tradnl"/>
-        </w:rPr>
-        <w:t xml:space="preserve"> puede ser descargada en el repositorio de </w:t>
-      </w:r>
-      <w:proofErr w:type="spellStart"/>
-      <w:r>
-        <w:rPr>
-          <w:lang w:val="es-ES_tradnl"/>
-        </w:rPr>
-        <w:t>git</w:t>
-      </w:r>
-      <w:proofErr w:type="spellEnd"/>
-      <w:r>
-        <w:rPr>
-          <w:lang w:val="es-ES_tradnl"/>
-        </w:rPr>
-        <w:t xml:space="preserve"> ubicado en </w:t>
+        <w:t xml:space="preserve"> La librería epajava puede ser descargada en el repositorio de git ubicado en </w:t>
       </w:r>
       <w:r>
         <w:t>https://github.com/jhawanet/epajava</w:t>
@@ -7130,31 +6879,7 @@
         <w:jc w:val="both"/>
       </w:pPr>
       <w:r>
-        <w:t xml:space="preserve">Los componentes que forman la aplicación son el componente de la GUI, el de los </w:t>
-      </w:r>
-      <w:proofErr w:type="spellStart"/>
-      <w:r>
-        <w:t>Controlladores</w:t>
-      </w:r>
-      <w:proofErr w:type="spellEnd"/>
-      <w:r>
-        <w:t xml:space="preserve">, el componente de </w:t>
-      </w:r>
-      <w:proofErr w:type="spellStart"/>
-      <w:r>
-        <w:t>Epanet</w:t>
-      </w:r>
-      <w:proofErr w:type="spellEnd"/>
-      <w:r>
-        <w:t xml:space="preserve"> y el componente </w:t>
-      </w:r>
-      <w:proofErr w:type="spellStart"/>
-      <w:r>
-        <w:t>Metaheuristico</w:t>
-      </w:r>
-      <w:proofErr w:type="spellEnd"/>
-      <w:r>
-        <w:t>. La relación entre los componentes puede ser apreciada en la Ilustración 3.</w:t>
+        <w:t>Los componentes que forman la aplicación son el componente de la GUI, el de los Controlladores, el componente de Epanet y el componente Metaheuristico. La relación entre los componentes puede ser apreciada en la Ilustración 3.</w:t>
       </w:r>
     </w:p>
     <w:p>
@@ -7277,42 +7002,12 @@
         </w:rPr>
         <w:t xml:space="preserve"> (</w:t>
       </w:r>
-      <w:proofErr w:type="spellStart"/>
       <w:r>
         <w:rPr>
           <w:b/>
         </w:rPr>
-        <w:t>Graphics</w:t>
-      </w:r>
-      <w:proofErr w:type="spellEnd"/>
-      <w:r>
-        <w:rPr>
-          <w:b/>
-        </w:rPr>
-        <w:t xml:space="preserve"> </w:t>
-      </w:r>
-      <w:proofErr w:type="spellStart"/>
-      <w:r>
-        <w:rPr>
-          <w:b/>
-        </w:rPr>
-        <w:t>User</w:t>
-      </w:r>
-      <w:proofErr w:type="spellEnd"/>
-      <w:r>
-        <w:rPr>
-          <w:b/>
-        </w:rPr>
-        <w:t xml:space="preserve"> </w:t>
-      </w:r>
-      <w:proofErr w:type="gramStart"/>
-      <w:r>
-        <w:rPr>
-          <w:b/>
-        </w:rPr>
-        <w:t>Interface</w:t>
-      </w:r>
-      <w:proofErr w:type="gramEnd"/>
+        <w:t>Graphics User Interface</w:t>
+      </w:r>
       <w:r>
         <w:rPr>
           <w:b/>
@@ -7334,14 +7029,12 @@
         <w:pStyle w:val="Textoindependiente"/>
         <w:ind w:left="3686" w:hanging="3686"/>
       </w:pPr>
-      <w:proofErr w:type="spellStart"/>
       <w:r>
         <w:rPr>
           <w:b/>
         </w:rPr>
         <w:t>Controller</w:t>
       </w:r>
-      <w:proofErr w:type="spellEnd"/>
       <w:r>
         <w:rPr>
           <w:b/>
@@ -7367,14 +7060,12 @@
         <w:pStyle w:val="Textoindependiente"/>
         <w:ind w:left="3686" w:hanging="3686"/>
       </w:pPr>
-      <w:proofErr w:type="spellStart"/>
       <w:r>
         <w:rPr>
           <w:b/>
         </w:rPr>
         <w:t>Epanet</w:t>
       </w:r>
-      <w:proofErr w:type="spellEnd"/>
       <w:r>
         <w:rPr>
           <w:b/>
@@ -7382,23 +7073,7 @@
         <w:tab/>
       </w:r>
       <w:r>
-        <w:t xml:space="preserve">Este componente esta encargada de la lectura y la escritura de archivos </w:t>
-      </w:r>
-      <w:proofErr w:type="spellStart"/>
-      <w:r>
-        <w:t>inp</w:t>
-      </w:r>
-      <w:proofErr w:type="spellEnd"/>
-      <w:r>
-        <w:t xml:space="preserve">. Este componente cuenta también con clases que representan una red cargada desde un </w:t>
-      </w:r>
-      <w:proofErr w:type="spellStart"/>
-      <w:r>
-        <w:t>inp</w:t>
-      </w:r>
-      <w:proofErr w:type="spellEnd"/>
-      <w:r>
-        <w:t>. Estas clases permitirán editar, durante la ejecución del programa, algunas configuraciones de la red con el fin de crear un nuevo archivo de descripción de la red.</w:t>
+        <w:t>Este componente esta encargada de la lectura y la escritura de archivos inp. Este componente cuenta también con clases que representan una red cargada desde un inp. Estas clases permitirán editar, durante la ejecución del programa, algunas configuraciones de la red con el fin de crear un nuevo archivo de descripción de la red.</w:t>
       </w:r>
     </w:p>
     <w:p>
@@ -7406,14 +7081,12 @@
         <w:pStyle w:val="Textoindependiente"/>
         <w:ind w:left="3686" w:hanging="3686"/>
       </w:pPr>
-      <w:proofErr w:type="spellStart"/>
       <w:r>
         <w:rPr>
           <w:b/>
         </w:rPr>
         <w:t>Metaheuristics</w:t>
       </w:r>
-      <w:proofErr w:type="spellEnd"/>
       <w:r>
         <w:rPr>
           <w:b/>
@@ -7445,37 +7118,13 @@
         <w:t xml:space="preserve">Esta es una librería para la simulación de las redes de agua potable. Esta librería </w:t>
       </w:r>
       <w:r>
-        <w:t xml:space="preserve">permite realizar llamadas nativas a la librería de </w:t>
-      </w:r>
-      <w:proofErr w:type="spellStart"/>
-      <w:r>
-        <w:t>Epanet</w:t>
-      </w:r>
-      <w:proofErr w:type="spellEnd"/>
-      <w:r>
-        <w:t xml:space="preserve">. Estas llamadas nativas se hacen a través de la librería JNA (Java </w:t>
-      </w:r>
-      <w:proofErr w:type="spellStart"/>
-      <w:r>
-        <w:t>Native</w:t>
-      </w:r>
-      <w:proofErr w:type="spellEnd"/>
-      <w:r>
-        <w:t xml:space="preserve"> Access).</w:t>
+        <w:t>permite realizar llamadas nativas a la librería de Epanet. Estas llamadas nativas se hacen a través de la librería JNA (Java Native Access).</w:t>
       </w:r>
       <w:r>
         <w:t xml:space="preserve"> </w:t>
       </w:r>
       <w:r>
-        <w:t xml:space="preserve">Para ocupar la librería, esta requiere que se indique el archivo de descripción de la red (Archivo </w:t>
-      </w:r>
-      <w:proofErr w:type="spellStart"/>
-      <w:r>
-        <w:t>inp</w:t>
-      </w:r>
-      <w:proofErr w:type="spellEnd"/>
-      <w:r>
-        <w:t>).</w:t>
+        <w:t>Para ocupar la librería, esta requiere que se indique el archivo de descripción de la red (Archivo inp).</w:t>
       </w:r>
     </w:p>
     <w:p>
@@ -7602,15 +7251,7 @@
     <w:p>
       <w:r>
         <w:lastRenderedPageBreak/>
-        <w:t xml:space="preserve">La Ilustración 5 corresponde a un diagrama de clases mas detallado del componente </w:t>
-      </w:r>
-      <w:proofErr w:type="spellStart"/>
-      <w:r>
-        <w:t>Epanet</w:t>
-      </w:r>
-      <w:proofErr w:type="spellEnd"/>
-      <w:r>
-        <w:t>.</w:t>
+        <w:t>La Ilustración 5 corresponde a un diagrama de clases mas detallado del componente Epanet.</w:t>
       </w:r>
     </w:p>
     <w:p>
@@ -7674,15 +7315,7 @@
         <w:jc w:val="center"/>
       </w:pPr>
       <w:r>
-        <w:t xml:space="preserve">Ilustración 5, diagrama de clases del componente </w:t>
-      </w:r>
-      <w:proofErr w:type="spellStart"/>
-      <w:r>
-        <w:t>Epanet</w:t>
-      </w:r>
-      <w:proofErr w:type="spellEnd"/>
-      <w:r>
-        <w:t>.</w:t>
+        <w:t>Ilustración 5, diagrama de clases del componente Epanet.</w:t>
       </w:r>
     </w:p>
     <w:p>
@@ -7786,15 +7419,7 @@
       </w:pPr>
       <w:r>
         <w:lastRenderedPageBreak/>
-        <w:t xml:space="preserve">Ilustración 6, diagrama de clases del componente </w:t>
-      </w:r>
-      <w:proofErr w:type="spellStart"/>
-      <w:r>
-        <w:t>metaheuristics</w:t>
-      </w:r>
-      <w:proofErr w:type="spellEnd"/>
-      <w:r>
-        <w:t>.</w:t>
+        <w:t>Ilustración 6, diagrama de clases del componente metaheuristics.</w:t>
       </w:r>
     </w:p>
     <w:p/>
@@ -7973,19 +7598,11 @@
       <w:r>
         <w:t xml:space="preserve"> Para resolver un problema debe ir al menú </w:t>
       </w:r>
-      <w:proofErr w:type="spellStart"/>
       <w:r>
         <w:rPr>
           <w:i/>
         </w:rPr>
-        <w:t>Problems</w:t>
-      </w:r>
-      <w:proofErr w:type="spellEnd"/>
-      <w:r>
-        <w:rPr>
-          <w:i/>
-        </w:rPr>
-        <w:t xml:space="preserve"> </w:t>
+        <w:t xml:space="preserve">Problems </w:t>
       </w:r>
       <w:r>
         <w:t>y elegir el problema a resolver. Para ver mas detalles de un componente de la red, entonces pulse dos veces en componente de la red en el apartado de elementos.</w:t>
@@ -8108,16 +7725,8 @@
         <w:rPr>
           <w:i/>
         </w:rPr>
-        <w:t>@</w:t>
-      </w:r>
-      <w:proofErr w:type="spellStart"/>
-      <w:r>
-        <w:rPr>
-          <w:i/>
-        </w:rPr>
-        <w:t>DefaultConstructor</w:t>
-      </w:r>
-      <w:proofErr w:type="spellEnd"/>
+        <w:t>@DefaultConstructor</w:t>
+      </w:r>
       <w:r>
         <w:t>) reciba parámetros se habilitara el botón de configuración.</w:t>
       </w:r>
@@ -8163,14 +7772,12 @@
       <w:r>
         <w:t xml:space="preserve"> mostrada mientras se lleva a cabo la ejecución del algoritmo. Esta muestra un </w:t>
       </w:r>
-      <w:proofErr w:type="spellStart"/>
       <w:r>
         <w:rPr>
           <w:i/>
         </w:rPr>
         <w:t>TextField</w:t>
       </w:r>
-      <w:proofErr w:type="spellEnd"/>
       <w:r>
         <w:rPr>
           <w:i/>
@@ -8180,46 +7787,36 @@
       <w:r>
         <w:t xml:space="preserve">cuyo texto es obtenido a través del método </w:t>
       </w:r>
-      <w:proofErr w:type="spellStart"/>
       <w:r>
         <w:rPr>
           <w:i/>
         </w:rPr>
         <w:t>getStatusOfExecution</w:t>
       </w:r>
-      <w:proofErr w:type="spellEnd"/>
       <w:r>
         <w:t xml:space="preserve"> de la clase </w:t>
       </w:r>
-      <w:proofErr w:type="spellStart"/>
       <w:r>
         <w:rPr>
           <w:i/>
         </w:rPr>
-        <w:t>Algorithm</w:t>
-      </w:r>
-      <w:proofErr w:type="spellEnd"/>
+        <w:t>Algorithm.</w:t>
+      </w:r>
       <w:r>
         <w:rPr>
           <w:i/>
         </w:rPr>
+        <w:t xml:space="preserve"> </w:t>
+      </w:r>
+      <w:r>
+        <w:t xml:space="preserve">Puede ver como luce esta interfaz en la Ilustración </w:t>
+      </w:r>
+      <w:r>
+        <w:t>10</w:t>
+      </w:r>
+      <w:r>
         <w:t>.</w:t>
       </w:r>
-      <w:r>
-        <w:rPr>
-          <w:i/>
-        </w:rPr>
-        <w:t xml:space="preserve"> </w:t>
-      </w:r>
-      <w:r>
-        <w:t xml:space="preserve">Puede ver como luce esta interfaz en la Ilustración </w:t>
-      </w:r>
-      <w:r>
-        <w:t>10</w:t>
-      </w:r>
-      <w:r>
-        <w:t>.</w:t>
-      </w:r>
     </w:p>
     <w:p/>
     <w:p>
@@ -8245,21 +7842,12 @@
         </w:rPr>
         <w:t>“</w:t>
       </w:r>
-      <w:proofErr w:type="gramStart"/>
       <w:r>
         <w:rPr>
           <w:i/>
           <w:lang w:val="es-CL"/>
         </w:rPr>
-        <w:t>Show</w:t>
-      </w:r>
-      <w:proofErr w:type="gramEnd"/>
-      <w:r>
-        <w:rPr>
-          <w:i/>
-          <w:lang w:val="es-CL"/>
-        </w:rPr>
-        <w:t xml:space="preserve"> chart</w:t>
+        <w:t>Show chart</w:t>
       </w:r>
       <w:r>
         <w:rPr>
@@ -8390,19 +7978,11 @@
       <w:r>
         <w:t>Esta interfaz será mostrada cuando el botón “</w:t>
       </w:r>
-      <w:proofErr w:type="gramStart"/>
       <w:r>
         <w:rPr>
           <w:i/>
         </w:rPr>
-        <w:t>Show</w:t>
-      </w:r>
-      <w:proofErr w:type="gramEnd"/>
-      <w:r>
-        <w:rPr>
-          <w:i/>
-        </w:rPr>
-        <w:t xml:space="preserve"> chart” </w:t>
+        <w:t xml:space="preserve">Show chart” </w:t>
       </w:r>
       <w:r>
         <w:t>sea presionado. Esta interfaz contara con un grafico de dos ejes. Si el problema es de un objetivo, entonces el eje vertical corresponderá al valor del objetivo después de realizar la evaluación. Mientras que el eje horizontal corresponderá al numero de iteraciones. Si el problema tiene dos objetivos, el eje vertical corresponderá al primer objetivo y el eje horizontal corresponderá al segundo objetivo.</w:t>
@@ -8533,97 +8113,57 @@
       <w:r>
         <w:t>El botón “</w:t>
       </w:r>
-      <w:proofErr w:type="spellStart"/>
       <w:r>
         <w:rPr>
           <w:i/>
         </w:rPr>
-        <w:t>Save</w:t>
-      </w:r>
-      <w:proofErr w:type="spellEnd"/>
+        <w:t>Save selecte</w:t>
+      </w:r>
       <w:r>
         <w:rPr>
           <w:i/>
         </w:rPr>
+        <w:t>d</w:t>
+      </w:r>
+      <w:r>
+        <w:rPr>
+          <w:i/>
+        </w:rPr>
+        <w:t xml:space="preserve"> ítem as inp” </w:t>
+      </w:r>
+      <w:r>
+        <w:t xml:space="preserve">crea un inp para </w:t>
+      </w:r>
+      <w:r>
+        <w:t>la</w:t>
+      </w:r>
+      <w:r>
         <w:t xml:space="preserve"> </w:t>
       </w:r>
-      <w:proofErr w:type="spellStart"/>
+      <w:r>
+        <w:t>solución</w:t>
+      </w:r>
+      <w:r>
+        <w:t xml:space="preserve"> selecciona. Para esto se envía un</w:t>
+      </w:r>
+      <w:r>
+        <w:t>a copia del</w:t>
+      </w:r>
+      <w:r>
+        <w:t xml:space="preserve"> objeto Network </w:t>
+      </w:r>
+      <w:r>
+        <w:t xml:space="preserve">abierto </w:t>
+      </w:r>
+      <w:r>
+        <w:t xml:space="preserve">y la solución al método </w:t>
+      </w:r>
       <w:r>
         <w:rPr>
           <w:i/>
         </w:rPr>
-        <w:t>selecte</w:t>
-      </w:r>
-      <w:r>
-        <w:rPr>
-          <w:i/>
-        </w:rPr>
-        <w:t>d</w:t>
-      </w:r>
-      <w:proofErr w:type="spellEnd"/>
-      <w:r>
-        <w:rPr>
-          <w:i/>
-        </w:rPr>
-        <w:t xml:space="preserve"> ítem as </w:t>
-      </w:r>
-      <w:proofErr w:type="spellStart"/>
-      <w:r>
-        <w:rPr>
-          <w:i/>
-        </w:rPr>
-        <w:t>inp</w:t>
-      </w:r>
-      <w:proofErr w:type="spellEnd"/>
-      <w:r>
-        <w:rPr>
-          <w:i/>
-        </w:rPr>
-        <w:t xml:space="preserve">” </w:t>
-      </w:r>
-      <w:r>
-        <w:t xml:space="preserve">crea un </w:t>
-      </w:r>
-      <w:proofErr w:type="spellStart"/>
-      <w:r>
-        <w:t>inp</w:t>
-      </w:r>
-      <w:proofErr w:type="spellEnd"/>
-      <w:r>
-        <w:t xml:space="preserve"> para </w:t>
-      </w:r>
-      <w:r>
-        <w:t>la</w:t>
-      </w:r>
-      <w:r>
-        <w:t xml:space="preserve"> </w:t>
-      </w:r>
-      <w:r>
-        <w:t>solución</w:t>
-      </w:r>
-      <w:r>
-        <w:t xml:space="preserve"> selecciona. Para esto se envía un</w:t>
-      </w:r>
-      <w:r>
-        <w:t>a copia del</w:t>
-      </w:r>
-      <w:r>
-        <w:t xml:space="preserve"> objeto Network </w:t>
-      </w:r>
-      <w:r>
-        <w:t xml:space="preserve">abierto </w:t>
-      </w:r>
-      <w:r>
-        <w:t xml:space="preserve">y la solución al método </w:t>
-      </w:r>
-      <w:proofErr w:type="spellStart"/>
-      <w:r>
-        <w:rPr>
-          <w:i/>
-        </w:rPr>
         <w:t>applySolutionToNetwork</w:t>
       </w:r>
-      <w:proofErr w:type="spellEnd"/>
       <w:r>
         <w:t xml:space="preserve">, </w:t>
       </w:r>
@@ -8646,14 +8186,12 @@
       <w:r>
         <w:t xml:space="preserve"> los valores correspondientes indicados en la solución y devuelve nuevamente el objeto Network para poder guardarlo usando un objeto que implementa la interfaz </w:t>
       </w:r>
-      <w:proofErr w:type="spellStart"/>
       <w:r>
         <w:rPr>
           <w:i/>
         </w:rPr>
         <w:t>OutputWriter</w:t>
       </w:r>
-      <w:proofErr w:type="spellEnd"/>
       <w:r>
         <w:t>.</w:t>
       </w:r>
@@ -8673,45 +8211,29 @@
       <w:r>
         <w:t>“</w:t>
       </w:r>
-      <w:proofErr w:type="spellStart"/>
       <w:r>
         <w:rPr>
           <w:i/>
         </w:rPr>
-        <w:t>Save</w:t>
-      </w:r>
-      <w:proofErr w:type="spellEnd"/>
+        <w:t>Save Table</w:t>
+      </w:r>
       <w:r>
         <w:rPr>
           <w:i/>
         </w:rPr>
-        <w:t xml:space="preserve"> Table</w:t>
+        <w:t>”</w:t>
       </w:r>
       <w:r>
         <w:rPr>
           <w:i/>
         </w:rPr>
-        <w:t>”</w:t>
-      </w:r>
-      <w:r>
-        <w:rPr>
-          <w:i/>
-        </w:rPr>
         <w:t xml:space="preserve"> </w:t>
       </w:r>
       <w:r>
         <w:t xml:space="preserve">guarda todas las soluciones, en </w:t>
       </w:r>
       <w:r>
-        <w:t xml:space="preserve">dos archivos separados. Uno de estos archivos guarda solamente las variables de decisión, y el otro guarda los valores de los objetivos. El nombre de estos corresponde al dado a través del </w:t>
-      </w:r>
-      <w:proofErr w:type="spellStart"/>
-      <w:r>
-        <w:t>FileChooser</w:t>
-      </w:r>
-      <w:proofErr w:type="spellEnd"/>
-      <w:r>
-        <w:t xml:space="preserve"> que es mostrado al presionar el botón. A este nombre se le agrega el sufijo -FUN, para el archivo con los valores de los objetivos; y -VAR, para el archivo con los valores de las variables de decisión.</w:t>
+        <w:t>dos archivos separados. Uno de estos archivos guarda solamente las variables de decisión, y el otro guarda los valores de los objetivos. El nombre de estos corresponde al dado a través del FileChooser que es mostrado al presionar el botón. A este nombre se le agrega el sufijo -FUN, para el archivo con los valores de los objetivos; y -VAR, para el archivo con los valores de las variables de decisión.</w:t>
       </w:r>
     </w:p>
     <w:p/>
@@ -8842,47 +8364,23 @@
         <w:t>.</w:t>
       </w:r>
       <w:r>
-        <w:t xml:space="preserve"> Esto llevaría una carga extra al implementador al tener que aprender la tecnología necesaria que fue usada para crear la interfaz, la cual para este sistema corresponde a </w:t>
-      </w:r>
-      <w:proofErr w:type="spellStart"/>
-      <w:r>
-        <w:t>JavaFX</w:t>
-      </w:r>
-      <w:proofErr w:type="spellEnd"/>
-      <w:r>
-        <w:t xml:space="preserve">. Debido a estas razones, para facilitar el trabajo del implementador se tomo como alternativa usar dos tecnologías del lenguaje de Java, las cuales son </w:t>
+        <w:t xml:space="preserve"> Esto llevaría una carga extra al implementador al tener que aprender la tecnología necesaria que fue usada para crear la interfaz, la cual para este sistema corresponde a JavaFX. Debido a estas razones, para facilitar el trabajo del implementador se tomo como alternativa usar dos tecnologías del lenguaje de Java, las cuales son </w:t>
       </w:r>
       <w:r>
         <w:rPr>
           <w:i/>
         </w:rPr>
-        <w:t xml:space="preserve">Java </w:t>
-      </w:r>
-      <w:proofErr w:type="spellStart"/>
+        <w:t>Java Reflection</w:t>
+      </w:r>
+      <w:r>
+        <w:t xml:space="preserve"> y </w:t>
+      </w:r>
       <w:r>
         <w:rPr>
           <w:i/>
         </w:rPr>
-        <w:t>Reflection</w:t>
-      </w:r>
-      <w:proofErr w:type="spellEnd"/>
-      <w:r>
-        <w:t xml:space="preserve"> y </w:t>
-      </w:r>
-      <w:r>
-        <w:rPr>
-          <w:i/>
-        </w:rPr>
-        <w:t xml:space="preserve">Java </w:t>
-      </w:r>
-      <w:proofErr w:type="spellStart"/>
-      <w:r>
-        <w:rPr>
-          <w:i/>
-        </w:rPr>
-        <w:t>Annotation</w:t>
-      </w:r>
-      <w:proofErr w:type="spellEnd"/>
+        <w:t>Java Annotation</w:t>
+      </w:r>
       <w:r>
         <w:t xml:space="preserve">.  </w:t>
       </w:r>
@@ -8921,17 +8419,8 @@
           <w:b/>
           <w:i/>
         </w:rPr>
-        <w:t xml:space="preserve">Java </w:t>
-      </w:r>
-      <w:proofErr w:type="spellStart"/>
-      <w:r>
-        <w:rPr>
-          <w:b/>
-          <w:i/>
-        </w:rPr>
-        <w:t>Reflection</w:t>
-      </w:r>
-      <w:proofErr w:type="spellEnd"/>
+        <w:t>Java Reflection</w:t>
+      </w:r>
       <w:r>
         <w:rPr>
           <w:b/>
@@ -8955,45 +8444,22 @@
           <w:b/>
           <w:i/>
         </w:rPr>
-        <w:t xml:space="preserve">Java </w:t>
-      </w:r>
-      <w:proofErr w:type="spellStart"/>
+        <w:t>Java Annotation</w:t>
+      </w:r>
       <w:r>
         <w:rPr>
           <w:b/>
+        </w:rPr>
+        <w:tab/>
+      </w:r>
+      <w:r>
+        <w:t xml:space="preserve">Agrega metadatos a los elementos del programa, en este caso a los constructores, que serán leídos a través de la </w:t>
+      </w:r>
+      <w:r>
+        <w:rPr>
           <w:i/>
         </w:rPr>
-        <w:t>Annotation</w:t>
-      </w:r>
-      <w:proofErr w:type="spellEnd"/>
-      <w:r>
-        <w:rPr>
-          <w:b/>
-        </w:rPr>
-        <w:tab/>
-      </w:r>
-      <w:r>
-        <w:t xml:space="preserve">Agrega metadatos a los elementos del programa, en este caso a los constructores, que serán leídos a través de la </w:t>
-      </w:r>
-      <w:r>
-        <w:rPr>
-          <w:i/>
-        </w:rPr>
-        <w:t xml:space="preserve">Java </w:t>
-      </w:r>
-      <w:proofErr w:type="spellStart"/>
-      <w:r>
-        <w:rPr>
-          <w:i/>
-        </w:rPr>
-        <w:t>Reflection</w:t>
-      </w:r>
-      <w:proofErr w:type="spellEnd"/>
-      <w:r>
-        <w:rPr>
-          <w:i/>
-        </w:rPr>
-        <w:t xml:space="preserve"> API</w:t>
+        <w:t>Java Reflection API</w:t>
       </w:r>
       <w:r>
         <w:t>.</w:t>
@@ -9135,34 +8601,24 @@
         <w:rPr>
           <w:i/>
         </w:rPr>
+        <w:t>Java Annotation</w:t>
+      </w:r>
+      <w:r>
+        <w:t xml:space="preserve"> y </w:t>
+      </w:r>
+      <w:r>
+        <w:rPr>
+          <w:i/>
+        </w:rPr>
         <w:t xml:space="preserve">Java </w:t>
       </w:r>
-      <w:proofErr w:type="spellStart"/>
       <w:r>
         <w:rPr>
           <w:i/>
         </w:rPr>
-        <w:t>Annotation</w:t>
-      </w:r>
-      <w:proofErr w:type="spellEnd"/>
-      <w:r>
-        <w:t xml:space="preserve"> y </w:t>
-      </w:r>
-      <w:r>
-        <w:rPr>
-          <w:i/>
-        </w:rPr>
-        <w:t xml:space="preserve">Java </w:t>
-      </w:r>
-      <w:proofErr w:type="spellStart"/>
-      <w:r>
-        <w:rPr>
-          <w:i/>
-        </w:rPr>
         <w:t>Reflection</w:t>
       </w:r>
       <w:bookmarkEnd w:id="32"/>
-      <w:proofErr w:type="spellEnd"/>
     </w:p>
     <w:p/>
     <w:p>
@@ -9215,24 +8671,15 @@
           <w:b/>
           <w:i/>
         </w:rPr>
-        <w:t>@</w:t>
-      </w:r>
-      <w:proofErr w:type="spellStart"/>
+        <w:t>@DefaultConstructo</w:t>
+      </w:r>
       <w:r>
         <w:rPr>
           <w:b/>
           <w:i/>
         </w:rPr>
-        <w:t>DefaultConstructo</w:t>
-      </w:r>
-      <w:r>
-        <w:rPr>
-          <w:b/>
-          <w:i/>
-        </w:rPr>
         <w:t>r</w:t>
       </w:r>
-      <w:proofErr w:type="spellEnd"/>
       <w:r>
         <w:rPr>
           <w:b/>
@@ -9251,14 +8698,12 @@
       <w:r>
         <w:t xml:space="preserve"> Esta anotación recibe un arreglo de </w:t>
       </w:r>
-      <w:proofErr w:type="spellStart"/>
       <w:r>
         <w:rPr>
           <w:i/>
         </w:rPr>
         <w:t>String</w:t>
       </w:r>
-      <w:proofErr w:type="spellEnd"/>
       <w:r>
         <w:t xml:space="preserve"> con el nombre de cada operador. El arreglo debe tener la misma cantidad de argumentos que los parámetros del constructor como se muestra en la ilustración 1</w:t>
       </w:r>
@@ -9350,13 +8795,8 @@
         <w:t>3</w:t>
       </w:r>
       <w:r>
-        <w:t xml:space="preserve">, constructor de un solo </w:t>
-      </w:r>
-      <w:proofErr w:type="spellStart"/>
-      <w:r>
-        <w:t>parametro</w:t>
-      </w:r>
-      <w:proofErr w:type="spellEnd"/>
+        <w:t>, constructor de un solo parametro</w:t>
+      </w:r>
     </w:p>
     <w:p>
       <w:pPr>
@@ -9441,36 +8881,20 @@
       <w:r>
         <w:t xml:space="preserve">Esta anotación solo puede ser usada en un constructor por clase. Usar esta anotación en mas de un constructor lanzara una excepción en tiempo de ejecución. Adicionalmente, el constructor que use esta anotación solo puede tener parámetros de tipo </w:t>
       </w:r>
-      <w:proofErr w:type="spellStart"/>
       <w:r>
         <w:rPr>
           <w:i/>
         </w:rPr>
-        <w:t>int</w:t>
-      </w:r>
-      <w:proofErr w:type="spellEnd"/>
+        <w:t xml:space="preserve">int </w:t>
+      </w:r>
+      <w:r>
+        <w:t xml:space="preserve">o </w:t>
+      </w:r>
       <w:r>
         <w:rPr>
           <w:i/>
         </w:rPr>
-        <w:t xml:space="preserve"> </w:t>
-      </w:r>
-      <w:r>
-        <w:t xml:space="preserve">o </w:t>
-      </w:r>
-      <w:proofErr w:type="spellStart"/>
-      <w:r>
-        <w:rPr>
-          <w:i/>
-        </w:rPr>
-        <w:t>double</w:t>
-      </w:r>
-      <w:proofErr w:type="spellEnd"/>
-      <w:r>
-        <w:rPr>
-          <w:i/>
-        </w:rPr>
-        <w:t>.</w:t>
+        <w:t>double.</w:t>
       </w:r>
     </w:p>
     <w:p>
@@ -9565,14 +8989,12 @@
       <w:r>
         <w:t xml:space="preserve">, interfaz para configurar el operador </w:t>
       </w:r>
-      <w:proofErr w:type="spellStart"/>
       <w:r>
         <w:rPr>
           <w:i/>
         </w:rPr>
         <w:t>UniformSelection</w:t>
       </w:r>
-      <w:proofErr w:type="spellEnd"/>
     </w:p>
     <w:p>
       <w:pPr>
@@ -9636,14 +9058,12 @@
       <w:r>
         <w:t xml:space="preserve">, interfaz para configurar el operador </w:t>
       </w:r>
-      <w:proofErr w:type="spellStart"/>
       <w:r>
         <w:rPr>
           <w:i/>
         </w:rPr>
         <w:t>IntegerPolynomialMutation</w:t>
       </w:r>
-      <w:proofErr w:type="spellEnd"/>
     </w:p>
     <w:p>
       <w:r>
@@ -9688,7 +9108,6 @@
         </w:rPr>
         <w:t>@</w:t>
       </w:r>
-      <w:proofErr w:type="spellStart"/>
       <w:r>
         <w:rPr>
           <w:b/>
@@ -9696,7 +9115,6 @@
         </w:rPr>
         <w:t>NewProblem</w:t>
       </w:r>
-      <w:proofErr w:type="spellEnd"/>
     </w:p>
     <w:p>
       <w:pPr>
@@ -9751,10 +9169,10 @@
         </w:rPr>
         <w:lastRenderedPageBreak/>
         <w:drawing>
-          <wp:inline distT="0" distB="0" distL="0" distR="0" wp14:anchorId="211DCBD1" wp14:editId="346F09C0">
-            <wp:extent cx="5613400" cy="1473200"/>
-            <wp:effectExtent l="0" t="0" r="6350" b="0"/>
-            <wp:docPr id="20" name="Imagen 20"/>
+          <wp:inline distT="0" distB="0" distL="0" distR="0" wp14:anchorId="1FD00CA9" wp14:editId="5C00DD5A">
+            <wp:extent cx="5613400" cy="1745615"/>
+            <wp:effectExtent l="0" t="0" r="6350" b="6985"/>
+            <wp:docPr id="11" name="Imagen 11"/>
             <wp:cNvGraphicFramePr>
               <a:graphicFrameLocks xmlns:a="http://schemas.openxmlformats.org/drawingml/2006/main" noChangeAspect="1"/>
             </wp:cNvGraphicFramePr>
@@ -9774,7 +9192,7 @@
                   <pic:spPr>
                     <a:xfrm>
                       <a:off x="0" y="0"/>
-                      <a:ext cx="5613400" cy="1473200"/>
+                      <a:ext cx="5613400" cy="1745615"/>
                     </a:xfrm>
                     <a:prstGeom prst="rect">
                       <a:avLst/>
@@ -9786,6 +9204,8 @@
           </wp:inline>
         </w:drawing>
       </w:r>
+      <w:bookmarkStart w:id="34" w:name="_GoBack"/>
+      <w:bookmarkEnd w:id="34"/>
     </w:p>
     <w:p>
       <w:pPr>
@@ -9808,19 +9228,73 @@
         <w:t>.</w:t>
       </w:r>
     </w:p>
+    <w:p>
+      <w:r>
+        <w:t>Los elementos en esta anotación consisten en:</w:t>
+      </w:r>
+    </w:p>
+    <w:p>
+      <w:pPr>
+        <w:pStyle w:val="Prrafodelista"/>
+        <w:numPr>
+          <w:ilvl w:val="0"/>
+          <w:numId w:val="14"/>
+        </w:numPr>
+      </w:pPr>
+      <w:r>
+        <w:rPr>
+          <w:i/>
+          <w:iCs/>
+        </w:rPr>
+        <w:t>displayName</w:t>
+      </w:r>
+      <w:r>
+        <w:t xml:space="preserve">: </w:t>
+      </w:r>
+      <w:r>
+        <w:t>El nombre del problema. Este nombre también actúa como el nombre de la categoría.</w:t>
+      </w:r>
+    </w:p>
+    <w:p>
+      <w:pPr>
+        <w:pStyle w:val="Prrafodelista"/>
+        <w:numPr>
+          <w:ilvl w:val="0"/>
+          <w:numId w:val="14"/>
+        </w:numPr>
+      </w:pPr>
+      <w:r>
+        <w:rPr>
+          <w:i/>
+          <w:iCs/>
+        </w:rPr>
+        <w:t>algorithm</w:t>
+      </w:r>
+      <w:r>
+        <w:t xml:space="preserve">: Un </w:t>
+      </w:r>
+      <w:r>
+        <w:rPr>
+          <w:i/>
+          <w:iCs/>
+        </w:rPr>
+        <w:t>String</w:t>
+      </w:r>
+      <w:r>
+        <w:t xml:space="preserve"> con el nombre del algoritmo usado para resolver el problema</w:t>
+      </w:r>
+    </w:p>
     <w:p/>
     <w:p>
       <w:r>
         <w:t xml:space="preserve">El nombre dado en el elemento </w:t>
       </w:r>
-      <w:proofErr w:type="spellStart"/>
       <w:r>
         <w:rPr>
           <w:i/>
         </w:rPr>
         <w:t>displayName</w:t>
       </w:r>
-      <w:proofErr w:type="spellEnd"/>
       <w:r>
         <w:rPr>
           <w:i/>
@@ -9831,6 +9305,9 @@
         <w:t xml:space="preserve"> es el nombre visible en el menú de la aplicación</w:t>
       </w:r>
       <w:r>
+        <w:t xml:space="preserve"> y permite agrupar a los problemas que tengan el mismo nombre pero distintos algoritmos</w:t>
+      </w:r>
+      <w:r>
         <w:t>, como se ve en la Ilustración 18</w:t>
       </w:r>
       <w:r>
@@ -9847,10 +9324,10 @@
           <w:noProof/>
         </w:rPr>
         <w:drawing>
-          <wp:inline distT="0" distB="0" distL="0" distR="0" wp14:anchorId="454C93CD" wp14:editId="25CEF139">
-            <wp:extent cx="3181350" cy="1514475"/>
+          <wp:inline distT="0" distB="0" distL="0" distR="0" wp14:anchorId="7C69640C" wp14:editId="7230116C">
+            <wp:extent cx="3581400" cy="1209675"/>
             <wp:effectExtent l="0" t="0" r="0" b="9525"/>
-            <wp:docPr id="22" name="Imagen 22"/>
+            <wp:docPr id="9" name="Imagen 9"/>
             <wp:cNvGraphicFramePr>
               <a:graphicFrameLocks xmlns:a="http://schemas.openxmlformats.org/drawingml/2006/main" noChangeAspect="1"/>
             </wp:cNvGraphicFramePr>
@@ -9870,7 +9347,7 @@
                   <pic:spPr>
                     <a:xfrm>
                       <a:off x="0" y="0"/>
-                      <a:ext cx="3181350" cy="1514475"/>
+                      <a:ext cx="3581400" cy="1209675"/>
                     </a:xfrm>
                     <a:prstGeom prst="rect">
                       <a:avLst/>
@@ -9927,7 +9404,6 @@
         </w:rPr>
         <w:t>@</w:t>
       </w:r>
-      <w:proofErr w:type="spellStart"/>
       <w:r>
         <w:rPr>
           <w:b/>
@@ -9935,7 +9411,6 @@
         </w:rPr>
         <w:t>Parameters</w:t>
       </w:r>
-      <w:proofErr w:type="spellEnd"/>
     </w:p>
     <w:p>
       <w:pPr>
@@ -9980,14 +9455,12 @@
           <w:i/>
         </w:rPr>
       </w:pPr>
-      <w:proofErr w:type="spellStart"/>
       <w:r>
         <w:rPr>
           <w:i/>
         </w:rPr>
         <w:t>Object</w:t>
       </w:r>
-      <w:proofErr w:type="spellEnd"/>
     </w:p>
     <w:p>
       <w:pPr>
@@ -10017,25 +9490,21 @@
         </w:numPr>
         <w:jc w:val="both"/>
       </w:pPr>
-      <w:proofErr w:type="spellStart"/>
       <w:r>
         <w:rPr>
           <w:i/>
         </w:rPr>
         <w:t>int</w:t>
       </w:r>
-      <w:proofErr w:type="spellEnd"/>
       <w:r>
         <w:t xml:space="preserve"> o </w:t>
       </w:r>
-      <w:proofErr w:type="spellStart"/>
       <w:r>
         <w:rPr>
           <w:i/>
         </w:rPr>
         <w:t>double</w:t>
       </w:r>
-      <w:proofErr w:type="spellEnd"/>
     </w:p>
     <w:p>
       <w:pPr>
@@ -10086,14 +9555,12 @@
           <w:tab w:val="left" w:pos="3686"/>
         </w:tabs>
       </w:pPr>
-      <w:proofErr w:type="spellStart"/>
       <w:r>
         <w:rPr>
           <w:i/>
         </w:rPr>
         <w:t>operators</w:t>
       </w:r>
-      <w:proofErr w:type="spellEnd"/>
       <w:r>
         <w:rPr>
           <w:i/>
@@ -10109,14 +9576,12 @@
         </w:rPr>
         <w:t xml:space="preserve"> </w:t>
       </w:r>
-      <w:proofErr w:type="spellStart"/>
       <w:r>
         <w:rPr>
           <w:i/>
         </w:rPr>
         <w:t>OperatorInput</w:t>
       </w:r>
-      <w:proofErr w:type="spellEnd"/>
       <w:r>
         <w:t xml:space="preserve">. </w:t>
       </w:r>
@@ -10141,14 +9606,12 @@
       <w:r>
         <w:t xml:space="preserve">: Arreglo que recibe anotaciones del tipo </w:t>
       </w:r>
-      <w:proofErr w:type="spellStart"/>
       <w:r>
         <w:rPr>
           <w:i/>
         </w:rPr>
         <w:t>FileInput</w:t>
       </w:r>
-      <w:proofErr w:type="spellEnd"/>
       <w:r>
         <w:t>.</w:t>
       </w:r>
@@ -10164,12 +9627,10 @@
           <w:tab w:val="left" w:pos="3686"/>
         </w:tabs>
       </w:pPr>
-      <w:proofErr w:type="spellStart"/>
       <w:r>
         <w:rPr>
           <w:i/>
         </w:rPr>
-        <w:lastRenderedPageBreak/>
         <w:t>n</w:t>
       </w:r>
       <w:r>
@@ -10178,7 +9639,6 @@
         </w:rPr>
         <w:t>umbers</w:t>
       </w:r>
-      <w:proofErr w:type="spellEnd"/>
       <w:r>
         <w:rPr>
           <w:i/>
@@ -10192,22 +9652,14 @@
         <w:rPr>
           <w:i/>
         </w:rPr>
-        <w:t xml:space="preserve"> </w:t>
-      </w:r>
-      <w:proofErr w:type="spellStart"/>
+        <w:t xml:space="preserve"> NumberInpu</w:t>
+      </w:r>
       <w:r>
         <w:rPr>
           <w:i/>
         </w:rPr>
-        <w:t>NumberInpu</w:t>
-      </w:r>
-      <w:r>
-        <w:rPr>
-          <w:i/>
-        </w:rPr>
         <w:t>t</w:t>
       </w:r>
-      <w:proofErr w:type="spellEnd"/>
       <w:r>
         <w:rPr>
           <w:i/>
@@ -10226,7 +9678,6 @@
           <w:tab w:val="left" w:pos="3686"/>
         </w:tabs>
       </w:pPr>
-      <w:proofErr w:type="spellStart"/>
       <w:r>
         <w:rPr>
           <w:i/>
@@ -10243,32 +9694,17 @@
         <w:rPr>
           <w:i/>
         </w:rPr>
-        <w:t>Toggle</w:t>
-      </w:r>
-      <w:proofErr w:type="spellEnd"/>
+        <w:t xml:space="preserve">Toggle: </w:t>
+      </w:r>
+      <w:r>
+        <w:t>Arreglo que recibe anotaciones del tipo</w:t>
+      </w:r>
       <w:r>
         <w:rPr>
           <w:i/>
         </w:rPr>
-        <w:t xml:space="preserve">: </w:t>
-      </w:r>
-      <w:r>
-        <w:t>Arreglo que recibe anotaciones del tipo</w:t>
-      </w:r>
-      <w:r>
-        <w:rPr>
-          <w:i/>
-        </w:rPr>
-        <w:t xml:space="preserve"> </w:t>
-      </w:r>
-      <w:proofErr w:type="spellStart"/>
-      <w:r>
-        <w:rPr>
-          <w:i/>
-        </w:rPr>
-        <w:t>NumberToggleInput</w:t>
-      </w:r>
-      <w:proofErr w:type="spellEnd"/>
+        <w:t xml:space="preserve"> NumberToggleInput</w:t>
+      </w:r>
       <w:r>
         <w:t>.</w:t>
       </w:r>
@@ -10294,26 +9730,10 @@
         <w:rPr>
           <w:i/>
         </w:rPr>
-        <w:t>@</w:t>
-      </w:r>
-      <w:proofErr w:type="spellStart"/>
-      <w:r>
-        <w:rPr>
-          <w:i/>
-        </w:rPr>
-        <w:t>Parameters</w:t>
-      </w:r>
-      <w:proofErr w:type="spellEnd"/>
-      <w:r>
-        <w:t xml:space="preserve"> tiene el mismo efecto que usar la </w:t>
-      </w:r>
-      <w:proofErr w:type="gramStart"/>
-      <w:r>
-        <w:t>anotación</w:t>
-      </w:r>
-      <w:proofErr w:type="gramEnd"/>
-      <w:r>
-        <w:t xml:space="preserve"> pero con sus valores por defecto.</w:t>
+        <w:t>@Parameters</w:t>
+      </w:r>
+      <w:r>
+        <w:t xml:space="preserve"> tiene el mismo efecto que usar la anotación pero con sus valores por defecto.</w:t>
       </w:r>
     </w:p>
     <w:p/>
@@ -10351,7 +9771,6 @@
         </w:rPr>
         <w:t>@</w:t>
       </w:r>
-      <w:proofErr w:type="spellStart"/>
       <w:r>
         <w:rPr>
           <w:b/>
@@ -10359,7 +9778,6 @@
         </w:rPr>
         <w:t>OperatorInput</w:t>
       </w:r>
-      <w:proofErr w:type="spellEnd"/>
     </w:p>
     <w:p>
       <w:pPr>
@@ -10396,19 +9814,11 @@
           <w:tab w:val="left" w:pos="3686"/>
         </w:tabs>
       </w:pPr>
-      <w:proofErr w:type="spellStart"/>
       <w:r>
         <w:rPr>
           <w:i/>
         </w:rPr>
-        <w:t>displayName</w:t>
-      </w:r>
-      <w:proofErr w:type="spellEnd"/>
-      <w:r>
-        <w:rPr>
-          <w:i/>
-        </w:rPr>
-        <w:t xml:space="preserve">: </w:t>
+        <w:t xml:space="preserve">displayName: </w:t>
       </w:r>
       <w:r>
         <w:t xml:space="preserve">Nombre </w:t>
@@ -10440,25 +9850,21 @@
           <w:tab w:val="left" w:pos="3686"/>
         </w:tabs>
       </w:pPr>
-      <w:proofErr w:type="spellStart"/>
       <w:r>
         <w:rPr>
           <w:i/>
         </w:rPr>
         <w:t>value</w:t>
       </w:r>
-      <w:proofErr w:type="spellEnd"/>
       <w:r>
         <w:t xml:space="preserve">: Arreglo que recibe anotaciones del tipo </w:t>
       </w:r>
-      <w:proofErr w:type="spellStart"/>
       <w:r>
         <w:rPr>
           <w:i/>
         </w:rPr>
         <w:t>OperatorInput</w:t>
       </w:r>
-      <w:proofErr w:type="spellEnd"/>
       <w:r>
         <w:t>.</w:t>
       </w:r>
@@ -10570,14 +9976,12 @@
       <w:r>
         <w:t xml:space="preserve">Las alternativas disponibles dentro del ComboBox están dadas por aquellas indicadas en el elemento </w:t>
       </w:r>
-      <w:proofErr w:type="spellStart"/>
       <w:r>
         <w:rPr>
           <w:i/>
         </w:rPr>
         <w:t>value</w:t>
       </w:r>
-      <w:proofErr w:type="spellEnd"/>
       <w:r>
         <w:t xml:space="preserve"> de este operador. Como se muestra en la ilustración 1</w:t>
       </w:r>
@@ -10587,44 +9991,14 @@
       <w:r>
         <w:t xml:space="preserve">, la única alternativa para el </w:t>
       </w:r>
-      <w:proofErr w:type="spellStart"/>
       <w:r>
         <w:rPr>
           <w:i/>
         </w:rPr>
-        <w:t>Selection</w:t>
-      </w:r>
-      <w:proofErr w:type="spellEnd"/>
-      <w:r>
-        <w:rPr>
-          <w:i/>
-        </w:rPr>
-        <w:t xml:space="preserve"> </w:t>
-      </w:r>
-      <w:proofErr w:type="spellStart"/>
-      <w:r>
-        <w:rPr>
-          <w:i/>
-        </w:rPr>
-        <w:t>Operator</w:t>
-      </w:r>
-      <w:proofErr w:type="spellEnd"/>
-      <w:r>
-        <w:rPr>
-          <w:i/>
-        </w:rPr>
-        <w:t xml:space="preserve"> </w:t>
-      </w:r>
-      <w:r>
-        <w:t xml:space="preserve">es el operador </w:t>
-      </w:r>
-      <w:proofErr w:type="spellStart"/>
-      <w:r>
-        <w:t>UniformSelection</w:t>
-      </w:r>
-      <w:proofErr w:type="spellEnd"/>
-      <w:r>
-        <w:t xml:space="preserve"> apreciado en la ilustración </w:t>
+        <w:t xml:space="preserve">Selection Operator </w:t>
+      </w:r>
+      <w:r>
+        <w:t xml:space="preserve">es el operador UniformSelection apreciado en la ilustración </w:t>
       </w:r>
       <w:r>
         <w:t>20</w:t>
@@ -10746,14 +10120,12 @@
       <w:r>
         <w:t xml:space="preserve">Para el caso del operador </w:t>
       </w:r>
-      <w:proofErr w:type="spellStart"/>
       <w:r>
         <w:rPr>
           <w:i/>
         </w:rPr>
         <w:t>UniformSelection</w:t>
       </w:r>
-      <w:proofErr w:type="spellEnd"/>
       <w:r>
         <w:t xml:space="preserve">, su interfaz de configuración se muestra en la Ilustración </w:t>
       </w:r>
@@ -10786,7 +10158,6 @@
         </w:rPr>
         <w:t>@</w:t>
       </w:r>
-      <w:proofErr w:type="spellStart"/>
       <w:r>
         <w:rPr>
           <w:b/>
@@ -10794,7 +10165,6 @@
         </w:rPr>
         <w:t>OperatorOption</w:t>
       </w:r>
-      <w:proofErr w:type="spellEnd"/>
     </w:p>
     <w:p>
       <w:pPr>
@@ -10811,16 +10181,8 @@
         <w:rPr>
           <w:i/>
         </w:rPr>
-        <w:t>@</w:t>
-      </w:r>
-      <w:proofErr w:type="spellStart"/>
-      <w:r>
-        <w:rPr>
-          <w:i/>
-        </w:rPr>
-        <w:t>OperatorInput</w:t>
-      </w:r>
-      <w:proofErr w:type="spellEnd"/>
+        <w:t>@OperatorInput</w:t>
+      </w:r>
       <w:r>
         <w:rPr>
           <w:i/>
@@ -10851,19 +10213,11 @@
           <w:tab w:val="left" w:pos="3686"/>
         </w:tabs>
       </w:pPr>
-      <w:proofErr w:type="spellStart"/>
       <w:r>
         <w:rPr>
           <w:i/>
         </w:rPr>
-        <w:t>displayName</w:t>
-      </w:r>
-      <w:proofErr w:type="spellEnd"/>
-      <w:r>
-        <w:rPr>
-          <w:i/>
-        </w:rPr>
-        <w:t xml:space="preserve">: </w:t>
+        <w:t xml:space="preserve">displayName: </w:t>
       </w:r>
       <w:r>
         <w:t>Nombre</w:t>
@@ -10898,24 +10252,15 @@
           <w:tab w:val="left" w:pos="3686"/>
         </w:tabs>
       </w:pPr>
-      <w:proofErr w:type="spellStart"/>
       <w:r>
         <w:rPr>
           <w:i/>
         </w:rPr>
+        <w:lastRenderedPageBreak/>
         <w:t>value</w:t>
       </w:r>
-      <w:proofErr w:type="spellEnd"/>
-      <w:r>
-        <w:t xml:space="preserve">: Arreglo que recibe instancias del tipo </w:t>
-      </w:r>
-      <w:proofErr w:type="spellStart"/>
-      <w:r>
-        <w:t>Class</w:t>
-      </w:r>
-      <w:proofErr w:type="spellEnd"/>
-      <w:r>
-        <w:t>.</w:t>
+      <w:r>
+        <w:t>: Arreglo que recibe instancias del tipo Class.</w:t>
       </w:r>
     </w:p>
     <w:p>
@@ -10950,7 +10295,6 @@
         </w:rPr>
         <w:t>@</w:t>
       </w:r>
-      <w:proofErr w:type="spellStart"/>
       <w:r>
         <w:rPr>
           <w:b/>
@@ -10958,7 +10302,6 @@
         </w:rPr>
         <w:t>FileInput</w:t>
       </w:r>
-      <w:proofErr w:type="spellEnd"/>
     </w:p>
     <w:p>
       <w:pPr>
@@ -10969,7 +10312,6 @@
         <w:ind w:left="0"/>
       </w:pPr>
       <w:r>
-        <w:lastRenderedPageBreak/>
         <w:t xml:space="preserve">Esta anotación indica que hay un parámetro que espera recibir un objeto de tipo </w:t>
       </w:r>
       <w:r>
@@ -11011,19 +10353,11 @@
       <w:r>
         <w:t xml:space="preserve"> un </w:t>
       </w:r>
-      <w:proofErr w:type="spellStart"/>
       <w:r>
         <w:rPr>
           <w:i/>
         </w:rPr>
-        <w:t>FileChooser</w:t>
-      </w:r>
-      <w:proofErr w:type="spellEnd"/>
-      <w:r>
-        <w:rPr>
-          <w:i/>
-        </w:rPr>
-        <w:t xml:space="preserve"> </w:t>
+        <w:t xml:space="preserve">FileChooser </w:t>
       </w:r>
       <w:r>
         <w:t xml:space="preserve">para </w:t>
@@ -11058,19 +10392,11 @@
           <w:tab w:val="left" w:pos="3686"/>
         </w:tabs>
       </w:pPr>
-      <w:proofErr w:type="spellStart"/>
       <w:r>
         <w:rPr>
           <w:i/>
         </w:rPr>
-        <w:t>displayName</w:t>
-      </w:r>
-      <w:proofErr w:type="spellEnd"/>
-      <w:r>
-        <w:rPr>
-          <w:i/>
-        </w:rPr>
-        <w:t xml:space="preserve">: </w:t>
+        <w:t xml:space="preserve">displayName: </w:t>
       </w:r>
       <w:r>
         <w:t>N</w:t>
@@ -11163,15 +10489,7 @@
     </w:p>
     <w:p>
       <w:r>
-        <w:t xml:space="preserve">Si el </w:t>
-      </w:r>
-      <w:proofErr w:type="spellStart"/>
-      <w:r>
-        <w:t>TextField</w:t>
-      </w:r>
-      <w:proofErr w:type="spellEnd"/>
-      <w:r>
-        <w:t xml:space="preserve"> donde se muestra la ruta esta vacío, es decir, </w:t>
+        <w:t xml:space="preserve">Si el TextField donde se muestra la ruta esta vacío, es decir, </w:t>
       </w:r>
       <w:r>
         <w:t>no se</w:t>
@@ -11179,11 +10497,9 @@
       <w:r>
         <w:t xml:space="preserve"> ha seleccionado un archivo, entonces será inyectado </w:t>
       </w:r>
-      <w:proofErr w:type="spellStart"/>
       <w:r>
         <w:t>null</w:t>
       </w:r>
-      <w:proofErr w:type="spellEnd"/>
       <w:r>
         <w:t xml:space="preserve"> en el parámetro correspondiente</w:t>
       </w:r>
@@ -11223,7 +10539,6 @@
         </w:rPr>
         <w:t>@</w:t>
       </w:r>
-      <w:proofErr w:type="spellStart"/>
       <w:r>
         <w:rPr>
           <w:b/>
@@ -11231,7 +10546,6 @@
         </w:rPr>
         <w:t>NumberInput</w:t>
       </w:r>
-      <w:proofErr w:type="spellEnd"/>
     </w:p>
     <w:p>
       <w:pPr>
@@ -11244,133 +10558,83 @@
       <w:r>
         <w:t xml:space="preserve">Esta anotación indica que hay un parámetro del tipo </w:t>
       </w:r>
-      <w:proofErr w:type="spellStart"/>
       <w:r>
         <w:rPr>
           <w:i/>
         </w:rPr>
         <w:t>int</w:t>
       </w:r>
-      <w:proofErr w:type="spellEnd"/>
       <w:r>
         <w:t xml:space="preserve"> o </w:t>
       </w:r>
-      <w:proofErr w:type="spellStart"/>
       <w:r>
         <w:rPr>
           <w:i/>
         </w:rPr>
-        <w:t>double</w:t>
-      </w:r>
-      <w:proofErr w:type="spellEnd"/>
+        <w:t xml:space="preserve">double </w:t>
+      </w:r>
+      <w:r>
+        <w:t xml:space="preserve">o de sus tipos envoltorios </w:t>
+      </w:r>
       <w:r>
         <w:rPr>
           <w:i/>
         </w:rPr>
-        <w:t xml:space="preserve"> </w:t>
-      </w:r>
-      <w:r>
-        <w:t xml:space="preserve">o de sus tipos envoltorios </w:t>
-      </w:r>
-      <w:proofErr w:type="spellStart"/>
+        <w:t>Integer</w:t>
+      </w:r>
+      <w:r>
+        <w:t xml:space="preserve"> o </w:t>
+      </w:r>
       <w:r>
         <w:rPr>
           <w:i/>
         </w:rPr>
+        <w:t>Double</w:t>
+      </w:r>
+      <w:r>
+        <w:t xml:space="preserve">, respectivamente. Esta anotación agrega en la interfaz un </w:t>
+      </w:r>
+      <w:r>
+        <w:rPr>
+          <w:i/>
+        </w:rPr>
+        <w:t xml:space="preserve">TextField </w:t>
+      </w:r>
+      <w:r>
+        <w:t xml:space="preserve">que solo permite como entrada un número.  Si el tipo del parámetro es </w:t>
+      </w:r>
+      <w:r>
+        <w:rPr>
+          <w:i/>
+        </w:rPr>
+        <w:t>int</w:t>
+      </w:r>
+      <w:r>
+        <w:t xml:space="preserve"> o </w:t>
+      </w:r>
+      <w:r>
+        <w:rPr>
+          <w:i/>
+        </w:rPr>
         <w:t>Integer</w:t>
       </w:r>
-      <w:proofErr w:type="spellEnd"/>
-      <w:r>
-        <w:t xml:space="preserve"> o </w:t>
-      </w:r>
-      <w:proofErr w:type="spellStart"/>
+      <w:r>
+        <w:t xml:space="preserve">, entonces el TextField solo permitirá ingresar números enteros. Por otro lado, si el parámetro es </w:t>
+      </w:r>
       <w:r>
         <w:rPr>
           <w:i/>
         </w:rPr>
-        <w:t>Double</w:t>
-      </w:r>
-      <w:proofErr w:type="spellEnd"/>
-      <w:r>
-        <w:t xml:space="preserve">, respectivamente. Esta anotación agrega en la interfaz un </w:t>
-      </w:r>
-      <w:proofErr w:type="spellStart"/>
+        <w:t xml:space="preserve">double </w:t>
+      </w:r>
+      <w:r>
+        <w:t xml:space="preserve">o </w:t>
+      </w:r>
       <w:r>
         <w:rPr>
           <w:i/>
         </w:rPr>
-        <w:t>TextField</w:t>
-      </w:r>
-      <w:proofErr w:type="spellEnd"/>
-      <w:r>
-        <w:rPr>
-          <w:i/>
-        </w:rPr>
-        <w:t xml:space="preserve"> </w:t>
-      </w:r>
-      <w:r>
-        <w:t xml:space="preserve">que solo permite como entrada un número.  Si el tipo del parámetro es </w:t>
-      </w:r>
-      <w:proofErr w:type="spellStart"/>
-      <w:r>
-        <w:rPr>
-          <w:i/>
-        </w:rPr>
-        <w:t>int</w:t>
-      </w:r>
-      <w:proofErr w:type="spellEnd"/>
-      <w:r>
-        <w:t xml:space="preserve"> o </w:t>
-      </w:r>
-      <w:proofErr w:type="spellStart"/>
-      <w:r>
-        <w:rPr>
-          <w:i/>
-        </w:rPr>
-        <w:t>Integer</w:t>
-      </w:r>
-      <w:proofErr w:type="spellEnd"/>
-      <w:r>
-        <w:t xml:space="preserve">, entonces el </w:t>
-      </w:r>
-      <w:proofErr w:type="spellStart"/>
-      <w:r>
-        <w:t>TextField</w:t>
-      </w:r>
-      <w:proofErr w:type="spellEnd"/>
-      <w:r>
-        <w:t xml:space="preserve"> solo permitirá ingresar números enteros. Por otro lado, si el parámetro es </w:t>
-      </w:r>
-      <w:proofErr w:type="spellStart"/>
-      <w:r>
-        <w:rPr>
-          <w:i/>
-        </w:rPr>
-        <w:t>double</w:t>
-      </w:r>
-      <w:proofErr w:type="spellEnd"/>
-      <w:r>
-        <w:rPr>
-          <w:i/>
-        </w:rPr>
-        <w:t xml:space="preserve"> </w:t>
-      </w:r>
-      <w:r>
-        <w:t xml:space="preserve">o </w:t>
-      </w:r>
-      <w:proofErr w:type="spellStart"/>
-      <w:r>
-        <w:rPr>
-          <w:i/>
-        </w:rPr>
-        <w:t>Double</w:t>
-      </w:r>
-      <w:proofErr w:type="spellEnd"/>
-      <w:r>
-        <w:rPr>
-          <w:i/>
-        </w:rPr>
-        <w:t xml:space="preserve">, </w:t>
+        <w:t xml:space="preserve">Double, </w:t>
       </w:r>
       <w:r>
         <w:t>entonces en la interfaz se podrá ingresar números enteros o decimales. El apartado para esta anotación se muestra en la Ilustración 2</w:t>
@@ -11446,14 +10710,12 @@
       <w:r>
         <w:t xml:space="preserve">, </w:t>
       </w:r>
-      <w:proofErr w:type="spellStart"/>
       <w:r>
         <w:rPr>
           <w:i/>
         </w:rPr>
         <w:t>TextField</w:t>
       </w:r>
-      <w:proofErr w:type="spellEnd"/>
       <w:r>
         <w:t xml:space="preserve"> presente cuando esta la anotación </w:t>
       </w:r>
@@ -11461,16 +10723,8 @@
         <w:rPr>
           <w:i/>
         </w:rPr>
-        <w:t>@</w:t>
-      </w:r>
-      <w:proofErr w:type="spellStart"/>
-      <w:r>
-        <w:rPr>
-          <w:i/>
-        </w:rPr>
-        <w:t>NumberInput</w:t>
-      </w:r>
-      <w:proofErr w:type="spellEnd"/>
+        <w:t>@NumberInput</w:t>
+      </w:r>
     </w:p>
     <w:p>
       <w:pPr>
@@ -11508,14 +10762,12 @@
           <w:tab w:val="left" w:pos="3686"/>
         </w:tabs>
       </w:pPr>
-      <w:proofErr w:type="spellStart"/>
       <w:r>
         <w:rPr>
           <w:i/>
         </w:rPr>
         <w:t>displayName</w:t>
       </w:r>
-      <w:proofErr w:type="spellEnd"/>
       <w:r>
         <w:rPr>
           <w:i/>
@@ -11558,7 +10810,6 @@
         </w:rPr>
         <w:t>@</w:t>
       </w:r>
-      <w:proofErr w:type="spellStart"/>
       <w:r>
         <w:rPr>
           <w:b/>
@@ -11566,7 +10817,6 @@
         </w:rPr>
         <w:t>NumberToggleInput</w:t>
       </w:r>
-      <w:proofErr w:type="spellEnd"/>
     </w:p>
     <w:p>
       <w:pPr>
@@ -11589,28 +10839,24 @@
       <w:r>
         <w:t xml:space="preserve"> debe ser indicado activando el </w:t>
       </w:r>
-      <w:proofErr w:type="spellStart"/>
       <w:r>
         <w:rPr>
           <w:i/>
         </w:rPr>
         <w:t>ToggleButton</w:t>
       </w:r>
-      <w:proofErr w:type="spellEnd"/>
       <w:r>
         <w:t xml:space="preserve"> </w:t>
       </w:r>
       <w:r>
         <w:t xml:space="preserve">correspondiente, lo cual conllevara a la activación del </w:t>
       </w:r>
-      <w:proofErr w:type="spellStart"/>
       <w:r>
         <w:rPr>
           <w:i/>
         </w:rPr>
         <w:t>TextField</w:t>
       </w:r>
-      <w:proofErr w:type="spellEnd"/>
       <w:r>
         <w:t>.</w:t>
       </w:r>
@@ -11641,46 +10887,33 @@
           <w:lang w:val="es-CL"/>
         </w:rPr>
       </w:pPr>
-      <w:proofErr w:type="spellStart"/>
       <w:r>
         <w:rPr>
           <w:i/>
           <w:lang w:val="es-CL"/>
         </w:rPr>
-        <w:t>groudID</w:t>
-      </w:r>
-      <w:proofErr w:type="spellEnd"/>
+        <w:t xml:space="preserve">groudID: </w:t>
+      </w:r>
       <w:r>
         <w:rPr>
           <w:i/>
           <w:lang w:val="es-CL"/>
         </w:rPr>
-        <w:t xml:space="preserve">: </w:t>
-      </w:r>
-      <w:proofErr w:type="spellStart"/>
+        <w:t>String</w:t>
+      </w:r>
+      <w:r>
+        <w:rPr>
+          <w:lang w:val="es-CL"/>
+        </w:rPr>
+        <w:t xml:space="preserve"> con un id para el grupo. Las anotaciones </w:t>
+      </w:r>
       <w:r>
         <w:rPr>
           <w:i/>
           <w:lang w:val="es-CL"/>
         </w:rPr>
-        <w:t>String</w:t>
-      </w:r>
-      <w:proofErr w:type="spellEnd"/>
-      <w:r>
-        <w:rPr>
-          <w:lang w:val="es-CL"/>
-        </w:rPr>
-        <w:t xml:space="preserve"> con un id para el grupo. Las anotaciones </w:t>
-      </w:r>
-      <w:proofErr w:type="spellStart"/>
-      <w:r>
-        <w:rPr>
-          <w:i/>
-          <w:lang w:val="es-CL"/>
-        </w:rPr>
         <w:t>NumberToggerInput</w:t>
       </w:r>
-      <w:proofErr w:type="spellEnd"/>
       <w:r>
         <w:rPr>
           <w:lang w:val="es-CL"/>
@@ -11729,14 +10962,12 @@
           <w:tab w:val="left" w:pos="3686"/>
         </w:tabs>
       </w:pPr>
-      <w:proofErr w:type="spellStart"/>
       <w:r>
         <w:rPr>
           <w:i/>
         </w:rPr>
         <w:t>displayName</w:t>
       </w:r>
-      <w:proofErr w:type="spellEnd"/>
       <w:r>
         <w:t>:</w:t>
       </w:r>
@@ -11807,22 +11038,15 @@
       <w:r>
         <w:t xml:space="preserve">Apartado para </w:t>
       </w:r>
-      <w:proofErr w:type="spellStart"/>
       <w:r>
         <w:rPr>
           <w:i/>
         </w:rPr>
         <w:t>NumberToggleInput</w:t>
       </w:r>
-      <w:proofErr w:type="spellEnd"/>
-      <w:r>
-        <w:t xml:space="preserve"> con el mismo </w:t>
-      </w:r>
-      <w:proofErr w:type="spellStart"/>
-      <w:r>
-        <w:t>GroupID</w:t>
-      </w:r>
-      <w:proofErr w:type="spellEnd"/>
+      <w:r>
+        <w:t xml:space="preserve"> con el mismo GroupID</w:t>
+      </w:r>
     </w:p>
     <w:p>
       <w:pPr>
@@ -11834,29 +11058,24 @@
       <w:r>
         <w:t xml:space="preserve">El parámetro configurado en la interfaz recibirá el valor indicado en el </w:t>
       </w:r>
-      <w:proofErr w:type="spellStart"/>
       <w:r>
         <w:rPr>
           <w:i/>
         </w:rPr>
         <w:t>TextField</w:t>
       </w:r>
-      <w:proofErr w:type="spellEnd"/>
       <w:r>
         <w:t xml:space="preserve">. Si este </w:t>
       </w:r>
-      <w:proofErr w:type="spellStart"/>
       <w:r>
         <w:rPr>
           <w:i/>
         </w:rPr>
         <w:t>TextField</w:t>
       </w:r>
-      <w:proofErr w:type="spellEnd"/>
       <w:r>
         <w:t xml:space="preserve"> queda vacío entonces recibirá el valor cero. En cambio, los demás parámetros recibirán el valor </w:t>
       </w:r>
-      <w:proofErr w:type="spellStart"/>
       <w:r>
         <w:rPr>
           <w:i/>
@@ -11869,7 +11088,6 @@
         </w:rPr>
         <w:t>MIN_VALUE</w:t>
       </w:r>
-      <w:proofErr w:type="spellEnd"/>
       <w:r>
         <w:rPr>
           <w:i/>
@@ -11879,34 +11097,109 @@
       <w:r>
         <w:t xml:space="preserve">si el parámetro era de tipo </w:t>
       </w:r>
-      <w:proofErr w:type="spellStart"/>
       <w:r>
         <w:rPr>
           <w:i/>
         </w:rPr>
         <w:t>double</w:t>
       </w:r>
-      <w:proofErr w:type="spellEnd"/>
       <w:r>
         <w:t xml:space="preserve"> o </w:t>
       </w:r>
-      <w:proofErr w:type="spellStart"/>
       <w:r>
         <w:rPr>
           <w:i/>
         </w:rPr>
         <w:t>Double</w:t>
       </w:r>
-      <w:proofErr w:type="spellEnd"/>
-      <w:r>
-        <w:t xml:space="preserve">; o </w:t>
-      </w:r>
-      <w:proofErr w:type="spellStart"/>
-      <w:r>
+      <w:r>
+        <w:t>; o Integer.</w:t>
+      </w:r>
+      <w:r>
+        <w:rPr>
+          <w:i/>
+        </w:rPr>
+        <w:t xml:space="preserve"> </w:t>
+      </w:r>
+      <w:r>
+        <w:rPr>
+          <w:i/>
+        </w:rPr>
+        <w:t>MIN_VALUE</w:t>
+      </w:r>
+      <w:r>
+        <w:t xml:space="preserve"> </w:t>
+      </w:r>
+      <w:r>
+        <w:t xml:space="preserve">si el parámetro era de tipo </w:t>
+      </w:r>
+      <w:r>
+        <w:rPr>
+          <w:i/>
+        </w:rPr>
+        <w:t>int</w:t>
+      </w:r>
+      <w:r>
+        <w:t xml:space="preserve"> o </w:t>
+      </w:r>
+      <w:r>
+        <w:rPr>
+          <w:i/>
+        </w:rPr>
         <w:t>Integer</w:t>
       </w:r>
-      <w:proofErr w:type="spellEnd"/>
-      <w:r>
+      <w:r>
+        <w:t xml:space="preserve">. </w:t>
+      </w:r>
+      <w:r>
+        <w:t>Por ejemplo, en la Ilustración 2</w:t>
+      </w:r>
+      <w:r>
+        <w:t>3</w:t>
+      </w:r>
+      <w:r>
+        <w:t xml:space="preserve">, se observa que el parámetro </w:t>
+      </w:r>
+      <w:r>
+        <w:rPr>
+          <w:i/>
+        </w:rPr>
+        <w:t xml:space="preserve">“Number of iteration without improvement” </w:t>
+      </w:r>
+      <w:r>
+        <w:t>esta activado, pero no contiene un valor, entonces al crear la instancia el constructor va a recibir el valor cero. Pero el parámetro “</w:t>
+      </w:r>
+      <w:r>
+        <w:rPr>
+          <w:i/>
+        </w:rPr>
+        <w:t>Max number of evaluation”,</w:t>
+      </w:r>
+      <w:r>
+        <w:t xml:space="preserve"> al no</w:t>
+      </w:r>
+      <w:r>
+        <w:t xml:space="preserve"> haber sido</w:t>
+      </w:r>
+      <w:r>
+        <w:t xml:space="preserve"> escogido</w:t>
+      </w:r>
+      <w:r>
+        <w:t xml:space="preserve">, </w:t>
+      </w:r>
+      <w:r>
+        <w:t xml:space="preserve"> recibirá el valor </w:t>
+      </w:r>
+      <w:r>
+        <w:rPr>
+          <w:i/>
+        </w:rPr>
+        <w:t>Integer</w:t>
+      </w:r>
+      <w:r>
+        <w:rPr>
+          <w:i/>
+        </w:rPr>
         <w:t>.</w:t>
       </w:r>
       <w:r>
@@ -11922,316 +11215,71 @@
         <w:t>MIN_VALUE</w:t>
       </w:r>
       <w:r>
-        <w:t xml:space="preserve"> </w:t>
-      </w:r>
-      <w:r>
-        <w:t xml:space="preserve">si el parámetro era de tipo </w:t>
-      </w:r>
-      <w:proofErr w:type="spellStart"/>
-      <w:r>
         <w:rPr>
           <w:i/>
         </w:rPr>
-        <w:t>int</w:t>
-      </w:r>
-      <w:proofErr w:type="spellEnd"/>
-      <w:r>
-        <w:t xml:space="preserve"> o </w:t>
-      </w:r>
-      <w:proofErr w:type="spellStart"/>
+        <w:t xml:space="preserve">, </w:t>
+      </w:r>
+      <w:r>
+        <w:t>puesto que este parámetro era de tipo</w:t>
+      </w:r>
       <w:r>
         <w:rPr>
           <w:i/>
         </w:rPr>
+        <w:t xml:space="preserve"> int o </w:t>
+      </w:r>
+      <w:r>
         <w:t>Integer</w:t>
       </w:r>
-      <w:proofErr w:type="spellEnd"/>
-      <w:r>
-        <w:t xml:space="preserve">. </w:t>
-      </w:r>
-      <w:r>
-        <w:t>Por ejemplo, en la Ilustración 2</w:t>
+      <w:r>
+        <w:t>.</w:t>
+      </w:r>
+    </w:p>
+    <w:p>
+      <w:pPr>
+        <w:jc w:val="both"/>
+      </w:pPr>
+    </w:p>
+    <w:p>
+      <w:pPr>
+        <w:jc w:val="both"/>
+      </w:pPr>
+      <w:r>
+        <w:t>En la Ilustración 2</w:t>
+      </w:r>
+      <w:r>
+        <w:t>4</w:t>
+      </w:r>
+      <w:r>
+        <w:t xml:space="preserve"> se puede ver el mismo constructor presentado en la Ilustración 1</w:t>
+      </w:r>
+      <w:r>
+        <w:t>7</w:t>
+      </w:r>
+      <w:r>
+        <w:t xml:space="preserve">, pero modificado para que sus dos últimos parámetros sean usando la anotación </w:t>
+      </w:r>
+      <w:r>
+        <w:rPr>
+          <w:i/>
+        </w:rPr>
+        <w:t xml:space="preserve">NumberToggleInput. </w:t>
+      </w:r>
+      <w:r>
+        <w:t>Como se aprecia en la Ilustración 2</w:t>
       </w:r>
       <w:r>
         <w:t>3</w:t>
       </w:r>
       <w:r>
-        <w:t xml:space="preserve">, se observa que el parámetro </w:t>
+        <w:t>, el</w:t>
       </w:r>
       <w:r>
         <w:rPr>
           <w:i/>
         </w:rPr>
-        <w:t>“</w:t>
-      </w:r>
-      <w:proofErr w:type="spellStart"/>
-      <w:r>
-        <w:rPr>
-          <w:i/>
-        </w:rPr>
-        <w:t>Number</w:t>
-      </w:r>
-      <w:proofErr w:type="spellEnd"/>
-      <w:r>
-        <w:rPr>
-          <w:i/>
-        </w:rPr>
-        <w:t xml:space="preserve"> </w:t>
-      </w:r>
-      <w:proofErr w:type="spellStart"/>
-      <w:r>
-        <w:rPr>
-          <w:i/>
-        </w:rPr>
-        <w:t>of</w:t>
-      </w:r>
-      <w:proofErr w:type="spellEnd"/>
-      <w:r>
-        <w:rPr>
-          <w:i/>
-        </w:rPr>
-        <w:t xml:space="preserve"> </w:t>
-      </w:r>
-      <w:proofErr w:type="spellStart"/>
-      <w:r>
-        <w:rPr>
-          <w:i/>
-        </w:rPr>
-        <w:t>iteration</w:t>
-      </w:r>
-      <w:proofErr w:type="spellEnd"/>
-      <w:r>
-        <w:rPr>
-          <w:i/>
-        </w:rPr>
-        <w:t xml:space="preserve"> </w:t>
-      </w:r>
-      <w:proofErr w:type="spellStart"/>
-      <w:r>
-        <w:rPr>
-          <w:i/>
-        </w:rPr>
-        <w:t>without</w:t>
-      </w:r>
-      <w:proofErr w:type="spellEnd"/>
-      <w:r>
-        <w:rPr>
-          <w:i/>
-        </w:rPr>
-        <w:t xml:space="preserve"> </w:t>
-      </w:r>
-      <w:proofErr w:type="spellStart"/>
-      <w:r>
-        <w:rPr>
-          <w:i/>
-        </w:rPr>
-        <w:t>improvement</w:t>
-      </w:r>
-      <w:proofErr w:type="spellEnd"/>
-      <w:r>
-        <w:rPr>
-          <w:i/>
-        </w:rPr>
-        <w:t xml:space="preserve">” </w:t>
-      </w:r>
-      <w:r>
-        <w:t>esta activado, pero no contiene un valor, entonces al crear la instancia el constructor va a recibir el valor cero. Pero el parámetro “</w:t>
-      </w:r>
-      <w:r>
-        <w:rPr>
-          <w:i/>
-        </w:rPr>
-        <w:t xml:space="preserve">Max </w:t>
-      </w:r>
-      <w:proofErr w:type="spellStart"/>
-      <w:r>
-        <w:rPr>
-          <w:i/>
-        </w:rPr>
-        <w:t>number</w:t>
-      </w:r>
-      <w:proofErr w:type="spellEnd"/>
-      <w:r>
-        <w:rPr>
-          <w:i/>
-        </w:rPr>
-        <w:t xml:space="preserve"> </w:t>
-      </w:r>
-      <w:proofErr w:type="spellStart"/>
-      <w:r>
-        <w:rPr>
-          <w:i/>
-        </w:rPr>
-        <w:t>of</w:t>
-      </w:r>
-      <w:proofErr w:type="spellEnd"/>
-      <w:r>
-        <w:rPr>
-          <w:i/>
-        </w:rPr>
-        <w:t xml:space="preserve"> </w:t>
-      </w:r>
-      <w:proofErr w:type="spellStart"/>
-      <w:r>
-        <w:rPr>
-          <w:i/>
-        </w:rPr>
-        <w:t>evaluation</w:t>
-      </w:r>
-      <w:proofErr w:type="spellEnd"/>
-      <w:r>
-        <w:rPr>
-          <w:i/>
-        </w:rPr>
-        <w:t>”,</w:t>
-      </w:r>
-      <w:r>
-        <w:t xml:space="preserve"> al no</w:t>
-      </w:r>
-      <w:r>
-        <w:t xml:space="preserve"> haber sido</w:t>
-      </w:r>
-      <w:r>
-        <w:t xml:space="preserve"> escogido</w:t>
-      </w:r>
-      <w:r>
-        <w:t xml:space="preserve">, </w:t>
-      </w:r>
-      <w:r>
-        <w:t xml:space="preserve"> recibirá el valor </w:t>
-      </w:r>
-      <w:proofErr w:type="spellStart"/>
-      <w:r>
-        <w:rPr>
-          <w:i/>
-        </w:rPr>
-        <w:t>Integer</w:t>
-      </w:r>
-      <w:proofErr w:type="spellEnd"/>
-      <w:r>
-        <w:rPr>
-          <w:i/>
-        </w:rPr>
-        <w:t>.</w:t>
-      </w:r>
-      <w:bookmarkStart w:id="34" w:name="_GoBack"/>
-      <w:bookmarkEnd w:id="34"/>
-      <w:r>
-        <w:rPr>
-          <w:i/>
-        </w:rPr>
-        <w:t xml:space="preserve"> </w:t>
-      </w:r>
-      <w:r>
-        <w:rPr>
-          <w:i/>
-        </w:rPr>
-        <w:t>MIN_VALUE</w:t>
-      </w:r>
-      <w:r>
-        <w:rPr>
-          <w:i/>
-        </w:rPr>
-        <w:t xml:space="preserve">, </w:t>
-      </w:r>
-      <w:r>
-        <w:t>puesto que este parámetro era de tipo</w:t>
-      </w:r>
-      <w:r>
-        <w:rPr>
-          <w:i/>
-        </w:rPr>
-        <w:t xml:space="preserve"> </w:t>
-      </w:r>
-      <w:proofErr w:type="spellStart"/>
-      <w:r>
-        <w:rPr>
-          <w:i/>
-        </w:rPr>
-        <w:t>int</w:t>
-      </w:r>
-      <w:proofErr w:type="spellEnd"/>
-      <w:r>
-        <w:rPr>
-          <w:i/>
-        </w:rPr>
-        <w:t xml:space="preserve"> o </w:t>
-      </w:r>
-      <w:proofErr w:type="spellStart"/>
-      <w:r>
-        <w:t>Integer</w:t>
-      </w:r>
-      <w:proofErr w:type="spellEnd"/>
-      <w:r>
-        <w:t>.</w:t>
-      </w:r>
-    </w:p>
-    <w:p>
-      <w:pPr>
-        <w:jc w:val="both"/>
-      </w:pPr>
-    </w:p>
-    <w:p>
-      <w:pPr>
-        <w:jc w:val="both"/>
-      </w:pPr>
-      <w:r>
-        <w:t>En la Ilustración 2</w:t>
-      </w:r>
-      <w:r>
-        <w:t>4</w:t>
-      </w:r>
-      <w:r>
-        <w:t xml:space="preserve"> se puede ver el mismo constructor presentado en la Ilustración 1</w:t>
-      </w:r>
-      <w:r>
-        <w:t>7</w:t>
-      </w:r>
-      <w:r>
-        <w:t xml:space="preserve">, pero modificado para que sus dos últimos parámetros sean usando la anotación </w:t>
-      </w:r>
-      <w:proofErr w:type="spellStart"/>
-      <w:r>
-        <w:rPr>
-          <w:i/>
-        </w:rPr>
-        <w:t>NumberToggleInput</w:t>
-      </w:r>
-      <w:proofErr w:type="spellEnd"/>
-      <w:r>
-        <w:rPr>
-          <w:i/>
-        </w:rPr>
-        <w:t xml:space="preserve">. </w:t>
-      </w:r>
-      <w:r>
-        <w:t>Como se aprecia en la Ilustración 2</w:t>
-      </w:r>
-      <w:r>
-        <w:t>3</w:t>
-      </w:r>
-      <w:r>
-        <w:t>, el</w:t>
-      </w:r>
-      <w:r>
-        <w:rPr>
-          <w:i/>
-        </w:rPr>
-        <w:t xml:space="preserve"> </w:t>
-      </w:r>
-      <w:proofErr w:type="spellStart"/>
-      <w:r>
-        <w:rPr>
-          <w:i/>
-        </w:rPr>
-        <w:t>groupID</w:t>
-      </w:r>
-      <w:proofErr w:type="spellEnd"/>
-      <w:r>
-        <w:rPr>
-          <w:i/>
-        </w:rPr>
-        <w:t xml:space="preserve"> </w:t>
+        <w:t xml:space="preserve"> groupID </w:t>
       </w:r>
       <w:r>
         <w:t>es usado para nombrar la sección.</w:t>
@@ -12302,19 +11350,11 @@
       <w:r>
         <w:t xml:space="preserve">, constructor de clase que hereda de registrable y sus metadatos para cada parámetro, modificado para usar la anotación </w:t>
       </w:r>
-      <w:proofErr w:type="spellStart"/>
       <w:r>
         <w:rPr>
           <w:i/>
         </w:rPr>
-        <w:t>NumberToggleInput</w:t>
-      </w:r>
-      <w:proofErr w:type="spellEnd"/>
-      <w:r>
-        <w:rPr>
-          <w:i/>
-        </w:rPr>
-        <w:t xml:space="preserve"> </w:t>
+        <w:t xml:space="preserve">NumberToggleInput </w:t>
       </w:r>
     </w:p>
     <w:p>
@@ -12327,37 +11367,21 @@
       <w:r>
         <w:t xml:space="preserve">En el elemento </w:t>
       </w:r>
-      <w:proofErr w:type="spellStart"/>
       <w:r>
         <w:rPr>
           <w:i/>
         </w:rPr>
-        <w:t>numbersToggle</w:t>
-      </w:r>
-      <w:proofErr w:type="spellEnd"/>
+        <w:t xml:space="preserve">numbersToggle </w:t>
+      </w:r>
+      <w:r>
+        <w:t xml:space="preserve">de la anotación </w:t>
+      </w:r>
       <w:r>
         <w:rPr>
           <w:i/>
         </w:rPr>
-        <w:t xml:space="preserve"> </w:t>
-      </w:r>
-      <w:r>
-        <w:t xml:space="preserve">de la anotación </w:t>
-      </w:r>
-      <w:r>
-        <w:rPr>
-          <w:i/>
-        </w:rPr>
-        <w:t>@</w:t>
-      </w:r>
-      <w:proofErr w:type="spellStart"/>
-      <w:r>
-        <w:rPr>
-          <w:i/>
-        </w:rPr>
-        <w:t>Parameters</w:t>
-      </w:r>
-      <w:proofErr w:type="spellEnd"/>
+        <w:t>@Parameters</w:t>
+      </w:r>
       <w:r>
         <w:t>, las anotaciones que pertenezcan al mismo grupo deben estar continuas. En caso de que esto no se cumpla se lanzara una excepción al momento de ejecutar la aplicación.</w:t>
       </w:r>
@@ -12397,14 +11421,12 @@
       <w:r>
         <w:t xml:space="preserve">Esta interfaz declara un único método llamado </w:t>
       </w:r>
-      <w:proofErr w:type="spellStart"/>
       <w:r>
         <w:rPr>
           <w:i/>
         </w:rPr>
         <w:t>build</w:t>
       </w:r>
-      <w:proofErr w:type="spellEnd"/>
       <w:r>
         <w:rPr>
           <w:i/>
@@ -12437,33 +11459,8 @@
           <w:shd w:val="clear" w:color="auto" w:fill="E8F2FE"/>
           <w:lang w:val="en-US" w:eastAsia="en-US"/>
         </w:rPr>
-        <w:t xml:space="preserve">Algorithm&lt;?&gt; </w:t>
-      </w:r>
-      <w:proofErr w:type="gramStart"/>
-      <w:r>
-        <w:rPr>
-          <w:rFonts w:ascii="Consolas" w:eastAsiaTheme="minorHAnsi" w:hAnsi="Consolas" w:cs="Consolas"/>
-          <w:color w:val="000000"/>
-          <w:sz w:val="20"/>
-          <w:szCs w:val="20"/>
-          <w:shd w:val="clear" w:color="auto" w:fill="E8F2FE"/>
-          <w:lang w:val="en-US" w:eastAsia="en-US"/>
-        </w:rPr>
-        <w:t>build(</w:t>
-      </w:r>
-      <w:proofErr w:type="gramEnd"/>
-      <w:r>
-        <w:rPr>
-          <w:rFonts w:ascii="Consolas" w:eastAsiaTheme="minorHAnsi" w:hAnsi="Consolas" w:cs="Consolas"/>
-          <w:color w:val="000000"/>
-          <w:sz w:val="20"/>
-          <w:szCs w:val="20"/>
-          <w:shd w:val="clear" w:color="auto" w:fill="E8F2FE"/>
-          <w:lang w:val="en-US" w:eastAsia="en-US"/>
-        </w:rPr>
-        <w:t xml:space="preserve">String </w:t>
-      </w:r>
-      <w:proofErr w:type="spellStart"/>
+        <w:t xml:space="preserve">Algorithm&lt;?&gt; build(String </w:t>
+      </w:r>
       <w:r>
         <w:rPr>
           <w:rFonts w:ascii="Consolas" w:eastAsiaTheme="minorHAnsi" w:hAnsi="Consolas" w:cs="Consolas"/>
@@ -12475,7 +11472,6 @@
         </w:rPr>
         <w:t>inpPath</w:t>
       </w:r>
-      <w:proofErr w:type="spellEnd"/>
       <w:r>
         <w:rPr>
           <w:rFonts w:ascii="Consolas" w:eastAsiaTheme="minorHAnsi" w:hAnsi="Consolas" w:cs="Consolas"/>
@@ -12529,21 +11525,7 @@
         <w:rPr>
           <w:i/>
         </w:rPr>
-        <w:t xml:space="preserve">Java </w:t>
-      </w:r>
-      <w:proofErr w:type="spellStart"/>
-      <w:r>
-        <w:rPr>
-          <w:i/>
-        </w:rPr>
-        <w:t>Reflection</w:t>
-      </w:r>
-      <w:proofErr w:type="spellEnd"/>
-      <w:r>
-        <w:rPr>
-          <w:i/>
-        </w:rPr>
-        <w:t xml:space="preserve"> API</w:t>
+        <w:t>Java Reflection API</w:t>
       </w:r>
       <w:r>
         <w:t xml:space="preserve">. Este análisis consistirá en escanear </w:t>
@@ -12568,21 +11550,7 @@
         <w:rPr>
           <w:i/>
         </w:rPr>
-        <w:t>@</w:t>
-      </w:r>
-      <w:proofErr w:type="spellStart"/>
-      <w:r>
-        <w:rPr>
-          <w:i/>
-        </w:rPr>
-        <w:t>NewProblem</w:t>
-      </w:r>
-      <w:proofErr w:type="spellEnd"/>
-      <w:r>
-        <w:rPr>
-          <w:i/>
-        </w:rPr>
-        <w:t>.</w:t>
+        <w:t>@NewProblem.</w:t>
       </w:r>
     </w:p>
     <w:p>
@@ -12605,14 +11573,12 @@
         </w:rPr>
         <w:t>@</w:t>
       </w:r>
-      <w:proofErr w:type="spellStart"/>
       <w:r>
         <w:rPr>
           <w:i/>
         </w:rPr>
         <w:t>Parameters</w:t>
       </w:r>
-      <w:proofErr w:type="spellEnd"/>
       <w:r>
         <w:t>.</w:t>
       </w:r>
@@ -12643,14 +11609,12 @@
           <w:numId w:val="12"/>
         </w:numPr>
       </w:pPr>
-      <w:proofErr w:type="spellStart"/>
       <w:r>
         <w:rPr>
           <w:i/>
         </w:rPr>
         <w:t>Object</w:t>
       </w:r>
-      <w:proofErr w:type="spellEnd"/>
       <w:r>
         <w:rPr>
           <w:i/>
@@ -12661,13 +11625,8 @@
         <w:t>Usado para inyectar los operadores. Estos después pueden ser casteados a su tipo correcto.</w:t>
       </w:r>
       <w:r>
-        <w:t xml:space="preserve"> La anotación correspondiente es @</w:t>
-      </w:r>
-      <w:proofErr w:type="spellStart"/>
-      <w:r>
-        <w:t>OperatorInput</w:t>
-      </w:r>
-      <w:proofErr w:type="spellEnd"/>
+        <w:t xml:space="preserve"> La anotación correspondiente es @OperatorInput</w:t>
+      </w:r>
     </w:p>
     <w:p>
       <w:pPr>
@@ -12693,13 +11652,8 @@
         <w:t>Usados cuando el problema requiere información adicional que se encuentra en un archivo diferente.</w:t>
       </w:r>
       <w:r>
-        <w:t xml:space="preserve"> La anotación correspondiente es @</w:t>
-      </w:r>
-      <w:proofErr w:type="spellStart"/>
-      <w:r>
-        <w:t>FileInput</w:t>
-      </w:r>
-      <w:proofErr w:type="spellEnd"/>
+        <w:t xml:space="preserve"> La anotación correspondiente es @FileInput</w:t>
+      </w:r>
     </w:p>
     <w:p>
       <w:pPr>
@@ -12709,47 +11663,39 @@
           <w:numId w:val="12"/>
         </w:numPr>
       </w:pPr>
-      <w:proofErr w:type="spellStart"/>
       <w:r>
         <w:rPr>
           <w:i/>
         </w:rPr>
         <w:t>int</w:t>
       </w:r>
-      <w:proofErr w:type="spellEnd"/>
       <w:r>
         <w:t xml:space="preserve">, </w:t>
       </w:r>
-      <w:proofErr w:type="spellStart"/>
       <w:r>
         <w:rPr>
           <w:i/>
         </w:rPr>
         <w:t>Integer</w:t>
       </w:r>
-      <w:proofErr w:type="spellEnd"/>
       <w:r>
         <w:t xml:space="preserve">, </w:t>
       </w:r>
-      <w:proofErr w:type="spellStart"/>
       <w:r>
         <w:rPr>
           <w:i/>
         </w:rPr>
         <w:t>double</w:t>
       </w:r>
-      <w:proofErr w:type="spellEnd"/>
       <w:r>
         <w:t xml:space="preserve"> o </w:t>
       </w:r>
-      <w:proofErr w:type="spellStart"/>
       <w:r>
         <w:rPr>
           <w:i/>
         </w:rPr>
         <w:t>Double</w:t>
       </w:r>
-      <w:proofErr w:type="spellEnd"/>
       <w:r>
         <w:rPr>
           <w:i/>
@@ -12760,23 +11706,7 @@
         <w:t>Usado generalmente para configurar valores en el algoritmo o si el problema requiere otros valores que no fueron solicitados en al crear los operadores.</w:t>
       </w:r>
       <w:r>
-        <w:t xml:space="preserve"> Las anotaciones correspondientes son @</w:t>
-      </w:r>
-      <w:proofErr w:type="spellStart"/>
-      <w:r>
-        <w:t>NumberInput</w:t>
-      </w:r>
-      <w:proofErr w:type="spellEnd"/>
-      <w:r>
-        <w:t xml:space="preserve"> y @</w:t>
-      </w:r>
-      <w:proofErr w:type="spellStart"/>
-      <w:r>
-        <w:t>NumberToggleInput</w:t>
-      </w:r>
-      <w:proofErr w:type="spellEnd"/>
-      <w:r>
-        <w:t>.</w:t>
+        <w:t xml:space="preserve"> Las anotaciones correspondientes son @NumberInput y @NumberToggleInput.</w:t>
       </w:r>
     </w:p>
     <w:p>
@@ -12788,15 +11718,7 @@
         </w:numPr>
       </w:pPr>
       <w:r>
-        <w:t>El constructor debe solicitar la misma cantidad de parámetros que las descritas en la anotación @</w:t>
-      </w:r>
-      <w:proofErr w:type="spellStart"/>
-      <w:r>
-        <w:t>Parameters</w:t>
-      </w:r>
-      <w:proofErr w:type="spellEnd"/>
-      <w:r>
-        <w:t>.</w:t>
+        <w:t>El constructor debe solicitar la misma cantidad de parámetros que las descritas en la anotación @Parameters.</w:t>
       </w:r>
     </w:p>
     <w:p>
@@ -12832,16 +11754,8 @@
         <w:rPr>
           <w:i/>
         </w:rPr>
-        <w:t>@</w:t>
-      </w:r>
-      <w:proofErr w:type="spellStart"/>
-      <w:r>
-        <w:rPr>
-          <w:i/>
-        </w:rPr>
-        <w:t>OperatorInput</w:t>
-      </w:r>
-      <w:proofErr w:type="spellEnd"/>
+        <w:t>@OperatorInput</w:t>
+      </w:r>
     </w:p>
     <w:p>
       <w:pPr>
@@ -12858,16 +11772,8 @@
         <w:rPr>
           <w:i/>
         </w:rPr>
-        <w:t>@</w:t>
-      </w:r>
-      <w:proofErr w:type="spellStart"/>
-      <w:r>
-        <w:rPr>
-          <w:i/>
-        </w:rPr>
-        <w:t>FileInput</w:t>
-      </w:r>
-      <w:proofErr w:type="spellEnd"/>
+        <w:t>@FileInput</w:t>
+      </w:r>
     </w:p>
     <w:p>
       <w:pPr>
@@ -12884,16 +11790,8 @@
         <w:rPr>
           <w:i/>
         </w:rPr>
-        <w:t>@</w:t>
-      </w:r>
-      <w:proofErr w:type="spellStart"/>
-      <w:r>
-        <w:rPr>
-          <w:i/>
-        </w:rPr>
-        <w:t>NumberInput</w:t>
-      </w:r>
-      <w:proofErr w:type="spellEnd"/>
+        <w:t>@NumberInput</w:t>
+      </w:r>
     </w:p>
     <w:p>
       <w:pPr>
@@ -12906,28 +11804,24 @@
       <w:r>
         <w:t>Parámetros descritos por @</w:t>
       </w:r>
-      <w:proofErr w:type="spellStart"/>
       <w:r>
         <w:rPr>
           <w:i/>
         </w:rPr>
         <w:t>NumberToggleInput</w:t>
       </w:r>
-      <w:proofErr w:type="spellEnd"/>
     </w:p>
     <w:p/>
     <w:p>
       <w:r>
         <w:t xml:space="preserve">Una vez que se haya configurado el problema a través de la interfaz se creará la instancia de la clase que hereda de registrable y se llamara a su método </w:t>
       </w:r>
-      <w:proofErr w:type="spellStart"/>
       <w:r>
         <w:rPr>
           <w:i/>
         </w:rPr>
         <w:t>build</w:t>
       </w:r>
-      <w:proofErr w:type="spellEnd"/>
       <w:r>
         <w:t>, para crear el algoritmo y comenzar su ejecución.</w:t>
       </w:r>
@@ -12935,15 +11829,7 @@
     <w:p/>
     <w:p>
       <w:r>
-        <w:t xml:space="preserve">La estructura de datos en la que guardar la clase Registrable se encuentra en la clase </w:t>
-      </w:r>
-      <w:proofErr w:type="spellStart"/>
-      <w:r>
-        <w:t>ProblemRegistrar</w:t>
-      </w:r>
-      <w:proofErr w:type="spellEnd"/>
-      <w:r>
-        <w:t>.</w:t>
+        <w:t>La estructura de datos en la que guardar la clase Registrable se encuentra en la clase ProblemRegistrar.</w:t>
       </w:r>
     </w:p>
     <w:p/>
@@ -13059,15 +11945,7 @@
         <w:jc w:val="both"/>
       </w:pPr>
       <w:r>
-        <w:t xml:space="preserve">A continuación se muestra la matriz de trazado de Requisitos de Software vs. Módulos. Cabe señalar que producto de las modificaciones que los módulos han sufrido desde el comienzo del proyecto, la numeración de los mismos en </w:t>
-      </w:r>
-      <w:proofErr w:type="spellStart"/>
-      <w:r>
-        <w:t>ReqAdmin</w:t>
-      </w:r>
-      <w:proofErr w:type="spellEnd"/>
-      <w:r>
-        <w:t xml:space="preserve"> difiere de la empleada en éste documento. Es por esto que se adjunta una tabla mostrando las equivalencias entre ambas notaciones.</w:t>
+        <w:t>A continuación se muestra la matriz de trazado de Requisitos de Software vs. Módulos. Cabe señalar que producto de las modificaciones que los módulos han sufrido desde el comienzo del proyecto, la numeración de los mismos en ReqAdmin difiere de la empleada en éste documento. Es por esto que se adjunta una tabla mostrando las equivalencias entre ambas notaciones.</w:t>
       </w:r>
     </w:p>
     <w:p>
@@ -24499,6 +23377,119 @@
     </w:lvl>
   </w:abstractNum>
   <w:abstractNum w:abstractNumId="8" w15:restartNumberingAfterBreak="0">
+    <w:nsid w:val="45FE7230"/>
+    <w:multiLevelType w:val="hybridMultilevel"/>
+    <w:tmpl w:val="EB8024D0"/>
+    <w:lvl w:ilvl="0" w:tplc="340A0001">
+      <w:start w:val="1"/>
+      <w:numFmt w:val="bullet"/>
+      <w:lvlText w:val=""/>
+      <w:lvlJc w:val="left"/>
+      <w:pPr>
+        <w:ind w:left="720" w:hanging="360"/>
+      </w:pPr>
+      <w:rPr>
+        <w:rFonts w:ascii="Symbol" w:hAnsi="Symbol" w:hint="default"/>
+      </w:rPr>
+    </w:lvl>
+    <w:lvl w:ilvl="1" w:tplc="340A0003" w:tentative="1">
+      <w:start w:val="1"/>
+      <w:numFmt w:val="bullet"/>
+      <w:lvlText w:val="o"/>
+      <w:lvlJc w:val="left"/>
+      <w:pPr>
+        <w:ind w:left="1440" w:hanging="360"/>
+      </w:pPr>
+      <w:rPr>
+        <w:rFonts w:ascii="Courier New" w:hAnsi="Courier New" w:cs="Courier New" w:hint="default"/>
+      </w:rPr>
+    </w:lvl>
+    <w:lvl w:ilvl="2" w:tplc="340A0005" w:tentative="1">
+      <w:start w:val="1"/>
+      <w:numFmt w:val="bullet"/>
+      <w:lvlText w:val=""/>
+      <w:lvlJc w:val="left"/>
+      <w:pPr>
+        <w:ind w:left="2160" w:hanging="360"/>
+      </w:pPr>
+      <w:rPr>
+        <w:rFonts w:ascii="Wingdings" w:hAnsi="Wingdings" w:hint="default"/>
+      </w:rPr>
+    </w:lvl>
+    <w:lvl w:ilvl="3" w:tplc="340A0001" w:tentative="1">
+      <w:start w:val="1"/>
+      <w:numFmt w:val="bullet"/>
+      <w:lvlText w:val=""/>
+      <w:lvlJc w:val="left"/>
+      <w:pPr>
+        <w:ind w:left="2880" w:hanging="360"/>
+      </w:pPr>
+      <w:rPr>
+        <w:rFonts w:ascii="Symbol" w:hAnsi="Symbol" w:hint="default"/>
+      </w:rPr>
+    </w:lvl>
+    <w:lvl w:ilvl="4" w:tplc="340A0003" w:tentative="1">
+      <w:start w:val="1"/>
+      <w:numFmt w:val="bullet"/>
+      <w:lvlText w:val="o"/>
+      <w:lvlJc w:val="left"/>
+      <w:pPr>
+        <w:ind w:left="3600" w:hanging="360"/>
+      </w:pPr>
+      <w:rPr>
+        <w:rFonts w:ascii="Courier New" w:hAnsi="Courier New" w:cs="Courier New" w:hint="default"/>
+      </w:rPr>
+    </w:lvl>
+    <w:lvl w:ilvl="5" w:tplc="340A0005" w:tentative="1">
+      <w:start w:val="1"/>
+      <w:numFmt w:val="bullet"/>
+      <w:lvlText w:val=""/>
+      <w:lvlJc w:val="left"/>
+      <w:pPr>
+        <w:ind w:left="4320" w:hanging="360"/>
+      </w:pPr>
+      <w:rPr>
+        <w:rFonts w:ascii="Wingdings" w:hAnsi="Wingdings" w:hint="default"/>
+      </w:rPr>
+    </w:lvl>
+    <w:lvl w:ilvl="6" w:tplc="340A0001" w:tentative="1">
+      <w:start w:val="1"/>
+      <w:numFmt w:val="bullet"/>
+      <w:lvlText w:val=""/>
+      <w:lvlJc w:val="left"/>
+      <w:pPr>
+        <w:ind w:left="5040" w:hanging="360"/>
+      </w:pPr>
+      <w:rPr>
+        <w:rFonts w:ascii="Symbol" w:hAnsi="Symbol" w:hint="default"/>
+      </w:rPr>
+    </w:lvl>
+    <w:lvl w:ilvl="7" w:tplc="340A0003" w:tentative="1">
+      <w:start w:val="1"/>
+      <w:numFmt w:val="bullet"/>
+      <w:lvlText w:val="o"/>
+      <w:lvlJc w:val="left"/>
+      <w:pPr>
+        <w:ind w:left="5760" w:hanging="360"/>
+      </w:pPr>
+      <w:rPr>
+        <w:rFonts w:ascii="Courier New" w:hAnsi="Courier New" w:cs="Courier New" w:hint="default"/>
+      </w:rPr>
+    </w:lvl>
+    <w:lvl w:ilvl="8" w:tplc="340A0005" w:tentative="1">
+      <w:start w:val="1"/>
+      <w:numFmt w:val="bullet"/>
+      <w:lvlText w:val=""/>
+      <w:lvlJc w:val="left"/>
+      <w:pPr>
+        <w:ind w:left="6480" w:hanging="360"/>
+      </w:pPr>
+      <w:rPr>
+        <w:rFonts w:ascii="Wingdings" w:hAnsi="Wingdings" w:hint="default"/>
+      </w:rPr>
+    </w:lvl>
+  </w:abstractNum>
+  <w:abstractNum w:abstractNumId="9" w15:restartNumberingAfterBreak="0">
     <w:nsid w:val="4AC82FA8"/>
     <w:multiLevelType w:val="hybridMultilevel"/>
     <w:tmpl w:val="DD2C8EBC"/>
@@ -24584,7 +23575,7 @@
       </w:pPr>
     </w:lvl>
   </w:abstractNum>
-  <w:abstractNum w:abstractNumId="9" w15:restartNumberingAfterBreak="0">
+  <w:abstractNum w:abstractNumId="10" w15:restartNumberingAfterBreak="0">
     <w:nsid w:val="579405C1"/>
     <w:multiLevelType w:val="hybridMultilevel"/>
     <w:tmpl w:val="B46C420A"/>
@@ -24697,7 +23688,7 @@
       </w:rPr>
     </w:lvl>
   </w:abstractNum>
-  <w:abstractNum w:abstractNumId="10" w15:restartNumberingAfterBreak="0">
+  <w:abstractNum w:abstractNumId="11" w15:restartNumberingAfterBreak="0">
     <w:nsid w:val="5CE91B29"/>
     <w:multiLevelType w:val="hybridMultilevel"/>
     <w:tmpl w:val="5914DE10"/>
@@ -24810,7 +23801,7 @@
       </w:rPr>
     </w:lvl>
   </w:abstractNum>
-  <w:abstractNum w:abstractNumId="11" w15:restartNumberingAfterBreak="0">
+  <w:abstractNum w:abstractNumId="12" w15:restartNumberingAfterBreak="0">
     <w:nsid w:val="704B3C9D"/>
     <w:multiLevelType w:val="hybridMultilevel"/>
     <w:tmpl w:val="D116C144"/>
@@ -24899,7 +23890,7 @@
       </w:pPr>
     </w:lvl>
   </w:abstractNum>
-  <w:abstractNum w:abstractNumId="12" w15:restartNumberingAfterBreak="0">
+  <w:abstractNum w:abstractNumId="13" w15:restartNumberingAfterBreak="0">
     <w:nsid w:val="77973C19"/>
     <w:multiLevelType w:val="hybridMultilevel"/>
     <w:tmpl w:val="829E83F2"/>
@@ -25022,22 +24013,22 @@
     <w:abstractNumId w:val="2"/>
   </w:num>
   <w:num w:numId="4">
-    <w:abstractNumId w:val="9"/>
+    <w:abstractNumId w:val="10"/>
   </w:num>
   <w:num w:numId="5">
     <w:abstractNumId w:val="4"/>
   </w:num>
   <w:num w:numId="6">
-    <w:abstractNumId w:val="10"/>
+    <w:abstractNumId w:val="11"/>
   </w:num>
   <w:num w:numId="7">
-    <w:abstractNumId w:val="11"/>
+    <w:abstractNumId w:val="12"/>
   </w:num>
   <w:num w:numId="8">
     <w:abstractNumId w:val="5"/>
   </w:num>
   <w:num w:numId="9">
-    <w:abstractNumId w:val="12"/>
+    <w:abstractNumId w:val="13"/>
   </w:num>
   <w:num w:numId="10">
     <w:abstractNumId w:val="0"/>
@@ -25049,6 +24040,9 @@
     <w:abstractNumId w:val="6"/>
   </w:num>
   <w:num w:numId="13">
+    <w:abstractNumId w:val="9"/>
+  </w:num>
+  <w:num w:numId="14">
     <w:abstractNumId w:val="8"/>
   </w:num>
   <w:numIdMacAtCleanup w:val="13"/>
@@ -25072,7 +24066,7 @@
       </w:pPr>
     </w:pPrDefault>
   </w:docDefaults>
-  <w:latentStyles w:defLockedState="0" w:defUIPriority="99" w:defSemiHidden="0" w:defUnhideWhenUsed="0" w:defQFormat="0" w:count="375">
+  <w:latentStyles w:defLockedState="0" w:defUIPriority="99" w:defSemiHidden="0" w:defUnhideWhenUsed="0" w:defQFormat="0" w:count="377">
     <w:lsdException w:name="Normal" w:uiPriority="0" w:qFormat="1"/>
     <w:lsdException w:name="heading 1" w:uiPriority="0" w:qFormat="1"/>
     <w:lsdException w:name="heading 2" w:semiHidden="1" w:uiPriority="9" w:unhideWhenUsed="1" w:qFormat="1"/>
@@ -25178,7 +24172,6 @@
     <w:lsdException w:name="HTML Sample" w:semiHidden="1" w:unhideWhenUsed="1"/>
     <w:lsdException w:name="HTML Typewriter" w:semiHidden="1" w:unhideWhenUsed="1"/>
     <w:lsdException w:name="HTML Variable" w:semiHidden="1" w:unhideWhenUsed="1"/>
-    <w:lsdException w:name="Normal Table" w:semiHidden="1" w:unhideWhenUsed="1"/>
     <w:lsdException w:name="annotation subject" w:semiHidden="1" w:unhideWhenUsed="1"/>
     <w:lsdException w:name="No List" w:semiHidden="1" w:unhideWhenUsed="1"/>
     <w:lsdException w:name="Outline List 1" w:semiHidden="1" w:unhideWhenUsed="1"/>
@@ -25224,11 +24217,9 @@
     <w:lsdException w:name="Table Subtle 1" w:semiHidden="1" w:unhideWhenUsed="1"/>
     <w:lsdException w:name="Table Subtle 2" w:semiHidden="1" w:unhideWhenUsed="1"/>
     <w:lsdException w:name="Table Web 1" w:semiHidden="1" w:unhideWhenUsed="1"/>
-    <w:lsdException w:name="Table Web 2" w:semiHidden="1" w:unhideWhenUsed="1"/>
     <w:lsdException w:name="Table Web 3" w:semiHidden="1" w:unhideWhenUsed="1"/>
     <w:lsdException w:name="Balloon Text" w:semiHidden="1" w:unhideWhenUsed="1"/>
     <w:lsdException w:name="Table Grid" w:uiPriority="59"/>
-    <w:lsdException w:name="Table Theme" w:semiHidden="1" w:unhideWhenUsed="1"/>
     <w:lsdException w:name="Placeholder Text" w:semiHidden="1"/>
     <w:lsdException w:name="No Spacing" w:uiPriority="1" w:qFormat="1"/>
     <w:lsdException w:name="Light Shading" w:uiPriority="60"/>
@@ -25439,6 +24430,8 @@
     <w:lsdException w:name="Smart Hyperlink" w:semiHidden="1" w:unhideWhenUsed="1"/>
     <w:lsdException w:name="Hashtag" w:semiHidden="1" w:unhideWhenUsed="1"/>
     <w:lsdException w:name="Unresolved Mention" w:semiHidden="1" w:unhideWhenUsed="1"/>
+    <w:lsdException w:name="Smart Link" w:semiHidden="1" w:unhideWhenUsed="1"/>
+    <w:lsdException w:name="Smart Link Error" w:semiHidden="1" w:unhideWhenUsed="1"/>
   </w:latentStyles>
   <w:style w:type="paragraph" w:default="1" w:styleId="Normal">
     <w:name w:val="Normal"/>
@@ -26739,7 +25732,7 @@
 </file>
 
 <file path=customXml/itemProps1.xml><?xml version="1.0" encoding="utf-8"?>
-<ds:datastoreItem xmlns:ds="http://schemas.openxmlformats.org/officeDocument/2006/customXml" ds:itemID="{882D8728-0EC6-4D72-85A1-F5B71ADD404A}">
+<ds:datastoreItem xmlns:ds="http://schemas.openxmlformats.org/officeDocument/2006/customXml" ds:itemID="{949113B7-3A15-4391-BDE9-9E97F574A49B}">
   <ds:schemaRefs>
     <ds:schemaRef ds:uri="http://schemas.openxmlformats.org/officeDocument/2006/bibliography"/>
   </ds:schemaRefs>

</xml_diff>

<commit_message>
Added experiments, fix errors, modified class hierarchy of solution
- Adapted code to use with Experiment
- Add multiobjective problem VanzylOriginal (PumpScheduling)
- Fix error NSGAII reproduction method
- Add a AbstrasctGenericSolution superclass to IntegerSolution
- Modified custom callback to use Generics
- Modified ConfigurationDynamicWindow and his controller to use Generics
- Modified "documento de memoria"
</commit_message>
<xml_diff>
--- a/documentacion/Documento de diseño.docx
+++ b/documentacion/Documento de diseño.docx
@@ -10487,8 +10487,127 @@
       </w:r>
     </w:p>
     <w:p>
-      <w:r>
-        <w:t xml:space="preserve">Si el TextField donde se muestra la ruta esta vacío, es decir, </w:t>
+      <w:pPr>
+        <w:pStyle w:val="Prrafodelista"/>
+        <w:numPr>
+          <w:ilvl w:val="0"/>
+          <w:numId w:val="9"/>
+        </w:numPr>
+      </w:pPr>
+      <w:r>
+        <w:rPr>
+          <w:i/>
+          <w:iCs/>
+        </w:rPr>
+        <w:t>type</w:t>
+      </w:r>
+      <w:r>
+        <w:t xml:space="preserve">: </w:t>
+      </w:r>
+      <w:r>
+        <w:t xml:space="preserve">Indica el modo en que se abrirá el </w:t>
+      </w:r>
+      <w:r>
+        <w:rPr>
+          <w:i/>
+          <w:iCs/>
+        </w:rPr>
+        <w:t>FileChooser</w:t>
+      </w:r>
+      <w:r>
+        <w:t xml:space="preserve">. </w:t>
+      </w:r>
+      <w:r>
+        <w:t xml:space="preserve">Este elemento recibe un enumerado del tipo </w:t>
+      </w:r>
+      <w:r>
+        <w:rPr>
+          <w:i/>
+          <w:iCs/>
+        </w:rPr>
+        <w:t>FileType</w:t>
+      </w:r>
+      <w:r>
+        <w:t xml:space="preserve">, los cuales son </w:t>
+      </w:r>
+      <w:r>
+        <w:rPr>
+          <w:i/>
+          <w:iCs/>
+        </w:rPr>
+        <w:t>FileType</w:t>
+      </w:r>
+      <w:r>
+        <w:rPr>
+          <w:i/>
+          <w:iCs/>
+        </w:rPr>
+        <w:t>.O</w:t>
+      </w:r>
+      <w:r>
+        <w:t>PEN</w:t>
+      </w:r>
+      <w:r>
+        <w:rPr>
+          <w:i/>
+          <w:iCs/>
+        </w:rPr>
+        <w:t xml:space="preserve"> </w:t>
+      </w:r>
+      <w:r>
+        <w:t xml:space="preserve">y </w:t>
+      </w:r>
+      <w:r>
+        <w:rPr>
+          <w:i/>
+          <w:iCs/>
+        </w:rPr>
+        <w:t>FileType</w:t>
+      </w:r>
+      <w:r>
+        <w:rPr>
+          <w:i/>
+          <w:iCs/>
+        </w:rPr>
+        <w:t>.SAVE</w:t>
+      </w:r>
+      <w:r>
+        <w:t>.</w:t>
+      </w:r>
+      <w:r>
+        <w:t xml:space="preserve"> La opción por defecto es </w:t>
+      </w:r>
+      <w:r>
+        <w:rPr>
+          <w:i/>
+          <w:iCs/>
+        </w:rPr>
+        <w:t>FileType.O</w:t>
+      </w:r>
+      <w:r>
+        <w:t>PEN</w:t>
+      </w:r>
+      <w:r>
+        <w:t>.</w:t>
+      </w:r>
+      <w:bookmarkStart w:id="34" w:name="_GoBack"/>
+      <w:bookmarkEnd w:id="34"/>
+    </w:p>
+    <w:p>
+      <w:pPr>
+        <w:pStyle w:val="Prrafodelista"/>
+        <w:ind w:left="780"/>
+      </w:pPr>
+    </w:p>
+    <w:p>
+      <w:r>
+        <w:t xml:space="preserve">Si el TextField donde se muestra la ruta </w:t>
+      </w:r>
+      <w:r>
+        <w:t>este vacío</w:t>
+      </w:r>
+      <w:r>
+        <w:t xml:space="preserve">, es decir, </w:t>
       </w:r>
       <w:r>
         <w:t>no se</w:t>
@@ -10891,6 +11010,7 @@
           <w:i/>
           <w:lang w:val="es-CL"/>
         </w:rPr>
+        <w:lastRenderedPageBreak/>
         <w:t xml:space="preserve">groudID: </w:t>
       </w:r>
       <w:r>
@@ -10982,7 +11102,6 @@
         <w:rPr>
           <w:noProof/>
         </w:rPr>
-        <w:lastRenderedPageBreak/>
         <w:drawing>
           <wp:inline distT="0" distB="0" distL="0" distR="0" wp14:anchorId="11DBC9B1" wp14:editId="1C996BE7">
             <wp:extent cx="5613400" cy="977265"/>
@@ -11418,6 +11537,7 @@
     <w:p/>
     <w:p>
       <w:r>
+        <w:lastRenderedPageBreak/>
         <w:t xml:space="preserve">Esta interfaz declara un único método llamado </w:t>
       </w:r>
       <w:r>
@@ -11517,7 +11637,6 @@
     </w:p>
     <w:p>
       <w:r>
-        <w:lastRenderedPageBreak/>
         <w:t xml:space="preserve">Las clases de los objetos que implementen esta interfaz deben ser guardados en una estructura de datos, la cual será recorrida cuando se inicie la ejecución del programa y analizada usando la </w:t>
       </w:r>
       <w:r>
@@ -11842,8 +11961,6 @@
       <w:r>
         <w:t>encontrará</w:t>
       </w:r>
-      <w:bookmarkStart w:id="34" w:name="_GoBack"/>
-      <w:bookmarkEnd w:id="34"/>
       <w:r>
         <w:t xml:space="preserve"> en la clase </w:t>
       </w:r>
@@ -23933,7 +24050,7 @@
   <w:abstractNum w:abstractNumId="13" w15:restartNumberingAfterBreak="0">
     <w:nsid w:val="77973C19"/>
     <w:multiLevelType w:val="hybridMultilevel"/>
-    <w:tmpl w:val="829E83F2"/>
+    <w:tmpl w:val="E03AA5C6"/>
     <w:lvl w:ilvl="0" w:tplc="340A0001">
       <w:start w:val="1"/>
       <w:numFmt w:val="bullet"/>
@@ -25775,7 +25892,7 @@
 </file>
 
 <file path=customXml/itemProps1.xml><?xml version="1.0" encoding="utf-8"?>
-<ds:datastoreItem xmlns:ds="http://schemas.openxmlformats.org/officeDocument/2006/customXml" ds:itemID="{5727B5F3-AC11-47F1-B3BC-4E19CCCC5221}">
+<ds:datastoreItem xmlns:ds="http://schemas.openxmlformats.org/officeDocument/2006/customXml" ds:itemID="{C4A74FC3-F3E5-4543-9C72-885DCE0A9063}">
   <ds:schemaRefs>
     <ds:schemaRef ds:uri="http://schemas.openxmlformats.org/officeDocument/2006/bibliography"/>
   </ds:schemaRefs>

</xml_diff>

<commit_message>
Modified diagrams and class name
</commit_message>
<xml_diff>
--- a/documentacion/Documento de diseño.docx
+++ b/documentacion/Documento de diseño.docx
@@ -80,7 +80,7 @@
                           </a:ln>
                           <a:extLst>
                             <a:ext uri="{53640926-AAD7-44d8-BBD7-CCE9431645EC}">
-                              <a14:shadowObscured xmlns:a14="http://schemas.microsoft.com/office/drawing/2010/main" xmlns:w="http://schemas.openxmlformats.org/wordprocessingml/2006/main" xmlns:w10="urn:schemas-microsoft-com:office:word" xmlns:v="urn:schemas-microsoft-com:vml" xmlns:o="urn:schemas-microsoft-com:office:office" xmlns:mv="urn:schemas-microsoft-com:mac:vml" xmlns:mo="http://schemas.microsoft.com/office/mac/office/2008/main" xmlns=""/>
+                              <a14:shadowObscured xmlns="" xmlns:mo="http://schemas.microsoft.com/office/mac/office/2008/main" xmlns:mv="urn:schemas-microsoft-com:mac:vml" xmlns:o="urn:schemas-microsoft-com:office:office" xmlns:v="urn:schemas-microsoft-com:vml" xmlns:w10="urn:schemas-microsoft-com:office:word" xmlns:w="http://schemas.openxmlformats.org/wordprocessingml/2006/main" xmlns:a14="http://schemas.microsoft.com/office/drawing/2010/main"/>
                             </a:ext>
                           </a:extLst>
                         </pic:spPr>
@@ -2089,15 +2089,7 @@
               <w:rPr>
                 <w:rFonts w:ascii="Arial" w:hAnsi="Arial" w:cs="Arial"/>
               </w:rPr>
-              <w:t>Cambio en diseño de interfaces</w:t>
-            </w:r>
-            <w:bookmarkStart w:id="3" w:name="_GoBack"/>
-            <w:bookmarkEnd w:id="3"/>
-            <w:r>
-              <w:rPr>
-                <w:rFonts w:ascii="Arial" w:hAnsi="Arial" w:cs="Arial"/>
-              </w:rPr>
-              <w:t>.</w:t>
+              <w:t>Cambio en diseño de interfaces.</w:t>
             </w:r>
           </w:p>
         </w:tc>
@@ -2181,6 +2173,7 @@
           <w:docPartUnique/>
         </w:docPartObj>
       </w:sdtPr>
+      <w:sdtEndPr/>
       <w:sdtContent>
         <w:p>
           <w:pPr>
@@ -4555,8 +4548,8 @@
           <w:lang w:val="es-ES"/>
         </w:rPr>
       </w:pPr>
-      <w:bookmarkStart w:id="4" w:name="_Toc227071490"/>
-      <w:bookmarkStart w:id="5" w:name="_Toc27085427"/>
+      <w:bookmarkStart w:id="3" w:name="_Toc227071490"/>
+      <w:bookmarkStart w:id="4" w:name="_Toc27085427"/>
       <w:r>
         <w:rPr>
           <w:lang w:val="es-ES"/>
@@ -4570,8 +4563,8 @@
         </w:rPr>
         <w:t>ntroducción</w:t>
       </w:r>
+      <w:bookmarkEnd w:id="3"/>
       <w:bookmarkEnd w:id="4"/>
-      <w:bookmarkEnd w:id="5"/>
     </w:p>
     <w:p>
       <w:pPr>
@@ -4588,13 +4581,13 @@
         <w:spacing w:before="240" w:after="120"/>
         <w:jc w:val="both"/>
       </w:pPr>
-      <w:bookmarkStart w:id="6" w:name="_Toc227071491"/>
-      <w:bookmarkStart w:id="7" w:name="_Toc27085428"/>
+      <w:bookmarkStart w:id="5" w:name="_Toc227071491"/>
+      <w:bookmarkStart w:id="6" w:name="_Toc27085428"/>
       <w:r>
         <w:t>Propósito del Sistema</w:t>
       </w:r>
+      <w:bookmarkEnd w:id="5"/>
       <w:bookmarkEnd w:id="6"/>
-      <w:bookmarkEnd w:id="7"/>
     </w:p>
     <w:p>
       <w:pPr>
@@ -4606,7 +4599,7 @@
           <w:lang w:val="es-ES_tradnl"/>
         </w:rPr>
       </w:pPr>
-      <w:bookmarkStart w:id="8" w:name="_Toc227071492"/>
+      <w:bookmarkStart w:id="7" w:name="_Toc227071492"/>
       <w:r>
         <w:rPr>
           <w:rFonts w:ascii="Arial" w:hAnsi="Arial" w:cs="Arial"/>
@@ -4637,12 +4630,12 @@
         <w:spacing w:before="240" w:after="120"/>
         <w:jc w:val="both"/>
       </w:pPr>
-      <w:bookmarkStart w:id="9" w:name="_Toc27085429"/>
+      <w:bookmarkStart w:id="8" w:name="_Toc27085429"/>
       <w:r>
         <w:t>Alcance del Proyecto</w:t>
       </w:r>
+      <w:bookmarkEnd w:id="7"/>
       <w:bookmarkEnd w:id="8"/>
-      <w:bookmarkEnd w:id="9"/>
     </w:p>
     <w:p>
       <w:pPr>
@@ -4850,11 +4843,11 @@
           <w:numId w:val="1"/>
         </w:numPr>
       </w:pPr>
-      <w:bookmarkStart w:id="10" w:name="_Toc27085430"/>
+      <w:bookmarkStart w:id="9" w:name="_Toc27085430"/>
       <w:r>
         <w:t>Definiciones, siglas y abreviaturas</w:t>
       </w:r>
-      <w:bookmarkEnd w:id="10"/>
+      <w:bookmarkEnd w:id="9"/>
     </w:p>
     <w:p>
       <w:pPr>
@@ -5637,11 +5630,11 @@
           <w:numId w:val="1"/>
         </w:numPr>
       </w:pPr>
-      <w:bookmarkStart w:id="11" w:name="_Toc27085431"/>
+      <w:bookmarkStart w:id="10" w:name="_Toc27085431"/>
       <w:r>
         <w:t>Referencias</w:t>
       </w:r>
-      <w:bookmarkEnd w:id="11"/>
+      <w:bookmarkEnd w:id="10"/>
     </w:p>
     <w:p>
       <w:pPr>
@@ -6053,11 +6046,11 @@
           <w:numId w:val="1"/>
         </w:numPr>
       </w:pPr>
-      <w:bookmarkStart w:id="12" w:name="_Toc27085432"/>
+      <w:bookmarkStart w:id="11" w:name="_Toc27085432"/>
       <w:r>
         <w:t>Descripción general</w:t>
       </w:r>
-      <w:bookmarkEnd w:id="12"/>
+      <w:bookmarkEnd w:id="11"/>
     </w:p>
     <w:p>
       <w:pPr>
@@ -6127,12 +6120,12 @@
           <w:numId w:val="2"/>
         </w:numPr>
       </w:pPr>
-      <w:bookmarkStart w:id="13" w:name="_Toc27085433"/>
+      <w:bookmarkStart w:id="12" w:name="_Toc27085433"/>
       <w:r>
         <w:lastRenderedPageBreak/>
         <w:t>Diseño Arquitectónico</w:t>
       </w:r>
-      <w:bookmarkEnd w:id="13"/>
+      <w:bookmarkEnd w:id="12"/>
     </w:p>
     <w:p>
       <w:pPr>
@@ -6142,11 +6135,11 @@
           <w:numId w:val="2"/>
         </w:numPr>
       </w:pPr>
-      <w:bookmarkStart w:id="14" w:name="_Toc27085434"/>
+      <w:bookmarkStart w:id="13" w:name="_Toc27085434"/>
       <w:r>
         <w:t>Arquitectura Física</w:t>
       </w:r>
-      <w:bookmarkEnd w:id="14"/>
+      <w:bookmarkEnd w:id="13"/>
     </w:p>
     <w:p/>
     <w:p>
@@ -6442,14 +6435,14 @@
           <w:rStyle w:val="Ttulo2Car"/>
         </w:rPr>
       </w:pPr>
-      <w:bookmarkStart w:id="15" w:name="_Toc27085435"/>
+      <w:bookmarkStart w:id="14" w:name="_Toc27085435"/>
       <w:r>
         <w:rPr>
           <w:rStyle w:val="Ttulo2Car"/>
         </w:rPr>
         <w:t>Arquitectura</w:t>
       </w:r>
-      <w:bookmarkEnd w:id="15"/>
+      <w:bookmarkEnd w:id="14"/>
       <w:r>
         <w:t xml:space="preserve"> </w:t>
       </w:r>
@@ -6905,8 +6898,8 @@
           <w:lang w:val="es-ES_tradnl"/>
         </w:rPr>
       </w:pPr>
-      <w:bookmarkStart w:id="16" w:name="_Toc355965600"/>
-      <w:bookmarkStart w:id="17" w:name="_Toc27085436"/>
+      <w:bookmarkStart w:id="15" w:name="_Toc355965600"/>
+      <w:bookmarkStart w:id="16" w:name="_Toc27085436"/>
       <w:r>
         <w:rPr>
           <w:lang w:val="es-ES_tradnl"/>
@@ -6939,8 +6932,8 @@
         </w:rPr>
         <w:t>:</w:t>
       </w:r>
+      <w:bookmarkEnd w:id="15"/>
       <w:bookmarkEnd w:id="16"/>
-      <w:bookmarkEnd w:id="17"/>
       <w:r>
         <w:rPr>
           <w:lang w:val="es-ES_tradnl"/>
@@ -7001,8 +6994,8 @@
           <w:lang w:val="es-ES_tradnl"/>
         </w:rPr>
       </w:pPr>
-      <w:bookmarkStart w:id="18" w:name="_Toc355965601"/>
-      <w:bookmarkStart w:id="19" w:name="_Toc27085437"/>
+      <w:bookmarkStart w:id="17" w:name="_Toc355965601"/>
+      <w:bookmarkStart w:id="18" w:name="_Toc27085437"/>
       <w:r>
         <w:rPr>
           <w:lang w:val="es-ES_tradnl"/>
@@ -7015,26 +7008,26 @@
         </w:rPr>
         <w:t xml:space="preserve"> </w:t>
       </w:r>
+      <w:bookmarkEnd w:id="17"/>
+      <w:r>
+        <w:rPr>
+          <w:lang w:val="es-ES_tradnl"/>
+        </w:rPr>
+        <w:t>Hidráulico</w:t>
+      </w:r>
+      <w:r>
+        <w:rPr>
+          <w:lang w:val="es-ES_tradnl"/>
+        </w:rPr>
+        <w:t xml:space="preserve"> (EPANET)</w:t>
+      </w:r>
+      <w:r>
+        <w:rPr>
+          <w:lang w:val="es-ES_tradnl"/>
+        </w:rPr>
+        <w:t>:</w:t>
+      </w:r>
       <w:bookmarkEnd w:id="18"/>
-      <w:r>
-        <w:rPr>
-          <w:lang w:val="es-ES_tradnl"/>
-        </w:rPr>
-        <w:t>Hidráulico</w:t>
-      </w:r>
-      <w:r>
-        <w:rPr>
-          <w:lang w:val="es-ES_tradnl"/>
-        </w:rPr>
-        <w:t xml:space="preserve"> (EPANET)</w:t>
-      </w:r>
-      <w:r>
-        <w:rPr>
-          <w:lang w:val="es-ES_tradnl"/>
-        </w:rPr>
-        <w:t>:</w:t>
-      </w:r>
-      <w:bookmarkEnd w:id="19"/>
     </w:p>
     <w:p>
       <w:pPr>
@@ -7154,12 +7147,12 @@
           <w:numId w:val="2"/>
         </w:numPr>
       </w:pPr>
-      <w:bookmarkStart w:id="20" w:name="_Toc27085438"/>
+      <w:bookmarkStart w:id="19" w:name="_Toc27085438"/>
       <w:r>
         <w:lastRenderedPageBreak/>
         <w:t>Diseño Detallado</w:t>
       </w:r>
-      <w:bookmarkEnd w:id="20"/>
+      <w:bookmarkEnd w:id="19"/>
     </w:p>
     <w:p>
       <w:pPr>
@@ -7183,11 +7176,11 @@
       <w:r>
         <w:t xml:space="preserve"> </w:t>
       </w:r>
-      <w:bookmarkStart w:id="21" w:name="_Toc27085439"/>
+      <w:bookmarkStart w:id="20" w:name="_Toc27085439"/>
       <w:r>
         <w:t>Diseño detallado de módulos</w:t>
       </w:r>
-      <w:bookmarkEnd w:id="21"/>
+      <w:bookmarkEnd w:id="20"/>
     </w:p>
     <w:p>
       <w:pPr>
@@ -7569,7 +7562,7 @@
           <w:numId w:val="2"/>
         </w:numPr>
       </w:pPr>
-      <w:bookmarkStart w:id="22" w:name="_Toc27085440"/>
+      <w:bookmarkStart w:id="21" w:name="_Toc27085440"/>
       <w:r>
         <w:t>D</w:t>
       </w:r>
@@ -7579,7 +7572,7 @@
       <w:r>
         <w:t>de estructura de sistema</w:t>
       </w:r>
-      <w:bookmarkEnd w:id="22"/>
+      <w:bookmarkEnd w:id="21"/>
     </w:p>
     <w:p/>
     <w:p>
@@ -7899,11 +7892,11 @@
           <w:numId w:val="2"/>
         </w:numPr>
       </w:pPr>
-      <w:bookmarkStart w:id="23" w:name="_Toc27085441"/>
+      <w:bookmarkStart w:id="22" w:name="_Toc27085441"/>
       <w:r>
         <w:t>Operación del Sistema</w:t>
       </w:r>
-      <w:bookmarkEnd w:id="23"/>
+      <w:bookmarkEnd w:id="22"/>
     </w:p>
     <w:p/>
     <w:p>
@@ -8003,12 +7996,12 @@
           <w:numId w:val="2"/>
         </w:numPr>
       </w:pPr>
-      <w:bookmarkStart w:id="24" w:name="_Toc27085442"/>
+      <w:bookmarkStart w:id="23" w:name="_Toc27085442"/>
       <w:r>
         <w:lastRenderedPageBreak/>
         <w:t>Diseño de Interfaz</w:t>
       </w:r>
-      <w:bookmarkEnd w:id="24"/>
+      <w:bookmarkEnd w:id="23"/>
     </w:p>
     <w:p>
       <w:pPr>
@@ -8023,13 +8016,13 @@
           <w:numId w:val="5"/>
         </w:numPr>
       </w:pPr>
-      <w:bookmarkStart w:id="25" w:name="_Toc231664999"/>
-      <w:bookmarkStart w:id="26" w:name="_Toc27085443"/>
+      <w:bookmarkStart w:id="24" w:name="_Toc231664999"/>
+      <w:bookmarkStart w:id="25" w:name="_Toc27085443"/>
       <w:r>
         <w:t>Diseño de interfaz de usuario</w:t>
       </w:r>
+      <w:bookmarkEnd w:id="24"/>
       <w:bookmarkEnd w:id="25"/>
-      <w:bookmarkEnd w:id="26"/>
     </w:p>
     <w:p/>
     <w:p>
@@ -8040,11 +8033,11 @@
           <w:numId w:val="5"/>
         </w:numPr>
       </w:pPr>
-      <w:bookmarkStart w:id="27" w:name="_Toc27085444"/>
+      <w:bookmarkStart w:id="26" w:name="_Toc27085444"/>
       <w:r>
         <w:t>Interfaz de inicio.</w:t>
       </w:r>
-      <w:bookmarkEnd w:id="27"/>
+      <w:bookmarkEnd w:id="26"/>
     </w:p>
     <w:p>
       <w:pPr>
@@ -8182,11 +8175,11 @@
           <w:numId w:val="5"/>
         </w:numPr>
       </w:pPr>
-      <w:bookmarkStart w:id="28" w:name="_Toc27085445"/>
+      <w:bookmarkStart w:id="27" w:name="_Toc27085445"/>
       <w:r>
         <w:t>Interfaz de configuración del problema</w:t>
       </w:r>
-      <w:bookmarkEnd w:id="28"/>
+      <w:bookmarkEnd w:id="27"/>
     </w:p>
     <w:p>
       <w:r>
@@ -8352,11 +8345,11 @@
           <w:numId w:val="5"/>
         </w:numPr>
       </w:pPr>
-      <w:bookmarkStart w:id="29" w:name="_Toc27085446"/>
+      <w:bookmarkStart w:id="28" w:name="_Toc27085446"/>
       <w:r>
         <w:t>Interfaz de ejecución de algoritmos</w:t>
       </w:r>
-      <w:bookmarkEnd w:id="29"/>
+      <w:bookmarkEnd w:id="28"/>
     </w:p>
     <w:p>
       <w:r>
@@ -8665,12 +8658,12 @@
           <w:numId w:val="5"/>
         </w:numPr>
       </w:pPr>
-      <w:bookmarkStart w:id="30" w:name="_Toc27085447"/>
+      <w:bookmarkStart w:id="29" w:name="_Toc27085447"/>
       <w:r>
         <w:lastRenderedPageBreak/>
         <w:t>Interfaz de gráficos</w:t>
       </w:r>
-      <w:bookmarkEnd w:id="30"/>
+      <w:bookmarkEnd w:id="29"/>
     </w:p>
     <w:p>
       <w:r>
@@ -8812,11 +8805,11 @@
           <w:numId w:val="5"/>
         </w:numPr>
       </w:pPr>
-      <w:bookmarkStart w:id="31" w:name="_Toc27085448"/>
+      <w:bookmarkStart w:id="30" w:name="_Toc27085448"/>
       <w:r>
         <w:t>Interfaz de resultados</w:t>
       </w:r>
-      <w:bookmarkEnd w:id="31"/>
+      <w:bookmarkEnd w:id="30"/>
     </w:p>
     <w:p>
       <w:r>
@@ -9038,10 +9031,7 @@
         <w:jc w:val="both"/>
       </w:pPr>
       <w:r>
-        <w:t xml:space="preserve">El botón </w:t>
-      </w:r>
-      <w:r>
-        <w:t>“</w:t>
+        <w:t>El botón “</w:t>
       </w:r>
       <w:proofErr w:type="spellStart"/>
       <w:r>
@@ -9055,25 +9045,7 @@
         <w:rPr>
           <w:i/>
         </w:rPr>
-        <w:t xml:space="preserve"> Table</w:t>
-      </w:r>
-      <w:r>
-        <w:rPr>
-          <w:i/>
-        </w:rPr>
-        <w:t xml:space="preserve"> as Excel</w:t>
-      </w:r>
-      <w:r>
-        <w:rPr>
-          <w:i/>
-        </w:rPr>
-        <w:t>”</w:t>
-      </w:r>
-      <w:r>
-        <w:rPr>
-          <w:i/>
-        </w:rPr>
-        <w:t xml:space="preserve"> exporta la tabla a una planilla Excel.</w:t>
+        <w:t xml:space="preserve"> Table as Excel” exporta la tabla a una planilla Excel.</w:t>
       </w:r>
     </w:p>
     <w:p/>
@@ -9152,10 +9124,7 @@
         </w:numPr>
       </w:pPr>
       <w:r>
-        <w:t xml:space="preserve">Interfaz de </w:t>
-      </w:r>
-      <w:r>
-        <w:t>visualización de configuraciones de la red</w:t>
+        <w:t>Interfaz de visualización de configuraciones de la red</w:t>
       </w:r>
     </w:p>
     <w:p>
@@ -9245,19 +9214,7 @@
         <w:jc w:val="center"/>
       </w:pPr>
       <w:r>
-        <w:t>Ilustración 1</w:t>
-      </w:r>
-      <w:r>
-        <w:t>3</w:t>
-      </w:r>
-      <w:r>
-        <w:t xml:space="preserve">, </w:t>
-      </w:r>
-      <w:r>
-        <w:t>interfaz de visualización de la configuración de la red</w:t>
-      </w:r>
-      <w:r>
-        <w:t>.</w:t>
+        <w:t>Ilustración 13, interfaz de visualización de la configuración de la red.</w:t>
       </w:r>
     </w:p>
     <w:p/>
@@ -9271,10 +9228,7 @@
       </w:pPr>
       <w:r>
         <w:lastRenderedPageBreak/>
-        <w:t xml:space="preserve">Interfaz de </w:t>
-      </w:r>
-      <w:r>
-        <w:t>ejecución de una red</w:t>
+        <w:t>Interfaz de ejecución de una red</w:t>
       </w:r>
     </w:p>
     <w:p>
@@ -9342,16 +9296,7 @@
         <w:jc w:val="center"/>
       </w:pPr>
       <w:r>
-        <w:t>Ilustración 1</w:t>
-      </w:r>
-      <w:r>
-        <w:t>4</w:t>
-      </w:r>
-      <w:r>
-        <w:t xml:space="preserve">, </w:t>
-      </w:r>
-      <w:r>
-        <w:t>Interfaz de resultados de ejecución.</w:t>
+        <w:t>Ilustración 14, Interfaz de resultados de ejecución.</w:t>
       </w:r>
     </w:p>
     <w:p>
@@ -9467,12 +9412,12 @@
           <w:numId w:val="5"/>
         </w:numPr>
       </w:pPr>
-      <w:bookmarkStart w:id="32" w:name="_Toc27085449"/>
+      <w:bookmarkStart w:id="31" w:name="_Toc27085449"/>
       <w:r>
         <w:lastRenderedPageBreak/>
         <w:t>Detalles de implementación</w:t>
       </w:r>
-      <w:bookmarkEnd w:id="32"/>
+      <w:bookmarkEnd w:id="31"/>
     </w:p>
     <w:p>
       <w:pPr>
@@ -9794,7 +9739,7 @@
           <w:numId w:val="5"/>
         </w:numPr>
       </w:pPr>
-      <w:bookmarkStart w:id="33" w:name="_Toc27085450"/>
+      <w:bookmarkStart w:id="32" w:name="_Toc27085450"/>
       <w:r>
         <w:t xml:space="preserve">Uso de </w:t>
       </w:r>
@@ -9828,7 +9773,7 @@
         </w:rPr>
         <w:t>Reflection</w:t>
       </w:r>
-      <w:bookmarkEnd w:id="33"/>
+      <w:bookmarkEnd w:id="32"/>
       <w:proofErr w:type="spellEnd"/>
     </w:p>
     <w:p/>
@@ -10358,7 +10303,7 @@
           <w:i/>
         </w:rPr>
       </w:pPr>
-      <w:bookmarkStart w:id="34" w:name="_Toc27085451"/>
+      <w:bookmarkStart w:id="33" w:name="_Toc27085451"/>
       <w:r>
         <w:rPr>
           <w:b/>
@@ -10581,13 +10526,7 @@
       </w:r>
       <w:proofErr w:type="spellEnd"/>
       <w:r>
-        <w:t xml:space="preserve"> con </w:t>
-      </w:r>
-      <w:r>
-        <w:t>la descripción del algoritmo</w:t>
-      </w:r>
-      <w:r>
-        <w:t>.</w:t>
+        <w:t xml:space="preserve"> con la descripción del algoritmo.</w:t>
       </w:r>
     </w:p>
     <w:p/>
@@ -12126,6 +12065,10 @@
       </w:r>
       <w:proofErr w:type="spellStart"/>
       <w:r>
+        <w:rPr>
+          <w:i/>
+          <w:iCs/>
+        </w:rPr>
         <w:t>null</w:t>
       </w:r>
       <w:proofErr w:type="spellEnd"/>
@@ -12148,6 +12091,8 @@
           <w:i/>
         </w:rPr>
       </w:pPr>
+      <w:bookmarkStart w:id="34" w:name="_GoBack"/>
+      <w:bookmarkEnd w:id="34"/>
     </w:p>
     <w:p>
       <w:pPr>
@@ -14348,7 +14293,7 @@
         <w:lastRenderedPageBreak/>
         <w:t>Matriz de trazado</w:t>
       </w:r>
-      <w:bookmarkEnd w:id="34"/>
+      <w:bookmarkEnd w:id="33"/>
       <w:r>
         <w:t xml:space="preserve"> </w:t>
       </w:r>
@@ -14405,14 +14350,27 @@
       <w:r>
         <w:t xml:space="preserve">Tabla </w:t>
       </w:r>
-      <w:fldSimple w:instr=" SEQ Tabla \* ARABIC ">
-        <w:r>
-          <w:rPr>
-            <w:noProof/>
-          </w:rPr>
-          <w:t>1</w:t>
-        </w:r>
-      </w:fldSimple>
+      <w:r>
+        <w:fldChar w:fldCharType="begin"/>
+      </w:r>
+      <w:r>
+        <w:instrText xml:space="preserve"> SEQ Tabla \* ARABIC </w:instrText>
+      </w:r>
+      <w:r>
+        <w:fldChar w:fldCharType="separate"/>
+      </w:r>
+      <w:r>
+        <w:rPr>
+          <w:noProof/>
+        </w:rPr>
+        <w:t>1</w:t>
+      </w:r>
+      <w:r>
+        <w:rPr>
+          <w:noProof/>
+        </w:rPr>
+        <w:fldChar w:fldCharType="end"/>
+      </w:r>
       <w:r>
         <w:t>, matriz de trazado RS vs. MD</w:t>
       </w:r>
@@ -25018,6 +24976,7 @@
         <w:docPartUnique/>
       </w:docPartObj>
     </w:sdtPr>
+    <w:sdtEndPr/>
     <w:sdtContent>
       <w:p>
         <w:pPr>
@@ -28411,7 +28370,7 @@
 </file>
 
 <file path=customXml/itemProps1.xml><?xml version="1.0" encoding="utf-8"?>
-<ds:datastoreItem xmlns:ds="http://schemas.openxmlformats.org/officeDocument/2006/customXml" ds:itemID="{1795A2DC-346F-49D5-A881-740F2B3E25D0}">
+<ds:datastoreItem xmlns:ds="http://schemas.openxmlformats.org/officeDocument/2006/customXml" ds:itemID="{4D52CFA6-84D7-46C0-B0DF-E1C85C5671CD}">
   <ds:schemaRefs>
     <ds:schemaRef ds:uri="http://schemas.openxmlformats.org/officeDocument/2006/bibliography"/>
   </ds:schemaRefs>

</xml_diff>

<commit_message>
Little changes in 'documento de diseño'
</commit_message>
<xml_diff>
--- a/documentacion/Documento de diseño.docx
+++ b/documentacion/Documento de diseño.docx
@@ -80,7 +80,7 @@
                           </a:ln>
                           <a:extLst>
                             <a:ext uri="{53640926-AAD7-44d8-BBD7-CCE9431645EC}">
-                              <a14:shadowObscured xmlns="" xmlns:mo="http://schemas.microsoft.com/office/mac/office/2008/main" xmlns:mv="urn:schemas-microsoft-com:mac:vml" xmlns:o="urn:schemas-microsoft-com:office:office" xmlns:v="urn:schemas-microsoft-com:vml" xmlns:w10="urn:schemas-microsoft-com:office:word" xmlns:w="http://schemas.openxmlformats.org/wordprocessingml/2006/main" xmlns:a14="http://schemas.microsoft.com/office/drawing/2010/main"/>
+                              <a14:shadowObscured xmlns:a14="http://schemas.microsoft.com/office/drawing/2010/main" xmlns:w="http://schemas.openxmlformats.org/wordprocessingml/2006/main" xmlns:w10="urn:schemas-microsoft-com:office:word" xmlns:v="urn:schemas-microsoft-com:vml" xmlns:o="urn:schemas-microsoft-com:office:office" xmlns:mv="urn:schemas-microsoft-com:mac:vml" xmlns:mo="http://schemas.microsoft.com/office/mac/office/2008/main" xmlns=""/>
                             </a:ext>
                           </a:extLst>
                         </pic:spPr>
@@ -6958,21 +6958,7 @@
         <w:rPr>
           <w:lang w:val="es-ES_tradnl"/>
         </w:rPr>
-        <w:t xml:space="preserve">Modulo que contiene los algoritmos, operadores, los tipos de solución </w:t>
-      </w:r>
-      <w:proofErr w:type="gramStart"/>
-      <w:r>
-        <w:rPr>
-          <w:lang w:val="es-ES_tradnl"/>
-        </w:rPr>
-        <w:t>permitidos  y</w:t>
-      </w:r>
-      <w:proofErr w:type="gramEnd"/>
-      <w:r>
-        <w:rPr>
-          <w:lang w:val="es-ES_tradnl"/>
-        </w:rPr>
-        <w:t xml:space="preserve"> los problemas que serán abarcados durante el desarrollo del proyecto. </w:t>
+        <w:t xml:space="preserve">Modulo que contiene los algoritmos, operadores, los tipos de solución permitidos  y los problemas que serán abarcados durante el desarrollo del proyecto. </w:t>
       </w:r>
     </w:p>
     <w:p>
@@ -7365,16 +7351,8 @@
         <w:rPr>
           <w:b/>
         </w:rPr>
-        <w:t xml:space="preserve"> </w:t>
-      </w:r>
-      <w:proofErr w:type="gramStart"/>
-      <w:r>
-        <w:rPr>
-          <w:b/>
-        </w:rPr>
-        <w:t>Interface</w:t>
-      </w:r>
-      <w:proofErr w:type="gramEnd"/>
+        <w:t xml:space="preserve"> Interface</w:t>
+      </w:r>
       <w:r>
         <w:rPr>
           <w:b/>
@@ -9139,7 +9117,6 @@
         <w:t xml:space="preserve">doble </w:t>
       </w:r>
       <w:proofErr w:type="spellStart"/>
-      <w:proofErr w:type="gramStart"/>
       <w:r>
         <w:rPr>
           <w:i/>
@@ -9148,7 +9125,6 @@
         <w:t>click</w:t>
       </w:r>
       <w:proofErr w:type="spellEnd"/>
-      <w:proofErr w:type="gramEnd"/>
       <w:r>
         <w:t xml:space="preserve"> se abrirá una interfaz que permitirá ver la configuración por defecto de los componentes de la red. Esta interfaz consiste en mostrar una tabla en donde la primera columna será el nombre del atributo de la red y la segunda el valor. Un ejemplo de esta interfaz para un componente de la red se puede visualizar en la </w:t>
       </w:r>
@@ -9366,23 +9342,7 @@
           <w:i/>
           <w:iCs/>
         </w:rPr>
-        <w:t xml:space="preserve"> </w:t>
-      </w:r>
-      <w:proofErr w:type="gramStart"/>
-      <w:r>
-        <w:rPr>
-          <w:i/>
-          <w:iCs/>
-        </w:rPr>
-        <w:t>link</w:t>
-      </w:r>
-      <w:proofErr w:type="gramEnd"/>
-      <w:r>
-        <w:rPr>
-          <w:i/>
-          <w:iCs/>
-        </w:rPr>
-        <w:t>”</w:t>
+        <w:t xml:space="preserve"> link”</w:t>
       </w:r>
       <w:r>
         <w:t xml:space="preserve"> solo son mostrados cuando la red esta configurada para </w:t>
@@ -9456,11 +9416,11 @@
       <w:r>
         <w:t xml:space="preserve">. Debido a estas razones, para facilitar el trabajo del implementador se </w:t>
       </w:r>
-      <w:proofErr w:type="spellStart"/>
-      <w:r>
-        <w:t>tomo</w:t>
-      </w:r>
-      <w:proofErr w:type="spellEnd"/>
+      <w:r>
+        <w:t>tomó</w:t>
+      </w:r>
+      <w:bookmarkStart w:id="32" w:name="_GoBack"/>
+      <w:bookmarkEnd w:id="32"/>
       <w:r>
         <w:t xml:space="preserve"> como alternativa usar dos tecnologías del lenguaje de Java, las cuales son </w:t>
       </w:r>
@@ -9739,7 +9699,7 @@
           <w:numId w:val="5"/>
         </w:numPr>
       </w:pPr>
-      <w:bookmarkStart w:id="32" w:name="_Toc27085450"/>
+      <w:bookmarkStart w:id="33" w:name="_Toc27085450"/>
       <w:r>
         <w:t xml:space="preserve">Uso de </w:t>
       </w:r>
@@ -9773,7 +9733,7 @@
         </w:rPr>
         <w:t>Reflection</w:t>
       </w:r>
-      <w:bookmarkEnd w:id="32"/>
+      <w:bookmarkEnd w:id="33"/>
       <w:proofErr w:type="spellEnd"/>
     </w:p>
     <w:p/>
@@ -10303,7 +10263,7 @@
           <w:i/>
         </w:rPr>
       </w:pPr>
-      <w:bookmarkStart w:id="33" w:name="_Toc27085451"/>
+      <w:bookmarkStart w:id="34" w:name="_Toc27085451"/>
       <w:r>
         <w:rPr>
           <w:b/>
@@ -11960,7 +11920,7 @@
           <w:i/>
           <w:iCs/>
         </w:rPr>
-        <w:t>FileType</w:t>
+        <w:t>Type</w:t>
       </w:r>
       <w:proofErr w:type="spellEnd"/>
       <w:r>
@@ -11972,7 +11932,7 @@
           <w:i/>
           <w:iCs/>
         </w:rPr>
-        <w:t>FileType</w:t>
+        <w:t>Type</w:t>
       </w:r>
       <w:r>
         <w:rPr>
@@ -11990,8 +11950,34 @@
           <w:i/>
           <w:iCs/>
         </w:rPr>
+        <w:t>,</w:t>
+      </w:r>
+      <w:r>
         <w:t xml:space="preserve"> </w:t>
       </w:r>
+      <w:proofErr w:type="spellStart"/>
+      <w:r>
+        <w:rPr>
+          <w:i/>
+          <w:iCs/>
+        </w:rPr>
+        <w:t>Type</w:t>
+      </w:r>
+      <w:r>
+        <w:rPr>
+          <w:i/>
+          <w:iCs/>
+        </w:rPr>
+        <w:t>.SAVE</w:t>
+      </w:r>
+      <w:proofErr w:type="spellEnd"/>
+      <w:r>
+        <w:rPr>
+          <w:i/>
+          <w:iCs/>
+        </w:rPr>
+        <w:t xml:space="preserve"> </w:t>
+      </w:r>
       <w:r>
         <w:t xml:space="preserve">y </w:t>
       </w:r>
@@ -12001,14 +11987,14 @@
           <w:i/>
           <w:iCs/>
         </w:rPr>
-        <w:t>FileType</w:t>
+        <w:t>Type.</w:t>
       </w:r>
       <w:r>
         <w:rPr>
           <w:i/>
           <w:iCs/>
         </w:rPr>
-        <w:t>.SAVE</w:t>
+        <w:t>Directory</w:t>
       </w:r>
       <w:proofErr w:type="spellEnd"/>
       <w:r>
@@ -12091,8 +12077,6 @@
           <w:i/>
         </w:rPr>
       </w:pPr>
-      <w:bookmarkStart w:id="34" w:name="_GoBack"/>
-      <w:bookmarkEnd w:id="34"/>
     </w:p>
     <w:p>
       <w:pPr>
@@ -13433,31 +13417,7 @@
           <w:shd w:val="clear" w:color="auto" w:fill="E8F2FE"/>
           <w:lang w:val="en-US" w:eastAsia="en-US"/>
         </w:rPr>
-        <w:t xml:space="preserve"> </w:t>
-      </w:r>
-      <w:proofErr w:type="gramStart"/>
-      <w:r>
-        <w:rPr>
-          <w:rFonts w:ascii="Consolas" w:eastAsiaTheme="minorHAnsi" w:hAnsi="Consolas" w:cs="Consolas"/>
-          <w:color w:val="000000"/>
-          <w:sz w:val="20"/>
-          <w:szCs w:val="20"/>
-          <w:shd w:val="clear" w:color="auto" w:fill="E8F2FE"/>
-          <w:lang w:val="en-US" w:eastAsia="en-US"/>
-        </w:rPr>
-        <w:t>build(</w:t>
-      </w:r>
-      <w:proofErr w:type="gramEnd"/>
-      <w:r>
-        <w:rPr>
-          <w:rFonts w:ascii="Consolas" w:eastAsiaTheme="minorHAnsi" w:hAnsi="Consolas" w:cs="Consolas"/>
-          <w:color w:val="000000"/>
-          <w:sz w:val="20"/>
-          <w:szCs w:val="20"/>
-          <w:shd w:val="clear" w:color="auto" w:fill="E8F2FE"/>
-          <w:lang w:val="en-US" w:eastAsia="en-US"/>
-        </w:rPr>
-        <w:t xml:space="preserve">String </w:t>
+        <w:t xml:space="preserve"> build(String </w:t>
       </w:r>
       <w:proofErr w:type="spellStart"/>
       <w:r>
@@ -13634,31 +13594,7 @@
           <w:shd w:val="clear" w:color="auto" w:fill="E8F2FE"/>
           <w:lang w:val="en-US" w:eastAsia="en-US"/>
         </w:rPr>
-        <w:t xml:space="preserve"> </w:t>
-      </w:r>
-      <w:proofErr w:type="gramStart"/>
-      <w:r>
-        <w:rPr>
-          <w:rFonts w:ascii="Consolas" w:eastAsiaTheme="minorHAnsi" w:hAnsi="Consolas" w:cs="Consolas"/>
-          <w:color w:val="000000"/>
-          <w:sz w:val="20"/>
-          <w:szCs w:val="20"/>
-          <w:shd w:val="clear" w:color="auto" w:fill="E8F2FE"/>
-          <w:lang w:val="en-US" w:eastAsia="en-US"/>
-        </w:rPr>
-        <w:t>build(</w:t>
-      </w:r>
-      <w:proofErr w:type="gramEnd"/>
-      <w:r>
-        <w:rPr>
-          <w:rFonts w:ascii="Consolas" w:eastAsiaTheme="minorHAnsi" w:hAnsi="Consolas" w:cs="Consolas"/>
-          <w:color w:val="000000"/>
-          <w:sz w:val="20"/>
-          <w:szCs w:val="20"/>
-          <w:shd w:val="clear" w:color="auto" w:fill="E8F2FE"/>
-          <w:lang w:val="en-US" w:eastAsia="en-US"/>
-        </w:rPr>
-        <w:t xml:space="preserve">String </w:t>
+        <w:t xml:space="preserve"> build(String </w:t>
       </w:r>
       <w:proofErr w:type="spellStart"/>
       <w:r>
@@ -14293,7 +14229,7 @@
         <w:lastRenderedPageBreak/>
         <w:t>Matriz de trazado</w:t>
       </w:r>
-      <w:bookmarkEnd w:id="33"/>
+      <w:bookmarkEnd w:id="34"/>
       <w:r>
         <w:t xml:space="preserve"> </w:t>
       </w:r>
@@ -14318,23 +14254,7 @@
       </w:r>
       <w:proofErr w:type="spellEnd"/>
       <w:r>
-        <w:t xml:space="preserve"> difiere de la empleada en </w:t>
-      </w:r>
-      <w:proofErr w:type="gramStart"/>
-      <w:r>
-        <w:t>éste</w:t>
-      </w:r>
-      <w:proofErr w:type="gramEnd"/>
-      <w:r>
-        <w:t xml:space="preserve"> documento. Es por esto </w:t>
-      </w:r>
-      <w:proofErr w:type="gramStart"/>
-      <w:r>
-        <w:t>que</w:t>
-      </w:r>
-      <w:proofErr w:type="gramEnd"/>
-      <w:r>
-        <w:t xml:space="preserve"> se adjunta una tabla mostrando las equivalencias entre ambas notaciones.</w:t>
+        <w:t xml:space="preserve"> difiere de la empleada en éste documento. Es por esto que se adjunta una tabla mostrando las equivalencias entre ambas notaciones.</w:t>
       </w:r>
     </w:p>
     <w:p>
@@ -14350,27 +14270,14 @@
       <w:r>
         <w:t xml:space="preserve">Tabla </w:t>
       </w:r>
-      <w:r>
-        <w:fldChar w:fldCharType="begin"/>
-      </w:r>
-      <w:r>
-        <w:instrText xml:space="preserve"> SEQ Tabla \* ARABIC </w:instrText>
-      </w:r>
-      <w:r>
-        <w:fldChar w:fldCharType="separate"/>
-      </w:r>
-      <w:r>
-        <w:rPr>
-          <w:noProof/>
-        </w:rPr>
-        <w:t>1</w:t>
-      </w:r>
-      <w:r>
-        <w:rPr>
-          <w:noProof/>
-        </w:rPr>
-        <w:fldChar w:fldCharType="end"/>
-      </w:r>
+      <w:fldSimple w:instr=" SEQ Tabla \* ARABIC ">
+        <w:r>
+          <w:rPr>
+            <w:noProof/>
+          </w:rPr>
+          <w:t>1</w:t>
+        </w:r>
+      </w:fldSimple>
       <w:r>
         <w:t>, matriz de trazado RS vs. MD</w:t>
       </w:r>
@@ -28370,7 +28277,7 @@
 </file>
 
 <file path=customXml/itemProps1.xml><?xml version="1.0" encoding="utf-8"?>
-<ds:datastoreItem xmlns:ds="http://schemas.openxmlformats.org/officeDocument/2006/customXml" ds:itemID="{4D52CFA6-84D7-46C0-B0DF-E1C85C5671CD}">
+<ds:datastoreItem xmlns:ds="http://schemas.openxmlformats.org/officeDocument/2006/customXml" ds:itemID="{2AD11CF8-DA34-455C-B44F-419A7DB22AAA}">
   <ds:schemaRefs>
     <ds:schemaRef ds:uri="http://schemas.openxmlformats.org/officeDocument/2006/bibliography"/>
   </ds:schemaRefs>

</xml_diff>

<commit_message>
Moved relationated work to chapter 2
Fix javadoc in overallconstraintviolationcomparator
generated javadocs
</commit_message>
<xml_diff>
--- a/documentacion/Documento de diseño.docx
+++ b/documentacion/Documento de diseño.docx
@@ -29,6 +29,8 @@
               </w:rPr>
             </w:pPr>
             <w:bookmarkStart w:id="0" w:name="_Hlk27198489"/>
+            <w:bookmarkStart w:id="1" w:name="_GoBack"/>
+            <w:bookmarkEnd w:id="1"/>
             <w:r>
               <w:rPr>
                 <w:rFonts w:ascii="Verdana" w:hAnsi="Verdana"/>
@@ -80,7 +82,7 @@
                           </a:ln>
                           <a:extLst>
                             <a:ext uri="{53640926-AAD7-44d8-BBD7-CCE9431645EC}">
-                              <a14:shadowObscured xmlns="" xmlns:mo="http://schemas.microsoft.com/office/mac/office/2008/main" xmlns:mv="urn:schemas-microsoft-com:mac:vml" xmlns:o="urn:schemas-microsoft-com:office:office" xmlns:v="urn:schemas-microsoft-com:vml" xmlns:w10="urn:schemas-microsoft-com:office:word" xmlns:w="http://schemas.openxmlformats.org/wordprocessingml/2006/main" xmlns:a14="http://schemas.microsoft.com/office/drawing/2010/main"/>
+                              <a14:shadowObscured xmlns:a14="http://schemas.microsoft.com/office/drawing/2010/main" xmlns:w="http://schemas.openxmlformats.org/wordprocessingml/2006/main" xmlns:w10="urn:schemas-microsoft-com:office:word" xmlns:v="urn:schemas-microsoft-com:vml" xmlns:o="urn:schemas-microsoft-com:office:office" xmlns:mv="urn:schemas-microsoft-com:mac:vml" xmlns:mo="http://schemas.microsoft.com/office/mac/office/2008/main" xmlns=""/>
                             </a:ext>
                           </a:extLst>
                         </pic:spPr>
@@ -1296,16 +1298,16 @@
           <w:lang w:val="es-ES"/>
         </w:rPr>
       </w:pPr>
-      <w:bookmarkStart w:id="1" w:name="_Toc227071489"/>
-      <w:bookmarkStart w:id="2" w:name="_Toc42547782"/>
+      <w:bookmarkStart w:id="2" w:name="_Toc227071489"/>
+      <w:bookmarkStart w:id="3" w:name="_Toc42547782"/>
       <w:r>
         <w:rPr>
           <w:lang w:val="es-ES"/>
         </w:rPr>
         <w:t>Historia del Documento</w:t>
       </w:r>
-      <w:bookmarkEnd w:id="1"/>
       <w:bookmarkEnd w:id="2"/>
+      <w:bookmarkEnd w:id="3"/>
     </w:p>
     <w:p>
       <w:pPr>
@@ -2234,6 +2236,7 @@
           <w:docPartUnique/>
         </w:docPartObj>
       </w:sdtPr>
+      <w:sdtEndPr/>
       <w:sdtContent>
         <w:p>
           <w:pPr>
@@ -5075,8 +5078,8 @@
         <w:suppressAutoHyphens w:val="0"/>
         <w:spacing w:after="200" w:line="276" w:lineRule="auto"/>
       </w:pPr>
-      <w:bookmarkStart w:id="3" w:name="_Toc227071490"/>
-      <w:bookmarkStart w:id="4" w:name="_Toc42547783"/>
+      <w:bookmarkStart w:id="4" w:name="_Toc227071490"/>
+      <w:bookmarkStart w:id="5" w:name="_Toc42547783"/>
       <w:r>
         <w:br w:type="page"/>
       </w:r>
@@ -7104,8 +7107,8 @@
         </w:rPr>
         <w:t>ntroducción</w:t>
       </w:r>
-      <w:bookmarkEnd w:id="3"/>
       <w:bookmarkEnd w:id="4"/>
+      <w:bookmarkEnd w:id="5"/>
     </w:p>
     <w:p>
       <w:pPr>
@@ -7122,13 +7125,13 @@
         <w:spacing w:before="240" w:after="120"/>
         <w:jc w:val="both"/>
       </w:pPr>
-      <w:bookmarkStart w:id="5" w:name="_Toc227071491"/>
-      <w:bookmarkStart w:id="6" w:name="_Toc42547784"/>
+      <w:bookmarkStart w:id="6" w:name="_Toc227071491"/>
+      <w:bookmarkStart w:id="7" w:name="_Toc42547784"/>
       <w:r>
         <w:t>Propósito del Sistema</w:t>
       </w:r>
-      <w:bookmarkEnd w:id="5"/>
       <w:bookmarkEnd w:id="6"/>
+      <w:bookmarkEnd w:id="7"/>
     </w:p>
     <w:p>
       <w:pPr>
@@ -7140,7 +7143,7 @@
           <w:lang w:val="es-ES_tradnl"/>
         </w:rPr>
       </w:pPr>
-      <w:bookmarkStart w:id="7" w:name="_Toc227071492"/>
+      <w:bookmarkStart w:id="8" w:name="_Toc227071492"/>
       <w:r>
         <w:rPr>
           <w:rFonts w:ascii="Arial" w:hAnsi="Arial" w:cs="Arial"/>
@@ -7171,12 +7174,12 @@
         <w:spacing w:before="240" w:after="120"/>
         <w:jc w:val="both"/>
       </w:pPr>
-      <w:bookmarkStart w:id="8" w:name="_Toc42547785"/>
+      <w:bookmarkStart w:id="9" w:name="_Toc42547785"/>
       <w:r>
         <w:t>Alcance del Proyecto</w:t>
       </w:r>
-      <w:bookmarkEnd w:id="7"/>
       <w:bookmarkEnd w:id="8"/>
+      <w:bookmarkEnd w:id="9"/>
     </w:p>
     <w:p>
       <w:pPr>
@@ -7384,11 +7387,11 @@
           <w:numId w:val="1"/>
         </w:numPr>
       </w:pPr>
-      <w:bookmarkStart w:id="9" w:name="_Toc42547786"/>
+      <w:bookmarkStart w:id="10" w:name="_Toc42547786"/>
       <w:r>
         <w:t>Definiciones, siglas y abreviaturas</w:t>
       </w:r>
-      <w:bookmarkEnd w:id="9"/>
+      <w:bookmarkEnd w:id="10"/>
     </w:p>
     <w:p>
       <w:pPr>
@@ -8012,11 +8015,11 @@
           <w:numId w:val="1"/>
         </w:numPr>
       </w:pPr>
-      <w:bookmarkStart w:id="10" w:name="_Toc42547787"/>
+      <w:bookmarkStart w:id="11" w:name="_Toc42547787"/>
       <w:r>
         <w:t>Referencias</w:t>
       </w:r>
-      <w:bookmarkEnd w:id="10"/>
+      <w:bookmarkEnd w:id="11"/>
     </w:p>
     <w:p>
       <w:pPr>
@@ -8428,11 +8431,11 @@
           <w:numId w:val="1"/>
         </w:numPr>
       </w:pPr>
-      <w:bookmarkStart w:id="11" w:name="_Toc42547788"/>
+      <w:bookmarkStart w:id="12" w:name="_Toc42547788"/>
       <w:r>
         <w:t>Descripción general</w:t>
       </w:r>
-      <w:bookmarkEnd w:id="11"/>
+      <w:bookmarkEnd w:id="12"/>
     </w:p>
     <w:p>
       <w:pPr>
@@ -8486,12 +8489,12 @@
           <w:numId w:val="2"/>
         </w:numPr>
       </w:pPr>
-      <w:bookmarkStart w:id="12" w:name="_Toc42547789"/>
+      <w:bookmarkStart w:id="13" w:name="_Toc42547789"/>
       <w:r>
         <w:lastRenderedPageBreak/>
         <w:t>Diseño Arquitectónico</w:t>
       </w:r>
-      <w:bookmarkEnd w:id="12"/>
+      <w:bookmarkEnd w:id="13"/>
     </w:p>
     <w:p>
       <w:pPr>
@@ -8501,11 +8504,11 @@
           <w:numId w:val="2"/>
         </w:numPr>
       </w:pPr>
-      <w:bookmarkStart w:id="13" w:name="_Toc42547790"/>
+      <w:bookmarkStart w:id="14" w:name="_Toc42547790"/>
       <w:r>
         <w:t>Arquitectura Física</w:t>
       </w:r>
-      <w:bookmarkEnd w:id="13"/>
+      <w:bookmarkEnd w:id="14"/>
     </w:p>
     <w:p/>
     <w:p>
@@ -8771,21 +8774,37 @@
           <w:lang w:val="es-ES_tradnl"/>
         </w:rPr>
       </w:pPr>
-      <w:bookmarkStart w:id="14" w:name="_Ref42540720"/>
-      <w:bookmarkStart w:id="15" w:name="_Ref42540709"/>
-      <w:bookmarkStart w:id="16" w:name="_Toc42547971"/>
+      <w:bookmarkStart w:id="15" w:name="_Ref42540720"/>
+      <w:bookmarkStart w:id="16" w:name="_Ref42540709"/>
+      <w:bookmarkStart w:id="17" w:name="_Toc42547971"/>
       <w:r>
         <w:t xml:space="preserve">Ilustración </w:t>
       </w:r>
-      <w:fldSimple w:instr=" SEQ Ilustración \* ARABIC ">
-        <w:r>
-          <w:rPr>
-            <w:noProof/>
-          </w:rPr>
-          <w:t>1</w:t>
-        </w:r>
-      </w:fldSimple>
-      <w:bookmarkEnd w:id="14"/>
+      <w:r>
+        <w:fldChar w:fldCharType="begin"/>
+      </w:r>
+      <w:r>
+        <w:instrText xml:space="preserve"> SEQ Ilustración \* ARABI</w:instrText>
+      </w:r>
+      <w:r>
+        <w:instrText xml:space="preserve">C </w:instrText>
+      </w:r>
+      <w:r>
+        <w:fldChar w:fldCharType="separate"/>
+      </w:r>
+      <w:r>
+        <w:rPr>
+          <w:noProof/>
+        </w:rPr>
+        <w:t>1</w:t>
+      </w:r>
+      <w:r>
+        <w:rPr>
+          <w:noProof/>
+        </w:rPr>
+        <w:fldChar w:fldCharType="end"/>
+      </w:r>
+      <w:bookmarkEnd w:id="15"/>
       <w:r>
         <w:rPr>
           <w:lang w:val="es-ES_tradnl"/>
@@ -8798,8 +8817,8 @@
         </w:rPr>
         <w:t>iagrama de arquitectura física.</w:t>
       </w:r>
-      <w:bookmarkEnd w:id="15"/>
       <w:bookmarkEnd w:id="16"/>
+      <w:bookmarkEnd w:id="17"/>
     </w:p>
     <w:p>
       <w:pPr>
@@ -8833,14 +8852,14 @@
           <w:rStyle w:val="Ttulo2Car"/>
         </w:rPr>
       </w:pPr>
-      <w:bookmarkStart w:id="17" w:name="_Toc42547791"/>
+      <w:bookmarkStart w:id="18" w:name="_Toc42547791"/>
       <w:r>
         <w:rPr>
           <w:rStyle w:val="Ttulo2Car"/>
         </w:rPr>
         <w:t>Arquitectura</w:t>
       </w:r>
-      <w:bookmarkEnd w:id="17"/>
+      <w:bookmarkEnd w:id="18"/>
       <w:r>
         <w:t xml:space="preserve"> </w:t>
       </w:r>
@@ -9122,20 +9141,33 @@
           <w:lang w:val="es-ES_tradnl"/>
         </w:rPr>
       </w:pPr>
-      <w:bookmarkStart w:id="18" w:name="_Ref42540749"/>
-      <w:bookmarkStart w:id="19" w:name="_Toc42547972"/>
+      <w:bookmarkStart w:id="19" w:name="_Ref42540749"/>
+      <w:bookmarkStart w:id="20" w:name="_Toc42547972"/>
       <w:r>
         <w:t xml:space="preserve">Ilustración </w:t>
       </w:r>
-      <w:fldSimple w:instr=" SEQ Ilustración \* ARABIC ">
-        <w:r>
-          <w:rPr>
-            <w:noProof/>
-          </w:rPr>
-          <w:t>2</w:t>
-        </w:r>
-      </w:fldSimple>
-      <w:bookmarkEnd w:id="18"/>
+      <w:r>
+        <w:fldChar w:fldCharType="begin"/>
+      </w:r>
+      <w:r>
+        <w:instrText xml:space="preserve"> SEQ Ilustración \* ARABIC </w:instrText>
+      </w:r>
+      <w:r>
+        <w:fldChar w:fldCharType="separate"/>
+      </w:r>
+      <w:r>
+        <w:rPr>
+          <w:noProof/>
+        </w:rPr>
+        <w:t>2</w:t>
+      </w:r>
+      <w:r>
+        <w:rPr>
+          <w:noProof/>
+        </w:rPr>
+        <w:fldChar w:fldCharType="end"/>
+      </w:r>
+      <w:bookmarkEnd w:id="19"/>
       <w:r>
         <w:rPr>
           <w:lang w:val="es-ES_tradnl"/>
@@ -9160,7 +9192,7 @@
         </w:rPr>
         <w:t>iagrama de arquitectura lógica.</w:t>
       </w:r>
-      <w:bookmarkEnd w:id="19"/>
+      <w:bookmarkEnd w:id="20"/>
     </w:p>
     <w:p>
       <w:pPr>
@@ -9387,8 +9419,8 @@
           <w:lang w:val="es-ES_tradnl"/>
         </w:rPr>
       </w:pPr>
-      <w:bookmarkStart w:id="20" w:name="_Toc355965600"/>
-      <w:bookmarkStart w:id="21" w:name="_Toc42547792"/>
+      <w:bookmarkStart w:id="21" w:name="_Toc355965600"/>
+      <w:bookmarkStart w:id="22" w:name="_Toc42547792"/>
       <w:r>
         <w:rPr>
           <w:lang w:val="es-ES_tradnl"/>
@@ -9407,8 +9439,8 @@
         </w:rPr>
         <w:t>:</w:t>
       </w:r>
-      <w:bookmarkEnd w:id="20"/>
       <w:bookmarkEnd w:id="21"/>
+      <w:bookmarkEnd w:id="22"/>
       <w:r>
         <w:rPr>
           <w:lang w:val="es-ES_tradnl"/>
@@ -9467,8 +9499,8 @@
           <w:lang w:val="es-ES_tradnl"/>
         </w:rPr>
       </w:pPr>
-      <w:bookmarkStart w:id="22" w:name="_Toc355965601"/>
-      <w:bookmarkStart w:id="23" w:name="_Toc42547793"/>
+      <w:bookmarkStart w:id="23" w:name="_Toc355965601"/>
+      <w:bookmarkStart w:id="24" w:name="_Toc42547793"/>
       <w:r>
         <w:rPr>
           <w:lang w:val="es-ES_tradnl"/>
@@ -9481,7 +9513,7 @@
         </w:rPr>
         <w:t xml:space="preserve"> </w:t>
       </w:r>
-      <w:bookmarkEnd w:id="22"/>
+      <w:bookmarkEnd w:id="23"/>
       <w:r>
         <w:rPr>
           <w:lang w:val="es-ES_tradnl"/>
@@ -9500,7 +9532,7 @@
         </w:rPr>
         <w:t>:</w:t>
       </w:r>
-      <w:bookmarkEnd w:id="23"/>
+      <w:bookmarkEnd w:id="24"/>
     </w:p>
     <w:p>
       <w:pPr>
@@ -9536,12 +9568,12 @@
           <w:numId w:val="2"/>
         </w:numPr>
       </w:pPr>
-      <w:bookmarkStart w:id="24" w:name="_Toc42547794"/>
+      <w:bookmarkStart w:id="25" w:name="_Toc42547794"/>
       <w:r>
         <w:lastRenderedPageBreak/>
         <w:t>Diseño Detallado</w:t>
       </w:r>
-      <w:bookmarkEnd w:id="24"/>
+      <w:bookmarkEnd w:id="25"/>
     </w:p>
     <w:p>
       <w:pPr>
@@ -9565,11 +9597,11 @@
       <w:r>
         <w:t xml:space="preserve"> </w:t>
       </w:r>
-      <w:bookmarkStart w:id="25" w:name="_Toc42547795"/>
+      <w:bookmarkStart w:id="26" w:name="_Toc42547795"/>
       <w:r>
         <w:t>Diseño detallado de módulos</w:t>
       </w:r>
-      <w:bookmarkEnd w:id="25"/>
+      <w:bookmarkEnd w:id="26"/>
     </w:p>
     <w:p>
       <w:pPr>
@@ -9674,20 +9706,33 @@
         <w:pStyle w:val="Descripcin"/>
         <w:jc w:val="center"/>
       </w:pPr>
-      <w:bookmarkStart w:id="26" w:name="_Ref42540849"/>
-      <w:bookmarkStart w:id="27" w:name="_Toc42547973"/>
+      <w:bookmarkStart w:id="27" w:name="_Ref42540849"/>
+      <w:bookmarkStart w:id="28" w:name="_Toc42547973"/>
       <w:r>
         <w:t xml:space="preserve">Ilustración </w:t>
       </w:r>
-      <w:fldSimple w:instr=" SEQ Ilustración \* ARABIC ">
-        <w:r>
-          <w:rPr>
-            <w:noProof/>
-          </w:rPr>
-          <w:t>3</w:t>
-        </w:r>
-      </w:fldSimple>
-      <w:bookmarkEnd w:id="26"/>
+      <w:r>
+        <w:fldChar w:fldCharType="begin"/>
+      </w:r>
+      <w:r>
+        <w:instrText xml:space="preserve"> SEQ Ilustración \* ARABIC </w:instrText>
+      </w:r>
+      <w:r>
+        <w:fldChar w:fldCharType="separate"/>
+      </w:r>
+      <w:r>
+        <w:rPr>
+          <w:noProof/>
+        </w:rPr>
+        <w:t>3</w:t>
+      </w:r>
+      <w:r>
+        <w:rPr>
+          <w:noProof/>
+        </w:rPr>
+        <w:fldChar w:fldCharType="end"/>
+      </w:r>
+      <w:bookmarkEnd w:id="27"/>
       <w:r>
         <w:t>.</w:t>
       </w:r>
@@ -9697,7 +9742,7 @@
       <w:r>
         <w:t>.</w:t>
       </w:r>
-      <w:bookmarkEnd w:id="27"/>
+      <w:bookmarkEnd w:id="28"/>
     </w:p>
     <w:p>
       <w:r>
@@ -9740,16 +9785,8 @@
         <w:rPr>
           <w:b/>
         </w:rPr>
-        <w:t xml:space="preserve">Graphics User </w:t>
-      </w:r>
-      <w:proofErr w:type="gramStart"/>
-      <w:r>
-        <w:rPr>
-          <w:b/>
-        </w:rPr>
-        <w:t>Interface</w:t>
-      </w:r>
-      <w:proofErr w:type="gramEnd"/>
+        <w:t>Graphics User Interface</w:t>
+      </w:r>
       <w:r>
         <w:rPr>
           <w:b/>
@@ -9889,7 +9926,7 @@
           <w:numId w:val="2"/>
         </w:numPr>
       </w:pPr>
-      <w:bookmarkStart w:id="28" w:name="_Toc42547796"/>
+      <w:bookmarkStart w:id="29" w:name="_Toc42547796"/>
       <w:r>
         <w:t>D</w:t>
       </w:r>
@@ -9899,7 +9936,7 @@
       <w:r>
         <w:t>de estructura de sistema</w:t>
       </w:r>
-      <w:bookmarkEnd w:id="28"/>
+      <w:bookmarkEnd w:id="29"/>
     </w:p>
     <w:p/>
     <w:p>
@@ -9998,20 +10035,36 @@
         <w:pStyle w:val="Descripcin"/>
         <w:jc w:val="center"/>
       </w:pPr>
-      <w:bookmarkStart w:id="29" w:name="_Ref42541047"/>
-      <w:bookmarkStart w:id="30" w:name="_Toc42547974"/>
+      <w:bookmarkStart w:id="30" w:name="_Ref42541047"/>
+      <w:bookmarkStart w:id="31" w:name="_Toc42547974"/>
       <w:r>
         <w:t xml:space="preserve">Ilustración </w:t>
       </w:r>
-      <w:fldSimple w:instr=" SEQ Ilustración \* ARABIC ">
-        <w:r>
-          <w:rPr>
-            <w:noProof/>
-          </w:rPr>
-          <w:t>4</w:t>
-        </w:r>
-      </w:fldSimple>
-      <w:bookmarkEnd w:id="29"/>
+      <w:r>
+        <w:fldChar w:fldCharType="begin"/>
+      </w:r>
+      <w:r>
+        <w:instrText xml:space="preserve"> S</w:instrText>
+      </w:r>
+      <w:r>
+        <w:instrText xml:space="preserve">EQ Ilustración \* ARABIC </w:instrText>
+      </w:r>
+      <w:r>
+        <w:fldChar w:fldCharType="separate"/>
+      </w:r>
+      <w:r>
+        <w:rPr>
+          <w:noProof/>
+        </w:rPr>
+        <w:t>4</w:t>
+      </w:r>
+      <w:r>
+        <w:rPr>
+          <w:noProof/>
+        </w:rPr>
+        <w:fldChar w:fldCharType="end"/>
+      </w:r>
+      <w:bookmarkEnd w:id="30"/>
       <w:r>
         <w:t>.</w:t>
       </w:r>
@@ -10027,7 +10080,7 @@
       <w:r>
         <w:t>.</w:t>
       </w:r>
-      <w:bookmarkEnd w:id="30"/>
+      <w:bookmarkEnd w:id="31"/>
     </w:p>
     <w:p>
       <w:r>
@@ -10121,20 +10174,33 @@
         <w:pStyle w:val="Descripcin"/>
         <w:jc w:val="center"/>
       </w:pPr>
-      <w:bookmarkStart w:id="31" w:name="_Ref42541114"/>
-      <w:bookmarkStart w:id="32" w:name="_Toc42547975"/>
+      <w:bookmarkStart w:id="32" w:name="_Ref42541114"/>
+      <w:bookmarkStart w:id="33" w:name="_Toc42547975"/>
       <w:r>
         <w:t xml:space="preserve">Ilustración </w:t>
       </w:r>
-      <w:fldSimple w:instr=" SEQ Ilustración \* ARABIC ">
-        <w:r>
-          <w:rPr>
-            <w:noProof/>
-          </w:rPr>
-          <w:t>5</w:t>
-        </w:r>
-      </w:fldSimple>
-      <w:bookmarkEnd w:id="31"/>
+      <w:r>
+        <w:fldChar w:fldCharType="begin"/>
+      </w:r>
+      <w:r>
+        <w:instrText xml:space="preserve"> SEQ Ilustración \* ARABIC </w:instrText>
+      </w:r>
+      <w:r>
+        <w:fldChar w:fldCharType="separate"/>
+      </w:r>
+      <w:r>
+        <w:rPr>
+          <w:noProof/>
+        </w:rPr>
+        <w:t>5</w:t>
+      </w:r>
+      <w:r>
+        <w:rPr>
+          <w:noProof/>
+        </w:rPr>
+        <w:fldChar w:fldCharType="end"/>
+      </w:r>
+      <w:bookmarkEnd w:id="32"/>
       <w:r>
         <w:t xml:space="preserve">, </w:t>
       </w:r>
@@ -10144,7 +10210,7 @@
       <w:r>
         <w:t>iagrama de clases del componente Epanet.</w:t>
       </w:r>
-      <w:bookmarkEnd w:id="32"/>
+      <w:bookmarkEnd w:id="33"/>
     </w:p>
     <w:p>
       <w:r>
@@ -10266,20 +10332,33 @@
         <w:pStyle w:val="Descripcin"/>
         <w:jc w:val="center"/>
       </w:pPr>
-      <w:bookmarkStart w:id="33" w:name="_Ref42545044"/>
-      <w:bookmarkStart w:id="34" w:name="_Toc42547976"/>
+      <w:bookmarkStart w:id="34" w:name="_Ref42545044"/>
+      <w:bookmarkStart w:id="35" w:name="_Toc42547976"/>
       <w:r>
         <w:t xml:space="preserve">Ilustración </w:t>
       </w:r>
-      <w:fldSimple w:instr=" SEQ Ilustración \* ARABIC ">
-        <w:r>
-          <w:rPr>
-            <w:noProof/>
-          </w:rPr>
-          <w:t>6</w:t>
-        </w:r>
-      </w:fldSimple>
-      <w:bookmarkEnd w:id="33"/>
+      <w:r>
+        <w:fldChar w:fldCharType="begin"/>
+      </w:r>
+      <w:r>
+        <w:instrText xml:space="preserve"> SEQ Ilustración \* ARABIC </w:instrText>
+      </w:r>
+      <w:r>
+        <w:fldChar w:fldCharType="separate"/>
+      </w:r>
+      <w:r>
+        <w:rPr>
+          <w:noProof/>
+        </w:rPr>
+        <w:t>6</w:t>
+      </w:r>
+      <w:r>
+        <w:rPr>
+          <w:noProof/>
+        </w:rPr>
+        <w:fldChar w:fldCharType="end"/>
+      </w:r>
+      <w:bookmarkEnd w:id="34"/>
       <w:r>
         <w:t>. D</w:t>
       </w:r>
@@ -10296,7 +10375,7 @@
       <w:r>
         <w:t>.</w:t>
       </w:r>
-      <w:bookmarkEnd w:id="34"/>
+      <w:bookmarkEnd w:id="35"/>
     </w:p>
     <w:p>
       <w:pPr>
@@ -10306,11 +10385,11 @@
           <w:numId w:val="2"/>
         </w:numPr>
       </w:pPr>
-      <w:bookmarkStart w:id="35" w:name="_Toc42547797"/>
+      <w:bookmarkStart w:id="36" w:name="_Toc42547797"/>
       <w:r>
         <w:t>Operación del Sistema</w:t>
       </w:r>
-      <w:bookmarkEnd w:id="35"/>
+      <w:bookmarkEnd w:id="36"/>
     </w:p>
     <w:p/>
     <w:p>
@@ -10466,24 +10545,40 @@
         <w:pStyle w:val="Descripcin"/>
         <w:jc w:val="center"/>
       </w:pPr>
-      <w:bookmarkStart w:id="36" w:name="_Ref42545067"/>
-      <w:bookmarkStart w:id="37" w:name="_Toc42547977"/>
+      <w:bookmarkStart w:id="37" w:name="_Ref42545067"/>
+      <w:bookmarkStart w:id="38" w:name="_Toc42547977"/>
       <w:r>
         <w:t xml:space="preserve">Ilustración </w:t>
       </w:r>
-      <w:fldSimple w:instr=" SEQ Ilustración \* ARABIC ">
-        <w:r>
-          <w:rPr>
-            <w:noProof/>
-          </w:rPr>
-          <w:t>7</w:t>
-        </w:r>
-      </w:fldSimple>
-      <w:bookmarkEnd w:id="36"/>
+      <w:r>
+        <w:fldChar w:fldCharType="begin"/>
+      </w:r>
+      <w:r>
+        <w:instrText xml:space="preserve"> SEQ Ilustrac</w:instrText>
+      </w:r>
+      <w:r>
+        <w:instrText xml:space="preserve">ión \* ARABIC </w:instrText>
+      </w:r>
+      <w:r>
+        <w:fldChar w:fldCharType="separate"/>
+      </w:r>
       <w:r>
         <w:rPr>
           <w:noProof/>
         </w:rPr>
+        <w:t>7</w:t>
+      </w:r>
+      <w:r>
+        <w:rPr>
+          <w:noProof/>
+        </w:rPr>
+        <w:fldChar w:fldCharType="end"/>
+      </w:r>
+      <w:bookmarkEnd w:id="37"/>
+      <w:r>
+        <w:rPr>
+          <w:noProof/>
+        </w:rPr>
         <w:t>.</w:t>
       </w:r>
       <w:r>
@@ -10507,7 +10602,7 @@
       <w:r>
         <w:t>.</w:t>
       </w:r>
-      <w:bookmarkEnd w:id="37"/>
+      <w:bookmarkEnd w:id="38"/>
     </w:p>
     <w:p>
       <w:pPr>
@@ -10566,19 +10661,32 @@
         <w:pStyle w:val="Descripcin"/>
         <w:jc w:val="center"/>
       </w:pPr>
-      <w:bookmarkStart w:id="38" w:name="_Ref42610235"/>
+      <w:bookmarkStart w:id="39" w:name="_Ref42610235"/>
       <w:r>
         <w:t xml:space="preserve">Ilustración </w:t>
       </w:r>
-      <w:fldSimple w:instr=" SEQ Ilustración \* ARABIC ">
-        <w:r>
-          <w:rPr>
-            <w:noProof/>
-          </w:rPr>
-          <w:t>8</w:t>
-        </w:r>
-      </w:fldSimple>
-      <w:bookmarkEnd w:id="38"/>
+      <w:r>
+        <w:fldChar w:fldCharType="begin"/>
+      </w:r>
+      <w:r>
+        <w:instrText xml:space="preserve"> SEQ Ilustración \* ARABIC </w:instrText>
+      </w:r>
+      <w:r>
+        <w:fldChar w:fldCharType="separate"/>
+      </w:r>
+      <w:r>
+        <w:rPr>
+          <w:noProof/>
+        </w:rPr>
+        <w:t>8</w:t>
+      </w:r>
+      <w:r>
+        <w:rPr>
+          <w:noProof/>
+        </w:rPr>
+        <w:fldChar w:fldCharType="end"/>
+      </w:r>
+      <w:bookmarkEnd w:id="39"/>
       <w:r>
         <w:t>.</w:t>
       </w:r>
@@ -10643,19 +10751,32 @@
         <w:pStyle w:val="Descripcin"/>
         <w:jc w:val="center"/>
       </w:pPr>
-      <w:bookmarkStart w:id="39" w:name="_Ref42610322"/>
+      <w:bookmarkStart w:id="40" w:name="_Ref42610322"/>
       <w:r>
         <w:t xml:space="preserve">Ilustración </w:t>
       </w:r>
-      <w:fldSimple w:instr=" SEQ Ilustración \* ARABIC ">
-        <w:r>
-          <w:rPr>
-            <w:noProof/>
-          </w:rPr>
-          <w:t>9</w:t>
-        </w:r>
-      </w:fldSimple>
-      <w:bookmarkEnd w:id="39"/>
+      <w:r>
+        <w:fldChar w:fldCharType="begin"/>
+      </w:r>
+      <w:r>
+        <w:instrText xml:space="preserve"> SEQ Ilustración \* ARABIC </w:instrText>
+      </w:r>
+      <w:r>
+        <w:fldChar w:fldCharType="separate"/>
+      </w:r>
+      <w:r>
+        <w:rPr>
+          <w:noProof/>
+        </w:rPr>
+        <w:t>9</w:t>
+      </w:r>
+      <w:r>
+        <w:rPr>
+          <w:noProof/>
+        </w:rPr>
+        <w:fldChar w:fldCharType="end"/>
+      </w:r>
+      <w:bookmarkEnd w:id="40"/>
       <w:r>
         <w:t>.</w:t>
       </w:r>
@@ -10671,12 +10792,12 @@
           <w:numId w:val="2"/>
         </w:numPr>
       </w:pPr>
-      <w:bookmarkStart w:id="40" w:name="_Toc42547798"/>
+      <w:bookmarkStart w:id="41" w:name="_Toc42547798"/>
       <w:r>
         <w:lastRenderedPageBreak/>
         <w:t>Diseño de Interfaz</w:t>
       </w:r>
-      <w:bookmarkEnd w:id="40"/>
+      <w:bookmarkEnd w:id="41"/>
     </w:p>
     <w:p>
       <w:pPr>
@@ -10691,13 +10812,13 @@
           <w:numId w:val="5"/>
         </w:numPr>
       </w:pPr>
-      <w:bookmarkStart w:id="41" w:name="_Toc231664999"/>
-      <w:bookmarkStart w:id="42" w:name="_Toc42547799"/>
+      <w:bookmarkStart w:id="42" w:name="_Toc231664999"/>
+      <w:bookmarkStart w:id="43" w:name="_Toc42547799"/>
       <w:r>
         <w:t>Diseño de interfaz de usuario</w:t>
       </w:r>
-      <w:bookmarkEnd w:id="41"/>
       <w:bookmarkEnd w:id="42"/>
+      <w:bookmarkEnd w:id="43"/>
     </w:p>
     <w:p/>
     <w:p>
@@ -10708,11 +10829,11 @@
           <w:numId w:val="5"/>
         </w:numPr>
       </w:pPr>
-      <w:bookmarkStart w:id="43" w:name="_Toc42547800"/>
+      <w:bookmarkStart w:id="44" w:name="_Toc42547800"/>
       <w:r>
         <w:t>Interfaz de inicio.</w:t>
       </w:r>
-      <w:bookmarkEnd w:id="43"/>
+      <w:bookmarkEnd w:id="44"/>
     </w:p>
     <w:p>
       <w:pPr>
@@ -10836,24 +10957,37 @@
         <w:pStyle w:val="Descripcin"/>
         <w:jc w:val="center"/>
       </w:pPr>
-      <w:bookmarkStart w:id="44" w:name="_Ref42545082"/>
-      <w:bookmarkStart w:id="45" w:name="_Toc42547978"/>
+      <w:bookmarkStart w:id="45" w:name="_Ref42545082"/>
+      <w:bookmarkStart w:id="46" w:name="_Toc42547978"/>
       <w:r>
         <w:t xml:space="preserve">Ilustración </w:t>
       </w:r>
-      <w:fldSimple w:instr=" SEQ Ilustración \* ARABIC ">
-        <w:r>
-          <w:rPr>
-            <w:noProof/>
-          </w:rPr>
-          <w:t>10</w:t>
-        </w:r>
-      </w:fldSimple>
-      <w:bookmarkEnd w:id="44"/>
+      <w:r>
+        <w:fldChar w:fldCharType="begin"/>
+      </w:r>
+      <w:r>
+        <w:instrText xml:space="preserve"> SEQ Ilustración \* ARABIC </w:instrText>
+      </w:r>
+      <w:r>
+        <w:fldChar w:fldCharType="separate"/>
+      </w:r>
       <w:r>
         <w:rPr>
           <w:noProof/>
         </w:rPr>
+        <w:t>10</w:t>
+      </w:r>
+      <w:r>
+        <w:rPr>
+          <w:noProof/>
+        </w:rPr>
+        <w:fldChar w:fldCharType="end"/>
+      </w:r>
+      <w:bookmarkEnd w:id="45"/>
+      <w:r>
+        <w:rPr>
+          <w:noProof/>
+        </w:rPr>
         <w:t>.</w:t>
       </w:r>
       <w:r>
@@ -10865,7 +10999,7 @@
       <w:r>
         <w:t>squema de interfaz de inicio del sistema.</w:t>
       </w:r>
-      <w:bookmarkEnd w:id="45"/>
+      <w:bookmarkEnd w:id="46"/>
     </w:p>
     <w:p>
       <w:pPr>
@@ -10875,11 +11009,11 @@
           <w:numId w:val="5"/>
         </w:numPr>
       </w:pPr>
-      <w:bookmarkStart w:id="46" w:name="_Toc42547801"/>
+      <w:bookmarkStart w:id="47" w:name="_Toc42547801"/>
       <w:r>
         <w:t>Interfaz de configuración del problema</w:t>
       </w:r>
-      <w:bookmarkEnd w:id="46"/>
+      <w:bookmarkEnd w:id="47"/>
     </w:p>
     <w:p/>
     <w:p>
@@ -11041,20 +11175,33 @@
         <w:pStyle w:val="Descripcin"/>
         <w:jc w:val="center"/>
       </w:pPr>
-      <w:bookmarkStart w:id="47" w:name="_Ref42545267"/>
-      <w:bookmarkStart w:id="48" w:name="_Toc42547979"/>
+      <w:bookmarkStart w:id="48" w:name="_Ref42545267"/>
+      <w:bookmarkStart w:id="49" w:name="_Toc42547979"/>
       <w:r>
         <w:t xml:space="preserve">Ilustración </w:t>
       </w:r>
-      <w:fldSimple w:instr=" SEQ Ilustración \* ARABIC ">
-        <w:r>
-          <w:rPr>
-            <w:noProof/>
-          </w:rPr>
-          <w:t>11</w:t>
-        </w:r>
-      </w:fldSimple>
-      <w:bookmarkEnd w:id="47"/>
+      <w:r>
+        <w:fldChar w:fldCharType="begin"/>
+      </w:r>
+      <w:r>
+        <w:instrText xml:space="preserve"> SEQ Ilustración \* ARABIC </w:instrText>
+      </w:r>
+      <w:r>
+        <w:fldChar w:fldCharType="separate"/>
+      </w:r>
+      <w:r>
+        <w:rPr>
+          <w:noProof/>
+        </w:rPr>
+        <w:t>11</w:t>
+      </w:r>
+      <w:r>
+        <w:rPr>
+          <w:noProof/>
+        </w:rPr>
+        <w:fldChar w:fldCharType="end"/>
+      </w:r>
+      <w:bookmarkEnd w:id="48"/>
       <w:r>
         <w:t>.</w:t>
       </w:r>
@@ -11070,7 +11217,7 @@
       <w:r>
         <w:t>.</w:t>
       </w:r>
-      <w:bookmarkEnd w:id="48"/>
+      <w:bookmarkEnd w:id="49"/>
     </w:p>
     <w:p>
       <w:pPr>
@@ -11080,11 +11227,11 @@
           <w:numId w:val="5"/>
         </w:numPr>
       </w:pPr>
-      <w:bookmarkStart w:id="49" w:name="_Toc42547802"/>
+      <w:bookmarkStart w:id="50" w:name="_Toc42547802"/>
       <w:r>
         <w:t>Interfaz de ejecución del algoritmo</w:t>
       </w:r>
-      <w:bookmarkEnd w:id="49"/>
+      <w:bookmarkEnd w:id="50"/>
     </w:p>
     <w:p/>
     <w:p>
@@ -11368,20 +11515,33 @@
           <w:highlight w:val="yellow"/>
         </w:rPr>
       </w:pPr>
-      <w:bookmarkStart w:id="50" w:name="_Ref42545284"/>
-      <w:bookmarkStart w:id="51" w:name="_Toc42547980"/>
+      <w:bookmarkStart w:id="51" w:name="_Ref42545284"/>
+      <w:bookmarkStart w:id="52" w:name="_Toc42547980"/>
       <w:r>
         <w:t xml:space="preserve">Ilustración </w:t>
       </w:r>
-      <w:fldSimple w:instr=" SEQ Ilustración \* ARABIC ">
-        <w:r>
-          <w:rPr>
-            <w:noProof/>
-          </w:rPr>
-          <w:t>12</w:t>
-        </w:r>
-      </w:fldSimple>
-      <w:bookmarkEnd w:id="50"/>
+      <w:r>
+        <w:fldChar w:fldCharType="begin"/>
+      </w:r>
+      <w:r>
+        <w:instrText xml:space="preserve"> SEQ Ilustración \* ARABIC </w:instrText>
+      </w:r>
+      <w:r>
+        <w:fldChar w:fldCharType="separate"/>
+      </w:r>
+      <w:r>
+        <w:rPr>
+          <w:noProof/>
+        </w:rPr>
+        <w:t>12</w:t>
+      </w:r>
+      <w:r>
+        <w:rPr>
+          <w:noProof/>
+        </w:rPr>
+        <w:fldChar w:fldCharType="end"/>
+      </w:r>
+      <w:bookmarkEnd w:id="51"/>
       <w:r>
         <w:t>.</w:t>
       </w:r>
@@ -11394,7 +11554,7 @@
       <w:r>
         <w:t>squema de interfaz de ejecución de algoritmo. La de la izquierda es usada para el problema monoobjetivo y la de la derecha para el multiobjetivo.</w:t>
       </w:r>
-      <w:bookmarkEnd w:id="51"/>
+      <w:bookmarkEnd w:id="52"/>
     </w:p>
     <w:p>
       <w:pPr>
@@ -11412,11 +11572,11 @@
           <w:numId w:val="5"/>
         </w:numPr>
       </w:pPr>
-      <w:bookmarkStart w:id="52" w:name="_Toc42547803"/>
+      <w:bookmarkStart w:id="53" w:name="_Toc42547803"/>
       <w:r>
         <w:t>Interfaz de gráficos</w:t>
       </w:r>
-      <w:bookmarkEnd w:id="52"/>
+      <w:bookmarkEnd w:id="53"/>
     </w:p>
     <w:p/>
     <w:p>
@@ -11560,20 +11720,33 @@
         <w:pStyle w:val="Descripcin"/>
         <w:jc w:val="center"/>
       </w:pPr>
-      <w:bookmarkStart w:id="53" w:name="_Ref42545333"/>
-      <w:bookmarkStart w:id="54" w:name="_Toc42547981"/>
+      <w:bookmarkStart w:id="54" w:name="_Ref42545333"/>
+      <w:bookmarkStart w:id="55" w:name="_Toc42547981"/>
       <w:r>
         <w:t xml:space="preserve">Ilustración </w:t>
       </w:r>
-      <w:fldSimple w:instr=" SEQ Ilustración \* ARABIC ">
-        <w:r>
-          <w:rPr>
-            <w:noProof/>
-          </w:rPr>
-          <w:t>13</w:t>
-        </w:r>
-      </w:fldSimple>
-      <w:bookmarkEnd w:id="53"/>
+      <w:r>
+        <w:fldChar w:fldCharType="begin"/>
+      </w:r>
+      <w:r>
+        <w:instrText xml:space="preserve"> SEQ Ilustración \* ARABIC </w:instrText>
+      </w:r>
+      <w:r>
+        <w:fldChar w:fldCharType="separate"/>
+      </w:r>
+      <w:r>
+        <w:rPr>
+          <w:noProof/>
+        </w:rPr>
+        <w:t>13</w:t>
+      </w:r>
+      <w:r>
+        <w:rPr>
+          <w:noProof/>
+        </w:rPr>
+        <w:fldChar w:fldCharType="end"/>
+      </w:r>
+      <w:bookmarkEnd w:id="54"/>
       <w:r>
         <w:t>.</w:t>
       </w:r>
@@ -11586,7 +11759,7 @@
       <w:r>
         <w:t>squema de interfaz de gráficos.</w:t>
       </w:r>
-      <w:bookmarkEnd w:id="54"/>
+      <w:bookmarkEnd w:id="55"/>
     </w:p>
     <w:p>
       <w:pPr>
@@ -11596,11 +11769,11 @@
           <w:numId w:val="5"/>
         </w:numPr>
       </w:pPr>
-      <w:bookmarkStart w:id="55" w:name="_Toc42547804"/>
+      <w:bookmarkStart w:id="56" w:name="_Toc42547804"/>
       <w:r>
         <w:t>Interfaz de resultados</w:t>
       </w:r>
-      <w:bookmarkEnd w:id="55"/>
+      <w:bookmarkEnd w:id="56"/>
     </w:p>
     <w:p>
       <w:r>
@@ -11845,20 +12018,36 @@
         <w:pStyle w:val="Descripcin"/>
         <w:jc w:val="center"/>
       </w:pPr>
-      <w:bookmarkStart w:id="56" w:name="_Ref42545347"/>
-      <w:bookmarkStart w:id="57" w:name="_Toc42547982"/>
+      <w:bookmarkStart w:id="57" w:name="_Ref42545347"/>
+      <w:bookmarkStart w:id="58" w:name="_Toc42547982"/>
       <w:r>
         <w:t xml:space="preserve">Ilustración </w:t>
       </w:r>
-      <w:fldSimple w:instr=" SEQ Ilustración \* ARABIC ">
-        <w:r>
-          <w:rPr>
-            <w:noProof/>
-          </w:rPr>
-          <w:t>14</w:t>
-        </w:r>
-      </w:fldSimple>
-      <w:bookmarkEnd w:id="56"/>
+      <w:r>
+        <w:fldChar w:fldCharType="begin"/>
+      </w:r>
+      <w:r>
+        <w:instrText xml:space="preserve"> SEQ Ilustración \* A</w:instrText>
+      </w:r>
+      <w:r>
+        <w:instrText xml:space="preserve">RABIC </w:instrText>
+      </w:r>
+      <w:r>
+        <w:fldChar w:fldCharType="separate"/>
+      </w:r>
+      <w:r>
+        <w:rPr>
+          <w:noProof/>
+        </w:rPr>
+        <w:t>14</w:t>
+      </w:r>
+      <w:r>
+        <w:rPr>
+          <w:noProof/>
+        </w:rPr>
+        <w:fldChar w:fldCharType="end"/>
+      </w:r>
+      <w:bookmarkEnd w:id="57"/>
       <w:r>
         <w:t>.</w:t>
       </w:r>
@@ -11871,7 +12060,7 @@
       <w:r>
         <w:t>squema de interfaz de resultados.</w:t>
       </w:r>
-      <w:bookmarkEnd w:id="57"/>
+      <w:bookmarkEnd w:id="58"/>
     </w:p>
     <w:p>
       <w:pPr>
@@ -11881,11 +12070,11 @@
           <w:numId w:val="5"/>
         </w:numPr>
       </w:pPr>
-      <w:bookmarkStart w:id="58" w:name="_Toc42547805"/>
+      <w:bookmarkStart w:id="59" w:name="_Toc42547805"/>
       <w:r>
         <w:t>Interfaz de visualización de configuraciones de la red</w:t>
       </w:r>
-      <w:bookmarkEnd w:id="58"/>
+      <w:bookmarkEnd w:id="59"/>
     </w:p>
     <w:p>
       <w:r>
@@ -11902,17 +12091,8 @@
           <w:i/>
           <w:iCs/>
         </w:rPr>
-        <w:t xml:space="preserve">doble </w:t>
-      </w:r>
-      <w:proofErr w:type="gramStart"/>
-      <w:r>
-        <w:rPr>
-          <w:i/>
-          <w:iCs/>
-        </w:rPr>
-        <w:t>click</w:t>
-      </w:r>
-      <w:proofErr w:type="gramEnd"/>
+        <w:t>doble click</w:t>
+      </w:r>
       <w:r>
         <w:t xml:space="preserve"> se abrirá una interfaz que permitirá ver la configuración por defecto de los componentes de la red. Esta interfaz consiste en mostrar una tabla en donde la primera columna será el nombre del atributo de la red y la segunda el valor. Un ejemplo de esta interfaz para un componente de la red se puede visualizar en la </w:t>
       </w:r>
@@ -11992,20 +12172,33 @@
         <w:pStyle w:val="Descripcin"/>
         <w:jc w:val="center"/>
       </w:pPr>
-      <w:bookmarkStart w:id="59" w:name="_Ref42545463"/>
-      <w:bookmarkStart w:id="60" w:name="_Toc42547983"/>
+      <w:bookmarkStart w:id="60" w:name="_Ref42545463"/>
+      <w:bookmarkStart w:id="61" w:name="_Toc42547983"/>
       <w:r>
         <w:t xml:space="preserve">Ilustración </w:t>
       </w:r>
-      <w:fldSimple w:instr=" SEQ Ilustración \* ARABIC ">
-        <w:r>
-          <w:rPr>
-            <w:noProof/>
-          </w:rPr>
-          <w:t>15</w:t>
-        </w:r>
-      </w:fldSimple>
-      <w:bookmarkEnd w:id="59"/>
+      <w:r>
+        <w:fldChar w:fldCharType="begin"/>
+      </w:r>
+      <w:r>
+        <w:instrText xml:space="preserve"> SEQ Ilustración \* ARABIC </w:instrText>
+      </w:r>
+      <w:r>
+        <w:fldChar w:fldCharType="separate"/>
+      </w:r>
+      <w:r>
+        <w:rPr>
+          <w:noProof/>
+        </w:rPr>
+        <w:t>15</w:t>
+      </w:r>
+      <w:r>
+        <w:rPr>
+          <w:noProof/>
+        </w:rPr>
+        <w:fldChar w:fldCharType="end"/>
+      </w:r>
+      <w:bookmarkEnd w:id="60"/>
       <w:r>
         <w:t>.</w:t>
       </w:r>
@@ -12018,7 +12211,7 @@
       <w:r>
         <w:t>nterfaz de visualización de la configuración de la red.</w:t>
       </w:r>
-      <w:bookmarkEnd w:id="60"/>
+      <w:bookmarkEnd w:id="61"/>
     </w:p>
     <w:p>
       <w:pPr>
@@ -12028,12 +12221,12 @@
           <w:numId w:val="5"/>
         </w:numPr>
       </w:pPr>
-      <w:bookmarkStart w:id="61" w:name="_Toc42547806"/>
+      <w:bookmarkStart w:id="62" w:name="_Toc42547806"/>
       <w:r>
         <w:lastRenderedPageBreak/>
         <w:t>Interfaz de ejecución de una red</w:t>
       </w:r>
-      <w:bookmarkEnd w:id="61"/>
+      <w:bookmarkEnd w:id="62"/>
     </w:p>
     <w:p>
       <w:r>
@@ -12117,20 +12310,33 @@
         <w:pStyle w:val="Descripcin"/>
         <w:jc w:val="center"/>
       </w:pPr>
-      <w:bookmarkStart w:id="62" w:name="_Ref42548349"/>
-      <w:bookmarkStart w:id="63" w:name="_Toc42547984"/>
+      <w:bookmarkStart w:id="63" w:name="_Ref42548349"/>
+      <w:bookmarkStart w:id="64" w:name="_Toc42547984"/>
       <w:r>
         <w:t xml:space="preserve">Ilustración </w:t>
       </w:r>
-      <w:fldSimple w:instr=" SEQ Ilustración \* ARABIC ">
-        <w:r>
-          <w:rPr>
-            <w:noProof/>
-          </w:rPr>
-          <w:t>16</w:t>
-        </w:r>
-      </w:fldSimple>
-      <w:bookmarkEnd w:id="62"/>
+      <w:r>
+        <w:fldChar w:fldCharType="begin"/>
+      </w:r>
+      <w:r>
+        <w:instrText xml:space="preserve"> SEQ Ilustración \* ARABIC </w:instrText>
+      </w:r>
+      <w:r>
+        <w:fldChar w:fldCharType="separate"/>
+      </w:r>
+      <w:r>
+        <w:rPr>
+          <w:noProof/>
+        </w:rPr>
+        <w:t>16</w:t>
+      </w:r>
+      <w:r>
+        <w:rPr>
+          <w:noProof/>
+        </w:rPr>
+        <w:fldChar w:fldCharType="end"/>
+      </w:r>
+      <w:bookmarkEnd w:id="63"/>
       <w:r>
         <w:t xml:space="preserve">. </w:t>
       </w:r>
@@ -12143,7 +12349,7 @@
       <w:r>
         <w:t>.</w:t>
       </w:r>
-      <w:bookmarkEnd w:id="63"/>
+      <w:bookmarkEnd w:id="64"/>
     </w:p>
     <w:p>
       <w:r>
@@ -12164,23 +12370,7 @@
           <w:i/>
           <w:iCs/>
         </w:rPr>
-        <w:t xml:space="preserve">“Time series for </w:t>
-      </w:r>
-      <w:proofErr w:type="gramStart"/>
-      <w:r>
-        <w:rPr>
-          <w:i/>
-          <w:iCs/>
-        </w:rPr>
-        <w:t>link</w:t>
-      </w:r>
-      <w:proofErr w:type="gramEnd"/>
-      <w:r>
-        <w:rPr>
-          <w:i/>
-          <w:iCs/>
-        </w:rPr>
-        <w:t>”</w:t>
+        <w:t>“Time series for link”</w:t>
       </w:r>
       <w:r>
         <w:t xml:space="preserve"> solo son mostrados cuando la red </w:t>
@@ -12214,12 +12404,12 @@
           <w:numId w:val="5"/>
         </w:numPr>
       </w:pPr>
-      <w:bookmarkStart w:id="64" w:name="_Toc42547807"/>
+      <w:bookmarkStart w:id="65" w:name="_Toc42547807"/>
       <w:r>
         <w:lastRenderedPageBreak/>
         <w:t>Detalles de implementación</w:t>
       </w:r>
-      <w:bookmarkEnd w:id="64"/>
+      <w:bookmarkEnd w:id="65"/>
     </w:p>
     <w:p>
       <w:pPr>
@@ -12489,7 +12679,7 @@
           <w:numId w:val="5"/>
         </w:numPr>
       </w:pPr>
-      <w:bookmarkStart w:id="65" w:name="_Toc42547808"/>
+      <w:bookmarkStart w:id="66" w:name="_Toc42547808"/>
       <w:r>
         <w:t xml:space="preserve">Uso de </w:t>
       </w:r>
@@ -12514,7 +12704,7 @@
         </w:rPr>
         <w:t>Reflection</w:t>
       </w:r>
-      <w:bookmarkEnd w:id="65"/>
+      <w:bookmarkEnd w:id="66"/>
     </w:p>
     <w:p/>
     <w:p>
@@ -12534,11 +12724,11 @@
           <w:numId w:val="5"/>
         </w:numPr>
       </w:pPr>
-      <w:bookmarkStart w:id="66" w:name="_Toc42547809"/>
+      <w:bookmarkStart w:id="67" w:name="_Toc42547809"/>
       <w:r>
         <w:t>Anotaciones para los operadores:</w:t>
       </w:r>
-      <w:bookmarkEnd w:id="66"/>
+      <w:bookmarkEnd w:id="67"/>
     </w:p>
     <w:p>
       <w:pPr>
@@ -12734,24 +12924,37 @@
         <w:pStyle w:val="Descripcin"/>
         <w:jc w:val="center"/>
       </w:pPr>
-      <w:bookmarkStart w:id="67" w:name="_Ref42548375"/>
-      <w:bookmarkStart w:id="68" w:name="_Toc42547985"/>
+      <w:bookmarkStart w:id="68" w:name="_Ref42548375"/>
+      <w:bookmarkStart w:id="69" w:name="_Toc42547985"/>
       <w:r>
         <w:t xml:space="preserve">Ilustración </w:t>
       </w:r>
-      <w:fldSimple w:instr=" SEQ Ilustración \* ARABIC ">
-        <w:r>
-          <w:rPr>
-            <w:noProof/>
-          </w:rPr>
-          <w:t>17</w:t>
-        </w:r>
-      </w:fldSimple>
-      <w:bookmarkEnd w:id="67"/>
+      <w:r>
+        <w:fldChar w:fldCharType="begin"/>
+      </w:r>
+      <w:r>
+        <w:instrText xml:space="preserve"> SEQ Ilustración \* ARABIC </w:instrText>
+      </w:r>
+      <w:r>
+        <w:fldChar w:fldCharType="separate"/>
+      </w:r>
       <w:r>
         <w:rPr>
           <w:noProof/>
         </w:rPr>
+        <w:t>17</w:t>
+      </w:r>
+      <w:r>
+        <w:rPr>
+          <w:noProof/>
+        </w:rPr>
+        <w:fldChar w:fldCharType="end"/>
+      </w:r>
+      <w:bookmarkEnd w:id="68"/>
+      <w:r>
+        <w:rPr>
+          <w:noProof/>
+        </w:rPr>
         <w:t>.</w:t>
       </w:r>
       <w:r>
@@ -12763,7 +12966,7 @@
       <w:r>
         <w:t>onstructor de un solo parámetro.</w:t>
       </w:r>
-      <w:bookmarkEnd w:id="68"/>
+      <w:bookmarkEnd w:id="69"/>
     </w:p>
     <w:p>
       <w:pPr>
@@ -12822,20 +13025,33 @@
         <w:pStyle w:val="Descripcin"/>
         <w:jc w:val="center"/>
       </w:pPr>
-      <w:bookmarkStart w:id="69" w:name="_Ref42548380"/>
-      <w:bookmarkStart w:id="70" w:name="_Toc42547986"/>
+      <w:bookmarkStart w:id="70" w:name="_Ref42548380"/>
+      <w:bookmarkStart w:id="71" w:name="_Toc42547986"/>
       <w:r>
         <w:t xml:space="preserve">Ilustración </w:t>
       </w:r>
-      <w:fldSimple w:instr=" SEQ Ilustración \* ARABIC ">
-        <w:r>
-          <w:rPr>
-            <w:noProof/>
-          </w:rPr>
-          <w:t>18</w:t>
-        </w:r>
-      </w:fldSimple>
-      <w:bookmarkEnd w:id="69"/>
+      <w:r>
+        <w:fldChar w:fldCharType="begin"/>
+      </w:r>
+      <w:r>
+        <w:instrText xml:space="preserve"> SEQ Ilustración \* ARABIC </w:instrText>
+      </w:r>
+      <w:r>
+        <w:fldChar w:fldCharType="separate"/>
+      </w:r>
+      <w:r>
+        <w:rPr>
+          <w:noProof/>
+        </w:rPr>
+        <w:t>18</w:t>
+      </w:r>
+      <w:r>
+        <w:rPr>
+          <w:noProof/>
+        </w:rPr>
+        <w:fldChar w:fldCharType="end"/>
+      </w:r>
+      <w:bookmarkEnd w:id="70"/>
       <w:r>
         <w:t>.</w:t>
       </w:r>
@@ -12848,7 +13064,7 @@
       <w:r>
         <w:t>onstructor de múltiples parámetros</w:t>
       </w:r>
-      <w:bookmarkEnd w:id="70"/>
+      <w:bookmarkEnd w:id="71"/>
     </w:p>
     <w:p>
       <w:pPr>
@@ -13012,20 +13228,36 @@
           <w:b w:val="0"/>
         </w:rPr>
       </w:pPr>
-      <w:bookmarkStart w:id="71" w:name="_Ref42548406"/>
-      <w:bookmarkStart w:id="72" w:name="_Toc42547987"/>
+      <w:bookmarkStart w:id="72" w:name="_Ref42548406"/>
+      <w:bookmarkStart w:id="73" w:name="_Toc42547987"/>
       <w:r>
         <w:t xml:space="preserve">Ilustración </w:t>
       </w:r>
-      <w:fldSimple w:instr=" SEQ Ilustración \* ARABIC ">
-        <w:r>
-          <w:rPr>
-            <w:noProof/>
-          </w:rPr>
-          <w:t>19</w:t>
-        </w:r>
-      </w:fldSimple>
-      <w:bookmarkEnd w:id="71"/>
+      <w:r>
+        <w:fldChar w:fldCharType="begin"/>
+      </w:r>
+      <w:r>
+        <w:instrText xml:space="preserve"> SEQ Ilust</w:instrText>
+      </w:r>
+      <w:r>
+        <w:instrText xml:space="preserve">ración \* ARABIC </w:instrText>
+      </w:r>
+      <w:r>
+        <w:fldChar w:fldCharType="separate"/>
+      </w:r>
+      <w:r>
+        <w:rPr>
+          <w:noProof/>
+        </w:rPr>
+        <w:t>19</w:t>
+      </w:r>
+      <w:r>
+        <w:rPr>
+          <w:noProof/>
+        </w:rPr>
+        <w:fldChar w:fldCharType="end"/>
+      </w:r>
+      <w:bookmarkEnd w:id="72"/>
       <w:r>
         <w:t>.</w:t>
       </w:r>
@@ -13048,7 +13280,7 @@
       <w:r>
         <w:t>.</w:t>
       </w:r>
-      <w:bookmarkEnd w:id="72"/>
+      <w:bookmarkEnd w:id="73"/>
     </w:p>
     <w:p>
       <w:pPr>
@@ -13100,20 +13332,33 @@
         <w:pStyle w:val="Descripcin"/>
         <w:jc w:val="center"/>
       </w:pPr>
-      <w:bookmarkStart w:id="73" w:name="_Ref42548414"/>
-      <w:bookmarkStart w:id="74" w:name="_Toc42547988"/>
+      <w:bookmarkStart w:id="74" w:name="_Ref42548414"/>
+      <w:bookmarkStart w:id="75" w:name="_Toc42547988"/>
       <w:r>
         <w:t xml:space="preserve">Ilustración </w:t>
       </w:r>
-      <w:fldSimple w:instr=" SEQ Ilustración \* ARABIC ">
-        <w:r>
-          <w:rPr>
-            <w:noProof/>
-          </w:rPr>
-          <w:t>20</w:t>
-        </w:r>
-      </w:fldSimple>
-      <w:bookmarkEnd w:id="73"/>
+      <w:r>
+        <w:fldChar w:fldCharType="begin"/>
+      </w:r>
+      <w:r>
+        <w:instrText xml:space="preserve"> SEQ Ilustración \* ARABIC </w:instrText>
+      </w:r>
+      <w:r>
+        <w:fldChar w:fldCharType="separate"/>
+      </w:r>
+      <w:r>
+        <w:rPr>
+          <w:noProof/>
+        </w:rPr>
+        <w:t>20</w:t>
+      </w:r>
+      <w:r>
+        <w:rPr>
+          <w:noProof/>
+        </w:rPr>
+        <w:fldChar w:fldCharType="end"/>
+      </w:r>
+      <w:bookmarkEnd w:id="74"/>
       <w:r>
         <w:rPr>
           <w:noProof/>
@@ -13139,7 +13384,7 @@
       <w:r>
         <w:t>.</w:t>
       </w:r>
-      <w:bookmarkEnd w:id="74"/>
+      <w:bookmarkEnd w:id="75"/>
     </w:p>
     <w:p>
       <w:r>
@@ -13154,11 +13399,11 @@
           <w:numId w:val="5"/>
         </w:numPr>
       </w:pPr>
-      <w:bookmarkStart w:id="75" w:name="_Toc42547810"/>
+      <w:bookmarkStart w:id="76" w:name="_Toc42547810"/>
       <w:r>
         <w:t>Anotaciones para los objetos que heredan la interfaz Registrable:</w:t>
       </w:r>
-      <w:bookmarkEnd w:id="75"/>
+      <w:bookmarkEnd w:id="76"/>
     </w:p>
     <w:p>
       <w:pPr>
@@ -13308,20 +13553,33 @@
         <w:pStyle w:val="Descripcin"/>
         <w:jc w:val="center"/>
       </w:pPr>
-      <w:bookmarkStart w:id="76" w:name="_Ref42548428"/>
-      <w:bookmarkStart w:id="77" w:name="_Toc42547989"/>
+      <w:bookmarkStart w:id="77" w:name="_Ref42548428"/>
+      <w:bookmarkStart w:id="78" w:name="_Toc42547989"/>
       <w:r>
         <w:t xml:space="preserve">Ilustración </w:t>
       </w:r>
-      <w:fldSimple w:instr=" SEQ Ilustración \* ARABIC ">
-        <w:r>
-          <w:rPr>
-            <w:noProof/>
-          </w:rPr>
-          <w:t>21</w:t>
-        </w:r>
-      </w:fldSimple>
-      <w:bookmarkEnd w:id="76"/>
+      <w:r>
+        <w:fldChar w:fldCharType="begin"/>
+      </w:r>
+      <w:r>
+        <w:instrText xml:space="preserve"> SEQ Ilustración \* ARABIC </w:instrText>
+      </w:r>
+      <w:r>
+        <w:fldChar w:fldCharType="separate"/>
+      </w:r>
+      <w:r>
+        <w:rPr>
+          <w:noProof/>
+        </w:rPr>
+        <w:t>21</w:t>
+      </w:r>
+      <w:r>
+        <w:rPr>
+          <w:noProof/>
+        </w:rPr>
+        <w:fldChar w:fldCharType="end"/>
+      </w:r>
+      <w:bookmarkEnd w:id="77"/>
       <w:r>
         <w:t>.</w:t>
       </w:r>
@@ -13334,7 +13592,7 @@
       <w:r>
         <w:t>onstructor de clase que hereda de registrable y sus metadatos para cada parámetro.</w:t>
       </w:r>
-      <w:bookmarkEnd w:id="77"/>
+      <w:bookmarkEnd w:id="78"/>
     </w:p>
     <w:p>
       <w:r>
@@ -13532,18 +13790,31 @@
         <w:pStyle w:val="Descripcin"/>
         <w:jc w:val="center"/>
       </w:pPr>
-      <w:bookmarkStart w:id="78" w:name="_Toc42547990"/>
+      <w:bookmarkStart w:id="79" w:name="_Toc42547990"/>
       <w:r>
         <w:t xml:space="preserve">Ilustración </w:t>
       </w:r>
-      <w:fldSimple w:instr=" SEQ Ilustración \* ARABIC ">
-        <w:r>
-          <w:rPr>
-            <w:noProof/>
-          </w:rPr>
-          <w:t>22</w:t>
-        </w:r>
-      </w:fldSimple>
+      <w:r>
+        <w:fldChar w:fldCharType="begin"/>
+      </w:r>
+      <w:r>
+        <w:instrText xml:space="preserve"> SEQ Ilustración \* ARABIC </w:instrText>
+      </w:r>
+      <w:r>
+        <w:fldChar w:fldCharType="separate"/>
+      </w:r>
+      <w:r>
+        <w:rPr>
+          <w:noProof/>
+        </w:rPr>
+        <w:t>22</w:t>
+      </w:r>
+      <w:r>
+        <w:rPr>
+          <w:noProof/>
+        </w:rPr>
+        <w:fldChar w:fldCharType="end"/>
+      </w:r>
       <w:r>
         <w:t>.</w:t>
       </w:r>
@@ -13556,7 +13827,7 @@
       <w:r>
         <w:t>enú de problemas.</w:t>
       </w:r>
-      <w:bookmarkEnd w:id="78"/>
+      <w:bookmarkEnd w:id="79"/>
     </w:p>
     <w:p>
       <w:r>
@@ -14210,20 +14481,33 @@
         <w:pStyle w:val="Descripcin"/>
         <w:jc w:val="center"/>
       </w:pPr>
-      <w:bookmarkStart w:id="79" w:name="_Ref42548511"/>
-      <w:bookmarkStart w:id="80" w:name="_Toc42547991"/>
+      <w:bookmarkStart w:id="80" w:name="_Ref42548511"/>
+      <w:bookmarkStart w:id="81" w:name="_Toc42547991"/>
       <w:r>
         <w:t xml:space="preserve">Ilustración </w:t>
       </w:r>
-      <w:fldSimple w:instr=" SEQ Ilustración \* ARABIC ">
-        <w:r>
-          <w:rPr>
-            <w:noProof/>
-          </w:rPr>
-          <w:t>23</w:t>
-        </w:r>
-      </w:fldSimple>
-      <w:bookmarkEnd w:id="79"/>
+      <w:r>
+        <w:fldChar w:fldCharType="begin"/>
+      </w:r>
+      <w:r>
+        <w:instrText xml:space="preserve"> SEQ Ilustración \* ARABIC </w:instrText>
+      </w:r>
+      <w:r>
+        <w:fldChar w:fldCharType="separate"/>
+      </w:r>
+      <w:r>
+        <w:rPr>
+          <w:noProof/>
+        </w:rPr>
+        <w:t>23</w:t>
+      </w:r>
+      <w:r>
+        <w:rPr>
+          <w:noProof/>
+        </w:rPr>
+        <w:fldChar w:fldCharType="end"/>
+      </w:r>
+      <w:bookmarkEnd w:id="80"/>
       <w:r>
         <w:t>.</w:t>
       </w:r>
@@ -14246,7 +14530,7 @@
       <w:r>
         <w:t xml:space="preserve"> para configurar los operadores.</w:t>
       </w:r>
-      <w:bookmarkEnd w:id="80"/>
+      <w:bookmarkEnd w:id="81"/>
     </w:p>
     <w:p>
       <w:pPr>
@@ -14395,20 +14679,33 @@
         <w:pStyle w:val="Descripcin"/>
         <w:jc w:val="center"/>
       </w:pPr>
-      <w:bookmarkStart w:id="81" w:name="_Ref42548584"/>
-      <w:bookmarkStart w:id="82" w:name="_Toc42547992"/>
+      <w:bookmarkStart w:id="82" w:name="_Ref42548584"/>
+      <w:bookmarkStart w:id="83" w:name="_Toc42547992"/>
       <w:r>
         <w:t xml:space="preserve">Ilustración </w:t>
       </w:r>
-      <w:fldSimple w:instr=" SEQ Ilustración \* ARABIC ">
-        <w:r>
-          <w:rPr>
-            <w:noProof/>
-          </w:rPr>
-          <w:t>24</w:t>
-        </w:r>
-      </w:fldSimple>
-      <w:bookmarkEnd w:id="81"/>
+      <w:r>
+        <w:fldChar w:fldCharType="begin"/>
+      </w:r>
+      <w:r>
+        <w:instrText xml:space="preserve"> SEQ Ilustración \* ARABIC </w:instrText>
+      </w:r>
+      <w:r>
+        <w:fldChar w:fldCharType="separate"/>
+      </w:r>
+      <w:r>
+        <w:rPr>
+          <w:noProof/>
+        </w:rPr>
+        <w:t>24</w:t>
+      </w:r>
+      <w:r>
+        <w:rPr>
+          <w:noProof/>
+        </w:rPr>
+        <w:fldChar w:fldCharType="end"/>
+      </w:r>
+      <w:bookmarkEnd w:id="82"/>
       <w:r>
         <w:t>.</w:t>
       </w:r>
@@ -14425,7 +14722,7 @@
       <w:r>
         <w:t xml:space="preserve"> expandido para configurar el operador.</w:t>
       </w:r>
-      <w:bookmarkEnd w:id="82"/>
+      <w:bookmarkEnd w:id="83"/>
     </w:p>
     <w:p>
       <w:pPr>
@@ -14903,20 +15200,36 @@
         <w:pStyle w:val="Descripcin"/>
         <w:jc w:val="center"/>
       </w:pPr>
-      <w:bookmarkStart w:id="83" w:name="_Ref42548795"/>
-      <w:bookmarkStart w:id="84" w:name="_Toc42547993"/>
+      <w:bookmarkStart w:id="84" w:name="_Ref42548795"/>
+      <w:bookmarkStart w:id="85" w:name="_Toc42547993"/>
       <w:r>
         <w:t xml:space="preserve">Ilustración </w:t>
       </w:r>
-      <w:fldSimple w:instr=" SEQ Ilustración \* ARABIC ">
-        <w:r>
-          <w:rPr>
-            <w:noProof/>
-          </w:rPr>
-          <w:t>25</w:t>
-        </w:r>
-      </w:fldSimple>
-      <w:bookmarkEnd w:id="83"/>
+      <w:r>
+        <w:fldChar w:fldCharType="begin"/>
+      </w:r>
+      <w:r>
+        <w:instrText xml:space="preserve"> </w:instrText>
+      </w:r>
+      <w:r>
+        <w:instrText xml:space="preserve">SEQ Ilustración \* ARABIC </w:instrText>
+      </w:r>
+      <w:r>
+        <w:fldChar w:fldCharType="separate"/>
+      </w:r>
+      <w:r>
+        <w:rPr>
+          <w:noProof/>
+        </w:rPr>
+        <w:t>25</w:t>
+      </w:r>
+      <w:r>
+        <w:rPr>
+          <w:noProof/>
+        </w:rPr>
+        <w:fldChar w:fldCharType="end"/>
+      </w:r>
+      <w:bookmarkEnd w:id="84"/>
       <w:r>
         <w:t>.</w:t>
       </w:r>
@@ -14929,7 +15242,7 @@
       <w:r>
         <w:t>partado para configurar el parámetro de tipo File.</w:t>
       </w:r>
-      <w:bookmarkEnd w:id="84"/>
+      <w:bookmarkEnd w:id="85"/>
     </w:p>
     <w:p>
       <w:pPr>
@@ -15357,20 +15670,33 @@
         <w:pStyle w:val="Descripcin"/>
         <w:jc w:val="center"/>
       </w:pPr>
-      <w:bookmarkStart w:id="85" w:name="_Ref42548823"/>
-      <w:bookmarkStart w:id="86" w:name="_Toc42547994"/>
+      <w:bookmarkStart w:id="86" w:name="_Ref42548823"/>
+      <w:bookmarkStart w:id="87" w:name="_Toc42547994"/>
       <w:r>
         <w:t xml:space="preserve">Ilustración </w:t>
       </w:r>
-      <w:fldSimple w:instr=" SEQ Ilustración \* ARABIC ">
-        <w:r>
-          <w:rPr>
-            <w:noProof/>
-          </w:rPr>
-          <w:t>26</w:t>
-        </w:r>
-      </w:fldSimple>
-      <w:bookmarkEnd w:id="85"/>
+      <w:r>
+        <w:fldChar w:fldCharType="begin"/>
+      </w:r>
+      <w:r>
+        <w:instrText xml:space="preserve"> SEQ Ilustración \* ARABIC </w:instrText>
+      </w:r>
+      <w:r>
+        <w:fldChar w:fldCharType="separate"/>
+      </w:r>
+      <w:r>
+        <w:rPr>
+          <w:noProof/>
+        </w:rPr>
+        <w:t>26</w:t>
+      </w:r>
+      <w:r>
+        <w:rPr>
+          <w:noProof/>
+        </w:rPr>
+        <w:fldChar w:fldCharType="end"/>
+      </w:r>
+      <w:bookmarkEnd w:id="86"/>
       <w:r>
         <w:t>.</w:t>
       </w:r>
@@ -15397,7 +15723,7 @@
       <w:r>
         <w:t>.</w:t>
       </w:r>
-      <w:bookmarkEnd w:id="86"/>
+      <w:bookmarkEnd w:id="87"/>
     </w:p>
     <w:p>
       <w:pPr>
@@ -15785,28 +16111,39 @@
         <w:pStyle w:val="Descripcin"/>
         <w:jc w:val="center"/>
       </w:pPr>
-      <w:bookmarkStart w:id="87" w:name="_Ref42548852"/>
-      <w:bookmarkStart w:id="88" w:name="_Toc42547995"/>
+      <w:bookmarkStart w:id="88" w:name="_Ref42548852"/>
+      <w:bookmarkStart w:id="89" w:name="_Toc42547995"/>
       <w:r>
         <w:t xml:space="preserve">Ilustración </w:t>
       </w:r>
-      <w:fldSimple w:instr=" SEQ Ilustración \* ARABIC ">
-        <w:r>
-          <w:rPr>
-            <w:noProof/>
-          </w:rPr>
-          <w:t>27</w:t>
-        </w:r>
-      </w:fldSimple>
-      <w:bookmarkEnd w:id="87"/>
+      <w:r>
+        <w:fldChar w:fldCharType="begin"/>
+      </w:r>
+      <w:r>
+        <w:instrText xml:space="preserve"> SEQ Ilustración \* ARABIC </w:instrText>
+      </w:r>
+      <w:r>
+        <w:fldChar w:fldCharType="separate"/>
+      </w:r>
       <w:r>
         <w:rPr>
           <w:noProof/>
         </w:rPr>
+        <w:t>27</w:t>
+      </w:r>
+      <w:r>
+        <w:rPr>
+          <w:noProof/>
+        </w:rPr>
+        <w:fldChar w:fldCharType="end"/>
+      </w:r>
+      <w:bookmarkEnd w:id="88"/>
+      <w:r>
+        <w:rPr>
+          <w:noProof/>
+        </w:rPr>
         <w:t>.</w:t>
       </w:r>
-      <w:bookmarkStart w:id="89" w:name="_GoBack"/>
-      <w:bookmarkEnd w:id="89"/>
       <w:r>
         <w:t xml:space="preserve"> Apartado para </w:t>
       </w:r>
@@ -15830,7 +16167,7 @@
       <w:r>
         <w:t>.</w:t>
       </w:r>
-      <w:bookmarkEnd w:id="88"/>
+      <w:bookmarkEnd w:id="89"/>
     </w:p>
     <w:p>
       <w:pPr>
@@ -16382,31 +16719,7 @@
           <w:shd w:val="clear" w:color="auto" w:fill="E8F2FE"/>
           <w:lang w:val="en-US" w:eastAsia="en-US"/>
         </w:rPr>
-        <w:t xml:space="preserve"> </w:t>
-      </w:r>
-      <w:proofErr w:type="gramStart"/>
-      <w:r>
-        <w:rPr>
-          <w:rFonts w:ascii="Consolas" w:eastAsiaTheme="minorHAnsi" w:hAnsi="Consolas" w:cs="Consolas"/>
-          <w:color w:val="000000"/>
-          <w:sz w:val="20"/>
-          <w:szCs w:val="20"/>
-          <w:shd w:val="clear" w:color="auto" w:fill="E8F2FE"/>
-          <w:lang w:val="en-US" w:eastAsia="en-US"/>
-        </w:rPr>
-        <w:t>build(</w:t>
-      </w:r>
-      <w:proofErr w:type="gramEnd"/>
-      <w:r>
-        <w:rPr>
-          <w:rFonts w:ascii="Consolas" w:eastAsiaTheme="minorHAnsi" w:hAnsi="Consolas" w:cs="Consolas"/>
-          <w:color w:val="000000"/>
-          <w:sz w:val="20"/>
-          <w:szCs w:val="20"/>
-          <w:shd w:val="clear" w:color="auto" w:fill="E8F2FE"/>
-          <w:lang w:val="en-US" w:eastAsia="en-US"/>
-        </w:rPr>
-        <w:t xml:space="preserve">String </w:t>
+        <w:t xml:space="preserve"> build(String </w:t>
       </w:r>
       <w:r>
         <w:rPr>
@@ -16551,31 +16864,7 @@
           <w:shd w:val="clear" w:color="auto" w:fill="E8F2FE"/>
           <w:lang w:val="en-US" w:eastAsia="en-US"/>
         </w:rPr>
-        <w:t xml:space="preserve"> </w:t>
-      </w:r>
-      <w:proofErr w:type="gramStart"/>
-      <w:r>
-        <w:rPr>
-          <w:rFonts w:ascii="Consolas" w:eastAsiaTheme="minorHAnsi" w:hAnsi="Consolas" w:cs="Consolas"/>
-          <w:color w:val="000000"/>
-          <w:sz w:val="20"/>
-          <w:szCs w:val="20"/>
-          <w:shd w:val="clear" w:color="auto" w:fill="E8F2FE"/>
-          <w:lang w:val="en-US" w:eastAsia="en-US"/>
-        </w:rPr>
-        <w:t>build(</w:t>
-      </w:r>
-      <w:proofErr w:type="gramEnd"/>
-      <w:r>
-        <w:rPr>
-          <w:rFonts w:ascii="Consolas" w:eastAsiaTheme="minorHAnsi" w:hAnsi="Consolas" w:cs="Consolas"/>
-          <w:color w:val="000000"/>
-          <w:sz w:val="20"/>
-          <w:szCs w:val="20"/>
-          <w:shd w:val="clear" w:color="auto" w:fill="E8F2FE"/>
-          <w:lang w:val="en-US" w:eastAsia="en-US"/>
-        </w:rPr>
-        <w:t xml:space="preserve">String </w:t>
+        <w:t xml:space="preserve"> build(String </w:t>
       </w:r>
       <w:r>
         <w:rPr>
@@ -17161,23 +17450,7 @@
         <w:t>continuación,</w:t>
       </w:r>
       <w:r>
-        <w:t xml:space="preserve"> se muestra la matriz de trazado de Requisitos de Software vs. Módulos. Cabe señalar que producto de las modificaciones que los módulos han sufrido desde el comienzo del proyecto, la numeración de los mismos en ReqAdmin difiere de la empleada en </w:t>
-      </w:r>
-      <w:proofErr w:type="gramStart"/>
-      <w:r>
-        <w:t>éste</w:t>
-      </w:r>
-      <w:proofErr w:type="gramEnd"/>
-      <w:r>
-        <w:t xml:space="preserve"> documento. Es por esto </w:t>
-      </w:r>
-      <w:proofErr w:type="gramStart"/>
-      <w:r>
-        <w:t>que</w:t>
-      </w:r>
-      <w:proofErr w:type="gramEnd"/>
-      <w:r>
-        <w:t xml:space="preserve"> se adjunta una tabla mostrando las equivalencias entre ambas notaciones.</w:t>
+        <w:t xml:space="preserve"> se muestra la matriz de trazado de Requisitos de Software vs. Módulos. Cabe señalar que producto de las modificaciones que los módulos han sufrido desde el comienzo del proyecto, la numeración de los mismos en ReqAdmin difiere de la empleada en éste documento. Es por esto que se adjunta una tabla mostrando las equivalencias entre ambas notaciones.</w:t>
       </w:r>
     </w:p>
     <w:p>
@@ -17193,14 +17466,27 @@
       <w:r>
         <w:t xml:space="preserve">Tabla </w:t>
       </w:r>
-      <w:fldSimple w:instr=" SEQ Tabla \* ARABIC ">
-        <w:r>
-          <w:rPr>
-            <w:noProof/>
-          </w:rPr>
-          <w:t>1</w:t>
-        </w:r>
-      </w:fldSimple>
+      <w:r>
+        <w:fldChar w:fldCharType="begin"/>
+      </w:r>
+      <w:r>
+        <w:instrText xml:space="preserve"> SEQ Tabla \* ARABIC </w:instrText>
+      </w:r>
+      <w:r>
+        <w:fldChar w:fldCharType="separate"/>
+      </w:r>
+      <w:r>
+        <w:rPr>
+          <w:noProof/>
+        </w:rPr>
+        <w:t>1</w:t>
+      </w:r>
+      <w:r>
+        <w:rPr>
+          <w:noProof/>
+        </w:rPr>
+        <w:fldChar w:fldCharType="end"/>
+      </w:r>
       <w:r>
         <w:t>, matriz de trazado RS vs. MD</w:t>
       </w:r>
@@ -27806,6 +28092,7 @@
         <w:docPartUnique/>
       </w:docPartObj>
     </w:sdtPr>
+    <w:sdtEndPr/>
     <w:sdtContent>
       <w:p>
         <w:pPr>
@@ -31198,7 +31485,7 @@
 </file>
 
 <file path=customXml/itemProps1.xml><?xml version="1.0" encoding="utf-8"?>
-<ds:datastoreItem xmlns:ds="http://schemas.openxmlformats.org/officeDocument/2006/customXml" ds:itemID="{85248CB1-D172-4CC0-B7F2-EA941D8EEC57}">
+<ds:datastoreItem xmlns:ds="http://schemas.openxmlformats.org/officeDocument/2006/customXml" ds:itemID="{3F9C9DB8-04FE-4AE8-9A60-3E6B01D81663}">
   <ds:schemaRefs>
     <ds:schemaRef ds:uri="http://schemas.openxmlformats.org/officeDocument/2006/bibliography"/>
   </ds:schemaRefs>

</xml_diff>